<commit_message>
Finishing touches on fine tracking rate updates
</commit_message>
<xml_diff>
--- a/Hot Pursuit/Hot Pursuit Description.docx
+++ b/Hot Pursuit/Hot Pursuit Description.docx
@@ -353,24 +353,43 @@
       <w:r>
         <w:rPr>
           <w:rFonts w:ascii="Arial" w:hAnsi="Arial" w:cs="Arial"/>
+          <w:b/>
+          <w:sz w:val="24"/>
+          <w:szCs w:val="24"/>
+          <w:u w:val="single"/>
+        </w:rPr>
+        <w:t>Controls and Commands</w:t>
+      </w:r>
+    </w:p>
+    <w:p>
+      <w:pPr>
+        <w:rPr>
+          <w:rFonts w:ascii="Arial" w:hAnsi="Arial" w:cs="Arial"/>
           <w:bCs/>
-          <w:noProof/>
+          <w:sz w:val="20"/>
+          <w:szCs w:val="20"/>
+        </w:rPr>
+      </w:pPr>
+      <w:r>
+        <w:rPr>
+          <w:rFonts w:ascii="Arial" w:hAnsi="Arial" w:cs="Arial"/>
+          <w:bCs/>
           <w:sz w:val="20"/>
           <w:szCs w:val="20"/>
         </w:rPr>
         <w:drawing>
-          <wp:anchor distT="0" distB="0" distL="114300" distR="114300" simplePos="0" relativeHeight="251658240" behindDoc="0" locked="0" layoutInCell="1" allowOverlap="1" wp14:anchorId="1DF4FEF3" wp14:editId="72A724BE">
+          <wp:anchor distT="0" distB="0" distL="114300" distR="114300" simplePos="0" relativeHeight="251658240" behindDoc="0" locked="0" layoutInCell="1" allowOverlap="1" wp14:anchorId="3284062A" wp14:editId="2C3F2DEA">
             <wp:simplePos x="0" y="0"/>
             <wp:positionH relativeFrom="margin">
-              <wp:align>right</wp:align>
+              <wp:posOffset>3238500</wp:posOffset>
             </wp:positionH>
             <wp:positionV relativeFrom="paragraph">
-              <wp:posOffset>236220</wp:posOffset>
+              <wp:posOffset>79375</wp:posOffset>
             </wp:positionV>
-            <wp:extent cx="3448050" cy="1514475"/>
-            <wp:effectExtent l="0" t="0" r="0" b="9525"/>
+            <wp:extent cx="3419475" cy="1562100"/>
+            <wp:effectExtent l="0" t="0" r="9525" b="0"/>
             <wp:wrapSquare wrapText="bothSides"/>
-            <wp:docPr id="2" name="Picture 2" descr="Graphical user interface, application&#10;&#10;Description automatically generated"/>
+            <wp:docPr id="3" name="Picture 3" descr="Graphical user interface, application&#10;&#10;Description automatically generated"/>
             <wp:cNvGraphicFramePr>
               <a:graphicFrameLocks xmlns:a="http://schemas.openxmlformats.org/drawingml/2006/main" noChangeAspect="1"/>
             </wp:cNvGraphicFramePr>
@@ -378,7 +397,7 @@
               <a:graphicData uri="http://schemas.openxmlformats.org/drawingml/2006/picture">
                 <pic:pic xmlns:pic="http://schemas.openxmlformats.org/drawingml/2006/picture">
                   <pic:nvPicPr>
-                    <pic:cNvPr id="2" name="Picture 2" descr="Graphical user interface, application&#10;&#10;Description automatically generated"/>
+                    <pic:cNvPr id="3" name="Picture 3" descr="Graphical user interface, application&#10;&#10;Description automatically generated"/>
                     <pic:cNvPicPr/>
                   </pic:nvPicPr>
                   <pic:blipFill>
@@ -396,7 +415,7 @@
                   <pic:spPr>
                     <a:xfrm>
                       <a:off x="0" y="0"/>
-                      <a:ext cx="3448050" cy="1514475"/>
+                      <a:ext cx="3419475" cy="1562100"/>
                     </a:xfrm>
                     <a:prstGeom prst="rect">
                       <a:avLst/>
@@ -411,197 +430,213 @@
       <w:r>
         <w:rPr>
           <w:rFonts w:ascii="Arial" w:hAnsi="Arial" w:cs="Arial"/>
+          <w:bCs/>
+          <w:sz w:val="20"/>
+          <w:szCs w:val="20"/>
+          <w:u w:val="single"/>
+        </w:rPr>
+        <w:t>Update Period</w:t>
+      </w:r>
+      <w:r>
+        <w:rPr>
+          <w:rFonts w:ascii="Arial" w:hAnsi="Arial" w:cs="Arial"/>
+          <w:bCs/>
+          <w:sz w:val="20"/>
+          <w:szCs w:val="20"/>
+        </w:rPr>
+        <w:t>: Sets the rate at which the CNEO</w:t>
+      </w:r>
+      <w:r>
+        <w:rPr>
+          <w:rFonts w:ascii="Arial" w:hAnsi="Arial" w:cs="Arial"/>
+          <w:bCs/>
+          <w:sz w:val="20"/>
+          <w:szCs w:val="20"/>
+        </w:rPr>
+        <w:t>S Scout</w:t>
+      </w:r>
+      <w:r>
+        <w:rPr>
+          <w:rFonts w:ascii="Arial" w:hAnsi="Arial" w:cs="Arial"/>
+          <w:bCs/>
+          <w:sz w:val="20"/>
+          <w:szCs w:val="20"/>
+        </w:rPr>
+        <w:t xml:space="preserve"> site is polled for new ephemeris data.  </w:t>
+      </w:r>
+      <w:r>
+        <w:rPr>
+          <w:rFonts w:ascii="Arial" w:hAnsi="Arial" w:cs="Arial"/>
+          <w:bCs/>
+          <w:sz w:val="20"/>
+          <w:szCs w:val="20"/>
+        </w:rPr>
+        <w:t xml:space="preserve">The minimum period for ephemeris from Scout is 1 minute.  If “Seconds” is selected, then Hot Pursuit will </w:t>
+      </w:r>
+      <w:r>
+        <w:rPr>
+          <w:rFonts w:ascii="Arial" w:hAnsi="Arial" w:cs="Arial"/>
+          <w:bCs/>
+          <w:sz w:val="20"/>
+          <w:szCs w:val="20"/>
+        </w:rPr>
+        <w:t>interpolate at the period set by the Update Period</w:t>
+      </w:r>
+      <w:r>
+        <w:rPr>
+          <w:rFonts w:ascii="Arial" w:hAnsi="Arial" w:cs="Arial"/>
+          <w:bCs/>
+          <w:sz w:val="20"/>
+          <w:szCs w:val="20"/>
+        </w:rPr>
+        <w:t>.</w:t>
+      </w:r>
+    </w:p>
+    <w:p>
+      <w:pPr>
+        <w:rPr>
+          <w:rFonts w:ascii="Arial" w:hAnsi="Arial" w:cs="Arial"/>
+          <w:bCs/>
+          <w:sz w:val="20"/>
+          <w:szCs w:val="20"/>
+        </w:rPr>
+      </w:pPr>
+      <w:r>
+        <w:rPr>
+          <w:rFonts w:ascii="Arial" w:hAnsi="Arial" w:cs="Arial"/>
+          <w:bCs/>
+          <w:sz w:val="20"/>
+          <w:szCs w:val="20"/>
+          <w:u w:val="single"/>
+        </w:rPr>
+        <w:t>Pursue</w:t>
+      </w:r>
+      <w:r>
+        <w:rPr>
+          <w:rFonts w:ascii="Arial" w:hAnsi="Arial" w:cs="Arial"/>
+          <w:bCs/>
+          <w:sz w:val="20"/>
+          <w:szCs w:val="20"/>
+        </w:rPr>
+        <w:t xml:space="preserve">: </w:t>
+      </w:r>
+      <w:proofErr w:type="gramStart"/>
+      <w:r>
+        <w:rPr>
+          <w:rFonts w:ascii="Arial" w:hAnsi="Arial" w:cs="Arial"/>
+          <w:bCs/>
+          <w:sz w:val="20"/>
+          <w:szCs w:val="20"/>
+        </w:rPr>
+        <w:t>Initiates</w:t>
+      </w:r>
+      <w:proofErr w:type="gramEnd"/>
+      <w:r>
+        <w:rPr>
+          <w:rFonts w:ascii="Arial" w:hAnsi="Arial" w:cs="Arial"/>
+          <w:bCs/>
+          <w:sz w:val="20"/>
+          <w:szCs w:val="20"/>
+        </w:rPr>
+        <w:t xml:space="preserve"> query and tracking which is repeatedly updated according to the update period.</w:t>
+      </w:r>
+    </w:p>
+    <w:p>
+      <w:pPr>
+        <w:rPr>
+          <w:rFonts w:ascii="Arial" w:hAnsi="Arial" w:cs="Arial"/>
+          <w:bCs/>
+          <w:sz w:val="20"/>
+          <w:szCs w:val="20"/>
+        </w:rPr>
+      </w:pPr>
+      <w:r>
+        <w:rPr>
+          <w:rFonts w:ascii="Arial" w:hAnsi="Arial" w:cs="Arial"/>
+          <w:bCs/>
+          <w:sz w:val="20"/>
+          <w:szCs w:val="20"/>
+          <w:u w:val="single"/>
+        </w:rPr>
+        <w:t>Abort</w:t>
+      </w:r>
+      <w:r>
+        <w:rPr>
+          <w:rFonts w:ascii="Arial" w:hAnsi="Arial" w:cs="Arial"/>
+          <w:bCs/>
+          <w:sz w:val="20"/>
+          <w:szCs w:val="20"/>
+        </w:rPr>
+        <w:t xml:space="preserve">: Cancels the query and </w:t>
+      </w:r>
+      <w:proofErr w:type="gramStart"/>
+      <w:r>
+        <w:rPr>
+          <w:rFonts w:ascii="Arial" w:hAnsi="Arial" w:cs="Arial"/>
+          <w:bCs/>
+          <w:sz w:val="20"/>
+          <w:szCs w:val="20"/>
+        </w:rPr>
+        <w:t>update, but</w:t>
+      </w:r>
+      <w:proofErr w:type="gramEnd"/>
+      <w:r>
+        <w:rPr>
+          <w:rFonts w:ascii="Arial" w:hAnsi="Arial" w:cs="Arial"/>
+          <w:bCs/>
+          <w:sz w:val="20"/>
+          <w:szCs w:val="20"/>
+        </w:rPr>
+        <w:t xml:space="preserve"> does not close the program.</w:t>
+      </w:r>
+      <w:r>
+        <w:rPr>
+          <w:noProof/>
+        </w:rPr>
+        <w:t xml:space="preserve"> </w:t>
+      </w:r>
+    </w:p>
+    <w:p>
+      <w:pPr>
+        <w:rPr>
+          <w:rFonts w:ascii="Arial" w:hAnsi="Arial" w:cs="Arial"/>
+          <w:bCs/>
+          <w:sz w:val="20"/>
+          <w:szCs w:val="20"/>
+        </w:rPr>
+      </w:pPr>
+      <w:r>
+        <w:rPr>
+          <w:rFonts w:ascii="Arial" w:hAnsi="Arial" w:cs="Arial"/>
+          <w:bCs/>
+          <w:sz w:val="20"/>
+          <w:szCs w:val="20"/>
+          <w:u w:val="single"/>
+        </w:rPr>
+        <w:t>Close</w:t>
+      </w:r>
+      <w:r>
+        <w:rPr>
+          <w:rFonts w:ascii="Arial" w:hAnsi="Arial" w:cs="Arial"/>
+          <w:bCs/>
+          <w:sz w:val="20"/>
+          <w:szCs w:val="20"/>
+        </w:rPr>
+        <w:t>: Closes the program.</w:t>
+      </w:r>
+    </w:p>
+    <w:p>
+      <w:pPr>
+        <w:keepNext/>
+        <w:rPr>
+          <w:rFonts w:ascii="Arial" w:hAnsi="Arial" w:cs="Arial"/>
           <w:b/>
           <w:sz w:val="24"/>
           <w:szCs w:val="24"/>
           <w:u w:val="single"/>
         </w:rPr>
-        <w:t>Controls and Commands</w:t>
-      </w:r>
-    </w:p>
-    <w:p>
-      <w:pPr>
-        <w:rPr>
-          <w:rFonts w:ascii="Arial" w:hAnsi="Arial" w:cs="Arial"/>
-          <w:bCs/>
-          <w:sz w:val="20"/>
-          <w:szCs w:val="20"/>
-        </w:rPr>
-      </w:pPr>
-      <w:r>
-        <w:rPr>
-          <w:rFonts w:ascii="Arial" w:hAnsi="Arial" w:cs="Arial"/>
-          <w:bCs/>
-          <w:sz w:val="20"/>
-          <w:szCs w:val="20"/>
-          <w:u w:val="single"/>
-        </w:rPr>
-        <w:t>Update Period</w:t>
-      </w:r>
-      <w:r>
-        <w:rPr>
-          <w:rFonts w:ascii="Arial" w:hAnsi="Arial" w:cs="Arial"/>
-          <w:bCs/>
-          <w:sz w:val="20"/>
-          <w:szCs w:val="20"/>
-        </w:rPr>
-        <w:t>: Sets the rate at which the CNEO</w:t>
-      </w:r>
-      <w:r>
-        <w:rPr>
-          <w:rFonts w:ascii="Arial" w:hAnsi="Arial" w:cs="Arial"/>
-          <w:bCs/>
-          <w:sz w:val="20"/>
-          <w:szCs w:val="20"/>
-        </w:rPr>
-        <w:t>S Scout</w:t>
-      </w:r>
-      <w:r>
-        <w:rPr>
-          <w:rFonts w:ascii="Arial" w:hAnsi="Arial" w:cs="Arial"/>
-          <w:bCs/>
-          <w:sz w:val="20"/>
-          <w:szCs w:val="20"/>
-        </w:rPr>
-        <w:t xml:space="preserve"> site is polled for new ephemeris data.  </w:t>
-      </w:r>
-    </w:p>
-    <w:p>
-      <w:pPr>
-        <w:rPr>
-          <w:rFonts w:ascii="Arial" w:hAnsi="Arial" w:cs="Arial"/>
-          <w:bCs/>
-          <w:sz w:val="20"/>
-          <w:szCs w:val="20"/>
-        </w:rPr>
-      </w:pPr>
-      <w:r>
-        <w:rPr>
-          <w:rFonts w:ascii="Arial" w:hAnsi="Arial" w:cs="Arial"/>
-          <w:bCs/>
-          <w:sz w:val="20"/>
-          <w:szCs w:val="20"/>
-          <w:u w:val="single"/>
-        </w:rPr>
-        <w:t>Pursue</w:t>
-      </w:r>
-      <w:r>
-        <w:rPr>
-          <w:rFonts w:ascii="Arial" w:hAnsi="Arial" w:cs="Arial"/>
-          <w:bCs/>
-          <w:sz w:val="20"/>
-          <w:szCs w:val="20"/>
-        </w:rPr>
-        <w:t xml:space="preserve">: </w:t>
-      </w:r>
-      <w:proofErr w:type="gramStart"/>
-      <w:r>
-        <w:rPr>
-          <w:rFonts w:ascii="Arial" w:hAnsi="Arial" w:cs="Arial"/>
-          <w:bCs/>
-          <w:sz w:val="20"/>
-          <w:szCs w:val="20"/>
-        </w:rPr>
-        <w:t>Initiates</w:t>
-      </w:r>
-      <w:proofErr w:type="gramEnd"/>
-      <w:r>
-        <w:rPr>
-          <w:rFonts w:ascii="Arial" w:hAnsi="Arial" w:cs="Arial"/>
-          <w:bCs/>
-          <w:sz w:val="20"/>
-          <w:szCs w:val="20"/>
-        </w:rPr>
-        <w:t xml:space="preserve"> query and tracking which is repeatedly updated according to the update period.</w:t>
-      </w:r>
-    </w:p>
-    <w:p>
-      <w:pPr>
-        <w:rPr>
-          <w:rFonts w:ascii="Arial" w:hAnsi="Arial" w:cs="Arial"/>
-          <w:bCs/>
-          <w:sz w:val="20"/>
-          <w:szCs w:val="20"/>
-        </w:rPr>
-      </w:pPr>
-      <w:r>
-        <w:rPr>
-          <w:rFonts w:ascii="Arial" w:hAnsi="Arial" w:cs="Arial"/>
-          <w:bCs/>
-          <w:sz w:val="20"/>
-          <w:szCs w:val="20"/>
-          <w:u w:val="single"/>
-        </w:rPr>
-        <w:t>Abort</w:t>
-      </w:r>
-      <w:r>
-        <w:rPr>
-          <w:rFonts w:ascii="Arial" w:hAnsi="Arial" w:cs="Arial"/>
-          <w:bCs/>
-          <w:sz w:val="20"/>
-          <w:szCs w:val="20"/>
-        </w:rPr>
-        <w:t xml:space="preserve">: Cancels the query and </w:t>
-      </w:r>
-      <w:proofErr w:type="gramStart"/>
-      <w:r>
-        <w:rPr>
-          <w:rFonts w:ascii="Arial" w:hAnsi="Arial" w:cs="Arial"/>
-          <w:bCs/>
-          <w:sz w:val="20"/>
-          <w:szCs w:val="20"/>
-        </w:rPr>
-        <w:t>update, but</w:t>
-      </w:r>
-      <w:proofErr w:type="gramEnd"/>
-      <w:r>
-        <w:rPr>
-          <w:rFonts w:ascii="Arial" w:hAnsi="Arial" w:cs="Arial"/>
-          <w:bCs/>
-          <w:sz w:val="20"/>
-          <w:szCs w:val="20"/>
-        </w:rPr>
-        <w:t xml:space="preserve"> does not close the program.</w:t>
-      </w:r>
-      <w:r>
-        <w:rPr>
-          <w:noProof/>
-        </w:rPr>
-        <w:t xml:space="preserve"> </w:t>
-      </w:r>
-    </w:p>
-    <w:p>
-      <w:pPr>
-        <w:rPr>
-          <w:rFonts w:ascii="Arial" w:hAnsi="Arial" w:cs="Arial"/>
-          <w:bCs/>
-          <w:sz w:val="20"/>
-          <w:szCs w:val="20"/>
-        </w:rPr>
-      </w:pPr>
-      <w:r>
-        <w:rPr>
-          <w:rFonts w:ascii="Arial" w:hAnsi="Arial" w:cs="Arial"/>
-          <w:bCs/>
-          <w:sz w:val="20"/>
-          <w:szCs w:val="20"/>
-          <w:u w:val="single"/>
-        </w:rPr>
-        <w:t>Close</w:t>
-      </w:r>
-      <w:r>
-        <w:rPr>
-          <w:rFonts w:ascii="Arial" w:hAnsi="Arial" w:cs="Arial"/>
-          <w:bCs/>
-          <w:sz w:val="20"/>
-          <w:szCs w:val="20"/>
-        </w:rPr>
-        <w:t>: Closes the program.</w:t>
-      </w:r>
-    </w:p>
-    <w:p>
-      <w:pPr>
-        <w:keepNext/>
+      </w:pPr>
+      <w:r>
         <w:rPr>
           <w:rFonts w:ascii="Arial" w:hAnsi="Arial" w:cs="Arial"/>
           <w:b/>
@@ -609,15 +644,7 @@
           <w:szCs w:val="24"/>
           <w:u w:val="single"/>
         </w:rPr>
-      </w:pPr>
-      <w:r>
-        <w:rPr>
-          <w:rFonts w:ascii="Arial" w:hAnsi="Arial" w:cs="Arial"/>
-          <w:b/>
-          <w:sz w:val="24"/>
-          <w:szCs w:val="24"/>
-          <w:u w:val="single"/>
-        </w:rPr>
+        <w:lastRenderedPageBreak/>
         <w:t>Operation</w:t>
       </w:r>
       <w:r>
@@ -859,7 +886,6 @@
           <w:sz w:val="20"/>
           <w:szCs w:val="20"/>
         </w:rPr>
-        <w:lastRenderedPageBreak/>
         <w:t xml:space="preserve">As of this writing, the installation packages for </w:t>
       </w:r>
       <w:r>

</xml_diff>

<commit_message>
Revised Ephemeris Correction algo in Observatory.cs
</commit_message>
<xml_diff>
--- a/Hot Pursuit/Hot Pursuit Description.docx
+++ b/Hot Pursuit/Hot Pursuit Description.docx
@@ -374,6 +374,7 @@
         <w:rPr>
           <w:rFonts w:ascii="Arial" w:hAnsi="Arial" w:cs="Arial"/>
           <w:bCs/>
+          <w:noProof/>
           <w:sz w:val="20"/>
           <w:szCs w:val="20"/>
         </w:rPr>
@@ -627,7 +628,6 @@
     </w:p>
     <w:p>
       <w:pPr>
-        <w:keepNext/>
         <w:rPr>
           <w:rFonts w:ascii="Arial" w:hAnsi="Arial" w:cs="Arial"/>
           <w:b/>
@@ -644,10 +644,11 @@
           <w:szCs w:val="24"/>
           <w:u w:val="single"/>
         </w:rPr>
-        <w:lastRenderedPageBreak/>
-        <w:t>Operation</w:t>
-      </w:r>
-      <w:r>
+        <w:t xml:space="preserve">Structure </w:t>
+      </w:r>
+    </w:p>
+    <w:p>
+      <w:pPr>
         <w:rPr>
           <w:rFonts w:ascii="Arial" w:hAnsi="Arial" w:cs="Arial"/>
           <w:b/>
@@ -655,9 +656,11 @@
           <w:szCs w:val="24"/>
           <w:u w:val="single"/>
         </w:rPr>
-        <w:t xml:space="preserve"> (for source code </w:t>
-      </w:r>
-      <w:r>
+      </w:pPr>
+    </w:p>
+    <w:p>
+      <w:pPr>
+        <w:jc w:val="center"/>
         <w:rPr>
           <w:rFonts w:ascii="Arial" w:hAnsi="Arial" w:cs="Arial"/>
           <w:b/>
@@ -665,8 +668,7 @@
           <w:szCs w:val="24"/>
           <w:u w:val="single"/>
         </w:rPr>
-        <w:t>consumers</w:t>
-      </w:r>
+      </w:pPr>
       <w:r>
         <w:rPr>
           <w:rFonts w:ascii="Arial" w:hAnsi="Arial" w:cs="Arial"/>
@@ -675,29 +677,10 @@
           <w:szCs w:val="24"/>
           <w:u w:val="single"/>
         </w:rPr>
-        <w:t>)</w:t>
-      </w:r>
-    </w:p>
-    <w:p>
-      <w:pPr>
-        <w:keepNext/>
-        <w:rPr>
-          <w:rFonts w:ascii="Arial" w:hAnsi="Arial" w:cs="Arial"/>
-          <w:sz w:val="20"/>
-          <w:szCs w:val="20"/>
-        </w:rPr>
-      </w:pPr>
-      <w:r>
-        <w:rPr>
-          <w:rFonts w:ascii="Arial" w:hAnsi="Arial" w:cs="Arial"/>
-          <w:noProof/>
-          <w:sz w:val="20"/>
-          <w:szCs w:val="20"/>
-        </w:rPr>
         <w:drawing>
-          <wp:inline distT="0" distB="0" distL="0" distR="0" wp14:anchorId="42A92CBE" wp14:editId="6D79E062">
-            <wp:extent cx="6858000" cy="3118485"/>
-            <wp:effectExtent l="0" t="0" r="0" b="5715"/>
+          <wp:inline distT="0" distB="0" distL="0" distR="0" wp14:anchorId="3F80D32D" wp14:editId="2C1299D6">
+            <wp:extent cx="6022975" cy="3169312"/>
+            <wp:effectExtent l="0" t="0" r="0" b="0"/>
             <wp:docPr id="1" name="Picture 1" descr="Diagram&#10;&#10;Description automatically generated"/>
             <wp:cNvGraphicFramePr>
               <a:graphicFrameLocks xmlns:a="http://schemas.openxmlformats.org/drawingml/2006/main" noChangeAspect="1"/>
@@ -710,7 +693,13 @@
                     <pic:cNvPicPr/>
                   </pic:nvPicPr>
                   <pic:blipFill>
-                    <a:blip r:embed="rId8"/>
+                    <a:blip r:embed="rId8" cstate="print">
+                      <a:extLst>
+                        <a:ext uri="{28A0092B-C50C-407E-A947-70E740481C1C}">
+                          <a14:useLocalDpi xmlns:a14="http://schemas.microsoft.com/office/drawing/2010/main" val="0"/>
+                        </a:ext>
+                      </a:extLst>
+                    </a:blip>
                     <a:stretch>
                       <a:fillRect/>
                     </a:stretch>
@@ -718,7 +707,7 @@
                   <pic:spPr>
                     <a:xfrm>
                       <a:off x="0" y="0"/>
-                      <a:ext cx="6858000" cy="3118485"/>
+                      <a:ext cx="6022975" cy="3169312"/>
                     </a:xfrm>
                     <a:prstGeom prst="rect">
                       <a:avLst/>
@@ -730,23 +719,14 @@
           </wp:inline>
         </w:drawing>
       </w:r>
-      <w:r>
-        <w:rPr>
-          <w:rFonts w:ascii="Arial" w:hAnsi="Arial" w:cs="Arial"/>
-          <w:sz w:val="20"/>
-          <w:szCs w:val="20"/>
-        </w:rPr>
-        <w:t xml:space="preserve"> </w:t>
-      </w:r>
     </w:p>
     <w:p>
       <w:pPr>
-        <w:keepNext/>
         <w:rPr>
           <w:rFonts w:ascii="Arial" w:hAnsi="Arial" w:cs="Arial"/>
           <w:b/>
-          <w:sz w:val="20"/>
-          <w:szCs w:val="20"/>
+          <w:sz w:val="24"/>
+          <w:szCs w:val="24"/>
           <w:u w:val="single"/>
         </w:rPr>
       </w:pPr>
@@ -754,344 +734,202 @@
         <w:rPr>
           <w:rFonts w:ascii="Arial" w:hAnsi="Arial" w:cs="Arial"/>
           <w:b/>
-          <w:sz w:val="20"/>
-          <w:szCs w:val="20"/>
+          <w:sz w:val="24"/>
+          <w:szCs w:val="24"/>
           <w:u w:val="single"/>
         </w:rPr>
-        <w:t>Requirements</w:t>
+        <w:lastRenderedPageBreak/>
+        <w:t>Operation</w:t>
       </w:r>
     </w:p>
     <w:p>
       <w:pPr>
-        <w:rPr>
-          <w:rFonts w:ascii="Arial" w:hAnsi="Arial" w:cs="Arial"/>
-          <w:sz w:val="20"/>
-          <w:szCs w:val="20"/>
-        </w:rPr>
-      </w:pPr>
-      <w:r>
-        <w:rPr>
-          <w:rFonts w:ascii="Arial" w:hAnsi="Arial" w:cs="Arial"/>
-          <w:sz w:val="20"/>
-          <w:szCs w:val="20"/>
-        </w:rPr>
-        <w:t>Hot Pursuit</w:t>
-      </w:r>
-      <w:r>
-        <w:rPr>
-          <w:rFonts w:ascii="Arial" w:hAnsi="Arial" w:cs="Arial"/>
-          <w:sz w:val="20"/>
-          <w:szCs w:val="20"/>
-        </w:rPr>
-        <w:t xml:space="preserve"> is a Windows Forms executable, written in Visual C#.  The app requires </w:t>
-      </w:r>
-      <w:proofErr w:type="spellStart"/>
-      <w:r>
-        <w:rPr>
-          <w:rFonts w:ascii="Arial" w:hAnsi="Arial" w:cs="Arial"/>
-          <w:sz w:val="20"/>
-          <w:szCs w:val="20"/>
-        </w:rPr>
-        <w:t>TheSkyX</w:t>
-      </w:r>
-      <w:proofErr w:type="spellEnd"/>
-      <w:r>
-        <w:rPr>
-          <w:rFonts w:ascii="Arial" w:hAnsi="Arial" w:cs="Arial"/>
-          <w:sz w:val="20"/>
-          <w:szCs w:val="20"/>
+        <w:jc w:val="center"/>
+        <w:rPr>
+          <w:rFonts w:ascii="Arial" w:hAnsi="Arial" w:cs="Arial"/>
+          <w:b/>
+          <w:sz w:val="24"/>
+          <w:szCs w:val="24"/>
+          <w:u w:val="single"/>
+        </w:rPr>
+      </w:pPr>
+      <w:r>
+        <w:rPr>
+          <w:rFonts w:ascii="Arial" w:hAnsi="Arial" w:cs="Arial"/>
+          <w:bCs/>
+          <w:sz w:val="20"/>
+          <w:szCs w:val="20"/>
+        </w:rPr>
+        <w:drawing>
+          <wp:inline distT="0" distB="0" distL="0" distR="0" wp14:anchorId="68C8B869" wp14:editId="7731896B">
+            <wp:extent cx="5832475" cy="3662038"/>
+            <wp:effectExtent l="0" t="0" r="0" b="0"/>
+            <wp:docPr id="4" name="Picture 4" descr="Diagram&#10;&#10;Description automatically generated"/>
+            <wp:cNvGraphicFramePr>
+              <a:graphicFrameLocks xmlns:a="http://schemas.openxmlformats.org/drawingml/2006/main" noChangeAspect="1"/>
+            </wp:cNvGraphicFramePr>
+            <a:graphic xmlns:a="http://schemas.openxmlformats.org/drawingml/2006/main">
+              <a:graphicData uri="http://schemas.openxmlformats.org/drawingml/2006/picture">
+                <pic:pic xmlns:pic="http://schemas.openxmlformats.org/drawingml/2006/picture">
+                  <pic:nvPicPr>
+                    <pic:cNvPr id="4" name="Picture 4" descr="Diagram&#10;&#10;Description automatically generated"/>
+                    <pic:cNvPicPr/>
+                  </pic:nvPicPr>
+                  <pic:blipFill>
+                    <a:blip r:embed="rId9" cstate="print">
+                      <a:extLst>
+                        <a:ext uri="{28A0092B-C50C-407E-A947-70E740481C1C}">
+                          <a14:useLocalDpi xmlns:a14="http://schemas.microsoft.com/office/drawing/2010/main" val="0"/>
+                        </a:ext>
+                      </a:extLst>
+                    </a:blip>
+                    <a:stretch>
+                      <a:fillRect/>
+                    </a:stretch>
+                  </pic:blipFill>
+                  <pic:spPr>
+                    <a:xfrm>
+                      <a:off x="0" y="0"/>
+                      <a:ext cx="5837926" cy="3665461"/>
+                    </a:xfrm>
+                    <a:prstGeom prst="rect">
+                      <a:avLst/>
+                    </a:prstGeom>
+                  </pic:spPr>
+                </pic:pic>
+              </a:graphicData>
+            </a:graphic>
+          </wp:inline>
+        </w:drawing>
+      </w:r>
+      <w:r>
+        <w:rPr>
+          <w:rFonts w:ascii="Arial" w:hAnsi="Arial" w:cs="Arial"/>
+          <w:b/>
+          <w:sz w:val="24"/>
+          <w:szCs w:val="24"/>
+          <w:u w:val="single"/>
         </w:rPr>
         <w:t xml:space="preserve"> </w:t>
-      </w:r>
-      <w:r>
-        <w:rPr>
-          <w:rFonts w:ascii="Arial" w:hAnsi="Arial" w:cs="Arial"/>
-          <w:sz w:val="20"/>
-          <w:szCs w:val="20"/>
-        </w:rPr>
-        <w:t>Imaging Edition</w:t>
-      </w:r>
-      <w:r>
-        <w:rPr>
-          <w:rFonts w:ascii="Arial" w:hAnsi="Arial" w:cs="Arial"/>
-          <w:sz w:val="20"/>
-          <w:szCs w:val="20"/>
-        </w:rPr>
-        <w:t xml:space="preserve"> (Build 10</w:t>
-      </w:r>
-      <w:r>
-        <w:rPr>
-          <w:rFonts w:ascii="Arial" w:hAnsi="Arial" w:cs="Arial"/>
-          <w:sz w:val="20"/>
-          <w:szCs w:val="20"/>
-        </w:rPr>
-        <w:t>966</w:t>
-      </w:r>
-      <w:r>
-        <w:rPr>
-          <w:rFonts w:ascii="Arial" w:hAnsi="Arial" w:cs="Arial"/>
-          <w:sz w:val="20"/>
-          <w:szCs w:val="20"/>
-        </w:rPr>
-        <w:t xml:space="preserve"> or later). The application runs as an uncertified, standalone application under Windows 10</w:t>
-      </w:r>
-      <w:r>
-        <w:rPr>
-          <w:rFonts w:ascii="Arial" w:hAnsi="Arial" w:cs="Arial"/>
-          <w:sz w:val="20"/>
-          <w:szCs w:val="20"/>
-        </w:rPr>
-        <w:t xml:space="preserve"> (also Win 8, maybe)</w:t>
-      </w:r>
-      <w:r>
-        <w:rPr>
-          <w:rFonts w:ascii="Arial" w:hAnsi="Arial" w:cs="Arial"/>
-          <w:sz w:val="20"/>
-          <w:szCs w:val="20"/>
-        </w:rPr>
-        <w:t xml:space="preserve">. </w:t>
       </w:r>
     </w:p>
     <w:p>
       <w:pPr>
-        <w:rPr>
-          <w:rFonts w:ascii="Arial" w:hAnsi="Arial" w:cs="Arial"/>
-          <w:sz w:val="20"/>
-          <w:szCs w:val="20"/>
+        <w:keepNext/>
+        <w:rPr>
+          <w:rFonts w:ascii="Arial" w:hAnsi="Arial" w:cs="Arial"/>
+          <w:b/>
+          <w:sz w:val="24"/>
+          <w:szCs w:val="24"/>
           <w:u w:val="single"/>
         </w:rPr>
       </w:pPr>
       <w:r>
         <w:rPr>
           <w:rFonts w:ascii="Arial" w:hAnsi="Arial" w:cs="Arial"/>
+          <w:bCs/>
+          <w:sz w:val="24"/>
+          <w:szCs w:val="24"/>
+        </w:rPr>
+        <w:drawing>
+          <wp:anchor distT="0" distB="0" distL="114300" distR="114300" simplePos="0" relativeHeight="251660288" behindDoc="0" locked="0" layoutInCell="1" allowOverlap="1" wp14:anchorId="3FDC04FD" wp14:editId="0C9B7841">
+            <wp:simplePos x="0" y="0"/>
+            <wp:positionH relativeFrom="margin">
+              <wp:align>center</wp:align>
+            </wp:positionH>
+            <wp:positionV relativeFrom="paragraph">
+              <wp:posOffset>383540</wp:posOffset>
+            </wp:positionV>
+            <wp:extent cx="5327650" cy="2980055"/>
+            <wp:effectExtent l="0" t="0" r="6350" b="0"/>
+            <wp:wrapTopAndBottom/>
+            <wp:docPr id="2" name="Picture 2" descr="Diagram&#10;&#10;Description automatically generated"/>
+            <wp:cNvGraphicFramePr>
+              <a:graphicFrameLocks xmlns:a="http://schemas.openxmlformats.org/drawingml/2006/main" noChangeAspect="1"/>
+            </wp:cNvGraphicFramePr>
+            <a:graphic xmlns:a="http://schemas.openxmlformats.org/drawingml/2006/main">
+              <a:graphicData uri="http://schemas.openxmlformats.org/drawingml/2006/picture">
+                <pic:pic xmlns:pic="http://schemas.openxmlformats.org/drawingml/2006/picture">
+                  <pic:nvPicPr>
+                    <pic:cNvPr id="2" name="Picture 2" descr="Diagram&#10;&#10;Description automatically generated"/>
+                    <pic:cNvPicPr/>
+                  </pic:nvPicPr>
+                  <pic:blipFill>
+                    <a:blip r:embed="rId10" cstate="print">
+                      <a:extLst>
+                        <a:ext uri="{28A0092B-C50C-407E-A947-70E740481C1C}">
+                          <a14:useLocalDpi xmlns:a14="http://schemas.microsoft.com/office/drawing/2010/main" val="0"/>
+                        </a:ext>
+                      </a:extLst>
+                    </a:blip>
+                    <a:stretch>
+                      <a:fillRect/>
+                    </a:stretch>
+                  </pic:blipFill>
+                  <pic:spPr>
+                    <a:xfrm>
+                      <a:off x="0" y="0"/>
+                      <a:ext cx="5327650" cy="2980055"/>
+                    </a:xfrm>
+                    <a:prstGeom prst="rect">
+                      <a:avLst/>
+                    </a:prstGeom>
+                  </pic:spPr>
+                </pic:pic>
+              </a:graphicData>
+            </a:graphic>
+            <wp14:sizeRelH relativeFrom="margin">
+              <wp14:pctWidth>0</wp14:pctWidth>
+            </wp14:sizeRelH>
+            <wp14:sizeRelV relativeFrom="margin">
+              <wp14:pctHeight>0</wp14:pctHeight>
+            </wp14:sizeRelV>
+          </wp:anchor>
+        </w:drawing>
+      </w:r>
+      <w:r>
+        <w:rPr>
+          <w:rFonts w:ascii="Arial" w:hAnsi="Arial" w:cs="Arial"/>
           <w:b/>
-          <w:sz w:val="20"/>
-          <w:szCs w:val="20"/>
+          <w:sz w:val="24"/>
+          <w:szCs w:val="24"/>
           <w:u w:val="single"/>
         </w:rPr>
-        <w:t>Installation</w:t>
+        <w:t>Translation</w:t>
       </w:r>
     </w:p>
     <w:p>
       <w:pPr>
-        <w:rPr>
-          <w:rFonts w:ascii="Arial" w:hAnsi="Arial" w:cs="Arial"/>
-          <w:sz w:val="20"/>
-          <w:szCs w:val="20"/>
-        </w:rPr>
-      </w:pPr>
-      <w:r>
-        <w:rPr>
-          <w:rFonts w:ascii="Arial" w:hAnsi="Arial" w:cs="Arial"/>
-          <w:sz w:val="20"/>
-          <w:szCs w:val="20"/>
-        </w:rPr>
-        <w:t xml:space="preserve">As of this writing, the installation packages for </w:t>
-      </w:r>
-      <w:r>
-        <w:rPr>
-          <w:rFonts w:ascii="Arial" w:hAnsi="Arial" w:cs="Arial"/>
-          <w:sz w:val="20"/>
-          <w:szCs w:val="20"/>
-        </w:rPr>
-        <w:t>Hot Pursuit</w:t>
-      </w:r>
-      <w:r>
-        <w:rPr>
-          <w:rFonts w:ascii="Arial" w:hAnsi="Arial" w:cs="Arial"/>
-          <w:sz w:val="20"/>
-          <w:szCs w:val="20"/>
-        </w:rPr>
-        <w:t xml:space="preserve"> are available</w:t>
-      </w:r>
-      <w:r>
-        <w:rPr>
-          <w:rFonts w:ascii="Arial" w:hAnsi="Arial" w:cs="Arial"/>
-          <w:sz w:val="20"/>
-          <w:szCs w:val="20"/>
-        </w:rPr>
-        <w:t xml:space="preserve"> on GitHub in the “publish” directory of </w:t>
-      </w:r>
-      <w:proofErr w:type="spellStart"/>
-      <w:r>
-        <w:rPr>
-          <w:rFonts w:ascii="Arial" w:hAnsi="Arial" w:cs="Arial"/>
-          <w:sz w:val="20"/>
-          <w:szCs w:val="20"/>
-        </w:rPr>
-        <w:t>rrskybox</w:t>
-      </w:r>
-      <w:proofErr w:type="spellEnd"/>
-      <w:r>
-        <w:rPr>
-          <w:rFonts w:ascii="Arial" w:hAnsi="Arial" w:cs="Arial"/>
-          <w:sz w:val="20"/>
-          <w:szCs w:val="20"/>
-        </w:rPr>
-        <w:t>/</w:t>
-      </w:r>
-      <w:r>
-        <w:rPr>
-          <w:rFonts w:ascii="Arial" w:hAnsi="Arial" w:cs="Arial"/>
-          <w:sz w:val="20"/>
-          <w:szCs w:val="20"/>
-        </w:rPr>
-        <w:t>Hot</w:t>
-      </w:r>
-      <w:r>
-        <w:rPr>
-          <w:rFonts w:ascii="Arial" w:hAnsi="Arial" w:cs="Arial"/>
-          <w:sz w:val="20"/>
-          <w:szCs w:val="20"/>
-        </w:rPr>
-        <w:t>-</w:t>
-      </w:r>
-      <w:r>
-        <w:rPr>
-          <w:rFonts w:ascii="Arial" w:hAnsi="Arial" w:cs="Arial"/>
-          <w:sz w:val="20"/>
-          <w:szCs w:val="20"/>
-        </w:rPr>
-        <w:t>Pursuit</w:t>
-      </w:r>
-      <w:r>
-        <w:rPr>
-          <w:rFonts w:ascii="Arial" w:hAnsi="Arial" w:cs="Arial"/>
-          <w:sz w:val="20"/>
-          <w:szCs w:val="20"/>
-        </w:rPr>
-        <w:t>.</w:t>
-      </w:r>
+        <w:keepNext/>
+        <w:rPr>
+          <w:rFonts w:ascii="Arial" w:hAnsi="Arial" w:cs="Arial"/>
+          <w:b/>
+          <w:sz w:val="24"/>
+          <w:szCs w:val="24"/>
+          <w:u w:val="single"/>
+        </w:rPr>
+      </w:pPr>
     </w:p>
     <w:p>
       <w:pPr>
-        <w:rPr>
-          <w:rFonts w:ascii="Arial" w:hAnsi="Arial" w:cs="Arial"/>
-          <w:sz w:val="20"/>
-          <w:szCs w:val="20"/>
-        </w:rPr>
-      </w:pPr>
-      <w:r>
-        <w:rPr>
-          <w:rFonts w:ascii="Arial" w:hAnsi="Arial" w:cs="Arial"/>
-          <w:sz w:val="20"/>
-          <w:szCs w:val="20"/>
-        </w:rPr>
-        <w:t xml:space="preserve">Download the </w:t>
-      </w:r>
-      <w:r>
-        <w:rPr>
-          <w:rFonts w:ascii="Arial" w:hAnsi="Arial" w:cs="Arial"/>
-          <w:sz w:val="20"/>
-          <w:szCs w:val="20"/>
-        </w:rPr>
-        <w:t>HotPursuit</w:t>
-      </w:r>
-      <w:r>
-        <w:rPr>
-          <w:rFonts w:ascii="Arial" w:hAnsi="Arial" w:cs="Arial"/>
-          <w:sz w:val="20"/>
-          <w:szCs w:val="20"/>
-        </w:rPr>
-        <w:t>.zip</w:t>
-      </w:r>
-      <w:r>
-        <w:rPr>
-          <w:rFonts w:ascii="Arial" w:hAnsi="Arial" w:cs="Arial"/>
-          <w:sz w:val="20"/>
-          <w:szCs w:val="20"/>
-        </w:rPr>
-        <w:t xml:space="preserve"> </w:t>
-      </w:r>
-      <w:r>
-        <w:rPr>
-          <w:rFonts w:ascii="Arial" w:hAnsi="Arial" w:cs="Arial"/>
-          <w:sz w:val="20"/>
-          <w:szCs w:val="20"/>
-        </w:rPr>
-        <w:t xml:space="preserve">and </w:t>
-      </w:r>
-      <w:r>
-        <w:rPr>
-          <w:rFonts w:ascii="Arial" w:hAnsi="Arial" w:cs="Arial"/>
-          <w:sz w:val="20"/>
-          <w:szCs w:val="20"/>
-        </w:rPr>
-        <w:t>extract</w:t>
-      </w:r>
-      <w:r>
-        <w:rPr>
-          <w:rFonts w:ascii="Arial" w:hAnsi="Arial" w:cs="Arial"/>
-          <w:sz w:val="20"/>
-          <w:szCs w:val="20"/>
-        </w:rPr>
-        <w:t>. Run "</w:t>
-      </w:r>
-      <w:r>
-        <w:rPr>
-          <w:rFonts w:ascii="Arial" w:hAnsi="Arial" w:cs="Arial"/>
-          <w:sz w:val="20"/>
-          <w:szCs w:val="20"/>
-        </w:rPr>
-        <w:t>s</w:t>
-      </w:r>
-      <w:r>
-        <w:rPr>
-          <w:rFonts w:ascii="Arial" w:hAnsi="Arial" w:cs="Arial"/>
-          <w:sz w:val="20"/>
-          <w:szCs w:val="20"/>
-        </w:rPr>
-        <w:t>etup</w:t>
-      </w:r>
-      <w:r>
-        <w:rPr>
-          <w:rFonts w:ascii="Arial" w:hAnsi="Arial" w:cs="Arial"/>
-          <w:sz w:val="20"/>
-          <w:szCs w:val="20"/>
-        </w:rPr>
-        <w:t>.exe</w:t>
-      </w:r>
-      <w:r>
-        <w:rPr>
-          <w:rFonts w:ascii="Arial" w:hAnsi="Arial" w:cs="Arial"/>
-          <w:sz w:val="20"/>
-          <w:szCs w:val="20"/>
-        </w:rPr>
-        <w:t>".  Upon completion, an application icon will have been added to the start menu under "</w:t>
-      </w:r>
-      <w:proofErr w:type="spellStart"/>
-      <w:r>
-        <w:rPr>
-          <w:rFonts w:ascii="Arial" w:hAnsi="Arial" w:cs="Arial"/>
-          <w:sz w:val="20"/>
-          <w:szCs w:val="20"/>
-        </w:rPr>
-        <w:t>TSXToolKit</w:t>
-      </w:r>
-      <w:proofErr w:type="spellEnd"/>
-      <w:r>
-        <w:rPr>
-          <w:rFonts w:ascii="Arial" w:hAnsi="Arial" w:cs="Arial"/>
-          <w:sz w:val="20"/>
-          <w:szCs w:val="20"/>
-        </w:rPr>
-        <w:t>" with the name "</w:t>
-      </w:r>
-      <w:r>
-        <w:rPr>
-          <w:rFonts w:ascii="Arial" w:hAnsi="Arial" w:cs="Arial"/>
-          <w:sz w:val="20"/>
-          <w:szCs w:val="20"/>
-        </w:rPr>
-        <w:t>Hot Pursuit</w:t>
-      </w:r>
-      <w:r>
-        <w:rPr>
-          <w:rFonts w:ascii="Arial" w:hAnsi="Arial" w:cs="Arial"/>
-          <w:sz w:val="20"/>
-          <w:szCs w:val="20"/>
-        </w:rPr>
-        <w:t>".  This application can be pinned to the Start if desired.</w:t>
+        <w:keepNext/>
+        <w:rPr>
+          <w:rFonts w:ascii="Arial" w:hAnsi="Arial" w:cs="Arial"/>
+          <w:b/>
+          <w:sz w:val="24"/>
+          <w:szCs w:val="24"/>
+          <w:u w:val="single"/>
+        </w:rPr>
+      </w:pPr>
+      <w:r>
+        <w:rPr>
+          <w:rFonts w:ascii="Arial" w:hAnsi="Arial" w:cs="Arial"/>
+          <w:b/>
+          <w:sz w:val="24"/>
+          <w:szCs w:val="24"/>
+          <w:u w:val="single"/>
+        </w:rPr>
+        <w:t>Requirements</w:t>
       </w:r>
     </w:p>
     <w:p>
@@ -1100,6 +938,97 @@
           <w:rFonts w:ascii="Arial" w:hAnsi="Arial" w:cs="Arial"/>
           <w:sz w:val="20"/>
           <w:szCs w:val="20"/>
+        </w:rPr>
+      </w:pPr>
+      <w:r>
+        <w:rPr>
+          <w:rFonts w:ascii="Arial" w:hAnsi="Arial" w:cs="Arial"/>
+          <w:sz w:val="20"/>
+          <w:szCs w:val="20"/>
+        </w:rPr>
+        <w:t>Hot Pursuit</w:t>
+      </w:r>
+      <w:r>
+        <w:rPr>
+          <w:rFonts w:ascii="Arial" w:hAnsi="Arial" w:cs="Arial"/>
+          <w:sz w:val="20"/>
+          <w:szCs w:val="20"/>
+        </w:rPr>
+        <w:t xml:space="preserve"> is a Windows Forms executable, written in Visual C#.  The app requires </w:t>
+      </w:r>
+      <w:proofErr w:type="spellStart"/>
+      <w:r>
+        <w:rPr>
+          <w:rFonts w:ascii="Arial" w:hAnsi="Arial" w:cs="Arial"/>
+          <w:sz w:val="20"/>
+          <w:szCs w:val="20"/>
+        </w:rPr>
+        <w:t>TheSkyX</w:t>
+      </w:r>
+      <w:proofErr w:type="spellEnd"/>
+      <w:r>
+        <w:rPr>
+          <w:rFonts w:ascii="Arial" w:hAnsi="Arial" w:cs="Arial"/>
+          <w:sz w:val="20"/>
+          <w:szCs w:val="20"/>
+        </w:rPr>
+        <w:t xml:space="preserve"> </w:t>
+      </w:r>
+      <w:r>
+        <w:rPr>
+          <w:rFonts w:ascii="Arial" w:hAnsi="Arial" w:cs="Arial"/>
+          <w:sz w:val="20"/>
+          <w:szCs w:val="20"/>
+        </w:rPr>
+        <w:t>Imaging Edition</w:t>
+      </w:r>
+      <w:r>
+        <w:rPr>
+          <w:rFonts w:ascii="Arial" w:hAnsi="Arial" w:cs="Arial"/>
+          <w:sz w:val="20"/>
+          <w:szCs w:val="20"/>
+        </w:rPr>
+        <w:t xml:space="preserve"> (Build 10</w:t>
+      </w:r>
+      <w:r>
+        <w:rPr>
+          <w:rFonts w:ascii="Arial" w:hAnsi="Arial" w:cs="Arial"/>
+          <w:sz w:val="20"/>
+          <w:szCs w:val="20"/>
+        </w:rPr>
+        <w:t>966</w:t>
+      </w:r>
+      <w:r>
+        <w:rPr>
+          <w:rFonts w:ascii="Arial" w:hAnsi="Arial" w:cs="Arial"/>
+          <w:sz w:val="20"/>
+          <w:szCs w:val="20"/>
+        </w:rPr>
+        <w:t xml:space="preserve"> or later). The application runs as an uncertified, standalone application under Windows 10</w:t>
+      </w:r>
+      <w:r>
+        <w:rPr>
+          <w:rFonts w:ascii="Arial" w:hAnsi="Arial" w:cs="Arial"/>
+          <w:sz w:val="20"/>
+          <w:szCs w:val="20"/>
+        </w:rPr>
+        <w:t xml:space="preserve"> (also Win 8, maybe)</w:t>
+      </w:r>
+      <w:r>
+        <w:rPr>
+          <w:rFonts w:ascii="Arial" w:hAnsi="Arial" w:cs="Arial"/>
+          <w:sz w:val="20"/>
+          <w:szCs w:val="20"/>
+        </w:rPr>
+        <w:t xml:space="preserve">. </w:t>
+      </w:r>
+    </w:p>
+    <w:p>
+      <w:pPr>
+        <w:rPr>
+          <w:rFonts w:ascii="Arial" w:hAnsi="Arial" w:cs="Arial"/>
+          <w:sz w:val="24"/>
+          <w:szCs w:val="24"/>
           <w:u w:val="single"/>
         </w:rPr>
       </w:pPr>
@@ -1107,8 +1036,251 @@
         <w:rPr>
           <w:rFonts w:ascii="Arial" w:hAnsi="Arial" w:cs="Arial"/>
           <w:b/>
-          <w:sz w:val="20"/>
-          <w:szCs w:val="20"/>
+          <w:sz w:val="24"/>
+          <w:szCs w:val="24"/>
+          <w:u w:val="single"/>
+        </w:rPr>
+        <w:lastRenderedPageBreak/>
+        <w:t>Installation</w:t>
+      </w:r>
+    </w:p>
+    <w:p>
+      <w:pPr>
+        <w:rPr>
+          <w:rFonts w:ascii="Arial" w:hAnsi="Arial" w:cs="Arial"/>
+          <w:sz w:val="20"/>
+          <w:szCs w:val="20"/>
+        </w:rPr>
+      </w:pPr>
+      <w:r>
+        <w:rPr>
+          <w:rFonts w:ascii="Arial" w:hAnsi="Arial" w:cs="Arial"/>
+          <w:sz w:val="20"/>
+          <w:szCs w:val="20"/>
+        </w:rPr>
+        <w:t xml:space="preserve">As of this writing, the installation packages for </w:t>
+      </w:r>
+      <w:r>
+        <w:rPr>
+          <w:rFonts w:ascii="Arial" w:hAnsi="Arial" w:cs="Arial"/>
+          <w:sz w:val="20"/>
+          <w:szCs w:val="20"/>
+        </w:rPr>
+        <w:t>Hot Pursuit</w:t>
+      </w:r>
+      <w:r>
+        <w:rPr>
+          <w:rFonts w:ascii="Arial" w:hAnsi="Arial" w:cs="Arial"/>
+          <w:sz w:val="20"/>
+          <w:szCs w:val="20"/>
+        </w:rPr>
+        <w:t xml:space="preserve"> are available</w:t>
+      </w:r>
+      <w:r>
+        <w:rPr>
+          <w:rFonts w:ascii="Arial" w:hAnsi="Arial" w:cs="Arial"/>
+          <w:sz w:val="20"/>
+          <w:szCs w:val="20"/>
+        </w:rPr>
+        <w:t xml:space="preserve"> on GitHub in the “publish” directory of </w:t>
+      </w:r>
+      <w:proofErr w:type="spellStart"/>
+      <w:r>
+        <w:rPr>
+          <w:rFonts w:ascii="Arial" w:hAnsi="Arial" w:cs="Arial"/>
+          <w:sz w:val="20"/>
+          <w:szCs w:val="20"/>
+        </w:rPr>
+        <w:t>rrskybox</w:t>
+      </w:r>
+      <w:proofErr w:type="spellEnd"/>
+      <w:r>
+        <w:rPr>
+          <w:rFonts w:ascii="Arial" w:hAnsi="Arial" w:cs="Arial"/>
+          <w:sz w:val="20"/>
+          <w:szCs w:val="20"/>
+        </w:rPr>
+        <w:t>/</w:t>
+      </w:r>
+      <w:r>
+        <w:rPr>
+          <w:rFonts w:ascii="Arial" w:hAnsi="Arial" w:cs="Arial"/>
+          <w:sz w:val="20"/>
+          <w:szCs w:val="20"/>
+        </w:rPr>
+        <w:t>Hot</w:t>
+      </w:r>
+      <w:r>
+        <w:rPr>
+          <w:rFonts w:ascii="Arial" w:hAnsi="Arial" w:cs="Arial"/>
+          <w:sz w:val="20"/>
+          <w:szCs w:val="20"/>
+        </w:rPr>
+        <w:t>-</w:t>
+      </w:r>
+      <w:r>
+        <w:rPr>
+          <w:rFonts w:ascii="Arial" w:hAnsi="Arial" w:cs="Arial"/>
+          <w:sz w:val="20"/>
+          <w:szCs w:val="20"/>
+        </w:rPr>
+        <w:t>Pursuit</w:t>
+      </w:r>
+      <w:r>
+        <w:rPr>
+          <w:rFonts w:ascii="Arial" w:hAnsi="Arial" w:cs="Arial"/>
+          <w:sz w:val="20"/>
+          <w:szCs w:val="20"/>
+        </w:rPr>
+        <w:t>.</w:t>
+      </w:r>
+    </w:p>
+    <w:p>
+      <w:pPr>
+        <w:rPr>
+          <w:rFonts w:ascii="Arial" w:hAnsi="Arial" w:cs="Arial"/>
+          <w:sz w:val="20"/>
+          <w:szCs w:val="20"/>
+        </w:rPr>
+      </w:pPr>
+      <w:r>
+        <w:rPr>
+          <w:rFonts w:ascii="Arial" w:hAnsi="Arial" w:cs="Arial"/>
+          <w:sz w:val="20"/>
+          <w:szCs w:val="20"/>
+        </w:rPr>
+        <w:t xml:space="preserve">Download the </w:t>
+      </w:r>
+      <w:r>
+        <w:rPr>
+          <w:rFonts w:ascii="Arial" w:hAnsi="Arial" w:cs="Arial"/>
+          <w:sz w:val="20"/>
+          <w:szCs w:val="20"/>
+        </w:rPr>
+        <w:t>HotPursuit</w:t>
+      </w:r>
+      <w:r>
+        <w:rPr>
+          <w:rFonts w:ascii="Arial" w:hAnsi="Arial" w:cs="Arial"/>
+          <w:sz w:val="20"/>
+          <w:szCs w:val="20"/>
+        </w:rPr>
+        <w:t>.zip</w:t>
+      </w:r>
+      <w:r>
+        <w:rPr>
+          <w:rFonts w:ascii="Arial" w:hAnsi="Arial" w:cs="Arial"/>
+          <w:sz w:val="20"/>
+          <w:szCs w:val="20"/>
+        </w:rPr>
+        <w:t xml:space="preserve"> </w:t>
+      </w:r>
+      <w:r>
+        <w:rPr>
+          <w:rFonts w:ascii="Arial" w:hAnsi="Arial" w:cs="Arial"/>
+          <w:sz w:val="20"/>
+          <w:szCs w:val="20"/>
+        </w:rPr>
+        <w:t xml:space="preserve">and </w:t>
+      </w:r>
+      <w:r>
+        <w:rPr>
+          <w:rFonts w:ascii="Arial" w:hAnsi="Arial" w:cs="Arial"/>
+          <w:sz w:val="20"/>
+          <w:szCs w:val="20"/>
+        </w:rPr>
+        <w:t>extract</w:t>
+      </w:r>
+      <w:r>
+        <w:rPr>
+          <w:rFonts w:ascii="Arial" w:hAnsi="Arial" w:cs="Arial"/>
+          <w:sz w:val="20"/>
+          <w:szCs w:val="20"/>
+        </w:rPr>
+        <w:t>. Run "</w:t>
+      </w:r>
+      <w:r>
+        <w:rPr>
+          <w:rFonts w:ascii="Arial" w:hAnsi="Arial" w:cs="Arial"/>
+          <w:sz w:val="20"/>
+          <w:szCs w:val="20"/>
+        </w:rPr>
+        <w:t>s</w:t>
+      </w:r>
+      <w:r>
+        <w:rPr>
+          <w:rFonts w:ascii="Arial" w:hAnsi="Arial" w:cs="Arial"/>
+          <w:sz w:val="20"/>
+          <w:szCs w:val="20"/>
+        </w:rPr>
+        <w:t>etup</w:t>
+      </w:r>
+      <w:r>
+        <w:rPr>
+          <w:rFonts w:ascii="Arial" w:hAnsi="Arial" w:cs="Arial"/>
+          <w:sz w:val="20"/>
+          <w:szCs w:val="20"/>
+        </w:rPr>
+        <w:t>.exe</w:t>
+      </w:r>
+      <w:r>
+        <w:rPr>
+          <w:rFonts w:ascii="Arial" w:hAnsi="Arial" w:cs="Arial"/>
+          <w:sz w:val="20"/>
+          <w:szCs w:val="20"/>
+        </w:rPr>
+        <w:t>".  Upon completion, an application icon will have been added to the start menu under "</w:t>
+      </w:r>
+      <w:proofErr w:type="spellStart"/>
+      <w:r>
+        <w:rPr>
+          <w:rFonts w:ascii="Arial" w:hAnsi="Arial" w:cs="Arial"/>
+          <w:sz w:val="20"/>
+          <w:szCs w:val="20"/>
+        </w:rPr>
+        <w:t>TSXToolKit</w:t>
+      </w:r>
+      <w:proofErr w:type="spellEnd"/>
+      <w:r>
+        <w:rPr>
+          <w:rFonts w:ascii="Arial" w:hAnsi="Arial" w:cs="Arial"/>
+          <w:sz w:val="20"/>
+          <w:szCs w:val="20"/>
+        </w:rPr>
+        <w:t>" with the name "</w:t>
+      </w:r>
+      <w:r>
+        <w:rPr>
+          <w:rFonts w:ascii="Arial" w:hAnsi="Arial" w:cs="Arial"/>
+          <w:sz w:val="20"/>
+          <w:szCs w:val="20"/>
+        </w:rPr>
+        <w:t>Hot Pursuit</w:t>
+      </w:r>
+      <w:r>
+        <w:rPr>
+          <w:rFonts w:ascii="Arial" w:hAnsi="Arial" w:cs="Arial"/>
+          <w:sz w:val="20"/>
+          <w:szCs w:val="20"/>
+        </w:rPr>
+        <w:t>".  This application can be pinned to the Start if desired.</w:t>
+      </w:r>
+    </w:p>
+    <w:p>
+      <w:pPr>
+        <w:rPr>
+          <w:rFonts w:ascii="Arial" w:hAnsi="Arial" w:cs="Arial"/>
+          <w:sz w:val="24"/>
+          <w:szCs w:val="24"/>
+          <w:u w:val="single"/>
+        </w:rPr>
+      </w:pPr>
+      <w:r>
+        <w:rPr>
+          <w:rFonts w:ascii="Arial" w:hAnsi="Arial" w:cs="Arial"/>
+          <w:b/>
+          <w:sz w:val="24"/>
+          <w:szCs w:val="24"/>
           <w:u w:val="single"/>
         </w:rPr>
         <w:t>Support</w:t>
@@ -1226,8 +1398,8 @@
       </w:pPr>
     </w:p>
     <w:sectPr>
-      <w:headerReference w:type="default" r:id="rId9"/>
-      <w:footerReference w:type="default" r:id="rId10"/>
+      <w:headerReference w:type="default" r:id="rId11"/>
+      <w:footerReference w:type="default" r:id="rId12"/>
       <w:pgSz w:w="12240" w:h="15840" w:code="1"/>
       <w:pgMar w:top="1440" w:right="720" w:bottom="720" w:left="720" w:header="720" w:footer="720" w:gutter="0"/>
       <w:cols w:space="720"/>

</xml_diff>

<commit_message>
Fixed error where tracking was set in "/min rather than "/sec
</commit_message>
<xml_diff>
--- a/Hot Pursuit/Hot Pursuit Description.docx
+++ b/Hot Pursuit/Hot Pursuit Description.docx
@@ -89,37 +89,159 @@
       <w:pPr>
         <w:rPr>
           <w:rFonts w:ascii="Arial" w:hAnsi="Arial" w:cs="Arial"/>
-          <w:sz w:val="20"/>
-          <w:szCs w:val="20"/>
-        </w:rPr>
-      </w:pPr>
-      <w:r>
-        <w:rPr>
-          <w:rFonts w:ascii="Arial" w:hAnsi="Arial" w:cs="Arial"/>
-          <w:sz w:val="20"/>
-          <w:szCs w:val="20"/>
-        </w:rPr>
-        <w:t>Hot Pursuit</w:t>
-      </w:r>
-      <w:r>
-        <w:rPr>
-          <w:rFonts w:ascii="Arial" w:hAnsi="Arial" w:cs="Arial"/>
-          <w:sz w:val="20"/>
-          <w:szCs w:val="20"/>
-        </w:rPr>
-        <w:t xml:space="preserve"> is a Windows</w:t>
-      </w:r>
-      <w:r>
-        <w:rPr>
-          <w:rFonts w:ascii="Arial" w:hAnsi="Arial" w:cs="Arial"/>
-          <w:sz w:val="20"/>
-          <w:szCs w:val="20"/>
-        </w:rPr>
-        <w:t xml:space="preserve"> 10</w:t>
-      </w:r>
-      <w:r>
-        <w:rPr>
-          <w:rFonts w:ascii="Arial" w:hAnsi="Arial" w:cs="Arial"/>
+          <w:bCs/>
+          <w:sz w:val="20"/>
+          <w:szCs w:val="20"/>
+        </w:rPr>
+      </w:pPr>
+      <w:r>
+        <w:rPr>
+          <w:rFonts w:ascii="Arial" w:hAnsi="Arial" w:cs="Arial"/>
+          <w:bCs/>
+          <w:sz w:val="20"/>
+          <w:szCs w:val="20"/>
+        </w:rPr>
+        <w:t>I</w:t>
+      </w:r>
+      <w:r>
+        <w:rPr>
+          <w:rFonts w:ascii="Arial" w:hAnsi="Arial" w:cs="Arial"/>
+          <w:bCs/>
+          <w:sz w:val="20"/>
+          <w:szCs w:val="20"/>
+        </w:rPr>
+        <w:t>’m thinking</w:t>
+      </w:r>
+      <w:r>
+        <w:rPr>
+          <w:rFonts w:ascii="Arial" w:hAnsi="Arial" w:cs="Arial"/>
+          <w:bCs/>
+          <w:sz w:val="20"/>
+          <w:szCs w:val="20"/>
+        </w:rPr>
+        <w:t xml:space="preserve"> we should have a category in the </w:t>
+      </w:r>
+      <w:r>
+        <w:rPr>
+          <w:rFonts w:ascii="Arial" w:hAnsi="Arial" w:cs="Arial"/>
+          <w:bCs/>
+          <w:sz w:val="20"/>
+          <w:szCs w:val="20"/>
+        </w:rPr>
+        <w:t xml:space="preserve">TSX </w:t>
+      </w:r>
+      <w:r>
+        <w:rPr>
+          <w:rFonts w:ascii="Arial" w:hAnsi="Arial" w:cs="Arial"/>
+          <w:bCs/>
+          <w:sz w:val="20"/>
+          <w:szCs w:val="20"/>
+        </w:rPr>
+        <w:t xml:space="preserve">called “101 Fun Things To Do </w:t>
+      </w:r>
+      <w:r>
+        <w:rPr>
+          <w:rFonts w:ascii="Arial" w:hAnsi="Arial" w:cs="Arial"/>
+          <w:bCs/>
+          <w:sz w:val="20"/>
+          <w:szCs w:val="20"/>
+        </w:rPr>
+        <w:t>With T</w:t>
+      </w:r>
+      <w:r>
+        <w:rPr>
+          <w:rFonts w:ascii="Arial" w:hAnsi="Arial" w:cs="Arial"/>
+          <w:bCs/>
+          <w:sz w:val="20"/>
+          <w:szCs w:val="20"/>
+        </w:rPr>
+        <w:t>he</w:t>
+      </w:r>
+      <w:r>
+        <w:rPr>
+          <w:rFonts w:ascii="Arial" w:hAnsi="Arial" w:cs="Arial"/>
+          <w:bCs/>
+          <w:sz w:val="20"/>
+          <w:szCs w:val="20"/>
+        </w:rPr>
+        <w:t>S</w:t>
+      </w:r>
+      <w:r>
+        <w:rPr>
+          <w:rFonts w:ascii="Arial" w:hAnsi="Arial" w:cs="Arial"/>
+          <w:bCs/>
+          <w:sz w:val="20"/>
+          <w:szCs w:val="20"/>
+        </w:rPr>
+        <w:t>ky</w:t>
+      </w:r>
+      <w:r>
+        <w:rPr>
+          <w:rFonts w:ascii="Arial" w:hAnsi="Arial" w:cs="Arial"/>
+          <w:bCs/>
+          <w:sz w:val="20"/>
+          <w:szCs w:val="20"/>
+        </w:rPr>
+        <w:t xml:space="preserve">X”.  This little application mostly falls under that </w:t>
+      </w:r>
+      <w:r>
+        <w:rPr>
+          <w:rFonts w:ascii="Arial" w:hAnsi="Arial" w:cs="Arial"/>
+          <w:bCs/>
+          <w:sz w:val="20"/>
+          <w:szCs w:val="20"/>
+        </w:rPr>
+        <w:t xml:space="preserve">moniker.  </w:t>
+      </w:r>
+      <w:r>
+        <w:rPr>
+          <w:rFonts w:ascii="Arial" w:hAnsi="Arial" w:cs="Arial"/>
+          <w:bCs/>
+          <w:sz w:val="20"/>
+          <w:szCs w:val="20"/>
+        </w:rPr>
+        <w:t xml:space="preserve">As most of us know, a couple of hundred good sized rocks are discovered whizzing by the earth every year.  </w:t>
+      </w:r>
+      <w:r>
+        <w:rPr>
+          <w:rFonts w:ascii="Arial" w:hAnsi="Arial" w:cs="Arial"/>
+          <w:bCs/>
+          <w:sz w:val="20"/>
+          <w:szCs w:val="20"/>
+        </w:rPr>
+        <w:t>Today, most of t</w:t>
+      </w:r>
+      <w:r>
+        <w:rPr>
+          <w:rFonts w:ascii="Arial" w:hAnsi="Arial" w:cs="Arial"/>
+          <w:bCs/>
+          <w:sz w:val="20"/>
+          <w:szCs w:val="20"/>
+        </w:rPr>
+        <w:t xml:space="preserve">hese Near Earth Objects </w:t>
+      </w:r>
+      <w:r>
+        <w:rPr>
+          <w:rFonts w:ascii="Arial" w:hAnsi="Arial" w:cs="Arial"/>
+          <w:bCs/>
+          <w:sz w:val="20"/>
+          <w:szCs w:val="20"/>
+        </w:rPr>
+        <w:t xml:space="preserve">(NEO’s) </w:t>
+      </w:r>
+      <w:r>
+        <w:rPr>
+          <w:rFonts w:ascii="Arial" w:hAnsi="Arial" w:cs="Arial"/>
+          <w:bCs/>
+          <w:sz w:val="20"/>
+          <w:szCs w:val="20"/>
+        </w:rPr>
+        <w:t>are identified by well-funded, organized projects, but a few are still by amateurs, here and there.  However</w:t>
+      </w:r>
+      <w:r>
+        <w:rPr>
+          <w:rFonts w:ascii="Arial" w:hAnsi="Arial" w:cs="Arial"/>
+          <w:bCs/>
           <w:sz w:val="20"/>
           <w:szCs w:val="20"/>
         </w:rPr>
@@ -128,60 +250,128 @@
       <w:r>
         <w:rPr>
           <w:rFonts w:ascii="Arial" w:hAnsi="Arial" w:cs="Arial"/>
-          <w:sz w:val="20"/>
-          <w:szCs w:val="20"/>
-        </w:rPr>
-        <w:t xml:space="preserve">desktop </w:t>
-      </w:r>
-      <w:r>
-        <w:rPr>
-          <w:rFonts w:ascii="Arial" w:hAnsi="Arial" w:cs="Arial"/>
-          <w:sz w:val="20"/>
-          <w:szCs w:val="20"/>
-        </w:rPr>
-        <w:t xml:space="preserve">application </w:t>
-      </w:r>
-      <w:r>
-        <w:rPr>
-          <w:rFonts w:ascii="Arial" w:hAnsi="Arial" w:cs="Arial"/>
-          <w:sz w:val="20"/>
-          <w:szCs w:val="20"/>
-        </w:rPr>
-        <w:t>whose purpose is to automate t</w:t>
-      </w:r>
-      <w:r>
-        <w:rPr>
-          <w:rFonts w:ascii="Arial" w:hAnsi="Arial" w:cs="Arial"/>
-          <w:sz w:val="20"/>
-          <w:szCs w:val="20"/>
-        </w:rPr>
-        <w:t xml:space="preserve">he </w:t>
-      </w:r>
-      <w:r>
-        <w:rPr>
-          <w:rFonts w:ascii="Arial" w:hAnsi="Arial" w:cs="Arial"/>
-          <w:sz w:val="20"/>
-          <w:szCs w:val="20"/>
-        </w:rPr>
-        <w:t xml:space="preserve">tracking of a NEO object with </w:t>
-      </w:r>
-      <w:proofErr w:type="spellStart"/>
-      <w:r>
-        <w:rPr>
-          <w:rFonts w:ascii="Arial" w:hAnsi="Arial" w:cs="Arial"/>
-          <w:sz w:val="20"/>
-          <w:szCs w:val="20"/>
-        </w:rPr>
-        <w:t>TheSkyX</w:t>
-      </w:r>
-      <w:proofErr w:type="spellEnd"/>
-      <w:r>
-        <w:rPr>
-          <w:rFonts w:ascii="Arial" w:hAnsi="Arial" w:cs="Arial"/>
-          <w:sz w:val="20"/>
-          <w:szCs w:val="20"/>
-        </w:rPr>
-        <w:t>.</w:t>
+          <w:bCs/>
+          <w:sz w:val="20"/>
+          <w:szCs w:val="20"/>
+        </w:rPr>
+        <w:t>once spotted</w:t>
+      </w:r>
+      <w:r>
+        <w:rPr>
+          <w:rFonts w:ascii="Arial" w:hAnsi="Arial" w:cs="Arial"/>
+          <w:bCs/>
+          <w:sz w:val="20"/>
+          <w:szCs w:val="20"/>
+        </w:rPr>
+        <w:t xml:space="preserve">, each </w:t>
+      </w:r>
+      <w:r>
+        <w:rPr>
+          <w:rFonts w:ascii="Arial" w:hAnsi="Arial" w:cs="Arial"/>
+          <w:bCs/>
+          <w:sz w:val="20"/>
+          <w:szCs w:val="20"/>
+        </w:rPr>
+        <w:t>reported fly-by</w:t>
+      </w:r>
+      <w:r>
+        <w:rPr>
+          <w:rFonts w:ascii="Arial" w:hAnsi="Arial" w:cs="Arial"/>
+          <w:bCs/>
+          <w:sz w:val="20"/>
+          <w:szCs w:val="20"/>
+        </w:rPr>
+        <w:t>er</w:t>
+      </w:r>
+      <w:r>
+        <w:rPr>
+          <w:rFonts w:ascii="Arial" w:hAnsi="Arial" w:cs="Arial"/>
+          <w:bCs/>
+          <w:sz w:val="20"/>
+          <w:szCs w:val="20"/>
+        </w:rPr>
+        <w:t xml:space="preserve"> goes through a phase where it must be confirmed and </w:t>
+      </w:r>
+      <w:r>
+        <w:rPr>
+          <w:rFonts w:ascii="Arial" w:hAnsi="Arial" w:cs="Arial"/>
+          <w:bCs/>
+          <w:sz w:val="20"/>
+          <w:szCs w:val="20"/>
+        </w:rPr>
+        <w:t>a</w:t>
+      </w:r>
+      <w:r>
+        <w:rPr>
+          <w:rFonts w:ascii="Arial" w:hAnsi="Arial" w:cs="Arial"/>
+          <w:bCs/>
+          <w:sz w:val="20"/>
+          <w:szCs w:val="20"/>
+        </w:rPr>
+        <w:t xml:space="preserve"> </w:t>
+      </w:r>
+      <w:r>
+        <w:rPr>
+          <w:rFonts w:ascii="Arial" w:hAnsi="Arial" w:cs="Arial"/>
+          <w:bCs/>
+          <w:sz w:val="20"/>
+          <w:szCs w:val="20"/>
+        </w:rPr>
+        <w:t xml:space="preserve">precise </w:t>
+      </w:r>
+      <w:r>
+        <w:rPr>
+          <w:rFonts w:ascii="Arial" w:hAnsi="Arial" w:cs="Arial"/>
+          <w:bCs/>
+          <w:sz w:val="20"/>
+          <w:szCs w:val="20"/>
+        </w:rPr>
+        <w:t xml:space="preserve">orbit determined through multiple, independent measurements.  </w:t>
+      </w:r>
+      <w:r>
+        <w:rPr>
+          <w:rFonts w:ascii="Arial" w:hAnsi="Arial" w:cs="Arial"/>
+          <w:bCs/>
+          <w:sz w:val="20"/>
+          <w:szCs w:val="20"/>
+        </w:rPr>
+        <w:t xml:space="preserve">During its time in purgatory, a NEO is listed on a NASA website called “Scout”. </w:t>
+      </w:r>
+      <w:r>
+        <w:rPr>
+          <w:rFonts w:ascii="Arial" w:hAnsi="Arial" w:cs="Arial"/>
+          <w:bCs/>
+          <w:sz w:val="20"/>
+          <w:szCs w:val="20"/>
+        </w:rPr>
+        <w:t xml:space="preserve"> Once confirmed (by somebody, at some point, I guess) the object moves off of Scout and into the </w:t>
+      </w:r>
+      <w:r>
+        <w:rPr>
+          <w:rFonts w:ascii="Arial" w:hAnsi="Arial" w:cs="Arial"/>
+          <w:bCs/>
+          <w:sz w:val="20"/>
+          <w:szCs w:val="20"/>
+        </w:rPr>
+        <w:t xml:space="preserve">IAU </w:t>
+      </w:r>
+      <w:r>
+        <w:rPr>
+          <w:rFonts w:ascii="Arial" w:hAnsi="Arial" w:cs="Arial"/>
+          <w:bCs/>
+          <w:sz w:val="20"/>
+          <w:szCs w:val="20"/>
+        </w:rPr>
+        <w:t xml:space="preserve">Minor Planet Center database.  </w:t>
+      </w:r>
+      <w:r>
+        <w:rPr>
+          <w:rFonts w:ascii="Arial" w:hAnsi="Arial" w:cs="Arial"/>
+          <w:bCs/>
+          <w:sz w:val="20"/>
+          <w:szCs w:val="20"/>
+        </w:rPr>
+        <w:t>But, for a time, one has a chance for a look at the equivalent of an astronomical UFO.  That’s where this little app comes in.</w:t>
       </w:r>
     </w:p>
     <w:p>
@@ -196,30 +386,607 @@
       <w:r>
         <w:rPr>
           <w:rFonts w:ascii="Arial" w:hAnsi="Arial" w:cs="Arial"/>
-          <w:sz w:val="20"/>
-          <w:szCs w:val="20"/>
-        </w:rPr>
-        <w:t xml:space="preserve">Targets are input to </w:t>
-      </w:r>
-      <w:proofErr w:type="spellStart"/>
-      <w:r>
-        <w:rPr>
-          <w:rFonts w:ascii="Arial" w:hAnsi="Arial" w:cs="Arial"/>
-          <w:sz w:val="20"/>
-          <w:szCs w:val="20"/>
-        </w:rPr>
-        <w:t>TheSkyX</w:t>
-      </w:r>
-      <w:proofErr w:type="spellEnd"/>
-      <w:r>
-        <w:rPr>
-          <w:rFonts w:ascii="Arial" w:hAnsi="Arial" w:cs="Arial"/>
-          <w:sz w:val="20"/>
-          <w:szCs w:val="20"/>
-        </w:rPr>
-        <w:t xml:space="preserve"> using the </w:t>
-      </w:r>
-      <w:proofErr w:type="spellStart"/>
+          <w:bCs/>
+          <w:sz w:val="20"/>
+          <w:szCs w:val="20"/>
+        </w:rPr>
+        <w:t xml:space="preserve">Hot Pursuit works in conjunction with another little app called Transient Search.  Transient Search enables a user to load the </w:t>
+      </w:r>
+      <w:r>
+        <w:rPr>
+          <w:rFonts w:ascii="Arial" w:hAnsi="Arial" w:cs="Arial"/>
+          <w:bCs/>
+          <w:sz w:val="20"/>
+          <w:szCs w:val="20"/>
+        </w:rPr>
+        <w:t xml:space="preserve">current </w:t>
+      </w:r>
+      <w:r>
+        <w:rPr>
+          <w:rFonts w:ascii="Arial" w:hAnsi="Arial" w:cs="Arial"/>
+          <w:bCs/>
+          <w:sz w:val="20"/>
+          <w:szCs w:val="20"/>
+        </w:rPr>
+        <w:t xml:space="preserve">Scout </w:t>
+      </w:r>
+      <w:r>
+        <w:rPr>
+          <w:rFonts w:ascii="Arial" w:hAnsi="Arial" w:cs="Arial"/>
+          <w:bCs/>
+          <w:sz w:val="20"/>
+          <w:szCs w:val="20"/>
+        </w:rPr>
+        <w:t xml:space="preserve">unconfirmed </w:t>
+      </w:r>
+      <w:r>
+        <w:rPr>
+          <w:rFonts w:ascii="Arial" w:hAnsi="Arial" w:cs="Arial"/>
+          <w:bCs/>
+          <w:sz w:val="20"/>
+          <w:szCs w:val="20"/>
+        </w:rPr>
+        <w:t>object list into TSX as a SDB catalog in about three clicks.  (</w:t>
+      </w:r>
+      <w:r>
+        <w:rPr>
+          <w:rFonts w:ascii="Arial" w:hAnsi="Arial" w:cs="Arial"/>
+          <w:bCs/>
+          <w:sz w:val="20"/>
+          <w:szCs w:val="20"/>
+        </w:rPr>
+        <w:t>This</w:t>
+      </w:r>
+      <w:r>
+        <w:rPr>
+          <w:rFonts w:ascii="Arial" w:hAnsi="Arial" w:cs="Arial"/>
+          <w:bCs/>
+          <w:sz w:val="20"/>
+          <w:szCs w:val="20"/>
+        </w:rPr>
+        <w:t xml:space="preserve"> too falls under the </w:t>
+      </w:r>
+      <w:r>
+        <w:rPr>
+          <w:rFonts w:ascii="Arial" w:hAnsi="Arial" w:cs="Arial"/>
+          <w:bCs/>
+          <w:sz w:val="20"/>
+          <w:szCs w:val="20"/>
+        </w:rPr>
+        <w:t>category</w:t>
+      </w:r>
+      <w:r>
+        <w:rPr>
+          <w:rFonts w:ascii="Arial" w:hAnsi="Arial" w:cs="Arial"/>
+          <w:bCs/>
+          <w:sz w:val="20"/>
+          <w:szCs w:val="20"/>
+        </w:rPr>
+        <w:t xml:space="preserve"> of “101 Fun Things.</w:t>
+      </w:r>
+      <w:r>
+        <w:rPr>
+          <w:rFonts w:ascii="Arial" w:hAnsi="Arial" w:cs="Arial"/>
+          <w:bCs/>
+          <w:sz w:val="20"/>
+          <w:szCs w:val="20"/>
+        </w:rPr>
+        <w:t>.</w:t>
+      </w:r>
+      <w:r>
+        <w:rPr>
+          <w:rFonts w:ascii="Arial" w:hAnsi="Arial" w:cs="Arial"/>
+          <w:bCs/>
+          <w:sz w:val="20"/>
+          <w:szCs w:val="20"/>
+        </w:rPr>
+        <w:t>.”).  Once loaded a user can pick a target and run Hot Pursuit</w:t>
+      </w:r>
+      <w:r>
+        <w:rPr>
+          <w:rFonts w:ascii="Arial" w:hAnsi="Arial" w:cs="Arial"/>
+          <w:bCs/>
+          <w:sz w:val="20"/>
+          <w:szCs w:val="20"/>
+        </w:rPr>
+        <w:t xml:space="preserve"> whose sole job is to keep the mount pointed at that target.  The reason it’s tricky is that these NEO’s move across the sky at a pace and direction somewhere between a satellite and a planet.  </w:t>
+      </w:r>
+      <w:r>
+        <w:rPr>
+          <w:rFonts w:ascii="Arial" w:hAnsi="Arial" w:cs="Arial"/>
+          <w:bCs/>
+          <w:sz w:val="20"/>
+          <w:szCs w:val="20"/>
+        </w:rPr>
+        <w:t>At any given time, t</w:t>
+      </w:r>
+      <w:r>
+        <w:rPr>
+          <w:rFonts w:ascii="Arial" w:hAnsi="Arial" w:cs="Arial"/>
+          <w:bCs/>
+          <w:sz w:val="20"/>
+          <w:szCs w:val="20"/>
+        </w:rPr>
+        <w:t>he</w:t>
+      </w:r>
+      <w:r>
+        <w:rPr>
+          <w:rFonts w:ascii="Arial" w:hAnsi="Arial" w:cs="Arial"/>
+          <w:bCs/>
+          <w:sz w:val="20"/>
+          <w:szCs w:val="20"/>
+        </w:rPr>
+        <w:t>ir apparent</w:t>
+      </w:r>
+      <w:r>
+        <w:rPr>
+          <w:rFonts w:ascii="Arial" w:hAnsi="Arial" w:cs="Arial"/>
+          <w:bCs/>
+          <w:sz w:val="20"/>
+          <w:szCs w:val="20"/>
+        </w:rPr>
+        <w:t xml:space="preserve"> move</w:t>
+      </w:r>
+      <w:r>
+        <w:rPr>
+          <w:rFonts w:ascii="Arial" w:hAnsi="Arial" w:cs="Arial"/>
+          <w:bCs/>
+          <w:sz w:val="20"/>
+          <w:szCs w:val="20"/>
+        </w:rPr>
+        <w:t>ment is</w:t>
+      </w:r>
+      <w:r>
+        <w:rPr>
+          <w:rFonts w:ascii="Arial" w:hAnsi="Arial" w:cs="Arial"/>
+          <w:bCs/>
+          <w:sz w:val="20"/>
+          <w:szCs w:val="20"/>
+        </w:rPr>
+        <w:t xml:space="preserve"> anywhere </w:t>
+      </w:r>
+      <w:r>
+        <w:rPr>
+          <w:rFonts w:ascii="Arial" w:hAnsi="Arial" w:cs="Arial"/>
+          <w:bCs/>
+          <w:sz w:val="20"/>
+          <w:szCs w:val="20"/>
+        </w:rPr>
+        <w:t xml:space="preserve">between less than one to over a </w:t>
+      </w:r>
+      <w:r>
+        <w:rPr>
+          <w:rFonts w:ascii="Arial" w:hAnsi="Arial" w:cs="Arial"/>
+          <w:bCs/>
+          <w:sz w:val="20"/>
+          <w:szCs w:val="20"/>
+        </w:rPr>
+        <w:t>couple of thousand arcsec/min</w:t>
+      </w:r>
+      <w:r>
+        <w:rPr>
+          <w:rFonts w:ascii="Arial" w:hAnsi="Arial" w:cs="Arial"/>
+          <w:bCs/>
+          <w:sz w:val="20"/>
+          <w:szCs w:val="20"/>
+        </w:rPr>
+        <w:t xml:space="preserve"> -- the</w:t>
+      </w:r>
+      <w:r>
+        <w:rPr>
+          <w:rFonts w:ascii="Arial" w:hAnsi="Arial" w:cs="Arial"/>
+          <w:bCs/>
+          <w:sz w:val="20"/>
+          <w:szCs w:val="20"/>
+        </w:rPr>
+        <w:t xml:space="preserve"> drift continuously changes</w:t>
+      </w:r>
+      <w:r>
+        <w:rPr>
+          <w:rFonts w:ascii="Arial" w:hAnsi="Arial" w:cs="Arial"/>
+          <w:bCs/>
+          <w:sz w:val="20"/>
+          <w:szCs w:val="20"/>
+        </w:rPr>
+        <w:t xml:space="preserve"> in speed and direction</w:t>
+      </w:r>
+      <w:r>
+        <w:rPr>
+          <w:rFonts w:ascii="Arial" w:hAnsi="Arial" w:cs="Arial"/>
+          <w:bCs/>
+          <w:sz w:val="20"/>
+          <w:szCs w:val="20"/>
+        </w:rPr>
+        <w:t>.  So what Hot Pursuit does is get the</w:t>
+      </w:r>
+      <w:r>
+        <w:rPr>
+          <w:rFonts w:ascii="Arial" w:hAnsi="Arial" w:cs="Arial"/>
+          <w:bCs/>
+          <w:sz w:val="20"/>
+          <w:szCs w:val="20"/>
+        </w:rPr>
+        <w:t xml:space="preserve"> current</w:t>
+      </w:r>
+      <w:r>
+        <w:rPr>
+          <w:rFonts w:ascii="Arial" w:hAnsi="Arial" w:cs="Arial"/>
+          <w:bCs/>
+          <w:sz w:val="20"/>
+          <w:szCs w:val="20"/>
+        </w:rPr>
+        <w:t xml:space="preserve"> ephemeris information from Scout, then </w:t>
+      </w:r>
+      <w:r>
+        <w:rPr>
+          <w:rFonts w:ascii="Arial" w:hAnsi="Arial" w:cs="Arial"/>
+          <w:bCs/>
+          <w:sz w:val="20"/>
+          <w:szCs w:val="20"/>
+        </w:rPr>
+        <w:t>recalculate</w:t>
+      </w:r>
+      <w:r>
+        <w:rPr>
+          <w:rFonts w:ascii="Arial" w:hAnsi="Arial" w:cs="Arial"/>
+          <w:bCs/>
+          <w:sz w:val="20"/>
+          <w:szCs w:val="20"/>
+        </w:rPr>
+        <w:t>s</w:t>
+      </w:r>
+      <w:r>
+        <w:rPr>
+          <w:rFonts w:ascii="Arial" w:hAnsi="Arial" w:cs="Arial"/>
+          <w:bCs/>
+          <w:sz w:val="20"/>
+          <w:szCs w:val="20"/>
+        </w:rPr>
+        <w:t xml:space="preserve"> and interpolate</w:t>
+      </w:r>
+      <w:r>
+        <w:rPr>
+          <w:rFonts w:ascii="Arial" w:hAnsi="Arial" w:cs="Arial"/>
+          <w:bCs/>
+          <w:sz w:val="20"/>
+          <w:szCs w:val="20"/>
+        </w:rPr>
+        <w:t>s</w:t>
+      </w:r>
+      <w:r>
+        <w:rPr>
+          <w:rFonts w:ascii="Arial" w:hAnsi="Arial" w:cs="Arial"/>
+          <w:bCs/>
+          <w:sz w:val="20"/>
+          <w:szCs w:val="20"/>
+        </w:rPr>
+        <w:t xml:space="preserve"> the position and speed in down to one second intervals</w:t>
+      </w:r>
+      <w:r>
+        <w:rPr>
+          <w:rFonts w:ascii="Arial" w:hAnsi="Arial" w:cs="Arial"/>
+          <w:bCs/>
+          <w:sz w:val="20"/>
+          <w:szCs w:val="20"/>
+        </w:rPr>
+        <w:t xml:space="preserve"> for the imager’s site</w:t>
+      </w:r>
+      <w:r>
+        <w:rPr>
+          <w:rFonts w:ascii="Arial" w:hAnsi="Arial" w:cs="Arial"/>
+          <w:bCs/>
+          <w:sz w:val="20"/>
+          <w:szCs w:val="20"/>
+        </w:rPr>
+        <w:t xml:space="preserve">.  </w:t>
+      </w:r>
+      <w:r>
+        <w:rPr>
+          <w:rFonts w:ascii="Arial" w:hAnsi="Arial" w:cs="Arial"/>
+          <w:bCs/>
+          <w:sz w:val="20"/>
+          <w:szCs w:val="20"/>
+        </w:rPr>
+        <w:t xml:space="preserve">That calculation is passed to TSX in the form of </w:t>
+      </w:r>
+      <w:r>
+        <w:rPr>
+          <w:rFonts w:ascii="Arial" w:hAnsi="Arial" w:cs="Arial"/>
+          <w:bCs/>
+          <w:sz w:val="20"/>
+          <w:szCs w:val="20"/>
+        </w:rPr>
+        <w:t xml:space="preserve">real-time </w:t>
+      </w:r>
+      <w:r>
+        <w:rPr>
+          <w:rFonts w:ascii="Arial" w:hAnsi="Arial" w:cs="Arial"/>
+          <w:bCs/>
+          <w:sz w:val="20"/>
+          <w:szCs w:val="20"/>
+        </w:rPr>
+        <w:t>Tracking Speed</w:t>
+      </w:r>
+      <w:r>
+        <w:rPr>
+          <w:rFonts w:ascii="Arial" w:hAnsi="Arial" w:cs="Arial"/>
+          <w:bCs/>
+          <w:sz w:val="20"/>
+          <w:szCs w:val="20"/>
+        </w:rPr>
+        <w:t xml:space="preserve"> c</w:t>
+      </w:r>
+      <w:r>
+        <w:rPr>
+          <w:rFonts w:ascii="Arial" w:hAnsi="Arial" w:cs="Arial"/>
+          <w:bCs/>
+          <w:sz w:val="20"/>
+          <w:szCs w:val="20"/>
+        </w:rPr>
+        <w:t xml:space="preserve">hanges over the course of the session.  </w:t>
+      </w:r>
+      <w:r>
+        <w:rPr>
+          <w:rFonts w:ascii="Arial" w:hAnsi="Arial" w:cs="Arial"/>
+          <w:bCs/>
+          <w:sz w:val="20"/>
+          <w:szCs w:val="20"/>
+        </w:rPr>
+        <w:t>The user is free to use whatever imaging technique they prefer</w:t>
+      </w:r>
+      <w:r>
+        <w:rPr>
+          <w:rFonts w:ascii="Arial" w:hAnsi="Arial" w:cs="Arial"/>
+          <w:bCs/>
+          <w:sz w:val="20"/>
+          <w:szCs w:val="20"/>
+        </w:rPr>
+        <w:t>:</w:t>
+      </w:r>
+      <w:r>
+        <w:rPr>
+          <w:rFonts w:ascii="Arial" w:hAnsi="Arial" w:cs="Arial"/>
+          <w:bCs/>
+          <w:sz w:val="20"/>
+          <w:szCs w:val="20"/>
+        </w:rPr>
+        <w:t xml:space="preserve"> long exposure, stacking, live stacking, video</w:t>
+      </w:r>
+      <w:r>
+        <w:rPr>
+          <w:rFonts w:ascii="Arial" w:hAnsi="Arial" w:cs="Arial"/>
+          <w:bCs/>
+          <w:sz w:val="20"/>
+          <w:szCs w:val="20"/>
+        </w:rPr>
+        <w:t xml:space="preserve">, etc.  </w:t>
+      </w:r>
+      <w:r>
+        <w:rPr>
+          <w:rFonts w:ascii="Arial" w:hAnsi="Arial" w:cs="Arial"/>
+          <w:bCs/>
+          <w:sz w:val="20"/>
+          <w:szCs w:val="20"/>
+        </w:rPr>
+        <w:t xml:space="preserve">I don’t </w:t>
+      </w:r>
+      <w:r>
+        <w:rPr>
+          <w:rFonts w:ascii="Arial" w:hAnsi="Arial" w:cs="Arial"/>
+          <w:bCs/>
+          <w:sz w:val="20"/>
+          <w:szCs w:val="20"/>
+        </w:rPr>
+        <w:t xml:space="preserve">really </w:t>
+      </w:r>
+      <w:r>
+        <w:rPr>
+          <w:rFonts w:ascii="Arial" w:hAnsi="Arial" w:cs="Arial"/>
+          <w:bCs/>
+          <w:sz w:val="20"/>
+          <w:szCs w:val="20"/>
+        </w:rPr>
+        <w:t>care.</w:t>
+      </w:r>
+      <w:r>
+        <w:rPr>
+          <w:rFonts w:ascii="Arial" w:hAnsi="Arial" w:cs="Arial"/>
+          <w:bCs/>
+          <w:sz w:val="20"/>
+          <w:szCs w:val="20"/>
+        </w:rPr>
+        <w:t xml:space="preserve"> But it can be a challenge – these objects are dim, </w:t>
+      </w:r>
+      <w:r>
+        <w:rPr>
+          <w:rFonts w:ascii="Arial" w:hAnsi="Arial" w:cs="Arial"/>
+          <w:bCs/>
+          <w:sz w:val="20"/>
+          <w:szCs w:val="20"/>
+        </w:rPr>
+        <w:t xml:space="preserve">normally </w:t>
+      </w:r>
+      <w:r>
+        <w:rPr>
+          <w:rFonts w:ascii="Arial" w:hAnsi="Arial" w:cs="Arial"/>
+          <w:bCs/>
+          <w:sz w:val="20"/>
+          <w:szCs w:val="20"/>
+        </w:rPr>
+        <w:t xml:space="preserve">a few magnitudes plus or minus of 20.  </w:t>
+      </w:r>
+      <w:r>
+        <w:rPr>
+          <w:rFonts w:ascii="Arial" w:hAnsi="Arial" w:cs="Arial"/>
+          <w:bCs/>
+          <w:sz w:val="20"/>
+          <w:szCs w:val="20"/>
+        </w:rPr>
+        <w:t xml:space="preserve">The other challenge is that the Scout ephemeris </w:t>
+      </w:r>
+      <w:r>
+        <w:rPr>
+          <w:rFonts w:ascii="Arial" w:hAnsi="Arial" w:cs="Arial"/>
+          <w:bCs/>
+          <w:sz w:val="20"/>
+          <w:szCs w:val="20"/>
+        </w:rPr>
+        <w:t xml:space="preserve">is no better than the quality of the initial orbital observations – which can just be bad sometimes.  </w:t>
+      </w:r>
+      <w:r>
+        <w:rPr>
+          <w:rFonts w:ascii="Arial" w:hAnsi="Arial" w:cs="Arial"/>
+          <w:bCs/>
+          <w:sz w:val="20"/>
+          <w:szCs w:val="20"/>
+        </w:rPr>
+        <w:t xml:space="preserve">There are times when you can just be taking pictures of empty space – yeah, a bit of a crap shoot.  </w:t>
+      </w:r>
+      <w:r>
+        <w:rPr>
+          <w:rFonts w:ascii="Arial" w:hAnsi="Arial" w:cs="Arial"/>
+          <w:bCs/>
+          <w:sz w:val="20"/>
+          <w:szCs w:val="20"/>
+        </w:rPr>
+        <w:t xml:space="preserve">But when it works, it’s kind of cool to </w:t>
+      </w:r>
+      <w:r>
+        <w:rPr>
+          <w:rFonts w:ascii="Arial" w:hAnsi="Arial" w:cs="Arial"/>
+          <w:bCs/>
+          <w:sz w:val="20"/>
+          <w:szCs w:val="20"/>
+        </w:rPr>
+        <w:t>catch</w:t>
+      </w:r>
+      <w:r>
+        <w:rPr>
+          <w:rFonts w:ascii="Arial" w:hAnsi="Arial" w:cs="Arial"/>
+          <w:bCs/>
+          <w:sz w:val="20"/>
+          <w:szCs w:val="20"/>
+        </w:rPr>
+        <w:t xml:space="preserve"> the little guy tumbling along</w:t>
+      </w:r>
+      <w:r>
+        <w:rPr>
+          <w:rFonts w:ascii="Arial" w:hAnsi="Arial" w:cs="Arial"/>
+          <w:bCs/>
+          <w:sz w:val="20"/>
+          <w:szCs w:val="20"/>
+        </w:rPr>
+        <w:t xml:space="preserve"> waiting to smack something.</w:t>
+      </w:r>
+    </w:p>
+    <w:p>
+      <w:pPr>
+        <w:rPr>
+          <w:rFonts w:ascii="Arial" w:hAnsi="Arial" w:cs="Arial"/>
+          <w:bCs/>
+          <w:sz w:val="20"/>
+          <w:szCs w:val="20"/>
+        </w:rPr>
+      </w:pPr>
+    </w:p>
+    <w:p>
+      <w:pPr>
+        <w:rPr>
+          <w:rFonts w:ascii="Arial" w:hAnsi="Arial" w:cs="Arial"/>
+          <w:sz w:val="20"/>
+          <w:szCs w:val="20"/>
+        </w:rPr>
+      </w:pPr>
+      <w:r>
+        <w:rPr>
+          <w:rFonts w:ascii="Arial" w:hAnsi="Arial" w:cs="Arial"/>
+          <w:sz w:val="20"/>
+          <w:szCs w:val="20"/>
+        </w:rPr>
+        <w:t>Hot Pursuit</w:t>
+      </w:r>
+      <w:r>
+        <w:rPr>
+          <w:rFonts w:ascii="Arial" w:hAnsi="Arial" w:cs="Arial"/>
+          <w:sz w:val="20"/>
+          <w:szCs w:val="20"/>
+        </w:rPr>
+        <w:t xml:space="preserve"> is a Windows</w:t>
+      </w:r>
+      <w:r>
+        <w:rPr>
+          <w:rFonts w:ascii="Arial" w:hAnsi="Arial" w:cs="Arial"/>
+          <w:sz w:val="20"/>
+          <w:szCs w:val="20"/>
+        </w:rPr>
+        <w:t xml:space="preserve"> 10</w:t>
+      </w:r>
+      <w:r>
+        <w:rPr>
+          <w:rFonts w:ascii="Arial" w:hAnsi="Arial" w:cs="Arial"/>
+          <w:sz w:val="20"/>
+          <w:szCs w:val="20"/>
+        </w:rPr>
+        <w:t xml:space="preserve"> </w:t>
+      </w:r>
+      <w:r>
+        <w:rPr>
+          <w:rFonts w:ascii="Arial" w:hAnsi="Arial" w:cs="Arial"/>
+          <w:sz w:val="20"/>
+          <w:szCs w:val="20"/>
+        </w:rPr>
+        <w:t xml:space="preserve">desktop </w:t>
+      </w:r>
+      <w:r>
+        <w:rPr>
+          <w:rFonts w:ascii="Arial" w:hAnsi="Arial" w:cs="Arial"/>
+          <w:sz w:val="20"/>
+          <w:szCs w:val="20"/>
+        </w:rPr>
+        <w:t xml:space="preserve">application </w:t>
+      </w:r>
+      <w:r>
+        <w:rPr>
+          <w:rFonts w:ascii="Arial" w:hAnsi="Arial" w:cs="Arial"/>
+          <w:sz w:val="20"/>
+          <w:szCs w:val="20"/>
+        </w:rPr>
+        <w:t>whose purpose is to automate t</w:t>
+      </w:r>
+      <w:r>
+        <w:rPr>
+          <w:rFonts w:ascii="Arial" w:hAnsi="Arial" w:cs="Arial"/>
+          <w:sz w:val="20"/>
+          <w:szCs w:val="20"/>
+        </w:rPr>
+        <w:t xml:space="preserve">he </w:t>
+      </w:r>
+      <w:r>
+        <w:rPr>
+          <w:rFonts w:ascii="Arial" w:hAnsi="Arial" w:cs="Arial"/>
+          <w:sz w:val="20"/>
+          <w:szCs w:val="20"/>
+        </w:rPr>
+        <w:t>tracking of a NEO object with TheSkyX.</w:t>
+      </w:r>
+    </w:p>
+    <w:p>
+      <w:pPr>
+        <w:rPr>
+          <w:rFonts w:ascii="Arial" w:hAnsi="Arial" w:cs="Arial"/>
+          <w:bCs/>
+          <w:sz w:val="20"/>
+          <w:szCs w:val="20"/>
+        </w:rPr>
+      </w:pPr>
+      <w:r>
+        <w:rPr>
+          <w:rFonts w:ascii="Arial" w:hAnsi="Arial" w:cs="Arial"/>
+          <w:sz w:val="20"/>
+          <w:szCs w:val="20"/>
+        </w:rPr>
+        <w:t xml:space="preserve">Targets are input to TheSkyX using the </w:t>
+      </w:r>
       <w:r>
         <w:rPr>
           <w:rFonts w:ascii="Arial" w:hAnsi="Arial" w:cs="Arial"/>
@@ -228,18 +995,7 @@
           <w:sz w:val="20"/>
           <w:szCs w:val="20"/>
         </w:rPr>
-        <w:t>TSXToolKit</w:t>
-      </w:r>
-      <w:proofErr w:type="spellEnd"/>
-      <w:r>
-        <w:rPr>
-          <w:rFonts w:ascii="Arial" w:hAnsi="Arial" w:cs="Arial"/>
-          <w:i/>
-          <w:iCs/>
-          <w:sz w:val="20"/>
-          <w:szCs w:val="20"/>
-        </w:rPr>
-        <w:t xml:space="preserve"> Transient Search</w:t>
+        <w:t>TSXToolKit Transient Search</w:t>
       </w:r>
       <w:r>
         <w:rPr>
@@ -519,27 +1275,7 @@
           <w:sz w:val="20"/>
           <w:szCs w:val="20"/>
         </w:rPr>
-        <w:t xml:space="preserve">: </w:t>
-      </w:r>
-      <w:proofErr w:type="gramStart"/>
-      <w:r>
-        <w:rPr>
-          <w:rFonts w:ascii="Arial" w:hAnsi="Arial" w:cs="Arial"/>
-          <w:bCs/>
-          <w:sz w:val="20"/>
-          <w:szCs w:val="20"/>
-        </w:rPr>
-        <w:t>Initiates</w:t>
-      </w:r>
-      <w:proofErr w:type="gramEnd"/>
-      <w:r>
-        <w:rPr>
-          <w:rFonts w:ascii="Arial" w:hAnsi="Arial" w:cs="Arial"/>
-          <w:bCs/>
-          <w:sz w:val="20"/>
-          <w:szCs w:val="20"/>
-        </w:rPr>
-        <w:t xml:space="preserve"> query and tracking which is repeatedly updated according to the update period.</w:t>
+        <w:t>: Initiates query and tracking which is repeatedly updated according to the update period.</w:t>
       </w:r>
     </w:p>
     <w:p>
@@ -568,27 +1304,7 @@
           <w:sz w:val="20"/>
           <w:szCs w:val="20"/>
         </w:rPr>
-        <w:t xml:space="preserve">: Cancels the query and </w:t>
-      </w:r>
-      <w:proofErr w:type="gramStart"/>
-      <w:r>
-        <w:rPr>
-          <w:rFonts w:ascii="Arial" w:hAnsi="Arial" w:cs="Arial"/>
-          <w:bCs/>
-          <w:sz w:val="20"/>
-          <w:szCs w:val="20"/>
-        </w:rPr>
-        <w:t>update, but</w:t>
-      </w:r>
-      <w:proofErr w:type="gramEnd"/>
-      <w:r>
-        <w:rPr>
-          <w:rFonts w:ascii="Arial" w:hAnsi="Arial" w:cs="Arial"/>
-          <w:bCs/>
-          <w:sz w:val="20"/>
-          <w:szCs w:val="20"/>
-        </w:rPr>
-        <w:t xml:space="preserve"> does not close the program.</w:t>
+        <w:t>: Cancels the query and update, but does not close the program.</w:t>
       </w:r>
       <w:r>
         <w:rPr>
@@ -644,6 +1360,7 @@
           <w:szCs w:val="24"/>
           <w:u w:val="single"/>
         </w:rPr>
+        <w:lastRenderedPageBreak/>
         <w:t xml:space="preserve">Structure </w:t>
       </w:r>
     </w:p>
@@ -673,6 +1390,7 @@
         <w:rPr>
           <w:rFonts w:ascii="Arial" w:hAnsi="Arial" w:cs="Arial"/>
           <w:b/>
+          <w:noProof/>
           <w:sz w:val="24"/>
           <w:szCs w:val="24"/>
           <w:u w:val="single"/>
@@ -738,7 +1456,6 @@
           <w:szCs w:val="24"/>
           <w:u w:val="single"/>
         </w:rPr>
-        <w:lastRenderedPageBreak/>
         <w:t>Operation</w:t>
       </w:r>
     </w:p>
@@ -757,6 +1474,7 @@
         <w:rPr>
           <w:rFonts w:ascii="Arial" w:hAnsi="Arial" w:cs="Arial"/>
           <w:bCs/>
+          <w:noProof/>
           <w:sz w:val="20"/>
           <w:szCs w:val="20"/>
         </w:rPr>
@@ -828,9 +1546,11 @@
         <w:rPr>
           <w:rFonts w:ascii="Arial" w:hAnsi="Arial" w:cs="Arial"/>
           <w:bCs/>
+          <w:noProof/>
           <w:sz w:val="24"/>
           <w:szCs w:val="24"/>
         </w:rPr>
+        <w:lastRenderedPageBreak/>
         <w:drawing>
           <wp:anchor distT="0" distB="0" distL="114300" distR="114300" simplePos="0" relativeHeight="251660288" behindDoc="0" locked="0" layoutInCell="1" allowOverlap="1" wp14:anchorId="3FDC04FD" wp14:editId="0C9B7841">
             <wp:simplePos x="0" y="0"/>
@@ -954,25 +1674,7 @@
           <w:sz w:val="20"/>
           <w:szCs w:val="20"/>
         </w:rPr>
-        <w:t xml:space="preserve"> is a Windows Forms executable, written in Visual C#.  The app requires </w:t>
-      </w:r>
-      <w:proofErr w:type="spellStart"/>
-      <w:r>
-        <w:rPr>
-          <w:rFonts w:ascii="Arial" w:hAnsi="Arial" w:cs="Arial"/>
-          <w:sz w:val="20"/>
-          <w:szCs w:val="20"/>
-        </w:rPr>
-        <w:t>TheSkyX</w:t>
-      </w:r>
-      <w:proofErr w:type="spellEnd"/>
-      <w:r>
-        <w:rPr>
-          <w:rFonts w:ascii="Arial" w:hAnsi="Arial" w:cs="Arial"/>
-          <w:sz w:val="20"/>
-          <w:szCs w:val="20"/>
-        </w:rPr>
-        <w:t xml:space="preserve"> </w:t>
+        <w:t xml:space="preserve"> is a Windows Forms executable, written in Visual C#.  The app requires TheSkyX </w:t>
       </w:r>
       <w:r>
         <w:rPr>
@@ -1040,7 +1742,6 @@
           <w:szCs w:val="24"/>
           <w:u w:val="single"/>
         </w:rPr>
-        <w:lastRenderedPageBreak/>
         <w:t>Installation</w:t>
       </w:r>
     </w:p>
@@ -1082,25 +1783,7 @@
           <w:sz w:val="20"/>
           <w:szCs w:val="20"/>
         </w:rPr>
-        <w:t xml:space="preserve"> on GitHub in the “publish” directory of </w:t>
-      </w:r>
-      <w:proofErr w:type="spellStart"/>
-      <w:r>
-        <w:rPr>
-          <w:rFonts w:ascii="Arial" w:hAnsi="Arial" w:cs="Arial"/>
-          <w:sz w:val="20"/>
-          <w:szCs w:val="20"/>
-        </w:rPr>
-        <w:t>rrskybox</w:t>
-      </w:r>
-      <w:proofErr w:type="spellEnd"/>
-      <w:r>
-        <w:rPr>
-          <w:rFonts w:ascii="Arial" w:hAnsi="Arial" w:cs="Arial"/>
-          <w:sz w:val="20"/>
-          <w:szCs w:val="20"/>
-        </w:rPr>
-        <w:t>/</w:t>
+        <w:t xml:space="preserve"> on GitHub in the “publish” directory of rrskybox/</w:t>
       </w:r>
       <w:r>
         <w:rPr>
@@ -1229,25 +1912,7 @@
           <w:sz w:val="20"/>
           <w:szCs w:val="20"/>
         </w:rPr>
-        <w:t>".  Upon completion, an application icon will have been added to the start menu under "</w:t>
-      </w:r>
-      <w:proofErr w:type="spellStart"/>
-      <w:r>
-        <w:rPr>
-          <w:rFonts w:ascii="Arial" w:hAnsi="Arial" w:cs="Arial"/>
-          <w:sz w:val="20"/>
-          <w:szCs w:val="20"/>
-        </w:rPr>
-        <w:t>TSXToolKit</w:t>
-      </w:r>
-      <w:proofErr w:type="spellEnd"/>
-      <w:r>
-        <w:rPr>
-          <w:rFonts w:ascii="Arial" w:hAnsi="Arial" w:cs="Arial"/>
-          <w:sz w:val="20"/>
-          <w:szCs w:val="20"/>
-        </w:rPr>
-        <w:t>" with the name "</w:t>
+        <w:t>".  Upon completion, an application icon will have been added to the start menu under "TSXToolKit" with the name "</w:t>
       </w:r>
       <w:r>
         <w:rPr>
@@ -1316,25 +1981,7 @@
           <w:sz w:val="20"/>
           <w:szCs w:val="20"/>
         </w:rPr>
-        <w:t>he developer wishes you his best and hopes everything works out but recommends learning Visual C# (</w:t>
-      </w:r>
-      <w:proofErr w:type="gramStart"/>
-      <w:r>
-        <w:rPr>
-          <w:rFonts w:ascii="Arial" w:hAnsi="Arial" w:cs="Arial"/>
-          <w:sz w:val="20"/>
-          <w:szCs w:val="20"/>
-        </w:rPr>
-        <w:t>it's</w:t>
-      </w:r>
-      <w:proofErr w:type="gramEnd"/>
-      <w:r>
-        <w:rPr>
-          <w:rFonts w:ascii="Arial" w:hAnsi="Arial" w:cs="Arial"/>
-          <w:sz w:val="20"/>
-          <w:szCs w:val="20"/>
-        </w:rPr>
-        <w:t xml:space="preserve"> </w:t>
+        <w:t xml:space="preserve">he developer wishes you his best and hopes everything works out but recommends learning Visual C# (it's </w:t>
       </w:r>
       <w:r>
         <w:rPr>
@@ -1374,18 +2021,8 @@
           <w:sz w:val="20"/>
           <w:szCs w:val="20"/>
         </w:rPr>
-        <w:t xml:space="preserve"> on </w:t>
-      </w:r>
-      <w:proofErr w:type="gramStart"/>
-      <w:r>
-        <w:rPr>
-          <w:rFonts w:ascii="Arial" w:hAnsi="Arial" w:cs="Arial"/>
-          <w:sz w:val="20"/>
-          <w:szCs w:val="20"/>
-        </w:rPr>
-        <w:t>GitHub</w:t>
-      </w:r>
-      <w:proofErr w:type="gramEnd"/>
+        <w:t xml:space="preserve"> on GitHub</w:t>
+      </w:r>
     </w:p>
     <w:p>
       <w:pPr>

</xml_diff>

<commit_message>
Repaired a problem where Scout reports tracking velocities at 10x documented, that is, in units: 10*arcsec/min
</commit_message>
<xml_diff>
--- a/Hot Pursuit/Hot Pursuit Description.docx
+++ b/Hot Pursuit/Hot Pursuit Description.docx
@@ -831,7 +831,25 @@
           <w:sz w:val="20"/>
           <w:szCs w:val="20"/>
         </w:rPr>
-        <w:t xml:space="preserve">is no better than the quality of the initial orbital observations – which can just be bad sometimes.  </w:t>
+        <w:t xml:space="preserve">is no better than the quality of the </w:t>
+      </w:r>
+      <w:r>
+        <w:rPr>
+          <w:rFonts w:ascii="Arial" w:hAnsi="Arial" w:cs="Arial"/>
+          <w:bCs/>
+          <w:sz w:val="20"/>
+          <w:szCs w:val="20"/>
+        </w:rPr>
+        <w:t>early</w:t>
+      </w:r>
+      <w:r>
+        <w:rPr>
+          <w:rFonts w:ascii="Arial" w:hAnsi="Arial" w:cs="Arial"/>
+          <w:bCs/>
+          <w:sz w:val="20"/>
+          <w:szCs w:val="20"/>
+        </w:rPr>
+        <w:t xml:space="preserve"> orbital observations – which can just be bad sometimes.  </w:t>
       </w:r>
       <w:r>
         <w:rPr>
@@ -877,6 +895,548 @@
           <w:szCs w:val="20"/>
         </w:rPr>
         <w:t xml:space="preserve"> waiting to smack something.</w:t>
+      </w:r>
+    </w:p>
+    <w:p>
+      <w:pPr>
+        <w:rPr>
+          <w:rFonts w:ascii="Arial" w:hAnsi="Arial" w:cs="Arial"/>
+          <w:bCs/>
+          <w:sz w:val="20"/>
+          <w:szCs w:val="20"/>
+        </w:rPr>
+      </w:pPr>
+      <w:r>
+        <w:rPr>
+          <w:rFonts w:ascii="Arial" w:hAnsi="Arial" w:cs="Arial"/>
+          <w:bCs/>
+          <w:sz w:val="20"/>
+          <w:szCs w:val="20"/>
+        </w:rPr>
+        <w:t xml:space="preserve">General </w:t>
+      </w:r>
+      <w:r>
+        <w:rPr>
+          <w:rFonts w:ascii="Arial" w:hAnsi="Arial" w:cs="Arial"/>
+          <w:bCs/>
+          <w:sz w:val="20"/>
+          <w:szCs w:val="20"/>
+        </w:rPr>
+        <w:t>Workflow</w:t>
+      </w:r>
+    </w:p>
+    <w:p>
+      <w:pPr>
+        <w:pStyle w:val="ListParagraph"/>
+        <w:numPr>
+          <w:ilvl w:val="0"/>
+          <w:numId w:val="36"/>
+        </w:numPr>
+        <w:rPr>
+          <w:rFonts w:ascii="Arial" w:hAnsi="Arial" w:cs="Arial"/>
+          <w:bCs/>
+          <w:sz w:val="20"/>
+          <w:szCs w:val="20"/>
+        </w:rPr>
+      </w:pPr>
+      <w:r>
+        <w:rPr>
+          <w:rFonts w:ascii="Arial" w:hAnsi="Arial" w:cs="Arial"/>
+          <w:bCs/>
+          <w:sz w:val="20"/>
+          <w:szCs w:val="20"/>
+        </w:rPr>
+        <w:t xml:space="preserve">From </w:t>
+      </w:r>
+      <w:hyperlink r:id="rId7" w:history="1">
+        <w:r>
+          <w:rPr>
+            <w:rStyle w:val="Hyperlink"/>
+            <w:rFonts w:ascii="Arial" w:hAnsi="Arial" w:cs="Arial"/>
+            <w:bCs/>
+            <w:sz w:val="20"/>
+            <w:szCs w:val="20"/>
+          </w:rPr>
+          <w:t>https://github.com/rrskybox/TransientSearch/tree/master/publish</w:t>
+        </w:r>
+      </w:hyperlink>
+      <w:r>
+        <w:rPr>
+          <w:rFonts w:ascii="Arial" w:hAnsi="Arial" w:cs="Arial"/>
+          <w:bCs/>
+          <w:sz w:val="20"/>
+          <w:szCs w:val="20"/>
+        </w:rPr>
+        <w:t xml:space="preserve">, download </w:t>
+      </w:r>
+      <w:r>
+        <w:rPr>
+          <w:rFonts w:ascii="Arial" w:hAnsi="Arial" w:cs="Arial"/>
+          <w:bCs/>
+          <w:i/>
+          <w:iCs/>
+          <w:sz w:val="20"/>
+          <w:szCs w:val="20"/>
+        </w:rPr>
+        <w:t>TransientSearch.zip</w:t>
+      </w:r>
+      <w:r>
+        <w:rPr>
+          <w:rFonts w:ascii="Arial" w:hAnsi="Arial" w:cs="Arial"/>
+          <w:bCs/>
+          <w:sz w:val="20"/>
+          <w:szCs w:val="20"/>
+        </w:rPr>
+        <w:t xml:space="preserve">, extract all files and </w:t>
+      </w:r>
+      <w:r>
+        <w:rPr>
+          <w:rFonts w:ascii="Arial" w:hAnsi="Arial" w:cs="Arial"/>
+          <w:bCs/>
+          <w:sz w:val="20"/>
+          <w:szCs w:val="20"/>
+        </w:rPr>
+        <w:t>open “</w:t>
+      </w:r>
+      <w:r>
+        <w:rPr>
+          <w:rFonts w:ascii="Arial" w:hAnsi="Arial" w:cs="Arial"/>
+          <w:bCs/>
+          <w:i/>
+          <w:iCs/>
+          <w:sz w:val="20"/>
+          <w:szCs w:val="20"/>
+        </w:rPr>
+        <w:t>setup.exe</w:t>
+      </w:r>
+      <w:r>
+        <w:rPr>
+          <w:rFonts w:ascii="Arial" w:hAnsi="Arial" w:cs="Arial"/>
+          <w:bCs/>
+          <w:sz w:val="20"/>
+          <w:szCs w:val="20"/>
+        </w:rPr>
+        <w:t>”.</w:t>
+      </w:r>
+    </w:p>
+    <w:p>
+      <w:pPr>
+        <w:pStyle w:val="ListParagraph"/>
+        <w:numPr>
+          <w:ilvl w:val="0"/>
+          <w:numId w:val="36"/>
+        </w:numPr>
+        <w:rPr>
+          <w:rFonts w:ascii="Arial" w:hAnsi="Arial" w:cs="Arial"/>
+          <w:bCs/>
+          <w:sz w:val="20"/>
+          <w:szCs w:val="20"/>
+        </w:rPr>
+      </w:pPr>
+      <w:r>
+        <w:rPr>
+          <w:rFonts w:ascii="Arial" w:hAnsi="Arial" w:cs="Arial"/>
+          <w:bCs/>
+          <w:sz w:val="20"/>
+          <w:szCs w:val="20"/>
+        </w:rPr>
+        <w:t xml:space="preserve">From </w:t>
+      </w:r>
+      <w:r>
+        <w:rPr>
+          <w:rFonts w:ascii="Arial" w:hAnsi="Arial" w:cs="Arial"/>
+          <w:bCs/>
+          <w:sz w:val="20"/>
+          <w:szCs w:val="20"/>
+        </w:rPr>
+        <w:t>https://github.com/rrskybox/Hot-Pursuit/tree/master/Hot%20Pursuit/publish</w:t>
+      </w:r>
+      <w:r>
+        <w:rPr>
+          <w:rFonts w:ascii="Arial" w:hAnsi="Arial" w:cs="Arial"/>
+          <w:bCs/>
+          <w:sz w:val="20"/>
+          <w:szCs w:val="20"/>
+        </w:rPr>
+        <w:t xml:space="preserve">, download </w:t>
+      </w:r>
+      <w:r>
+        <w:rPr>
+          <w:rFonts w:ascii="Arial" w:hAnsi="Arial" w:cs="Arial"/>
+          <w:bCs/>
+          <w:i/>
+          <w:iCs/>
+          <w:sz w:val="20"/>
+          <w:szCs w:val="20"/>
+        </w:rPr>
+        <w:t>HotPursuit64</w:t>
+      </w:r>
+      <w:r>
+        <w:rPr>
+          <w:rFonts w:ascii="Arial" w:hAnsi="Arial" w:cs="Arial"/>
+          <w:bCs/>
+          <w:i/>
+          <w:iCs/>
+          <w:sz w:val="20"/>
+          <w:szCs w:val="20"/>
+        </w:rPr>
+        <w:t>.zip</w:t>
+      </w:r>
+      <w:r>
+        <w:rPr>
+          <w:rFonts w:ascii="Arial" w:hAnsi="Arial" w:cs="Arial"/>
+          <w:bCs/>
+          <w:sz w:val="20"/>
+          <w:szCs w:val="20"/>
+        </w:rPr>
+        <w:t>, extract all files and open “</w:t>
+      </w:r>
+      <w:r>
+        <w:rPr>
+          <w:rFonts w:ascii="Arial" w:hAnsi="Arial" w:cs="Arial"/>
+          <w:bCs/>
+          <w:i/>
+          <w:iCs/>
+          <w:sz w:val="20"/>
+          <w:szCs w:val="20"/>
+        </w:rPr>
+        <w:t>setup.exe</w:t>
+      </w:r>
+      <w:r>
+        <w:rPr>
+          <w:rFonts w:ascii="Arial" w:hAnsi="Arial" w:cs="Arial"/>
+          <w:bCs/>
+          <w:sz w:val="20"/>
+          <w:szCs w:val="20"/>
+        </w:rPr>
+        <w:t>”.</w:t>
+      </w:r>
+    </w:p>
+    <w:p>
+      <w:pPr>
+        <w:pStyle w:val="ListParagraph"/>
+        <w:numPr>
+          <w:ilvl w:val="0"/>
+          <w:numId w:val="36"/>
+        </w:numPr>
+        <w:rPr>
+          <w:rFonts w:ascii="Arial" w:hAnsi="Arial" w:cs="Arial"/>
+          <w:bCs/>
+          <w:sz w:val="20"/>
+          <w:szCs w:val="20"/>
+        </w:rPr>
+      </w:pPr>
+      <w:r>
+        <w:rPr>
+          <w:rFonts w:ascii="Arial" w:hAnsi="Arial" w:cs="Arial"/>
+          <w:bCs/>
+          <w:sz w:val="20"/>
+          <w:szCs w:val="20"/>
+        </w:rPr>
+        <w:t xml:space="preserve">Launch </w:t>
+      </w:r>
+      <w:r>
+        <w:rPr>
+          <w:rFonts w:ascii="Arial" w:hAnsi="Arial" w:cs="Arial"/>
+          <w:bCs/>
+          <w:i/>
+          <w:iCs/>
+          <w:sz w:val="20"/>
+          <w:szCs w:val="20"/>
+        </w:rPr>
+        <w:t>TheSky64</w:t>
+      </w:r>
+      <w:r>
+        <w:rPr>
+          <w:rFonts w:ascii="Arial" w:hAnsi="Arial" w:cs="Arial"/>
+          <w:bCs/>
+          <w:sz w:val="20"/>
+          <w:szCs w:val="20"/>
+        </w:rPr>
+        <w:t xml:space="preserve">.  </w:t>
+      </w:r>
+      <w:r>
+        <w:rPr>
+          <w:rFonts w:ascii="Arial" w:hAnsi="Arial" w:cs="Arial"/>
+          <w:bCs/>
+          <w:sz w:val="20"/>
+          <w:szCs w:val="20"/>
+        </w:rPr>
+        <w:t xml:space="preserve">From the TSXToolKit in the Start Menu: </w:t>
+      </w:r>
+      <w:r>
+        <w:rPr>
+          <w:rFonts w:ascii="Arial" w:hAnsi="Arial" w:cs="Arial"/>
+          <w:bCs/>
+          <w:sz w:val="20"/>
+          <w:szCs w:val="20"/>
+        </w:rPr>
+        <w:t xml:space="preserve">Launch </w:t>
+      </w:r>
+      <w:r>
+        <w:rPr>
+          <w:rFonts w:ascii="Arial" w:hAnsi="Arial" w:cs="Arial"/>
+          <w:bCs/>
+          <w:i/>
+          <w:iCs/>
+          <w:sz w:val="20"/>
+          <w:szCs w:val="20"/>
+        </w:rPr>
+        <w:t>Transient</w:t>
+      </w:r>
+      <w:r>
+        <w:rPr>
+          <w:rFonts w:ascii="Arial" w:hAnsi="Arial" w:cs="Arial"/>
+          <w:bCs/>
+          <w:i/>
+          <w:iCs/>
+          <w:sz w:val="20"/>
+          <w:szCs w:val="20"/>
+        </w:rPr>
+        <w:t xml:space="preserve"> </w:t>
+      </w:r>
+      <w:r>
+        <w:rPr>
+          <w:rFonts w:ascii="Arial" w:hAnsi="Arial" w:cs="Arial"/>
+          <w:bCs/>
+          <w:i/>
+          <w:iCs/>
+          <w:sz w:val="20"/>
+          <w:szCs w:val="20"/>
+        </w:rPr>
+        <w:t>Search</w:t>
+      </w:r>
+      <w:r>
+        <w:rPr>
+          <w:rFonts w:ascii="Arial" w:hAnsi="Arial" w:cs="Arial"/>
+          <w:bCs/>
+          <w:sz w:val="20"/>
+          <w:szCs w:val="20"/>
+        </w:rPr>
+        <w:t xml:space="preserve">.  Launch </w:t>
+      </w:r>
+      <w:r>
+        <w:rPr>
+          <w:rFonts w:ascii="Arial" w:hAnsi="Arial" w:cs="Arial"/>
+          <w:bCs/>
+          <w:i/>
+          <w:iCs/>
+          <w:sz w:val="20"/>
+          <w:szCs w:val="20"/>
+        </w:rPr>
+        <w:t>Hot Pursuit</w:t>
+      </w:r>
+      <w:r>
+        <w:rPr>
+          <w:rFonts w:ascii="Arial" w:hAnsi="Arial" w:cs="Arial"/>
+          <w:bCs/>
+          <w:sz w:val="20"/>
+          <w:szCs w:val="20"/>
+        </w:rPr>
+        <w:t>.</w:t>
+      </w:r>
+    </w:p>
+    <w:p>
+      <w:pPr>
+        <w:pStyle w:val="ListParagraph"/>
+        <w:numPr>
+          <w:ilvl w:val="0"/>
+          <w:numId w:val="36"/>
+        </w:numPr>
+        <w:rPr>
+          <w:rFonts w:ascii="Arial" w:hAnsi="Arial" w:cs="Arial"/>
+          <w:bCs/>
+          <w:sz w:val="20"/>
+          <w:szCs w:val="20"/>
+        </w:rPr>
+      </w:pPr>
+      <w:r>
+        <w:rPr>
+          <w:rFonts w:ascii="Arial" w:hAnsi="Arial" w:cs="Arial"/>
+          <w:bCs/>
+          <w:sz w:val="20"/>
+          <w:szCs w:val="20"/>
+        </w:rPr>
+        <w:t xml:space="preserve">Transient Search: </w:t>
+      </w:r>
+      <w:r>
+        <w:rPr>
+          <w:rFonts w:ascii="Arial" w:hAnsi="Arial" w:cs="Arial"/>
+          <w:bCs/>
+          <w:sz w:val="20"/>
+          <w:szCs w:val="20"/>
+        </w:rPr>
+        <w:t>In the MPC NEO box, c</w:t>
+      </w:r>
+      <w:r>
+        <w:rPr>
+          <w:rFonts w:ascii="Arial" w:hAnsi="Arial" w:cs="Arial"/>
+          <w:bCs/>
+          <w:sz w:val="20"/>
+          <w:szCs w:val="20"/>
+        </w:rPr>
+        <w:t>hec</w:t>
+      </w:r>
+      <w:r>
+        <w:rPr>
+          <w:rFonts w:ascii="Arial" w:hAnsi="Arial" w:cs="Arial"/>
+          <w:bCs/>
+          <w:sz w:val="20"/>
+          <w:szCs w:val="20"/>
+        </w:rPr>
+        <w:t>k “</w:t>
+      </w:r>
+      <w:r>
+        <w:rPr>
+          <w:rFonts w:ascii="Arial" w:hAnsi="Arial" w:cs="Arial"/>
+          <w:bCs/>
+          <w:i/>
+          <w:iCs/>
+          <w:sz w:val="20"/>
+          <w:szCs w:val="20"/>
+        </w:rPr>
+        <w:t>Scout</w:t>
+      </w:r>
+      <w:r>
+        <w:rPr>
+          <w:rFonts w:ascii="Arial" w:hAnsi="Arial" w:cs="Arial"/>
+          <w:bCs/>
+          <w:sz w:val="20"/>
+          <w:szCs w:val="20"/>
+        </w:rPr>
+        <w:t>” and select “</w:t>
+      </w:r>
+      <w:r>
+        <w:rPr>
+          <w:rFonts w:ascii="Arial" w:hAnsi="Arial" w:cs="Arial"/>
+          <w:bCs/>
+          <w:i/>
+          <w:iCs/>
+          <w:sz w:val="20"/>
+          <w:szCs w:val="20"/>
+        </w:rPr>
+        <w:t>NEO</w:t>
+      </w:r>
+      <w:r>
+        <w:rPr>
+          <w:rFonts w:ascii="Arial" w:hAnsi="Arial" w:cs="Arial"/>
+          <w:bCs/>
+          <w:sz w:val="20"/>
+          <w:szCs w:val="20"/>
+        </w:rPr>
+        <w:t>”.</w:t>
+      </w:r>
+    </w:p>
+    <w:p>
+      <w:pPr>
+        <w:pStyle w:val="ListParagraph"/>
+        <w:numPr>
+          <w:ilvl w:val="0"/>
+          <w:numId w:val="36"/>
+        </w:numPr>
+        <w:rPr>
+          <w:rFonts w:ascii="Arial" w:hAnsi="Arial" w:cs="Arial"/>
+          <w:bCs/>
+          <w:sz w:val="20"/>
+          <w:szCs w:val="20"/>
+        </w:rPr>
+      </w:pPr>
+      <w:r>
+        <w:rPr>
+          <w:rFonts w:ascii="Arial" w:hAnsi="Arial" w:cs="Arial"/>
+          <w:bCs/>
+          <w:sz w:val="20"/>
+          <w:szCs w:val="20"/>
+        </w:rPr>
+        <w:t xml:space="preserve">TheSky64: </w:t>
+      </w:r>
+      <w:r>
+        <w:rPr>
+          <w:rFonts w:ascii="Arial" w:hAnsi="Arial" w:cs="Arial"/>
+          <w:bCs/>
+          <w:i/>
+          <w:iCs/>
+          <w:sz w:val="20"/>
+          <w:szCs w:val="20"/>
+        </w:rPr>
+        <w:t>Edit-&gt;Paste Photo</w:t>
+      </w:r>
+      <w:r>
+        <w:rPr>
+          <w:rFonts w:ascii="Arial" w:hAnsi="Arial" w:cs="Arial"/>
+          <w:bCs/>
+          <w:sz w:val="20"/>
+          <w:szCs w:val="20"/>
+        </w:rPr>
+        <w:t>.  Pick a NEO asteroid from the Sky Chart.</w:t>
+      </w:r>
+    </w:p>
+    <w:p>
+      <w:pPr>
+        <w:pStyle w:val="ListParagraph"/>
+        <w:numPr>
+          <w:ilvl w:val="0"/>
+          <w:numId w:val="36"/>
+        </w:numPr>
+        <w:rPr>
+          <w:rFonts w:ascii="Arial" w:hAnsi="Arial" w:cs="Arial"/>
+          <w:bCs/>
+          <w:sz w:val="20"/>
+          <w:szCs w:val="20"/>
+        </w:rPr>
+      </w:pPr>
+      <w:r>
+        <w:rPr>
+          <w:rFonts w:ascii="Arial" w:hAnsi="Arial" w:cs="Arial"/>
+          <w:bCs/>
+          <w:sz w:val="20"/>
+          <w:szCs w:val="20"/>
+        </w:rPr>
+        <w:t>Hot Pursuit:  “</w:t>
+      </w:r>
+      <w:r>
+        <w:rPr>
+          <w:rFonts w:ascii="Arial" w:hAnsi="Arial" w:cs="Arial"/>
+          <w:bCs/>
+          <w:i/>
+          <w:iCs/>
+          <w:sz w:val="20"/>
+          <w:szCs w:val="20"/>
+        </w:rPr>
+        <w:t>Pursue</w:t>
+      </w:r>
+      <w:r>
+        <w:rPr>
+          <w:rFonts w:ascii="Arial" w:hAnsi="Arial" w:cs="Arial"/>
+          <w:bCs/>
+          <w:sz w:val="20"/>
+          <w:szCs w:val="20"/>
+        </w:rPr>
+        <w:t>”.</w:t>
+      </w:r>
+    </w:p>
+    <w:p>
+      <w:pPr>
+        <w:pStyle w:val="ListParagraph"/>
+        <w:numPr>
+          <w:ilvl w:val="0"/>
+          <w:numId w:val="36"/>
+        </w:numPr>
+        <w:rPr>
+          <w:rFonts w:ascii="Arial" w:hAnsi="Arial" w:cs="Arial"/>
+          <w:bCs/>
+          <w:sz w:val="20"/>
+          <w:szCs w:val="20"/>
+        </w:rPr>
+      </w:pPr>
+      <w:r>
+        <w:rPr>
+          <w:rFonts w:ascii="Arial" w:hAnsi="Arial" w:cs="Arial"/>
+          <w:bCs/>
+          <w:sz w:val="20"/>
+          <w:szCs w:val="20"/>
+        </w:rPr>
+        <w:t>TheSky64: Image to taste.</w:t>
       </w:r>
     </w:p>
     <w:p>
@@ -1134,6 +1694,7 @@
           <w:sz w:val="20"/>
           <w:szCs w:val="20"/>
         </w:rPr>
+        <w:lastRenderedPageBreak/>
         <w:drawing>
           <wp:anchor distT="0" distB="0" distL="114300" distR="114300" simplePos="0" relativeHeight="251658240" behindDoc="0" locked="0" layoutInCell="1" allowOverlap="1" wp14:anchorId="3284062A" wp14:editId="2C3F2DEA">
             <wp:simplePos x="0" y="0"/>
@@ -1158,7 +1719,7 @@
                     <pic:cNvPicPr/>
                   </pic:nvPicPr>
                   <pic:blipFill>
-                    <a:blip r:embed="rId7">
+                    <a:blip r:embed="rId8">
                       <a:extLst>
                         <a:ext uri="{28A0092B-C50C-407E-A947-70E740481C1C}">
                           <a14:useLocalDpi xmlns:a14="http://schemas.microsoft.com/office/drawing/2010/main" val="0"/>
@@ -1360,7 +1921,6 @@
           <w:szCs w:val="24"/>
           <w:u w:val="single"/>
         </w:rPr>
-        <w:lastRenderedPageBreak/>
         <w:t xml:space="preserve">Structure </w:t>
       </w:r>
     </w:p>
@@ -1411,7 +1971,7 @@
                     <pic:cNvPicPr/>
                   </pic:nvPicPr>
                   <pic:blipFill>
-                    <a:blip r:embed="rId8" cstate="print">
+                    <a:blip r:embed="rId9" cstate="print">
                       <a:extLst>
                         <a:ext uri="{28A0092B-C50C-407E-A947-70E740481C1C}">
                           <a14:useLocalDpi xmlns:a14="http://schemas.microsoft.com/office/drawing/2010/main" val="0"/>
@@ -1478,6 +2038,7 @@
           <w:sz w:val="20"/>
           <w:szCs w:val="20"/>
         </w:rPr>
+        <w:lastRenderedPageBreak/>
         <w:drawing>
           <wp:inline distT="0" distB="0" distL="0" distR="0" wp14:anchorId="68C8B869" wp14:editId="7731896B">
             <wp:extent cx="5832475" cy="3662038"/>
@@ -1494,7 +2055,7 @@
                     <pic:cNvPicPr/>
                   </pic:nvPicPr>
                   <pic:blipFill>
-                    <a:blip r:embed="rId9" cstate="print">
+                    <a:blip r:embed="rId10" cstate="print">
                       <a:extLst>
                         <a:ext uri="{28A0092B-C50C-407E-A947-70E740481C1C}">
                           <a14:useLocalDpi xmlns:a14="http://schemas.microsoft.com/office/drawing/2010/main" val="0"/>
@@ -1550,7 +2111,6 @@
           <w:sz w:val="24"/>
           <w:szCs w:val="24"/>
         </w:rPr>
-        <w:lastRenderedPageBreak/>
         <w:drawing>
           <wp:anchor distT="0" distB="0" distL="114300" distR="114300" simplePos="0" relativeHeight="251660288" behindDoc="0" locked="0" layoutInCell="1" allowOverlap="1" wp14:anchorId="3FDC04FD" wp14:editId="0C9B7841">
             <wp:simplePos x="0" y="0"/>
@@ -1575,7 +2135,7 @@
                     <pic:cNvPicPr/>
                   </pic:nvPicPr>
                   <pic:blipFill>
-                    <a:blip r:embed="rId10" cstate="print">
+                    <a:blip r:embed="rId11" cstate="print">
                       <a:extLst>
                         <a:ext uri="{28A0092B-C50C-407E-A947-70E740481C1C}">
                           <a14:useLocalDpi xmlns:a14="http://schemas.microsoft.com/office/drawing/2010/main" val="0"/>
@@ -1759,6 +2319,7 @@
           <w:sz w:val="20"/>
           <w:szCs w:val="20"/>
         </w:rPr>
+        <w:lastRenderedPageBreak/>
         <w:t xml:space="preserve">As of this writing, the installation packages for </w:t>
       </w:r>
       <w:r>
@@ -2035,8 +2596,8 @@
       </w:pPr>
     </w:p>
     <w:sectPr>
-      <w:headerReference w:type="default" r:id="rId11"/>
-      <w:footerReference w:type="default" r:id="rId12"/>
+      <w:headerReference w:type="default" r:id="rId12"/>
+      <w:footerReference w:type="default" r:id="rId13"/>
       <w:pgSz w:w="12240" w:h="15840" w:code="1"/>
       <w:pgMar w:top="1440" w:right="720" w:bottom="720" w:left="720" w:header="720" w:footer="720" w:gutter="0"/>
       <w:cols w:space="720"/>
@@ -2889,6 +3450,95 @@
     </w:lvl>
   </w:abstractNum>
   <w:abstractNum w:abstractNumId="7" w15:restartNumberingAfterBreak="0">
+    <w:nsid w:val="1B95644B"/>
+    <w:multiLevelType w:val="hybridMultilevel"/>
+    <w:tmpl w:val="766CA0A8"/>
+    <w:lvl w:ilvl="0" w:tplc="0409000F">
+      <w:start w:val="1"/>
+      <w:numFmt w:val="decimal"/>
+      <w:lvlText w:val="%1."/>
+      <w:lvlJc w:val="left"/>
+      <w:pPr>
+        <w:ind w:left="720" w:hanging="360"/>
+      </w:pPr>
+      <w:rPr>
+        <w:rFonts w:hint="default"/>
+      </w:rPr>
+    </w:lvl>
+    <w:lvl w:ilvl="1" w:tplc="04090019" w:tentative="1">
+      <w:start w:val="1"/>
+      <w:numFmt w:val="lowerLetter"/>
+      <w:lvlText w:val="%2."/>
+      <w:lvlJc w:val="left"/>
+      <w:pPr>
+        <w:ind w:left="1440" w:hanging="360"/>
+      </w:pPr>
+    </w:lvl>
+    <w:lvl w:ilvl="2" w:tplc="0409001B" w:tentative="1">
+      <w:start w:val="1"/>
+      <w:numFmt w:val="lowerRoman"/>
+      <w:lvlText w:val="%3."/>
+      <w:lvlJc w:val="right"/>
+      <w:pPr>
+        <w:ind w:left="2160" w:hanging="180"/>
+      </w:pPr>
+    </w:lvl>
+    <w:lvl w:ilvl="3" w:tplc="0409000F" w:tentative="1">
+      <w:start w:val="1"/>
+      <w:numFmt w:val="decimal"/>
+      <w:lvlText w:val="%4."/>
+      <w:lvlJc w:val="left"/>
+      <w:pPr>
+        <w:ind w:left="2880" w:hanging="360"/>
+      </w:pPr>
+    </w:lvl>
+    <w:lvl w:ilvl="4" w:tplc="04090019" w:tentative="1">
+      <w:start w:val="1"/>
+      <w:numFmt w:val="lowerLetter"/>
+      <w:lvlText w:val="%5."/>
+      <w:lvlJc w:val="left"/>
+      <w:pPr>
+        <w:ind w:left="3600" w:hanging="360"/>
+      </w:pPr>
+    </w:lvl>
+    <w:lvl w:ilvl="5" w:tplc="0409001B" w:tentative="1">
+      <w:start w:val="1"/>
+      <w:numFmt w:val="lowerRoman"/>
+      <w:lvlText w:val="%6."/>
+      <w:lvlJc w:val="right"/>
+      <w:pPr>
+        <w:ind w:left="4320" w:hanging="180"/>
+      </w:pPr>
+    </w:lvl>
+    <w:lvl w:ilvl="6" w:tplc="0409000F" w:tentative="1">
+      <w:start w:val="1"/>
+      <w:numFmt w:val="decimal"/>
+      <w:lvlText w:val="%7."/>
+      <w:lvlJc w:val="left"/>
+      <w:pPr>
+        <w:ind w:left="5040" w:hanging="360"/>
+      </w:pPr>
+    </w:lvl>
+    <w:lvl w:ilvl="7" w:tplc="04090019" w:tentative="1">
+      <w:start w:val="1"/>
+      <w:numFmt w:val="lowerLetter"/>
+      <w:lvlText w:val="%8."/>
+      <w:lvlJc w:val="left"/>
+      <w:pPr>
+        <w:ind w:left="5760" w:hanging="360"/>
+      </w:pPr>
+    </w:lvl>
+    <w:lvl w:ilvl="8" w:tplc="0409001B" w:tentative="1">
+      <w:start w:val="1"/>
+      <w:numFmt w:val="lowerRoman"/>
+      <w:lvlText w:val="%9."/>
+      <w:lvlJc w:val="right"/>
+      <w:pPr>
+        <w:ind w:left="6480" w:hanging="180"/>
+      </w:pPr>
+    </w:lvl>
+  </w:abstractNum>
+  <w:abstractNum w:abstractNumId="8" w15:restartNumberingAfterBreak="0">
     <w:nsid w:val="1E526295"/>
     <w:multiLevelType w:val="hybridMultilevel"/>
     <w:tmpl w:val="134A8018"/>
@@ -2977,7 +3627,7 @@
       </w:pPr>
     </w:lvl>
   </w:abstractNum>
-  <w:abstractNum w:abstractNumId="8" w15:restartNumberingAfterBreak="0">
+  <w:abstractNum w:abstractNumId="9" w15:restartNumberingAfterBreak="0">
     <w:nsid w:val="23731FA0"/>
     <w:multiLevelType w:val="hybridMultilevel"/>
     <w:tmpl w:val="C840B3EA"/>
@@ -3067,7 +3717,7 @@
       </w:pPr>
     </w:lvl>
   </w:abstractNum>
-  <w:abstractNum w:abstractNumId="9" w15:restartNumberingAfterBreak="0">
+  <w:abstractNum w:abstractNumId="10" w15:restartNumberingAfterBreak="0">
     <w:nsid w:val="2C765CD2"/>
     <w:multiLevelType w:val="hybridMultilevel"/>
     <w:tmpl w:val="402E77E0"/>
@@ -3153,7 +3803,7 @@
       </w:pPr>
     </w:lvl>
   </w:abstractNum>
-  <w:abstractNum w:abstractNumId="10" w15:restartNumberingAfterBreak="0">
+  <w:abstractNum w:abstractNumId="11" w15:restartNumberingAfterBreak="0">
     <w:nsid w:val="2C92183C"/>
     <w:multiLevelType w:val="hybridMultilevel"/>
     <w:tmpl w:val="C3F6673E"/>
@@ -3266,7 +3916,7 @@
       </w:rPr>
     </w:lvl>
   </w:abstractNum>
-  <w:abstractNum w:abstractNumId="11" w15:restartNumberingAfterBreak="0">
+  <w:abstractNum w:abstractNumId="12" w15:restartNumberingAfterBreak="0">
     <w:nsid w:val="30350C86"/>
     <w:multiLevelType w:val="hybridMultilevel"/>
     <w:tmpl w:val="F4AE436E"/>
@@ -3355,7 +4005,7 @@
       </w:pPr>
     </w:lvl>
   </w:abstractNum>
-  <w:abstractNum w:abstractNumId="12" w15:restartNumberingAfterBreak="0">
+  <w:abstractNum w:abstractNumId="13" w15:restartNumberingAfterBreak="0">
     <w:nsid w:val="348C2676"/>
     <w:multiLevelType w:val="multilevel"/>
     <w:tmpl w:val="7682B786"/>
@@ -3485,7 +4135,7 @@
       </w:rPr>
     </w:lvl>
   </w:abstractNum>
-  <w:abstractNum w:abstractNumId="13" w15:restartNumberingAfterBreak="0">
+  <w:abstractNum w:abstractNumId="14" w15:restartNumberingAfterBreak="0">
     <w:nsid w:val="34D46F5B"/>
     <w:multiLevelType w:val="hybridMultilevel"/>
     <w:tmpl w:val="B6DE0C88"/>
@@ -3574,7 +4224,7 @@
       </w:pPr>
     </w:lvl>
   </w:abstractNum>
-  <w:abstractNum w:abstractNumId="14" w15:restartNumberingAfterBreak="0">
+  <w:abstractNum w:abstractNumId="15" w15:restartNumberingAfterBreak="0">
     <w:nsid w:val="3B0A3EFF"/>
     <w:multiLevelType w:val="hybridMultilevel"/>
     <w:tmpl w:val="DC30E11E"/>
@@ -3687,7 +4337,7 @@
       </w:rPr>
     </w:lvl>
   </w:abstractNum>
-  <w:abstractNum w:abstractNumId="15" w15:restartNumberingAfterBreak="0">
+  <w:abstractNum w:abstractNumId="16" w15:restartNumberingAfterBreak="0">
     <w:nsid w:val="3F782E1A"/>
     <w:multiLevelType w:val="hybridMultilevel"/>
     <w:tmpl w:val="9D36B788"/>
@@ -3800,7 +4450,7 @@
       </w:rPr>
     </w:lvl>
   </w:abstractNum>
-  <w:abstractNum w:abstractNumId="16" w15:restartNumberingAfterBreak="0">
+  <w:abstractNum w:abstractNumId="17" w15:restartNumberingAfterBreak="0">
     <w:nsid w:val="3FED1D33"/>
     <w:multiLevelType w:val="hybridMultilevel"/>
     <w:tmpl w:val="AC7C925C"/>
@@ -3886,7 +4536,7 @@
       </w:pPr>
     </w:lvl>
   </w:abstractNum>
-  <w:abstractNum w:abstractNumId="17" w15:restartNumberingAfterBreak="0">
+  <w:abstractNum w:abstractNumId="18" w15:restartNumberingAfterBreak="0">
     <w:nsid w:val="401F300E"/>
     <w:multiLevelType w:val="hybridMultilevel"/>
     <w:tmpl w:val="651C3DAA"/>
@@ -3999,7 +4649,7 @@
       </w:rPr>
     </w:lvl>
   </w:abstractNum>
-  <w:abstractNum w:abstractNumId="18" w15:restartNumberingAfterBreak="0">
+  <w:abstractNum w:abstractNumId="19" w15:restartNumberingAfterBreak="0">
     <w:nsid w:val="408B49A5"/>
     <w:multiLevelType w:val="hybridMultilevel"/>
     <w:tmpl w:val="0938EFAC"/>
@@ -4088,7 +4738,7 @@
       </w:pPr>
     </w:lvl>
   </w:abstractNum>
-  <w:abstractNum w:abstractNumId="19" w15:restartNumberingAfterBreak="0">
+  <w:abstractNum w:abstractNumId="20" w15:restartNumberingAfterBreak="0">
     <w:nsid w:val="43B3724D"/>
     <w:multiLevelType w:val="multilevel"/>
     <w:tmpl w:val="737487B4"/>
@@ -4205,7 +4855,7 @@
       </w:rPr>
     </w:lvl>
   </w:abstractNum>
-  <w:abstractNum w:abstractNumId="20" w15:restartNumberingAfterBreak="0">
+  <w:abstractNum w:abstractNumId="21" w15:restartNumberingAfterBreak="0">
     <w:nsid w:val="47432B01"/>
     <w:multiLevelType w:val="hybridMultilevel"/>
     <w:tmpl w:val="4A12FE8A"/>
@@ -4297,7 +4947,7 @@
       </w:pPr>
     </w:lvl>
   </w:abstractNum>
-  <w:abstractNum w:abstractNumId="21" w15:restartNumberingAfterBreak="0">
+  <w:abstractNum w:abstractNumId="22" w15:restartNumberingAfterBreak="0">
     <w:nsid w:val="485C3B30"/>
     <w:multiLevelType w:val="hybridMultilevel"/>
     <w:tmpl w:val="D64014CC"/>
@@ -4410,7 +5060,7 @@
       </w:rPr>
     </w:lvl>
   </w:abstractNum>
-  <w:abstractNum w:abstractNumId="22" w15:restartNumberingAfterBreak="0">
+  <w:abstractNum w:abstractNumId="23" w15:restartNumberingAfterBreak="0">
     <w:nsid w:val="525F607D"/>
     <w:multiLevelType w:val="hybridMultilevel"/>
     <w:tmpl w:val="AC6AEAFC"/>
@@ -4496,7 +5146,7 @@
       </w:pPr>
     </w:lvl>
   </w:abstractNum>
-  <w:abstractNum w:abstractNumId="23" w15:restartNumberingAfterBreak="0">
+  <w:abstractNum w:abstractNumId="24" w15:restartNumberingAfterBreak="0">
     <w:nsid w:val="5577786F"/>
     <w:multiLevelType w:val="hybridMultilevel"/>
     <w:tmpl w:val="3A9620A8"/>
@@ -4582,7 +5232,7 @@
       </w:pPr>
     </w:lvl>
   </w:abstractNum>
-  <w:abstractNum w:abstractNumId="24" w15:restartNumberingAfterBreak="0">
+  <w:abstractNum w:abstractNumId="25" w15:restartNumberingAfterBreak="0">
     <w:nsid w:val="5CB258D3"/>
     <w:multiLevelType w:val="hybridMultilevel"/>
     <w:tmpl w:val="D542FF1C"/>
@@ -4668,7 +5318,7 @@
       </w:pPr>
     </w:lvl>
   </w:abstractNum>
-  <w:abstractNum w:abstractNumId="25" w15:restartNumberingAfterBreak="0">
+  <w:abstractNum w:abstractNumId="26" w15:restartNumberingAfterBreak="0">
     <w:nsid w:val="631D24DF"/>
     <w:multiLevelType w:val="hybridMultilevel"/>
     <w:tmpl w:val="5992D15A"/>
@@ -4758,7 +5408,7 @@
       </w:pPr>
     </w:lvl>
   </w:abstractNum>
-  <w:abstractNum w:abstractNumId="26" w15:restartNumberingAfterBreak="0">
+  <w:abstractNum w:abstractNumId="27" w15:restartNumberingAfterBreak="0">
     <w:nsid w:val="634774F1"/>
     <w:multiLevelType w:val="multilevel"/>
     <w:tmpl w:val="737487B4"/>
@@ -4875,7 +5525,7 @@
       </w:rPr>
     </w:lvl>
   </w:abstractNum>
-  <w:abstractNum w:abstractNumId="27" w15:restartNumberingAfterBreak="0">
+  <w:abstractNum w:abstractNumId="28" w15:restartNumberingAfterBreak="0">
     <w:nsid w:val="663B2E5A"/>
     <w:multiLevelType w:val="hybridMultilevel"/>
     <w:tmpl w:val="FD1CC6A2"/>
@@ -4961,7 +5611,7 @@
       </w:pPr>
     </w:lvl>
   </w:abstractNum>
-  <w:abstractNum w:abstractNumId="28" w15:restartNumberingAfterBreak="0">
+  <w:abstractNum w:abstractNumId="29" w15:restartNumberingAfterBreak="0">
     <w:nsid w:val="67091F9D"/>
     <w:multiLevelType w:val="hybridMultilevel"/>
     <w:tmpl w:val="047A2D70"/>
@@ -5050,7 +5700,7 @@
       </w:pPr>
     </w:lvl>
   </w:abstractNum>
-  <w:abstractNum w:abstractNumId="29" w15:restartNumberingAfterBreak="0">
+  <w:abstractNum w:abstractNumId="30" w15:restartNumberingAfterBreak="0">
     <w:nsid w:val="69DC5B3B"/>
     <w:multiLevelType w:val="hybridMultilevel"/>
     <w:tmpl w:val="6A4EC4D6"/>
@@ -5163,7 +5813,7 @@
       </w:rPr>
     </w:lvl>
   </w:abstractNum>
-  <w:abstractNum w:abstractNumId="30" w15:restartNumberingAfterBreak="0">
+  <w:abstractNum w:abstractNumId="31" w15:restartNumberingAfterBreak="0">
     <w:nsid w:val="6E8A040D"/>
     <w:multiLevelType w:val="multilevel"/>
     <w:tmpl w:val="737487B4"/>
@@ -5280,7 +5930,7 @@
       </w:rPr>
     </w:lvl>
   </w:abstractNum>
-  <w:abstractNum w:abstractNumId="31" w15:restartNumberingAfterBreak="0">
+  <w:abstractNum w:abstractNumId="32" w15:restartNumberingAfterBreak="0">
     <w:nsid w:val="717D0BB7"/>
     <w:multiLevelType w:val="hybridMultilevel"/>
     <w:tmpl w:val="20F4B60E"/>
@@ -5393,7 +6043,7 @@
       </w:rPr>
     </w:lvl>
   </w:abstractNum>
-  <w:abstractNum w:abstractNumId="32" w15:restartNumberingAfterBreak="0">
+  <w:abstractNum w:abstractNumId="33" w15:restartNumberingAfterBreak="0">
     <w:nsid w:val="749D0051"/>
     <w:multiLevelType w:val="hybridMultilevel"/>
     <w:tmpl w:val="659A596C"/>
@@ -5486,7 +6136,7 @@
       </w:pPr>
     </w:lvl>
   </w:abstractNum>
-  <w:abstractNum w:abstractNumId="33" w15:restartNumberingAfterBreak="0">
+  <w:abstractNum w:abstractNumId="34" w15:restartNumberingAfterBreak="0">
     <w:nsid w:val="76E872CD"/>
     <w:multiLevelType w:val="hybridMultilevel"/>
     <w:tmpl w:val="F7D44682"/>
@@ -5575,7 +6225,7 @@
       </w:pPr>
     </w:lvl>
   </w:abstractNum>
-  <w:abstractNum w:abstractNumId="34" w15:restartNumberingAfterBreak="0">
+  <w:abstractNum w:abstractNumId="35" w15:restartNumberingAfterBreak="0">
     <w:nsid w:val="7D44717F"/>
     <w:multiLevelType w:val="hybridMultilevel"/>
     <w:tmpl w:val="BCE42DC4"/>
@@ -5662,43 +6312,43 @@
     </w:lvl>
   </w:abstractNum>
   <w:num w:numId="1">
-    <w:abstractNumId w:val="14"/>
+    <w:abstractNumId w:val="15"/>
   </w:num>
   <w:num w:numId="2">
-    <w:abstractNumId w:val="17"/>
+    <w:abstractNumId w:val="18"/>
   </w:num>
   <w:num w:numId="3">
     <w:abstractNumId w:val="1"/>
   </w:num>
   <w:num w:numId="4">
-    <w:abstractNumId w:val="7"/>
+    <w:abstractNumId w:val="8"/>
   </w:num>
   <w:num w:numId="5">
-    <w:abstractNumId w:val="15"/>
+    <w:abstractNumId w:val="16"/>
   </w:num>
   <w:num w:numId="6">
-    <w:abstractNumId w:val="10"/>
+    <w:abstractNumId w:val="11"/>
   </w:num>
   <w:num w:numId="7">
-    <w:abstractNumId w:val="27"/>
+    <w:abstractNumId w:val="28"/>
   </w:num>
   <w:num w:numId="8">
-    <w:abstractNumId w:val="8"/>
+    <w:abstractNumId w:val="9"/>
   </w:num>
   <w:num w:numId="9">
     <w:abstractNumId w:val="3"/>
   </w:num>
   <w:num w:numId="10">
-    <w:abstractNumId w:val="12"/>
+    <w:abstractNumId w:val="13"/>
   </w:num>
   <w:num w:numId="11">
     <w:abstractNumId w:val="6"/>
   </w:num>
   <w:num w:numId="12">
-    <w:abstractNumId w:val="25"/>
+    <w:abstractNumId w:val="26"/>
   </w:num>
   <w:num w:numId="13">
-    <w:abstractNumId w:val="32"/>
+    <w:abstractNumId w:val="33"/>
   </w:num>
   <w:num w:numId="14">
     <w:abstractNumId w:val="5"/>
@@ -5707,64 +6357,67 @@
     <w:abstractNumId w:val="2"/>
   </w:num>
   <w:num w:numId="16">
-    <w:abstractNumId w:val="9"/>
+    <w:abstractNumId w:val="10"/>
   </w:num>
   <w:num w:numId="17">
-    <w:abstractNumId w:val="13"/>
+    <w:abstractNumId w:val="14"/>
   </w:num>
   <w:num w:numId="18">
-    <w:abstractNumId w:val="28"/>
+    <w:abstractNumId w:val="29"/>
   </w:num>
   <w:num w:numId="19">
-    <w:abstractNumId w:val="19"/>
+    <w:abstractNumId w:val="20"/>
   </w:num>
   <w:num w:numId="20">
-    <w:abstractNumId w:val="16"/>
+    <w:abstractNumId w:val="17"/>
   </w:num>
   <w:num w:numId="21">
-    <w:abstractNumId w:val="22"/>
+    <w:abstractNumId w:val="23"/>
   </w:num>
   <w:num w:numId="22">
-    <w:abstractNumId w:val="24"/>
+    <w:abstractNumId w:val="25"/>
   </w:num>
   <w:num w:numId="23">
-    <w:abstractNumId w:val="34"/>
+    <w:abstractNumId w:val="35"/>
   </w:num>
   <w:num w:numId="24">
-    <w:abstractNumId w:val="30"/>
+    <w:abstractNumId w:val="31"/>
   </w:num>
   <w:num w:numId="25">
-    <w:abstractNumId w:val="26"/>
+    <w:abstractNumId w:val="27"/>
   </w:num>
   <w:num w:numId="26">
     <w:abstractNumId w:val="0"/>
   </w:num>
   <w:num w:numId="27">
-    <w:abstractNumId w:val="29"/>
+    <w:abstractNumId w:val="30"/>
   </w:num>
   <w:num w:numId="28">
-    <w:abstractNumId w:val="23"/>
+    <w:abstractNumId w:val="24"/>
   </w:num>
   <w:num w:numId="29">
-    <w:abstractNumId w:val="18"/>
+    <w:abstractNumId w:val="19"/>
   </w:num>
   <w:num w:numId="30">
-    <w:abstractNumId w:val="33"/>
+    <w:abstractNumId w:val="34"/>
   </w:num>
   <w:num w:numId="31">
-    <w:abstractNumId w:val="21"/>
+    <w:abstractNumId w:val="22"/>
   </w:num>
   <w:num w:numId="32">
-    <w:abstractNumId w:val="31"/>
+    <w:abstractNumId w:val="32"/>
   </w:num>
   <w:num w:numId="33">
-    <w:abstractNumId w:val="11"/>
+    <w:abstractNumId w:val="12"/>
   </w:num>
   <w:num w:numId="34">
     <w:abstractNumId w:val="4"/>
   </w:num>
   <w:num w:numId="35">
-    <w:abstractNumId w:val="20"/>
+    <w:abstractNumId w:val="21"/>
+  </w:num>
+  <w:num w:numId="36">
+    <w:abstractNumId w:val="7"/>
   </w:num>
   <w:numIdMacAtCleanup w:val="21"/>
 </w:numbering>

</xml_diff>

<commit_message>
Set Horizons query to return "high precison" RA/Dec.
</commit_message>
<xml_diff>
--- a/Hot Pursuit/Hot Pursuit Description.docx
+++ b/Hot Pursuit/Hot Pursuit Description.docx
@@ -61,157 +61,84 @@
           <w:szCs w:val="28"/>
           <w:u w:val="single"/>
         </w:rPr>
-        <w:t>Application</w:t>
-      </w:r>
-    </w:p>
-    <w:p>
-      <w:pPr>
-        <w:rPr>
-          <w:rFonts w:ascii="Arial" w:hAnsi="Arial" w:cs="Arial"/>
-          <w:bCs/>
-          <w:sz w:val="20"/>
-          <w:szCs w:val="20"/>
-        </w:rPr>
-      </w:pPr>
-    </w:p>
-    <w:p>
-      <w:pPr>
-        <w:rPr>
-          <w:rFonts w:ascii="Arial" w:hAnsi="Arial" w:cs="Arial"/>
-          <w:bCs/>
-          <w:sz w:val="20"/>
-          <w:szCs w:val="20"/>
-        </w:rPr>
-      </w:pPr>
-      <w:r>
-        <w:rPr>
-          <w:rFonts w:ascii="Arial" w:hAnsi="Arial" w:cs="Arial"/>
-          <w:bCs/>
-          <w:sz w:val="20"/>
-          <w:szCs w:val="20"/>
-        </w:rPr>
-        <w:t xml:space="preserve">I’m thinking we should have a category called “101 Fun Things </w:t>
-      </w:r>
-      <w:proofErr w:type="gramStart"/>
-      <w:r>
-        <w:rPr>
-          <w:rFonts w:ascii="Arial" w:hAnsi="Arial" w:cs="Arial"/>
-          <w:bCs/>
-          <w:sz w:val="20"/>
-          <w:szCs w:val="20"/>
-        </w:rPr>
-        <w:t>To</w:t>
-      </w:r>
-      <w:proofErr w:type="gramEnd"/>
-      <w:r>
-        <w:rPr>
-          <w:rFonts w:ascii="Arial" w:hAnsi="Arial" w:cs="Arial"/>
-          <w:bCs/>
-          <w:sz w:val="20"/>
-          <w:szCs w:val="20"/>
-        </w:rPr>
-        <w:t xml:space="preserve"> Do With </w:t>
-      </w:r>
-      <w:proofErr w:type="spellStart"/>
-      <w:r>
-        <w:rPr>
-          <w:rFonts w:ascii="Arial" w:hAnsi="Arial" w:cs="Arial"/>
-          <w:bCs/>
-          <w:sz w:val="20"/>
-          <w:szCs w:val="20"/>
-        </w:rPr>
-        <w:t>TheSky</w:t>
-      </w:r>
-      <w:proofErr w:type="spellEnd"/>
-      <w:r>
-        <w:rPr>
-          <w:rFonts w:ascii="Arial" w:hAnsi="Arial" w:cs="Arial"/>
-          <w:bCs/>
-          <w:sz w:val="20"/>
-          <w:szCs w:val="20"/>
-        </w:rPr>
-        <w:t xml:space="preserve">.  This little application mostly falls under that moniker.  As most of us know, a couple of hundred good sized rocks are discovered whizzing by the earth every year.  Today, most of these </w:t>
-      </w:r>
-      <w:proofErr w:type="gramStart"/>
-      <w:r>
-        <w:rPr>
-          <w:rFonts w:ascii="Arial" w:hAnsi="Arial" w:cs="Arial"/>
-          <w:bCs/>
-          <w:sz w:val="20"/>
-          <w:szCs w:val="20"/>
-        </w:rPr>
-        <w:t>Near Earth</w:t>
-      </w:r>
-      <w:proofErr w:type="gramEnd"/>
-      <w:r>
-        <w:rPr>
-          <w:rFonts w:ascii="Arial" w:hAnsi="Arial" w:cs="Arial"/>
-          <w:bCs/>
-          <w:sz w:val="20"/>
-          <w:szCs w:val="20"/>
-        </w:rPr>
-        <w:t xml:space="preserve"> Objects (NEO’s) are identified by well-funded, organized projects, but a few are still by amateurs, here and there.  However once spotted, each reported fly-by goes through a phase where it must be </w:t>
-      </w:r>
-      <w:proofErr w:type="gramStart"/>
-      <w:r>
-        <w:rPr>
-          <w:rFonts w:ascii="Arial" w:hAnsi="Arial" w:cs="Arial"/>
-          <w:bCs/>
-          <w:sz w:val="20"/>
-          <w:szCs w:val="20"/>
-        </w:rPr>
-        <w:t>confirmed</w:t>
-      </w:r>
-      <w:proofErr w:type="gramEnd"/>
-      <w:r>
-        <w:rPr>
-          <w:rFonts w:ascii="Arial" w:hAnsi="Arial" w:cs="Arial"/>
-          <w:bCs/>
-          <w:sz w:val="20"/>
-          <w:szCs w:val="20"/>
-        </w:rPr>
-        <w:t xml:space="preserve"> and a precise orbit determined through multiple, independent measurements.  During its time in purgatory, a NEO is listed on a NASA website called “Scout”.  Once confirmed (by somebody, at some point, I guess) the object moves </w:t>
-      </w:r>
-      <w:proofErr w:type="gramStart"/>
-      <w:r>
-        <w:rPr>
-          <w:rFonts w:ascii="Arial" w:hAnsi="Arial" w:cs="Arial"/>
-          <w:bCs/>
-          <w:sz w:val="20"/>
-          <w:szCs w:val="20"/>
-        </w:rPr>
-        <w:t>off of</w:t>
-      </w:r>
-      <w:proofErr w:type="gramEnd"/>
-      <w:r>
-        <w:rPr>
-          <w:rFonts w:ascii="Arial" w:hAnsi="Arial" w:cs="Arial"/>
-          <w:bCs/>
-          <w:sz w:val="20"/>
-          <w:szCs w:val="20"/>
-        </w:rPr>
-        <w:t xml:space="preserve"> Scout and into the IAU Minor Planet Center database.  But, for a time, one has a chance for a look at the equivalent of an astronomical UFO.  That’s where this little app comes in.</w:t>
-      </w:r>
-    </w:p>
-    <w:p>
-      <w:pPr>
-        <w:rPr>
-          <w:rFonts w:ascii="Arial" w:hAnsi="Arial" w:cs="Arial"/>
-          <w:bCs/>
-          <w:sz w:val="20"/>
-          <w:szCs w:val="20"/>
-        </w:rPr>
-      </w:pPr>
-      <w:r>
-        <w:rPr>
-          <w:rFonts w:ascii="Arial" w:hAnsi="Arial" w:cs="Arial"/>
-          <w:bCs/>
-          <w:sz w:val="20"/>
-          <w:szCs w:val="20"/>
-        </w:rPr>
-        <w:t xml:space="preserve">Hot Pursuit works in conjunction with another </w:t>
-      </w:r>
-      <w:proofErr w:type="spellStart"/>
+        <w:t>A</w:t>
+      </w:r>
+      <w:r>
+        <w:rPr>
+          <w:rFonts w:ascii="Arial" w:hAnsi="Arial" w:cs="Arial"/>
+          <w:b/>
+          <w:sz w:val="28"/>
+          <w:szCs w:val="28"/>
+          <w:u w:val="single"/>
+        </w:rPr>
+        <w:t>utomation</w:t>
+      </w:r>
+    </w:p>
+    <w:p>
+      <w:pPr>
+        <w:rPr>
+          <w:rFonts w:ascii="Arial" w:hAnsi="Arial" w:cs="Arial"/>
+          <w:bCs/>
+          <w:sz w:val="20"/>
+          <w:szCs w:val="20"/>
+        </w:rPr>
+      </w:pPr>
+    </w:p>
+    <w:p>
+      <w:pPr>
+        <w:rPr>
+          <w:rFonts w:ascii="Arial" w:hAnsi="Arial" w:cs="Arial"/>
+          <w:bCs/>
+          <w:sz w:val="20"/>
+          <w:szCs w:val="20"/>
+        </w:rPr>
+      </w:pPr>
+      <w:r>
+        <w:rPr>
+          <w:rFonts w:ascii="Arial" w:hAnsi="Arial" w:cs="Arial"/>
+          <w:bCs/>
+          <w:sz w:val="20"/>
+          <w:szCs w:val="20"/>
+        </w:rPr>
+        <w:t>I’m thinking we should have a category called “101 Fun Things To Do With TheSky.  This little application mostly falls under that moniker.  As most of us know, a couple of hundred good sized rocks are discovered whizzing by the earth every year.  Today, most of these Near Earth Objects (NEO’s) are identified by well-funded, organized projects, but a few are still by amateurs, here and there.  However once spotted, each reported fly-by goes through a phase where it must be confirmed and a precise orbit determined through multiple, independent measurements.  During its time in purgatory, a NEO is listed on a NASA website called “Scout”.  Once confirmed (by somebody, at some point, I guess) the object moves off of Scout and into the IAU Minor Planet Center database.  But, for a time, one has a chance for a look at the equivalent of an astronomical UFO.  That’s where this little app comes in.</w:t>
+      </w:r>
+    </w:p>
+    <w:p>
+      <w:pPr>
+        <w:rPr>
+          <w:rFonts w:ascii="Arial" w:hAnsi="Arial" w:cs="Arial"/>
+          <w:bCs/>
+          <w:sz w:val="20"/>
+          <w:szCs w:val="20"/>
+        </w:rPr>
+      </w:pPr>
+      <w:r>
+        <w:rPr>
+          <w:rFonts w:ascii="Arial" w:hAnsi="Arial" w:cs="Arial"/>
+          <w:bCs/>
+          <w:sz w:val="20"/>
+          <w:szCs w:val="20"/>
+        </w:rPr>
+        <w:t>Hot Pursuit</w:t>
+      </w:r>
+      <w:r>
+        <w:rPr>
+          <w:rFonts w:ascii="Arial" w:hAnsi="Arial" w:cs="Arial"/>
+          <w:bCs/>
+          <w:sz w:val="20"/>
+          <w:szCs w:val="20"/>
+        </w:rPr>
+        <w:t xml:space="preserve"> partners</w:t>
+      </w:r>
+      <w:r>
+        <w:rPr>
+          <w:rFonts w:ascii="Arial" w:hAnsi="Arial" w:cs="Arial"/>
+          <w:bCs/>
+          <w:sz w:val="20"/>
+          <w:szCs w:val="20"/>
+        </w:rPr>
+        <w:t xml:space="preserve"> with another </w:t>
+      </w:r>
       <w:r>
         <w:rPr>
           <w:rFonts w:ascii="Arial" w:hAnsi="Arial" w:cs="Arial"/>
@@ -221,15 +148,59 @@
         </w:rPr>
         <w:t>TSXToolKit</w:t>
       </w:r>
-      <w:proofErr w:type="spellEnd"/>
-      <w:r>
-        <w:rPr>
-          <w:rFonts w:ascii="Arial" w:hAnsi="Arial" w:cs="Arial"/>
-          <w:bCs/>
-          <w:sz w:val="20"/>
-          <w:szCs w:val="20"/>
-        </w:rPr>
-        <w:t xml:space="preserve"> app called Transient Search.  Transient Search enables a user to load the current Scout unconfirmed object list into TSX as a SDB catalog in about three clicks.  (This too falls under the category of “101 Fun Things...”).  Once loaded a user can pick a target and run Hot Pursuit whose sole job is to keep the mount pointed at that target.  The reason it’s tricky is that these NEO’s move across the sky at a pace and direction somewhere between a satellite and a planet.  At any given time, their apparent movement is anywhere between less than one to over a couple of thousand arcsec/min -- the drift continuously changes in </w:t>
+      <w:r>
+        <w:rPr>
+          <w:rFonts w:ascii="Arial" w:hAnsi="Arial" w:cs="Arial"/>
+          <w:bCs/>
+          <w:sz w:val="20"/>
+          <w:szCs w:val="20"/>
+        </w:rPr>
+        <w:t xml:space="preserve"> app called Transient Search.  Transient Search enables a user to load the current Scout unconfirmed object list into TSX as a SDB catalog in about three clicks.  (This too falls under the category of “101 Fun Things...”).  Once loaded a user can pick a target and run Hot Pursuit whose sole job is to keep the mount pointed at that target.  The reason it’s tricky is that these NEO’s move across the sky at a pace and direction somewhere between a satellite and a planet.  At any given time, their apparent movement is anywhere between less than one to over a couple of </w:t>
+      </w:r>
+      <w:r>
+        <w:rPr>
+          <w:rFonts w:ascii="Arial" w:hAnsi="Arial" w:cs="Arial"/>
+          <w:bCs/>
+          <w:sz w:val="20"/>
+          <w:szCs w:val="20"/>
+        </w:rPr>
+        <w:t>h</w:t>
+      </w:r>
+      <w:r>
+        <w:rPr>
+          <w:rFonts w:ascii="Arial" w:hAnsi="Arial" w:cs="Arial"/>
+          <w:bCs/>
+          <w:sz w:val="20"/>
+          <w:szCs w:val="20"/>
+        </w:rPr>
+        <w:t>undred</w:t>
+      </w:r>
+      <w:r>
+        <w:rPr>
+          <w:rFonts w:ascii="Arial" w:hAnsi="Arial" w:cs="Arial"/>
+          <w:bCs/>
+          <w:sz w:val="20"/>
+          <w:szCs w:val="20"/>
+        </w:rPr>
+        <w:t xml:space="preserve"> arcsec/min --</w:t>
+      </w:r>
+      <w:r>
+        <w:rPr>
+          <w:rFonts w:ascii="Arial" w:hAnsi="Arial" w:cs="Arial"/>
+          <w:bCs/>
+          <w:sz w:val="20"/>
+          <w:szCs w:val="20"/>
+        </w:rPr>
+        <w:t xml:space="preserve"> and</w:t>
+      </w:r>
+      <w:r>
+        <w:rPr>
+          <w:rFonts w:ascii="Arial" w:hAnsi="Arial" w:cs="Arial"/>
+          <w:bCs/>
+          <w:sz w:val="20"/>
+          <w:szCs w:val="20"/>
+        </w:rPr>
+        <w:t xml:space="preserve"> the drift continuously changes in </w:t>
       </w:r>
       <w:r>
         <w:rPr>
@@ -249,35 +220,42 @@
         </w:rPr>
         <w:t xml:space="preserve">speed and direction.  </w:t>
       </w:r>
-      <w:proofErr w:type="gramStart"/>
-      <w:r>
-        <w:rPr>
-          <w:rFonts w:ascii="Arial" w:hAnsi="Arial" w:cs="Arial"/>
-          <w:bCs/>
-          <w:sz w:val="20"/>
-          <w:szCs w:val="20"/>
-        </w:rPr>
-        <w:t>So</w:t>
-      </w:r>
-      <w:proofErr w:type="gramEnd"/>
-      <w:r>
-        <w:rPr>
-          <w:rFonts w:ascii="Arial" w:hAnsi="Arial" w:cs="Arial"/>
-          <w:bCs/>
-          <w:sz w:val="20"/>
-          <w:szCs w:val="20"/>
-        </w:rPr>
-        <w:t xml:space="preserve"> what Hot Pursuit does is get the current ephemeris information from Scout, then recalculates and interpolates the position and speed in down to one second intervals for the imager’s site.  That calculation is passed to </w:t>
-      </w:r>
-      <w:proofErr w:type="spellStart"/>
-      <w:r>
-        <w:rPr>
-          <w:rFonts w:ascii="Arial" w:hAnsi="Arial" w:cs="Arial"/>
-          <w:bCs/>
-          <w:sz w:val="20"/>
-          <w:szCs w:val="20"/>
-        </w:rPr>
-        <w:t>T</w:t>
+    </w:p>
+    <w:p>
+      <w:pPr>
+        <w:rPr>
+          <w:rFonts w:ascii="Arial" w:hAnsi="Arial" w:cs="Arial"/>
+          <w:bCs/>
+          <w:sz w:val="20"/>
+          <w:szCs w:val="20"/>
+        </w:rPr>
+      </w:pPr>
+      <w:r>
+        <w:rPr>
+          <w:rFonts w:ascii="Arial" w:hAnsi="Arial" w:cs="Arial"/>
+          <w:bCs/>
+          <w:sz w:val="20"/>
+          <w:szCs w:val="20"/>
+        </w:rPr>
+        <w:t xml:space="preserve">So what Hot Pursuit does is get the current ephemeris information from Scout, then recalculates and interpolates the position and speed in down to one second </w:t>
+      </w:r>
+      <w:r>
+        <w:rPr>
+          <w:rFonts w:ascii="Arial" w:hAnsi="Arial" w:cs="Arial"/>
+          <w:bCs/>
+          <w:sz w:val="20"/>
+          <w:szCs w:val="20"/>
+        </w:rPr>
+        <w:t>tracking instructions</w:t>
+      </w:r>
+      <w:r>
+        <w:rPr>
+          <w:rFonts w:ascii="Arial" w:hAnsi="Arial" w:cs="Arial"/>
+          <w:bCs/>
+          <w:sz w:val="20"/>
+          <w:szCs w:val="20"/>
+        </w:rPr>
+        <w:t xml:space="preserve"> for the imager’s site.  That calculation is passed to T</w:t>
       </w:r>
       <w:r>
         <w:rPr>
@@ -288,35 +266,186 @@
         </w:rPr>
         <w:t>heSky</w:t>
       </w:r>
-      <w:proofErr w:type="spellEnd"/>
-      <w:r>
-        <w:rPr>
-          <w:rFonts w:ascii="Arial" w:hAnsi="Arial" w:cs="Arial"/>
-          <w:bCs/>
-          <w:sz w:val="20"/>
-          <w:szCs w:val="20"/>
-        </w:rPr>
-        <w:t xml:space="preserve"> in the form of real-time Tracking Speed changes over the course of the session.  The user is free to use whatever imaging technique they </w:t>
-      </w:r>
-      <w:proofErr w:type="gramStart"/>
-      <w:r>
-        <w:rPr>
-          <w:rFonts w:ascii="Arial" w:hAnsi="Arial" w:cs="Arial"/>
-          <w:bCs/>
-          <w:sz w:val="20"/>
-          <w:szCs w:val="20"/>
-        </w:rPr>
-        <w:t>prefer:</w:t>
-      </w:r>
-      <w:proofErr w:type="gramEnd"/>
-      <w:r>
-        <w:rPr>
-          <w:rFonts w:ascii="Arial" w:hAnsi="Arial" w:cs="Arial"/>
-          <w:bCs/>
-          <w:sz w:val="20"/>
-          <w:szCs w:val="20"/>
-        </w:rPr>
-        <w:t xml:space="preserve"> long exposure, stacking, live stacking, video, etc.  I don’t really care. But it can be a challenge – these objects are dim, normally a few magnitudes plus or minus of 20.  The other challenge is that the Scout ephemeris is no better than the quality of the initial orbital observations – which can just be bad sometimes.  There are times when you can just be taking pictures of empty space – yeah, a bit of a </w:t>
+      <w:r>
+        <w:rPr>
+          <w:rFonts w:ascii="Arial" w:hAnsi="Arial" w:cs="Arial"/>
+          <w:bCs/>
+          <w:sz w:val="20"/>
+          <w:szCs w:val="20"/>
+        </w:rPr>
+        <w:t xml:space="preserve"> in the form of real-time Tracking Speed changes over the course of the session.  The user is free to use whatever imaging technique they prefer: long exposure, stacking, live stacking, video, etc</w:t>
+      </w:r>
+      <w:r>
+        <w:rPr>
+          <w:rFonts w:ascii="Arial" w:hAnsi="Arial" w:cs="Arial"/>
+          <w:bCs/>
+          <w:sz w:val="20"/>
+          <w:szCs w:val="20"/>
+        </w:rPr>
+        <w:t>, but</w:t>
+      </w:r>
+      <w:r>
+        <w:rPr>
+          <w:rFonts w:ascii="Arial" w:hAnsi="Arial" w:cs="Arial"/>
+          <w:bCs/>
+          <w:sz w:val="20"/>
+          <w:szCs w:val="20"/>
+        </w:rPr>
+        <w:t xml:space="preserve"> </w:t>
+      </w:r>
+      <w:r>
+        <w:rPr>
+          <w:rFonts w:ascii="Arial" w:hAnsi="Arial" w:cs="Arial"/>
+          <w:bCs/>
+          <w:sz w:val="20"/>
+          <w:szCs w:val="20"/>
+        </w:rPr>
+        <w:t>I</w:t>
+      </w:r>
+      <w:r>
+        <w:rPr>
+          <w:rFonts w:ascii="Arial" w:hAnsi="Arial" w:cs="Arial"/>
+          <w:bCs/>
+          <w:sz w:val="20"/>
+          <w:szCs w:val="20"/>
+        </w:rPr>
+        <w:t xml:space="preserve"> </w:t>
+      </w:r>
+      <w:r>
+        <w:rPr>
+          <w:rFonts w:ascii="Arial" w:hAnsi="Arial" w:cs="Arial"/>
+          <w:bCs/>
+          <w:sz w:val="20"/>
+          <w:szCs w:val="20"/>
+        </w:rPr>
+        <w:t xml:space="preserve">did </w:t>
+      </w:r>
+      <w:r>
+        <w:rPr>
+          <w:rFonts w:ascii="Arial" w:hAnsi="Arial" w:cs="Arial"/>
+          <w:bCs/>
+          <w:sz w:val="20"/>
+          <w:szCs w:val="20"/>
+        </w:rPr>
+        <w:t>drop</w:t>
+      </w:r>
+      <w:r>
+        <w:rPr>
+          <w:rFonts w:ascii="Arial" w:hAnsi="Arial" w:cs="Arial"/>
+          <w:bCs/>
+          <w:sz w:val="20"/>
+          <w:szCs w:val="20"/>
+        </w:rPr>
+        <w:t xml:space="preserve"> in </w:t>
+      </w:r>
+      <w:r>
+        <w:rPr>
+          <w:rFonts w:ascii="Arial" w:hAnsi="Arial" w:cs="Arial"/>
+          <w:bCs/>
+          <w:sz w:val="20"/>
+          <w:szCs w:val="20"/>
+        </w:rPr>
+        <w:t>a quick and dirty,</w:t>
+      </w:r>
+      <w:r>
+        <w:rPr>
+          <w:rFonts w:ascii="Arial" w:hAnsi="Arial" w:cs="Arial"/>
+          <w:bCs/>
+          <w:sz w:val="20"/>
+          <w:szCs w:val="20"/>
+        </w:rPr>
+        <w:t xml:space="preserve"> one-click imag</w:t>
+      </w:r>
+      <w:r>
+        <w:rPr>
+          <w:rFonts w:ascii="Arial" w:hAnsi="Arial" w:cs="Arial"/>
+          <w:bCs/>
+          <w:sz w:val="20"/>
+          <w:szCs w:val="20"/>
+        </w:rPr>
+        <w:t>ing</w:t>
+      </w:r>
+      <w:r>
+        <w:rPr>
+          <w:rFonts w:ascii="Arial" w:hAnsi="Arial" w:cs="Arial"/>
+          <w:bCs/>
+          <w:sz w:val="20"/>
+          <w:szCs w:val="20"/>
+        </w:rPr>
+        <w:t xml:space="preserve"> </w:t>
+      </w:r>
+      <w:r>
+        <w:rPr>
+          <w:rFonts w:ascii="Arial" w:hAnsi="Arial" w:cs="Arial"/>
+          <w:bCs/>
+          <w:sz w:val="20"/>
+          <w:szCs w:val="20"/>
+        </w:rPr>
+        <w:t>controller just</w:t>
+      </w:r>
+      <w:r>
+        <w:rPr>
+          <w:rFonts w:ascii="Arial" w:hAnsi="Arial" w:cs="Arial"/>
+          <w:bCs/>
+          <w:sz w:val="20"/>
+          <w:szCs w:val="20"/>
+        </w:rPr>
+        <w:t xml:space="preserve"> for </w:t>
+      </w:r>
+      <w:r>
+        <w:rPr>
+          <w:rFonts w:ascii="Arial" w:hAnsi="Arial" w:cs="Arial"/>
+          <w:bCs/>
+          <w:sz w:val="20"/>
+          <w:szCs w:val="20"/>
+        </w:rPr>
+        <w:t>the inherently lazy like myself.</w:t>
+      </w:r>
+    </w:p>
+    <w:p>
+      <w:pPr>
+        <w:rPr>
+          <w:rFonts w:ascii="Arial" w:hAnsi="Arial" w:cs="Arial"/>
+          <w:bCs/>
+          <w:sz w:val="20"/>
+          <w:szCs w:val="20"/>
+        </w:rPr>
+      </w:pPr>
+      <w:r>
+        <w:rPr>
+          <w:rFonts w:ascii="Arial" w:hAnsi="Arial" w:cs="Arial"/>
+          <w:bCs/>
+          <w:sz w:val="20"/>
+          <w:szCs w:val="20"/>
+        </w:rPr>
+        <w:t>Imaging</w:t>
+      </w:r>
+      <w:r>
+        <w:rPr>
+          <w:rFonts w:ascii="Arial" w:hAnsi="Arial" w:cs="Arial"/>
+          <w:bCs/>
+          <w:sz w:val="20"/>
+          <w:szCs w:val="20"/>
+        </w:rPr>
+        <w:t xml:space="preserve"> can be a challenge – these objects are dim, normally a few magnitudes plus or minus of 20.  The other challenge is that the Scout ephemeris is no better than the quality of the initial orbital observations – which can just be bad sometimes.  There are times when you c</w:t>
+      </w:r>
+      <w:r>
+        <w:rPr>
+          <w:rFonts w:ascii="Arial" w:hAnsi="Arial" w:cs="Arial"/>
+          <w:bCs/>
+          <w:sz w:val="20"/>
+          <w:szCs w:val="20"/>
+        </w:rPr>
+        <w:t>ould</w:t>
+      </w:r>
+      <w:r>
+        <w:rPr>
+          <w:rFonts w:ascii="Arial" w:hAnsi="Arial" w:cs="Arial"/>
+          <w:bCs/>
+          <w:sz w:val="20"/>
+          <w:szCs w:val="20"/>
+        </w:rPr>
+        <w:t xml:space="preserve"> be taking pictures of empty space – yeah, a bit of a </w:t>
       </w:r>
       <w:r>
         <w:rPr>
@@ -334,7 +463,25 @@
           <w:sz w:val="20"/>
           <w:szCs w:val="20"/>
         </w:rPr>
-        <w:t>.  But when it works, it’s kind of cool to catch the little guy tumbling along waiting to smack something.</w:t>
+        <w:t xml:space="preserve">.  But when it works, it’s kind of cool to catch the little guy tumbling along waiting to smack </w:t>
+      </w:r>
+      <w:r>
+        <w:rPr>
+          <w:rFonts w:ascii="Arial" w:hAnsi="Arial" w:cs="Arial"/>
+          <w:bCs/>
+          <w:sz w:val="20"/>
+          <w:szCs w:val="20"/>
+        </w:rPr>
+        <w:t xml:space="preserve">into </w:t>
+      </w:r>
+      <w:r>
+        <w:rPr>
+          <w:rFonts w:ascii="Arial" w:hAnsi="Arial" w:cs="Arial"/>
+          <w:bCs/>
+          <w:sz w:val="20"/>
+          <w:szCs w:val="20"/>
+        </w:rPr>
+        <w:t>something.</w:t>
       </w:r>
     </w:p>
     <w:p>
@@ -488,56 +635,52 @@
           <w:sz w:val="20"/>
           <w:szCs w:val="20"/>
         </w:rPr>
-        <w:t xml:space="preserve">A Horizons database as well.  Simply us </w:t>
-      </w:r>
-      <w:proofErr w:type="spellStart"/>
-      <w:r>
-        <w:rPr>
-          <w:rFonts w:ascii="Arial" w:hAnsi="Arial" w:cs="Arial"/>
-          <w:bCs/>
-          <w:sz w:val="20"/>
-          <w:szCs w:val="20"/>
-        </w:rPr>
-        <w:t>TheSky</w:t>
-      </w:r>
-      <w:proofErr w:type="spellEnd"/>
-      <w:r>
-        <w:rPr>
-          <w:rFonts w:ascii="Arial" w:hAnsi="Arial" w:cs="Arial"/>
-          <w:bCs/>
-          <w:sz w:val="20"/>
-          <w:szCs w:val="20"/>
-        </w:rPr>
-        <w:t xml:space="preserve"> to select a target from the </w:t>
-      </w:r>
-      <w:r>
-        <w:rPr>
-          <w:rFonts w:ascii="Arial" w:hAnsi="Arial" w:cs="Arial"/>
-          <w:bCs/>
-          <w:sz w:val="20"/>
-          <w:szCs w:val="20"/>
-        </w:rPr>
-        <w:t xml:space="preserve">Small Solar System Body </w:t>
-      </w:r>
-      <w:proofErr w:type="gramStart"/>
-      <w:r>
-        <w:rPr>
-          <w:rFonts w:ascii="Arial" w:hAnsi="Arial" w:cs="Arial"/>
-          <w:bCs/>
-          <w:sz w:val="20"/>
-          <w:szCs w:val="20"/>
-        </w:rPr>
-        <w:t>database, or</w:t>
-      </w:r>
-      <w:proofErr w:type="gramEnd"/>
-      <w:r>
-        <w:rPr>
-          <w:rFonts w:ascii="Arial" w:hAnsi="Arial" w:cs="Arial"/>
-          <w:bCs/>
-          <w:sz w:val="20"/>
-          <w:szCs w:val="20"/>
-        </w:rPr>
-        <w:t xml:space="preserve"> enter a </w:t>
+        <w:t>A Horizons database as well.  Simply us</w:t>
+      </w:r>
+      <w:r>
+        <w:rPr>
+          <w:rFonts w:ascii="Arial" w:hAnsi="Arial" w:cs="Arial"/>
+          <w:bCs/>
+          <w:sz w:val="20"/>
+          <w:szCs w:val="20"/>
+        </w:rPr>
+        <w:t>e</w:t>
+      </w:r>
+      <w:r>
+        <w:rPr>
+          <w:rFonts w:ascii="Arial" w:hAnsi="Arial" w:cs="Arial"/>
+          <w:bCs/>
+          <w:sz w:val="20"/>
+          <w:szCs w:val="20"/>
+        </w:rPr>
+        <w:t xml:space="preserve"> TheSky to select a target from the </w:t>
+      </w:r>
+      <w:r>
+        <w:rPr>
+          <w:rFonts w:ascii="Arial" w:hAnsi="Arial" w:cs="Arial"/>
+          <w:bCs/>
+          <w:sz w:val="20"/>
+          <w:szCs w:val="20"/>
+        </w:rPr>
+        <w:t xml:space="preserve">Small Solar System Body database, or </w:t>
+      </w:r>
+      <w:r>
+        <w:rPr>
+          <w:rFonts w:ascii="Arial" w:hAnsi="Arial" w:cs="Arial"/>
+          <w:bCs/>
+          <w:sz w:val="20"/>
+          <w:szCs w:val="20"/>
+        </w:rPr>
+        <w:t xml:space="preserve">just </w:t>
+      </w:r>
+      <w:r>
+        <w:rPr>
+          <w:rFonts w:ascii="Arial" w:hAnsi="Arial" w:cs="Arial"/>
+          <w:bCs/>
+          <w:sz w:val="20"/>
+          <w:szCs w:val="20"/>
+        </w:rPr>
+        <w:t xml:space="preserve">enter a </w:t>
       </w:r>
       <w:r>
         <w:rPr>
@@ -582,8 +725,27 @@
           <w:sz w:val="20"/>
           <w:szCs w:val="20"/>
         </w:rPr>
-        <w:t>to load and track.</w:t>
-      </w:r>
+        <w:t xml:space="preserve">to load and </w:t>
+      </w:r>
+      <w:r>
+        <w:rPr>
+          <w:rFonts w:ascii="Arial" w:hAnsi="Arial" w:cs="Arial"/>
+          <w:bCs/>
+          <w:sz w:val="20"/>
+          <w:szCs w:val="20"/>
+        </w:rPr>
+        <w:t>initiate TheSky tracking.</w:t>
+      </w:r>
+    </w:p>
+    <w:p>
+      <w:pPr>
+        <w:rPr>
+          <w:rFonts w:ascii="Arial" w:hAnsi="Arial" w:cs="Arial"/>
+          <w:bCs/>
+          <w:sz w:val="20"/>
+          <w:szCs w:val="20"/>
+        </w:rPr>
+      </w:pPr>
     </w:p>
     <w:p>
       <w:pPr>
@@ -655,27 +817,7 @@
           <w:sz w:val="20"/>
           <w:szCs w:val="20"/>
         </w:rPr>
-        <w:t xml:space="preserve">un </w:t>
-      </w:r>
-      <w:proofErr w:type="spellStart"/>
-      <w:r>
-        <w:rPr>
-          <w:rFonts w:ascii="Arial" w:hAnsi="Arial" w:cs="Arial"/>
-          <w:bCs/>
-          <w:sz w:val="20"/>
-          <w:szCs w:val="20"/>
-        </w:rPr>
-        <w:t>TheSky</w:t>
-      </w:r>
-      <w:proofErr w:type="spellEnd"/>
-      <w:r>
-        <w:rPr>
-          <w:rFonts w:ascii="Arial" w:hAnsi="Arial" w:cs="Arial"/>
-          <w:bCs/>
-          <w:sz w:val="20"/>
-          <w:szCs w:val="20"/>
-        </w:rPr>
-        <w:t xml:space="preserve"> once (and only once) </w:t>
+        <w:t xml:space="preserve">un TheSky once (and only once) </w:t>
       </w:r>
       <w:r>
         <w:rPr>
@@ -917,27 +1059,7 @@
           <w:sz w:val="20"/>
           <w:szCs w:val="20"/>
         </w:rPr>
-        <w:t xml:space="preserve">From the </w:t>
-      </w:r>
-      <w:proofErr w:type="spellStart"/>
-      <w:r>
-        <w:rPr>
-          <w:rFonts w:ascii="Arial" w:hAnsi="Arial" w:cs="Arial"/>
-          <w:bCs/>
-          <w:sz w:val="20"/>
-          <w:szCs w:val="20"/>
-        </w:rPr>
-        <w:t>TSXToolKit</w:t>
-      </w:r>
-      <w:proofErr w:type="spellEnd"/>
-      <w:r>
-        <w:rPr>
-          <w:rFonts w:ascii="Arial" w:hAnsi="Arial" w:cs="Arial"/>
-          <w:bCs/>
-          <w:sz w:val="20"/>
-          <w:szCs w:val="20"/>
-        </w:rPr>
-        <w:t xml:space="preserve"> in the Start Menu: </w:t>
+        <w:t xml:space="preserve">From the TSXToolKit in the Start Menu: </w:t>
       </w:r>
       <w:r>
         <w:rPr>
@@ -1183,17 +1305,7 @@
           <w:sz w:val="20"/>
           <w:szCs w:val="20"/>
         </w:rPr>
-        <w:t xml:space="preserve">In the </w:t>
-      </w:r>
-      <w:proofErr w:type="spellStart"/>
-      <w:r>
-        <w:rPr>
-          <w:rFonts w:ascii="Arial" w:hAnsi="Arial" w:cs="Arial"/>
-          <w:bCs/>
-          <w:sz w:val="20"/>
-          <w:szCs w:val="20"/>
-        </w:rPr>
-        <w:t>The</w:t>
+        <w:t>In the The</w:t>
       </w:r>
       <w:r>
         <w:rPr>
@@ -1204,7 +1316,6 @@
         </w:rPr>
         <w:t>Sky</w:t>
       </w:r>
-      <w:proofErr w:type="spellEnd"/>
       <w:r>
         <w:rPr>
           <w:rFonts w:ascii="Arial" w:hAnsi="Arial" w:cs="Arial"/>
@@ -1291,6 +1402,7 @@
           <w:sz w:val="20"/>
           <w:szCs w:val="20"/>
         </w:rPr>
+        <w:lastRenderedPageBreak/>
         <w:t>Operation</w:t>
       </w:r>
     </w:p>
@@ -1327,27 +1439,7 @@
           <w:sz w:val="20"/>
           <w:szCs w:val="20"/>
         </w:rPr>
-        <w:t xml:space="preserve">In </w:t>
-      </w:r>
-      <w:proofErr w:type="spellStart"/>
-      <w:r>
-        <w:rPr>
-          <w:rFonts w:ascii="Arial" w:hAnsi="Arial" w:cs="Arial"/>
-          <w:bCs/>
-          <w:sz w:val="20"/>
-          <w:szCs w:val="20"/>
-        </w:rPr>
-        <w:t>TheSky</w:t>
-      </w:r>
-      <w:proofErr w:type="spellEnd"/>
-      <w:r>
-        <w:rPr>
-          <w:rFonts w:ascii="Arial" w:hAnsi="Arial" w:cs="Arial"/>
-          <w:bCs/>
-          <w:sz w:val="20"/>
-          <w:szCs w:val="20"/>
-        </w:rPr>
-        <w:t>, p</w:t>
+        <w:t>In TheSky, p</w:t>
       </w:r>
       <w:r>
         <w:rPr>
@@ -1463,7 +1555,6 @@
           <w:sz w:val="20"/>
           <w:szCs w:val="20"/>
         </w:rPr>
-        <w:lastRenderedPageBreak/>
         <w:t xml:space="preserve">In </w:t>
       </w:r>
       <w:r>
@@ -1732,32 +1823,13 @@
           <w:sz w:val="20"/>
           <w:szCs w:val="20"/>
         </w:rPr>
-        <w:t xml:space="preserve">tracking of a NEO object with </w:t>
-      </w:r>
-      <w:proofErr w:type="spellStart"/>
-      <w:r>
-        <w:rPr>
-          <w:rFonts w:ascii="Arial" w:hAnsi="Arial" w:cs="Arial"/>
-          <w:sz w:val="20"/>
-          <w:szCs w:val="20"/>
-        </w:rPr>
-        <w:t>TheSky</w:t>
-      </w:r>
-      <w:proofErr w:type="spellEnd"/>
-      <w:r>
-        <w:rPr>
-          <w:rFonts w:ascii="Arial" w:hAnsi="Arial" w:cs="Arial"/>
-          <w:sz w:val="20"/>
-          <w:szCs w:val="20"/>
-        </w:rPr>
-        <w:t>.</w:t>
-      </w:r>
-    </w:p>
-    <w:p>
-      <w:pPr>
-        <w:rPr>
-          <w:rFonts w:ascii="Arial" w:hAnsi="Arial" w:cs="Arial"/>
-          <w:bCs/>
+        <w:t>tracking of a NEO object with TheSky.</w:t>
+      </w:r>
+    </w:p>
+    <w:p>
+      <w:pPr>
+        <w:rPr>
+          <w:rFonts w:ascii="Arial" w:hAnsi="Arial" w:cs="Arial"/>
           <w:sz w:val="20"/>
           <w:szCs w:val="20"/>
         </w:rPr>
@@ -1784,27 +1856,8 @@
           <w:sz w:val="20"/>
           <w:szCs w:val="20"/>
         </w:rPr>
-        <w:t xml:space="preserve"> input to </w:t>
-      </w:r>
-      <w:proofErr w:type="spellStart"/>
-      <w:r>
-        <w:rPr>
-          <w:rFonts w:ascii="Arial" w:hAnsi="Arial" w:cs="Arial"/>
-          <w:sz w:val="20"/>
-          <w:szCs w:val="20"/>
-        </w:rPr>
-        <w:t>TheSky</w:t>
-      </w:r>
-      <w:proofErr w:type="spellEnd"/>
-      <w:r>
-        <w:rPr>
-          <w:rFonts w:ascii="Arial" w:hAnsi="Arial" w:cs="Arial"/>
-          <w:sz w:val="20"/>
-          <w:szCs w:val="20"/>
-        </w:rPr>
-        <w:t xml:space="preserve"> using the </w:t>
-      </w:r>
-      <w:proofErr w:type="spellStart"/>
+        <w:t xml:space="preserve"> input to TheSky using the </w:t>
+      </w:r>
       <w:r>
         <w:rPr>
           <w:rFonts w:ascii="Arial" w:hAnsi="Arial" w:cs="Arial"/>
@@ -1813,18 +1866,7 @@
           <w:sz w:val="20"/>
           <w:szCs w:val="20"/>
         </w:rPr>
-        <w:t>TSXToolKit</w:t>
-      </w:r>
-      <w:proofErr w:type="spellEnd"/>
-      <w:r>
-        <w:rPr>
-          <w:rFonts w:ascii="Arial" w:hAnsi="Arial" w:cs="Arial"/>
-          <w:i/>
-          <w:iCs/>
-          <w:sz w:val="20"/>
-          <w:szCs w:val="20"/>
-        </w:rPr>
-        <w:t xml:space="preserve"> Transient Search</w:t>
+        <w:t>TSXToolKit Transient Search</w:t>
       </w:r>
       <w:r>
         <w:rPr>
@@ -1880,25 +1922,7 @@
           <w:sz w:val="20"/>
           <w:szCs w:val="20"/>
         </w:rPr>
-        <w:t xml:space="preserve"> in </w:t>
-      </w:r>
-      <w:proofErr w:type="spellStart"/>
-      <w:r>
-        <w:rPr>
-          <w:rFonts w:ascii="Arial" w:hAnsi="Arial" w:cs="Arial"/>
-          <w:sz w:val="20"/>
-          <w:szCs w:val="20"/>
-        </w:rPr>
-        <w:t>TheSky</w:t>
-      </w:r>
-      <w:proofErr w:type="spellEnd"/>
-      <w:r>
-        <w:rPr>
-          <w:rFonts w:ascii="Arial" w:hAnsi="Arial" w:cs="Arial"/>
-          <w:sz w:val="20"/>
-          <w:szCs w:val="20"/>
-        </w:rPr>
-        <w:t xml:space="preserve"> (or input </w:t>
+        <w:t xml:space="preserve"> in TheSky (or input </w:t>
       </w:r>
       <w:r>
         <w:rPr>
@@ -1924,24 +1948,6 @@
         </w:rPr>
         <w:t>Target</w:t>
       </w:r>
-      <w:r>
-        <w:rPr>
-          <w:rFonts w:ascii="Arial" w:hAnsi="Arial" w:cs="Arial"/>
-          <w:sz w:val="20"/>
-          <w:szCs w:val="20"/>
-        </w:rPr>
-        <w:t xml:space="preserve"> </w:t>
-      </w:r>
-      <w:proofErr w:type="spellStart"/>
-      <w:r>
-        <w:rPr>
-          <w:rFonts w:ascii="Arial" w:hAnsi="Arial" w:cs="Arial"/>
-          <w:sz w:val="20"/>
-          <w:szCs w:val="20"/>
-        </w:rPr>
-        <w:t>target</w:t>
-      </w:r>
-      <w:proofErr w:type="spellEnd"/>
       <w:r>
         <w:rPr>
           <w:rFonts w:ascii="Arial" w:hAnsi="Arial" w:cs="Arial"/>
@@ -2086,20 +2092,8 @@
           <w:szCs w:val="24"/>
           <w:u w:val="single"/>
         </w:rPr>
-        <w:t xml:space="preserve">, </w:t>
-      </w:r>
-      <w:proofErr w:type="gramStart"/>
-      <w:r>
-        <w:rPr>
-          <w:rFonts w:ascii="Arial" w:hAnsi="Arial" w:cs="Arial"/>
-          <w:b/>
-          <w:sz w:val="24"/>
-          <w:szCs w:val="24"/>
-          <w:u w:val="single"/>
-        </w:rPr>
-        <w:t>Fields</w:t>
-      </w:r>
-      <w:proofErr w:type="gramEnd"/>
+        <w:t>, Fields</w:t>
+      </w:r>
       <w:r>
         <w:rPr>
           <w:rFonts w:ascii="Arial" w:hAnsi="Arial" w:cs="Arial"/>
@@ -2405,9 +2399,7 @@
         </w:rPr>
         <w:t>target name will be acquired from TheSky.</w:t>
       </w:r>
-    </w:p>
-    <w:p>
-      <w:pPr>
+      <w:r>
         <w:rPr>
           <w:rFonts w:ascii="Arial" w:hAnsi="Arial" w:cs="Arial"/>
           <w:bCs/>
@@ -2415,14 +2407,26 @@
           <w:sz w:val="20"/>
           <w:szCs w:val="20"/>
         </w:rPr>
-      </w:pPr>
-      <w:r>
+        <w:t xml:space="preserve">  Look Up is automatically checked if the user starts typing into the Target field.</w:t>
+      </w:r>
+    </w:p>
+    <w:p>
+      <w:pPr>
         <w:rPr>
           <w:rFonts w:ascii="Arial" w:hAnsi="Arial" w:cs="Arial"/>
           <w:bCs/>
           <w:noProof/>
           <w:sz w:val="20"/>
           <w:szCs w:val="20"/>
+        </w:rPr>
+      </w:pPr>
+      <w:r>
+        <w:rPr>
+          <w:rFonts w:ascii="Arial" w:hAnsi="Arial" w:cs="Arial"/>
+          <w:bCs/>
+          <w:noProof/>
+          <w:sz w:val="20"/>
+          <w:szCs w:val="20"/>
           <w:u w:val="single"/>
         </w:rPr>
         <w:t>RA Rate</w:t>
@@ -2499,9 +2503,11 @@
           <w:sz w:val="20"/>
           <w:szCs w:val="20"/>
         </w:rPr>
-        <w:t xml:space="preserve">  Rate of change in arcsec per minute of </w:t>
-      </w:r>
-      <w:r>
+        <w:t xml:space="preserve">  Rate of change in arcsec per minute of Dec, corrected for the observer’s location.</w:t>
+      </w:r>
+    </w:p>
+    <w:p>
+      <w:pPr>
         <w:rPr>
           <w:rFonts w:ascii="Arial" w:hAnsi="Arial" w:cs="Arial"/>
           <w:bCs/>
@@ -2509,8 +2515,7 @@
           <w:sz w:val="20"/>
           <w:szCs w:val="20"/>
         </w:rPr>
-        <w:t>Dec</w:t>
-      </w:r>
+      </w:pPr>
       <w:r>
         <w:rPr>
           <w:rFonts w:ascii="Arial" w:hAnsi="Arial" w:cs="Arial"/>
@@ -2518,20 +2523,21 @@
           <w:noProof/>
           <w:sz w:val="20"/>
           <w:szCs w:val="20"/>
-        </w:rPr>
-        <w:t>, corrected for the observer’s location.</w:t>
-      </w:r>
-    </w:p>
-    <w:p>
-      <w:pPr>
+          <w:u w:val="single"/>
+        </w:rPr>
+        <w:t>Correction</w:t>
+      </w:r>
+      <w:r>
         <w:rPr>
           <w:rFonts w:ascii="Arial" w:hAnsi="Arial" w:cs="Arial"/>
           <w:bCs/>
           <w:noProof/>
           <w:sz w:val="20"/>
           <w:szCs w:val="20"/>
-        </w:rPr>
-      </w:pPr>
+          <w:u w:val="single"/>
+        </w:rPr>
+        <w:t>:</w:t>
+      </w:r>
       <w:r>
         <w:rPr>
           <w:rFonts w:ascii="Arial" w:hAnsi="Arial" w:cs="Arial"/>
@@ -2539,26 +2545,449 @@
           <w:noProof/>
           <w:sz w:val="20"/>
           <w:szCs w:val="20"/>
+        </w:rPr>
+        <w:t xml:space="preserve">  </w:t>
+      </w:r>
+      <w:r>
+        <w:rPr>
+          <w:rFonts w:ascii="Arial" w:hAnsi="Arial" w:cs="Arial"/>
+          <w:bCs/>
+          <w:noProof/>
+          <w:sz w:val="20"/>
+          <w:szCs w:val="20"/>
+        </w:rPr>
+        <w:t xml:space="preserve">Total correction of RA/Dec for observers location relative to nearest </w:t>
+      </w:r>
+      <w:r>
+        <w:rPr>
+          <w:rFonts w:ascii="Arial" w:hAnsi="Arial" w:cs="Arial"/>
+          <w:bCs/>
+          <w:noProof/>
+          <w:sz w:val="20"/>
+          <w:szCs w:val="20"/>
+        </w:rPr>
+        <w:t>MPC-registered observatory.</w:t>
+      </w:r>
+    </w:p>
+    <w:p>
+      <w:pPr>
+        <w:rPr>
+          <w:rFonts w:ascii="Arial" w:hAnsi="Arial" w:cs="Arial"/>
+          <w:bCs/>
+          <w:sz w:val="20"/>
+          <w:szCs w:val="20"/>
+        </w:rPr>
+      </w:pPr>
+      <w:r>
+        <w:rPr>
+          <w:rFonts w:ascii="Arial" w:hAnsi="Arial" w:cs="Arial"/>
+          <w:bCs/>
+          <w:sz w:val="20"/>
+          <w:szCs w:val="20"/>
           <w:u w:val="single"/>
         </w:rPr>
-        <w:t>Correction</w:t>
-      </w:r>
-      <w:r>
-        <w:rPr>
-          <w:rFonts w:ascii="Arial" w:hAnsi="Arial" w:cs="Arial"/>
-          <w:bCs/>
+        <w:lastRenderedPageBreak/>
+        <w:t xml:space="preserve">Update </w:t>
+      </w:r>
+      <w:r>
+        <w:rPr>
+          <w:rFonts w:ascii="Arial" w:hAnsi="Arial" w:cs="Arial"/>
+          <w:bCs/>
+          <w:sz w:val="20"/>
+          <w:szCs w:val="20"/>
+          <w:u w:val="single"/>
+        </w:rPr>
+        <w:t>Interval</w:t>
+      </w:r>
+      <w:r>
+        <w:rPr>
+          <w:rFonts w:ascii="Arial" w:hAnsi="Arial" w:cs="Arial"/>
+          <w:bCs/>
+          <w:sz w:val="20"/>
+          <w:szCs w:val="20"/>
+        </w:rPr>
+        <w:t xml:space="preserve">: Sets the rate at which the </w:t>
+      </w:r>
+      <w:r>
+        <w:rPr>
+          <w:rFonts w:ascii="Arial" w:hAnsi="Arial" w:cs="Arial"/>
+          <w:bCs/>
+          <w:sz w:val="20"/>
+          <w:szCs w:val="20"/>
+        </w:rPr>
+        <w:t xml:space="preserve">updates TheSky </w:t>
+      </w:r>
+      <w:r>
+        <w:rPr>
+          <w:rFonts w:ascii="Arial" w:hAnsi="Arial" w:cs="Arial"/>
+          <w:bCs/>
+          <w:sz w:val="20"/>
+          <w:szCs w:val="20"/>
+        </w:rPr>
+        <w:t xml:space="preserve">tracking </w:t>
+      </w:r>
+      <w:r>
+        <w:rPr>
+          <w:rFonts w:ascii="Arial" w:hAnsi="Arial" w:cs="Arial"/>
+          <w:bCs/>
+          <w:sz w:val="20"/>
+          <w:szCs w:val="20"/>
+        </w:rPr>
+        <w:t>with</w:t>
+      </w:r>
+      <w:r>
+        <w:rPr>
+          <w:rFonts w:ascii="Arial" w:hAnsi="Arial" w:cs="Arial"/>
+          <w:bCs/>
+          <w:sz w:val="20"/>
+          <w:szCs w:val="20"/>
+        </w:rPr>
+        <w:t xml:space="preserve"> new ephemeris data.  </w:t>
+      </w:r>
+      <w:r>
+        <w:rPr>
+          <w:rFonts w:ascii="Arial" w:hAnsi="Arial" w:cs="Arial"/>
+          <w:bCs/>
+          <w:sz w:val="20"/>
+          <w:szCs w:val="20"/>
+        </w:rPr>
+        <w:t xml:space="preserve">The minimum period for ephemeris from Scout is 1 minute.  If “Seconds” is selected, then Hot Pursuit will </w:t>
+      </w:r>
+      <w:r>
+        <w:rPr>
+          <w:rFonts w:ascii="Arial" w:hAnsi="Arial" w:cs="Arial"/>
+          <w:bCs/>
+          <w:sz w:val="20"/>
+          <w:szCs w:val="20"/>
+        </w:rPr>
+        <w:t>interpolate at the period set by the Update Period</w:t>
+      </w:r>
+      <w:r>
+        <w:rPr>
+          <w:rFonts w:ascii="Arial" w:hAnsi="Arial" w:cs="Arial"/>
+          <w:bCs/>
+          <w:sz w:val="20"/>
+          <w:szCs w:val="20"/>
+        </w:rPr>
+        <w:t>.</w:t>
+      </w:r>
+    </w:p>
+    <w:p>
+      <w:pPr>
+        <w:rPr>
+          <w:rFonts w:ascii="Arial" w:hAnsi="Arial" w:cs="Arial"/>
+          <w:bCs/>
+          <w:sz w:val="20"/>
+          <w:szCs w:val="20"/>
+        </w:rPr>
+      </w:pPr>
+      <w:r>
+        <w:rPr>
+          <w:rFonts w:ascii="Arial" w:hAnsi="Arial" w:cs="Arial"/>
+          <w:bCs/>
+          <w:sz w:val="20"/>
+          <w:szCs w:val="20"/>
+          <w:u w:val="single"/>
+        </w:rPr>
+        <w:t>Next Update</w:t>
+      </w:r>
+      <w:r>
+        <w:rPr>
+          <w:rFonts w:ascii="Arial" w:hAnsi="Arial" w:cs="Arial"/>
+          <w:bCs/>
+          <w:sz w:val="20"/>
+          <w:szCs w:val="20"/>
+          <w:u w:val="single"/>
+        </w:rPr>
+        <w:t>:</w:t>
+      </w:r>
+      <w:r>
+        <w:rPr>
+          <w:rFonts w:ascii="Arial" w:hAnsi="Arial" w:cs="Arial"/>
+          <w:bCs/>
+          <w:sz w:val="20"/>
+          <w:szCs w:val="20"/>
+        </w:rPr>
+        <w:t xml:space="preserve">  </w:t>
+      </w:r>
+      <w:r>
+        <w:rPr>
+          <w:rFonts w:ascii="Arial" w:hAnsi="Arial" w:cs="Arial"/>
+          <w:bCs/>
+          <w:sz w:val="20"/>
+          <w:szCs w:val="20"/>
+        </w:rPr>
+        <w:t>Number of seconds until the next tracking change to TheSky.</w:t>
+      </w:r>
+    </w:p>
+    <w:p>
+      <w:pPr>
+        <w:rPr>
+          <w:rFonts w:ascii="Arial" w:hAnsi="Arial" w:cs="Arial"/>
+          <w:bCs/>
+          <w:sz w:val="20"/>
+          <w:szCs w:val="20"/>
+        </w:rPr>
+      </w:pPr>
+      <w:r>
+        <w:rPr>
+          <w:rFonts w:ascii="Arial" w:hAnsi="Arial" w:cs="Arial"/>
+          <w:bCs/>
+          <w:sz w:val="20"/>
+          <w:szCs w:val="20"/>
+          <w:u w:val="single"/>
+        </w:rPr>
+        <w:t>On Top</w:t>
+      </w:r>
+      <w:r>
+        <w:rPr>
+          <w:rFonts w:ascii="Arial" w:hAnsi="Arial" w:cs="Arial"/>
+          <w:bCs/>
+          <w:sz w:val="20"/>
+          <w:szCs w:val="20"/>
+          <w:u w:val="single"/>
+        </w:rPr>
+        <w:t>:</w:t>
+      </w:r>
+      <w:r>
+        <w:rPr>
+          <w:rFonts w:ascii="Arial" w:hAnsi="Arial" w:cs="Arial"/>
+          <w:bCs/>
+          <w:sz w:val="20"/>
+          <w:szCs w:val="20"/>
+        </w:rPr>
+        <w:t xml:space="preserve">  </w:t>
+      </w:r>
+      <w:r>
+        <w:rPr>
+          <w:rFonts w:ascii="Arial" w:hAnsi="Arial" w:cs="Arial"/>
+          <w:bCs/>
+          <w:sz w:val="20"/>
+          <w:szCs w:val="20"/>
+        </w:rPr>
+        <w:t>Causes the Hot Pursuit window to stay on top of all other windows.</w:t>
+      </w:r>
+    </w:p>
+    <w:p>
+      <w:pPr>
+        <w:rPr>
+          <w:rFonts w:ascii="Arial" w:hAnsi="Arial" w:cs="Arial"/>
+          <w:bCs/>
+          <w:sz w:val="20"/>
+          <w:szCs w:val="20"/>
+        </w:rPr>
+      </w:pPr>
+      <w:r>
+        <w:rPr>
+          <w:rFonts w:ascii="Arial" w:hAnsi="Arial" w:cs="Arial"/>
+          <w:bCs/>
+          <w:sz w:val="20"/>
+          <w:szCs w:val="20"/>
+          <w:u w:val="single"/>
+        </w:rPr>
+        <w:t>Scout</w:t>
+      </w:r>
+      <w:r>
+        <w:rPr>
+          <w:rFonts w:ascii="Arial" w:hAnsi="Arial" w:cs="Arial"/>
+          <w:bCs/>
+          <w:sz w:val="20"/>
+          <w:szCs w:val="20"/>
+        </w:rPr>
+        <w:t xml:space="preserve">: Initiates </w:t>
+      </w:r>
+      <w:r>
+        <w:rPr>
+          <w:rFonts w:ascii="Arial" w:hAnsi="Arial" w:cs="Arial"/>
+          <w:bCs/>
+          <w:sz w:val="20"/>
+          <w:szCs w:val="20"/>
+        </w:rPr>
+        <w:t xml:space="preserve">MPC Scout </w:t>
+      </w:r>
+      <w:r>
+        <w:rPr>
+          <w:rFonts w:ascii="Arial" w:hAnsi="Arial" w:cs="Arial"/>
+          <w:bCs/>
+          <w:sz w:val="20"/>
+          <w:szCs w:val="20"/>
+        </w:rPr>
+        <w:t>query and tracking which is repeatedly updated according to the update period.</w:t>
+      </w:r>
+    </w:p>
+    <w:p>
+      <w:pPr>
+        <w:rPr>
+          <w:rFonts w:ascii="Arial" w:hAnsi="Arial" w:cs="Arial"/>
+          <w:bCs/>
+          <w:sz w:val="20"/>
+          <w:szCs w:val="20"/>
+        </w:rPr>
+      </w:pPr>
+      <w:r>
+        <w:rPr>
+          <w:rFonts w:ascii="Arial" w:hAnsi="Arial" w:cs="Arial"/>
+          <w:bCs/>
+          <w:sz w:val="20"/>
+          <w:szCs w:val="20"/>
+          <w:u w:val="single"/>
+        </w:rPr>
+        <w:t>Horizons</w:t>
+      </w:r>
+      <w:r>
+        <w:rPr>
+          <w:rFonts w:ascii="Arial" w:hAnsi="Arial" w:cs="Arial"/>
+          <w:bCs/>
+          <w:sz w:val="20"/>
+          <w:szCs w:val="20"/>
+          <w:u w:val="single"/>
+        </w:rPr>
+        <w:t>:</w:t>
+      </w:r>
+      <w:r>
+        <w:rPr>
+          <w:rFonts w:ascii="Arial" w:hAnsi="Arial" w:cs="Arial"/>
+          <w:bCs/>
+          <w:sz w:val="20"/>
+          <w:szCs w:val="20"/>
+        </w:rPr>
+        <w:t xml:space="preserve"> </w:t>
+      </w:r>
+      <w:r>
+        <w:rPr>
+          <w:rFonts w:ascii="Arial" w:hAnsi="Arial" w:cs="Arial"/>
+          <w:bCs/>
+          <w:sz w:val="20"/>
+          <w:szCs w:val="20"/>
+        </w:rPr>
+        <w:t>Initiates NASA Horizons query and tracking which is repeatedly updated according to the update period.</w:t>
+      </w:r>
+    </w:p>
+    <w:p>
+      <w:pPr>
+        <w:rPr>
+          <w:rFonts w:ascii="Arial" w:hAnsi="Arial" w:cs="Arial"/>
+          <w:bCs/>
+          <w:sz w:val="20"/>
+          <w:szCs w:val="20"/>
+        </w:rPr>
+      </w:pPr>
+    </w:p>
+    <w:p>
+      <w:pPr>
+        <w:rPr>
+          <w:rFonts w:ascii="Arial" w:hAnsi="Arial" w:cs="Arial"/>
+          <w:bCs/>
+          <w:sz w:val="20"/>
+          <w:szCs w:val="20"/>
+        </w:rPr>
+      </w:pPr>
+      <w:r>
+        <w:rPr>
+          <w:rFonts w:ascii="Arial" w:hAnsi="Arial" w:cs="Arial"/>
+          <w:bCs/>
+          <w:sz w:val="20"/>
+          <w:szCs w:val="20"/>
+          <w:u w:val="single"/>
+        </w:rPr>
+        <w:t>Stop</w:t>
+      </w:r>
+      <w:r>
+        <w:rPr>
+          <w:rFonts w:ascii="Arial" w:hAnsi="Arial" w:cs="Arial"/>
+          <w:bCs/>
+          <w:sz w:val="20"/>
+          <w:szCs w:val="20"/>
+        </w:rPr>
+        <w:t xml:space="preserve">: Cancels the query and </w:t>
+      </w:r>
+      <w:r>
+        <w:rPr>
+          <w:rFonts w:ascii="Arial" w:hAnsi="Arial" w:cs="Arial"/>
+          <w:bCs/>
+          <w:sz w:val="20"/>
+          <w:szCs w:val="20"/>
+        </w:rPr>
+        <w:t xml:space="preserve">tracking </w:t>
+      </w:r>
+      <w:r>
+        <w:rPr>
+          <w:rFonts w:ascii="Arial" w:hAnsi="Arial" w:cs="Arial"/>
+          <w:bCs/>
+          <w:sz w:val="20"/>
+          <w:szCs w:val="20"/>
+        </w:rPr>
+        <w:t>update, but does not close the program.</w:t>
+      </w:r>
+      <w:r>
+        <w:rPr>
           <w:noProof/>
+        </w:rPr>
+        <w:t xml:space="preserve"> </w:t>
+      </w:r>
+    </w:p>
+    <w:p>
+      <w:pPr>
+        <w:rPr>
+          <w:rFonts w:ascii="Arial" w:hAnsi="Arial" w:cs="Arial"/>
+          <w:bCs/>
+          <w:sz w:val="20"/>
+          <w:szCs w:val="20"/>
+        </w:rPr>
+      </w:pPr>
+      <w:r>
+        <w:rPr>
+          <w:rFonts w:ascii="Arial" w:hAnsi="Arial" w:cs="Arial"/>
+          <w:bCs/>
           <w:sz w:val="20"/>
           <w:szCs w:val="20"/>
           <w:u w:val="single"/>
         </w:rPr>
+        <w:t>Close</w:t>
+      </w:r>
+      <w:r>
+        <w:rPr>
+          <w:rFonts w:ascii="Arial" w:hAnsi="Arial" w:cs="Arial"/>
+          <w:bCs/>
+          <w:sz w:val="20"/>
+          <w:szCs w:val="20"/>
+        </w:rPr>
+        <w:t>: Closes the program.</w:t>
+      </w:r>
+    </w:p>
+    <w:p>
+      <w:pPr>
+        <w:rPr>
+          <w:rFonts w:ascii="Arial" w:hAnsi="Arial" w:cs="Arial"/>
+          <w:bCs/>
+          <w:sz w:val="20"/>
+          <w:szCs w:val="20"/>
+        </w:rPr>
+      </w:pPr>
+      <w:r>
+        <w:rPr>
+          <w:rFonts w:ascii="Arial" w:hAnsi="Arial" w:cs="Arial"/>
+          <w:bCs/>
+          <w:sz w:val="20"/>
+          <w:szCs w:val="20"/>
+          <w:u w:val="single"/>
+        </w:rPr>
+        <w:t>QAD Imaging</w:t>
+      </w:r>
+      <w:r>
+        <w:rPr>
+          <w:rFonts w:ascii="Arial" w:hAnsi="Arial" w:cs="Arial"/>
+          <w:bCs/>
+          <w:sz w:val="20"/>
+          <w:szCs w:val="20"/>
+          <w:u w:val="single"/>
+        </w:rPr>
         <w:t>:</w:t>
       </w:r>
       <w:r>
         <w:rPr>
           <w:rFonts w:ascii="Arial" w:hAnsi="Arial" w:cs="Arial"/>
           <w:bCs/>
-          <w:noProof/>
           <w:sz w:val="20"/>
           <w:szCs w:val="20"/>
         </w:rPr>
@@ -2568,21 +2997,19 @@
         <w:rPr>
           <w:rFonts w:ascii="Arial" w:hAnsi="Arial" w:cs="Arial"/>
           <w:bCs/>
-          <w:noProof/>
-          <w:sz w:val="20"/>
-          <w:szCs w:val="20"/>
-        </w:rPr>
-        <w:t xml:space="preserve">Total correction of RA/Dec for observers location relative to nearest </w:t>
-      </w:r>
-      <w:r>
-        <w:rPr>
-          <w:rFonts w:ascii="Arial" w:hAnsi="Arial" w:cs="Arial"/>
-          <w:bCs/>
-          <w:noProof/>
-          <w:sz w:val="20"/>
-          <w:szCs w:val="20"/>
-        </w:rPr>
-        <w:t>MPC-registered observatory.</w:t>
+          <w:sz w:val="20"/>
+          <w:szCs w:val="20"/>
+        </w:rPr>
+        <w:t xml:space="preserve">These fields and commands are provided for simple one-shot imaging </w:t>
+      </w:r>
+      <w:r>
+        <w:rPr>
+          <w:rFonts w:ascii="Arial" w:hAnsi="Arial" w:cs="Arial"/>
+          <w:bCs/>
+          <w:sz w:val="20"/>
+          <w:szCs w:val="20"/>
+        </w:rPr>
+        <w:t>using automation of TheSky.</w:t>
       </w:r>
     </w:p>
     <w:p>
@@ -2602,7 +3029,7 @@
           <w:szCs w:val="20"/>
           <w:u w:val="single"/>
         </w:rPr>
-        <w:t xml:space="preserve">Update </w:t>
+        <w:t>Exposure</w:t>
       </w:r>
       <w:r>
         <w:rPr>
@@ -2612,37 +3039,8 @@
           <w:szCs w:val="20"/>
           <w:u w:val="single"/>
         </w:rPr>
-        <w:t>Interval</w:t>
-      </w:r>
-      <w:r>
-        <w:rPr>
-          <w:rFonts w:ascii="Arial" w:hAnsi="Arial" w:cs="Arial"/>
-          <w:bCs/>
-          <w:sz w:val="20"/>
-          <w:szCs w:val="20"/>
-        </w:rPr>
-        <w:t xml:space="preserve">: Sets the rate at which the </w:t>
-      </w:r>
-      <w:r>
-        <w:rPr>
-          <w:rFonts w:ascii="Arial" w:hAnsi="Arial" w:cs="Arial"/>
-          <w:bCs/>
-          <w:sz w:val="20"/>
-          <w:szCs w:val="20"/>
-        </w:rPr>
-        <w:t xml:space="preserve">updates </w:t>
-      </w:r>
-      <w:proofErr w:type="spellStart"/>
-      <w:r>
-        <w:rPr>
-          <w:rFonts w:ascii="Arial" w:hAnsi="Arial" w:cs="Arial"/>
-          <w:bCs/>
-          <w:sz w:val="20"/>
-          <w:szCs w:val="20"/>
-        </w:rPr>
-        <w:t>TheSky</w:t>
-      </w:r>
-      <w:proofErr w:type="spellEnd"/>
+        <w:t>:</w:t>
+      </w:r>
       <w:r>
         <w:rPr>
           <w:rFonts w:ascii="Arial" w:hAnsi="Arial" w:cs="Arial"/>
@@ -2659,52 +3057,7 @@
           <w:sz w:val="20"/>
           <w:szCs w:val="20"/>
         </w:rPr>
-        <w:t xml:space="preserve">tracking </w:t>
-      </w:r>
-      <w:r>
-        <w:rPr>
-          <w:rFonts w:ascii="Arial" w:hAnsi="Arial" w:cs="Arial"/>
-          <w:bCs/>
-          <w:sz w:val="20"/>
-          <w:szCs w:val="20"/>
-        </w:rPr>
-        <w:t>with</w:t>
-      </w:r>
-      <w:r>
-        <w:rPr>
-          <w:rFonts w:ascii="Arial" w:hAnsi="Arial" w:cs="Arial"/>
-          <w:bCs/>
-          <w:sz w:val="20"/>
-          <w:szCs w:val="20"/>
-        </w:rPr>
-        <w:t xml:space="preserve"> new ephemeris data.  </w:t>
-      </w:r>
-      <w:r>
-        <w:rPr>
-          <w:rFonts w:ascii="Arial" w:hAnsi="Arial" w:cs="Arial"/>
-          <w:bCs/>
-          <w:sz w:val="20"/>
-          <w:szCs w:val="20"/>
-        </w:rPr>
-        <w:t xml:space="preserve">The minimum period for ephemeris from Scout is 1 minute.  If “Seconds” is selected, then Hot Pursuit will </w:t>
-      </w:r>
-      <w:r>
-        <w:rPr>
-          <w:rFonts w:ascii="Arial" w:hAnsi="Arial" w:cs="Arial"/>
-          <w:bCs/>
-          <w:sz w:val="20"/>
-          <w:szCs w:val="20"/>
-        </w:rPr>
-        <w:t>interpolate at the period set by the Update Period</w:t>
-      </w:r>
-      <w:r>
-        <w:rPr>
-          <w:rFonts w:ascii="Arial" w:hAnsi="Arial" w:cs="Arial"/>
-          <w:bCs/>
-          <w:sz w:val="20"/>
-          <w:szCs w:val="20"/>
-        </w:rPr>
-        <w:t>.</w:t>
+        <w:t xml:space="preserve"> Length in seconds of image to be taken.</w:t>
       </w:r>
     </w:p>
     <w:p>
@@ -2724,7 +3077,7 @@
           <w:szCs w:val="20"/>
           <w:u w:val="single"/>
         </w:rPr>
-        <w:t>Next Update</w:t>
+        <w:t>Filter</w:t>
       </w:r>
       <w:r>
         <w:rPr>
@@ -2752,27 +3105,25 @@
           <w:sz w:val="20"/>
           <w:szCs w:val="20"/>
         </w:rPr>
-        <w:t xml:space="preserve">Number of seconds until the next tracking change to </w:t>
-      </w:r>
-      <w:proofErr w:type="spellStart"/>
-      <w:r>
-        <w:rPr>
-          <w:rFonts w:ascii="Arial" w:hAnsi="Arial" w:cs="Arial"/>
-          <w:bCs/>
-          <w:sz w:val="20"/>
-          <w:szCs w:val="20"/>
-        </w:rPr>
-        <w:t>TheSky</w:t>
-      </w:r>
-      <w:proofErr w:type="spellEnd"/>
-      <w:r>
-        <w:rPr>
-          <w:rFonts w:ascii="Arial" w:hAnsi="Arial" w:cs="Arial"/>
-          <w:bCs/>
-          <w:sz w:val="20"/>
-          <w:szCs w:val="20"/>
-        </w:rPr>
-        <w:t>.</w:t>
+        <w:t>Drop down box for choosing the f</w:t>
+      </w:r>
+      <w:r>
+        <w:rPr>
+          <w:rFonts w:ascii="Arial" w:hAnsi="Arial" w:cs="Arial"/>
+          <w:bCs/>
+          <w:sz w:val="20"/>
+          <w:szCs w:val="20"/>
+        </w:rPr>
+        <w:t>ilter to be used for imag</w:t>
+      </w:r>
+      <w:r>
+        <w:rPr>
+          <w:rFonts w:ascii="Arial" w:hAnsi="Arial" w:cs="Arial"/>
+          <w:bCs/>
+          <w:sz w:val="20"/>
+          <w:szCs w:val="20"/>
+        </w:rPr>
+        <w:t>ing from the list of filter wheel filter names.</w:t>
       </w:r>
     </w:p>
     <w:p>
@@ -2792,8 +3143,27 @@
           <w:szCs w:val="20"/>
           <w:u w:val="single"/>
         </w:rPr>
-        <w:t>On Top</w:t>
-      </w:r>
+        <w:t>Full Reduction:</w:t>
+      </w:r>
+      <w:r>
+        <w:rPr>
+          <w:rFonts w:ascii="Arial" w:hAnsi="Arial" w:cs="Arial"/>
+          <w:bCs/>
+          <w:sz w:val="20"/>
+          <w:szCs w:val="20"/>
+        </w:rPr>
+        <w:t xml:space="preserve">  Turns on full image reduction.  See below for details of preparation.</w:t>
+      </w:r>
+    </w:p>
+    <w:p>
+      <w:pPr>
+        <w:rPr>
+          <w:rFonts w:ascii="Arial" w:hAnsi="Arial" w:cs="Arial"/>
+          <w:bCs/>
+          <w:sz w:val="20"/>
+          <w:szCs w:val="20"/>
+        </w:rPr>
+      </w:pPr>
       <w:r>
         <w:rPr>
           <w:rFonts w:ascii="Arial" w:hAnsi="Arial" w:cs="Arial"/>
@@ -2802,481 +3172,6 @@
           <w:szCs w:val="20"/>
           <w:u w:val="single"/>
         </w:rPr>
-        <w:t>:</w:t>
-      </w:r>
-      <w:r>
-        <w:rPr>
-          <w:rFonts w:ascii="Arial" w:hAnsi="Arial" w:cs="Arial"/>
-          <w:bCs/>
-          <w:sz w:val="20"/>
-          <w:szCs w:val="20"/>
-        </w:rPr>
-        <w:t xml:space="preserve">  </w:t>
-      </w:r>
-      <w:r>
-        <w:rPr>
-          <w:rFonts w:ascii="Arial" w:hAnsi="Arial" w:cs="Arial"/>
-          <w:bCs/>
-          <w:sz w:val="20"/>
-          <w:szCs w:val="20"/>
-        </w:rPr>
-        <w:t>Causes the Hot Pursuit window to stay on top of all other windows.</w:t>
-      </w:r>
-    </w:p>
-    <w:p>
-      <w:pPr>
-        <w:rPr>
-          <w:rFonts w:ascii="Arial" w:hAnsi="Arial" w:cs="Arial"/>
-          <w:bCs/>
-          <w:sz w:val="20"/>
-          <w:szCs w:val="20"/>
-        </w:rPr>
-      </w:pPr>
-      <w:r>
-        <w:rPr>
-          <w:rFonts w:ascii="Arial" w:hAnsi="Arial" w:cs="Arial"/>
-          <w:bCs/>
-          <w:sz w:val="20"/>
-          <w:szCs w:val="20"/>
-          <w:u w:val="single"/>
-        </w:rPr>
-        <w:lastRenderedPageBreak/>
-        <w:t>Scout</w:t>
-      </w:r>
-      <w:r>
-        <w:rPr>
-          <w:rFonts w:ascii="Arial" w:hAnsi="Arial" w:cs="Arial"/>
-          <w:bCs/>
-          <w:sz w:val="20"/>
-          <w:szCs w:val="20"/>
-        </w:rPr>
-        <w:t xml:space="preserve">: Initiates </w:t>
-      </w:r>
-      <w:r>
-        <w:rPr>
-          <w:rFonts w:ascii="Arial" w:hAnsi="Arial" w:cs="Arial"/>
-          <w:bCs/>
-          <w:sz w:val="20"/>
-          <w:szCs w:val="20"/>
-        </w:rPr>
-        <w:t xml:space="preserve">MPC Scout </w:t>
-      </w:r>
-      <w:r>
-        <w:rPr>
-          <w:rFonts w:ascii="Arial" w:hAnsi="Arial" w:cs="Arial"/>
-          <w:bCs/>
-          <w:sz w:val="20"/>
-          <w:szCs w:val="20"/>
-        </w:rPr>
-        <w:t>query and tracking which is repeatedly updated according to the update period.</w:t>
-      </w:r>
-    </w:p>
-    <w:p>
-      <w:pPr>
-        <w:rPr>
-          <w:rFonts w:ascii="Arial" w:hAnsi="Arial" w:cs="Arial"/>
-          <w:bCs/>
-          <w:sz w:val="20"/>
-          <w:szCs w:val="20"/>
-        </w:rPr>
-      </w:pPr>
-      <w:r>
-        <w:rPr>
-          <w:rFonts w:ascii="Arial" w:hAnsi="Arial" w:cs="Arial"/>
-          <w:bCs/>
-          <w:sz w:val="20"/>
-          <w:szCs w:val="20"/>
-          <w:u w:val="single"/>
-        </w:rPr>
-        <w:t>Horizons</w:t>
-      </w:r>
-      <w:r>
-        <w:rPr>
-          <w:rFonts w:ascii="Arial" w:hAnsi="Arial" w:cs="Arial"/>
-          <w:bCs/>
-          <w:sz w:val="20"/>
-          <w:szCs w:val="20"/>
-          <w:u w:val="single"/>
-        </w:rPr>
-        <w:t>:</w:t>
-      </w:r>
-      <w:r>
-        <w:rPr>
-          <w:rFonts w:ascii="Arial" w:hAnsi="Arial" w:cs="Arial"/>
-          <w:bCs/>
-          <w:sz w:val="20"/>
-          <w:szCs w:val="20"/>
-        </w:rPr>
-        <w:t xml:space="preserve"> </w:t>
-      </w:r>
-      <w:r>
-        <w:rPr>
-          <w:rFonts w:ascii="Arial" w:hAnsi="Arial" w:cs="Arial"/>
-          <w:bCs/>
-          <w:sz w:val="20"/>
-          <w:szCs w:val="20"/>
-        </w:rPr>
-        <w:t xml:space="preserve">Initiates </w:t>
-      </w:r>
-      <w:r>
-        <w:rPr>
-          <w:rFonts w:ascii="Arial" w:hAnsi="Arial" w:cs="Arial"/>
-          <w:bCs/>
-          <w:sz w:val="20"/>
-          <w:szCs w:val="20"/>
-        </w:rPr>
-        <w:t>NASA Horizons</w:t>
-      </w:r>
-      <w:r>
-        <w:rPr>
-          <w:rFonts w:ascii="Arial" w:hAnsi="Arial" w:cs="Arial"/>
-          <w:bCs/>
-          <w:sz w:val="20"/>
-          <w:szCs w:val="20"/>
-        </w:rPr>
-        <w:t xml:space="preserve"> query and tracking which is repeatedly updated according to the update period.</w:t>
-      </w:r>
-    </w:p>
-    <w:p>
-      <w:pPr>
-        <w:rPr>
-          <w:rFonts w:ascii="Arial" w:hAnsi="Arial" w:cs="Arial"/>
-          <w:bCs/>
-          <w:sz w:val="20"/>
-          <w:szCs w:val="20"/>
-        </w:rPr>
-      </w:pPr>
-    </w:p>
-    <w:p>
-      <w:pPr>
-        <w:rPr>
-          <w:rFonts w:ascii="Arial" w:hAnsi="Arial" w:cs="Arial"/>
-          <w:bCs/>
-          <w:sz w:val="20"/>
-          <w:szCs w:val="20"/>
-        </w:rPr>
-      </w:pPr>
-      <w:r>
-        <w:rPr>
-          <w:rFonts w:ascii="Arial" w:hAnsi="Arial" w:cs="Arial"/>
-          <w:bCs/>
-          <w:sz w:val="20"/>
-          <w:szCs w:val="20"/>
-          <w:u w:val="single"/>
-        </w:rPr>
-        <w:t>Stop</w:t>
-      </w:r>
-      <w:r>
-        <w:rPr>
-          <w:rFonts w:ascii="Arial" w:hAnsi="Arial" w:cs="Arial"/>
-          <w:bCs/>
-          <w:sz w:val="20"/>
-          <w:szCs w:val="20"/>
-        </w:rPr>
-        <w:t xml:space="preserve">: Cancels the query and </w:t>
-      </w:r>
-      <w:r>
-        <w:rPr>
-          <w:rFonts w:ascii="Arial" w:hAnsi="Arial" w:cs="Arial"/>
-          <w:bCs/>
-          <w:sz w:val="20"/>
-          <w:szCs w:val="20"/>
-        </w:rPr>
-        <w:t xml:space="preserve">tracking </w:t>
-      </w:r>
-      <w:proofErr w:type="gramStart"/>
-      <w:r>
-        <w:rPr>
-          <w:rFonts w:ascii="Arial" w:hAnsi="Arial" w:cs="Arial"/>
-          <w:bCs/>
-          <w:sz w:val="20"/>
-          <w:szCs w:val="20"/>
-        </w:rPr>
-        <w:t>update, but</w:t>
-      </w:r>
-      <w:proofErr w:type="gramEnd"/>
-      <w:r>
-        <w:rPr>
-          <w:rFonts w:ascii="Arial" w:hAnsi="Arial" w:cs="Arial"/>
-          <w:bCs/>
-          <w:sz w:val="20"/>
-          <w:szCs w:val="20"/>
-        </w:rPr>
-        <w:t xml:space="preserve"> does not close the program.</w:t>
-      </w:r>
-      <w:r>
-        <w:rPr>
-          <w:noProof/>
-        </w:rPr>
-        <w:t xml:space="preserve"> </w:t>
-      </w:r>
-    </w:p>
-    <w:p>
-      <w:pPr>
-        <w:rPr>
-          <w:rFonts w:ascii="Arial" w:hAnsi="Arial" w:cs="Arial"/>
-          <w:bCs/>
-          <w:sz w:val="20"/>
-          <w:szCs w:val="20"/>
-        </w:rPr>
-      </w:pPr>
-      <w:r>
-        <w:rPr>
-          <w:rFonts w:ascii="Arial" w:hAnsi="Arial" w:cs="Arial"/>
-          <w:bCs/>
-          <w:sz w:val="20"/>
-          <w:szCs w:val="20"/>
-          <w:u w:val="single"/>
-        </w:rPr>
-        <w:t>Close</w:t>
-      </w:r>
-      <w:r>
-        <w:rPr>
-          <w:rFonts w:ascii="Arial" w:hAnsi="Arial" w:cs="Arial"/>
-          <w:bCs/>
-          <w:sz w:val="20"/>
-          <w:szCs w:val="20"/>
-        </w:rPr>
-        <w:t>: Closes the program.</w:t>
-      </w:r>
-    </w:p>
-    <w:p>
-      <w:pPr>
-        <w:rPr>
-          <w:rFonts w:ascii="Arial" w:hAnsi="Arial" w:cs="Arial"/>
-          <w:bCs/>
-          <w:sz w:val="20"/>
-          <w:szCs w:val="20"/>
-        </w:rPr>
-      </w:pPr>
-      <w:r>
-        <w:rPr>
-          <w:rFonts w:ascii="Arial" w:hAnsi="Arial" w:cs="Arial"/>
-          <w:bCs/>
-          <w:sz w:val="20"/>
-          <w:szCs w:val="20"/>
-          <w:u w:val="single"/>
-        </w:rPr>
-        <w:t>QAD Imaging</w:t>
-      </w:r>
-      <w:r>
-        <w:rPr>
-          <w:rFonts w:ascii="Arial" w:hAnsi="Arial" w:cs="Arial"/>
-          <w:bCs/>
-          <w:sz w:val="20"/>
-          <w:szCs w:val="20"/>
-          <w:u w:val="single"/>
-        </w:rPr>
-        <w:t>:</w:t>
-      </w:r>
-      <w:r>
-        <w:rPr>
-          <w:rFonts w:ascii="Arial" w:hAnsi="Arial" w:cs="Arial"/>
-          <w:bCs/>
-          <w:sz w:val="20"/>
-          <w:szCs w:val="20"/>
-        </w:rPr>
-        <w:t xml:space="preserve">  </w:t>
-      </w:r>
-      <w:r>
-        <w:rPr>
-          <w:rFonts w:ascii="Arial" w:hAnsi="Arial" w:cs="Arial"/>
-          <w:bCs/>
-          <w:sz w:val="20"/>
-          <w:szCs w:val="20"/>
-        </w:rPr>
-        <w:t xml:space="preserve">These fields and commands are provided for simple one-shot imaging </w:t>
-      </w:r>
-      <w:r>
-        <w:rPr>
-          <w:rFonts w:ascii="Arial" w:hAnsi="Arial" w:cs="Arial"/>
-          <w:bCs/>
-          <w:sz w:val="20"/>
-          <w:szCs w:val="20"/>
-        </w:rPr>
-        <w:t xml:space="preserve">using automation of </w:t>
-      </w:r>
-      <w:proofErr w:type="spellStart"/>
-      <w:r>
-        <w:rPr>
-          <w:rFonts w:ascii="Arial" w:hAnsi="Arial" w:cs="Arial"/>
-          <w:bCs/>
-          <w:sz w:val="20"/>
-          <w:szCs w:val="20"/>
-        </w:rPr>
-        <w:t>TheSky</w:t>
-      </w:r>
-      <w:proofErr w:type="spellEnd"/>
-      <w:r>
-        <w:rPr>
-          <w:rFonts w:ascii="Arial" w:hAnsi="Arial" w:cs="Arial"/>
-          <w:bCs/>
-          <w:sz w:val="20"/>
-          <w:szCs w:val="20"/>
-        </w:rPr>
-        <w:t>.</w:t>
-      </w:r>
-    </w:p>
-    <w:p>
-      <w:pPr>
-        <w:rPr>
-          <w:rFonts w:ascii="Arial" w:hAnsi="Arial" w:cs="Arial"/>
-          <w:bCs/>
-          <w:sz w:val="20"/>
-          <w:szCs w:val="20"/>
-        </w:rPr>
-      </w:pPr>
-      <w:r>
-        <w:rPr>
-          <w:rFonts w:ascii="Arial" w:hAnsi="Arial" w:cs="Arial"/>
-          <w:bCs/>
-          <w:sz w:val="20"/>
-          <w:szCs w:val="20"/>
-          <w:u w:val="single"/>
-        </w:rPr>
-        <w:t>Exposure</w:t>
-      </w:r>
-      <w:r>
-        <w:rPr>
-          <w:rFonts w:ascii="Arial" w:hAnsi="Arial" w:cs="Arial"/>
-          <w:bCs/>
-          <w:sz w:val="20"/>
-          <w:szCs w:val="20"/>
-          <w:u w:val="single"/>
-        </w:rPr>
-        <w:t>:</w:t>
-      </w:r>
-      <w:r>
-        <w:rPr>
-          <w:rFonts w:ascii="Arial" w:hAnsi="Arial" w:cs="Arial"/>
-          <w:bCs/>
-          <w:sz w:val="20"/>
-          <w:szCs w:val="20"/>
-        </w:rPr>
-        <w:t xml:space="preserve"> </w:t>
-      </w:r>
-      <w:r>
-        <w:rPr>
-          <w:rFonts w:ascii="Arial" w:hAnsi="Arial" w:cs="Arial"/>
-          <w:bCs/>
-          <w:sz w:val="20"/>
-          <w:szCs w:val="20"/>
-        </w:rPr>
-        <w:t xml:space="preserve"> Length in seconds of image to be taken.</w:t>
-      </w:r>
-    </w:p>
-    <w:p>
-      <w:pPr>
-        <w:rPr>
-          <w:rFonts w:ascii="Arial" w:hAnsi="Arial" w:cs="Arial"/>
-          <w:bCs/>
-          <w:sz w:val="20"/>
-          <w:szCs w:val="20"/>
-        </w:rPr>
-      </w:pPr>
-      <w:r>
-        <w:rPr>
-          <w:rFonts w:ascii="Arial" w:hAnsi="Arial" w:cs="Arial"/>
-          <w:bCs/>
-          <w:sz w:val="20"/>
-          <w:szCs w:val="20"/>
-          <w:u w:val="single"/>
-        </w:rPr>
-        <w:t>Filter</w:t>
-      </w:r>
-      <w:r>
-        <w:rPr>
-          <w:rFonts w:ascii="Arial" w:hAnsi="Arial" w:cs="Arial"/>
-          <w:bCs/>
-          <w:sz w:val="20"/>
-          <w:szCs w:val="20"/>
-          <w:u w:val="single"/>
-        </w:rPr>
-        <w:t>:</w:t>
-      </w:r>
-      <w:r>
-        <w:rPr>
-          <w:rFonts w:ascii="Arial" w:hAnsi="Arial" w:cs="Arial"/>
-          <w:bCs/>
-          <w:sz w:val="20"/>
-          <w:szCs w:val="20"/>
-        </w:rPr>
-        <w:t xml:space="preserve">  </w:t>
-      </w:r>
-      <w:r>
-        <w:rPr>
-          <w:rFonts w:ascii="Arial" w:hAnsi="Arial" w:cs="Arial"/>
-          <w:bCs/>
-          <w:sz w:val="20"/>
-          <w:szCs w:val="20"/>
-        </w:rPr>
-        <w:t>Drop down box for choosing the f</w:t>
-      </w:r>
-      <w:r>
-        <w:rPr>
-          <w:rFonts w:ascii="Arial" w:hAnsi="Arial" w:cs="Arial"/>
-          <w:bCs/>
-          <w:sz w:val="20"/>
-          <w:szCs w:val="20"/>
-        </w:rPr>
-        <w:t>ilter to be used for imag</w:t>
-      </w:r>
-      <w:r>
-        <w:rPr>
-          <w:rFonts w:ascii="Arial" w:hAnsi="Arial" w:cs="Arial"/>
-          <w:bCs/>
-          <w:sz w:val="20"/>
-          <w:szCs w:val="20"/>
-        </w:rPr>
-        <w:t>ing from the list of filter wheel filter names.</w:t>
-      </w:r>
-    </w:p>
-    <w:p>
-      <w:pPr>
-        <w:rPr>
-          <w:rFonts w:ascii="Arial" w:hAnsi="Arial" w:cs="Arial"/>
-          <w:bCs/>
-          <w:sz w:val="20"/>
-          <w:szCs w:val="20"/>
-        </w:rPr>
-      </w:pPr>
-      <w:r>
-        <w:rPr>
-          <w:rFonts w:ascii="Arial" w:hAnsi="Arial" w:cs="Arial"/>
-          <w:bCs/>
-          <w:sz w:val="20"/>
-          <w:szCs w:val="20"/>
-          <w:u w:val="single"/>
-        </w:rPr>
-        <w:t>Full Reduction:</w:t>
-      </w:r>
-      <w:r>
-        <w:rPr>
-          <w:rFonts w:ascii="Arial" w:hAnsi="Arial" w:cs="Arial"/>
-          <w:bCs/>
-          <w:sz w:val="20"/>
-          <w:szCs w:val="20"/>
-        </w:rPr>
-        <w:t xml:space="preserve">  Turns on full image reduction.  See below for details of preparation.</w:t>
-      </w:r>
-    </w:p>
-    <w:p>
-      <w:pPr>
-        <w:rPr>
-          <w:rFonts w:ascii="Arial" w:hAnsi="Arial" w:cs="Arial"/>
-          <w:bCs/>
-          <w:sz w:val="20"/>
-          <w:szCs w:val="20"/>
-        </w:rPr>
-      </w:pPr>
-      <w:r>
-        <w:rPr>
-          <w:rFonts w:ascii="Arial" w:hAnsi="Arial" w:cs="Arial"/>
-          <w:bCs/>
-          <w:sz w:val="20"/>
-          <w:szCs w:val="20"/>
-          <w:u w:val="single"/>
-        </w:rPr>
         <w:t>Image:</w:t>
       </w:r>
       <w:r>
@@ -3286,27 +3181,7 @@
           <w:sz w:val="20"/>
           <w:szCs w:val="20"/>
         </w:rPr>
-        <w:t xml:space="preserve">  Initiates imaging in </w:t>
-      </w:r>
-      <w:proofErr w:type="spellStart"/>
-      <w:r>
-        <w:rPr>
-          <w:rFonts w:ascii="Arial" w:hAnsi="Arial" w:cs="Arial"/>
-          <w:bCs/>
-          <w:sz w:val="20"/>
-          <w:szCs w:val="20"/>
-        </w:rPr>
-        <w:t>TheSky</w:t>
-      </w:r>
-      <w:proofErr w:type="spellEnd"/>
-      <w:r>
-        <w:rPr>
-          <w:rFonts w:ascii="Arial" w:hAnsi="Arial" w:cs="Arial"/>
-          <w:bCs/>
-          <w:sz w:val="20"/>
-          <w:szCs w:val="20"/>
-        </w:rPr>
-        <w:t>.</w:t>
+        <w:t xml:space="preserve">  Initiates imaging in TheSky.</w:t>
       </w:r>
     </w:p>
     <w:p>
@@ -3467,6 +3342,7 @@
           <w:szCs w:val="24"/>
           <w:u w:val="single"/>
         </w:rPr>
+        <w:lastRenderedPageBreak/>
         <w:t>Operation</w:t>
       </w:r>
     </w:p>
@@ -3485,342 +3361,13 @@
         <w:rPr>
           <w:rFonts w:ascii="Arial" w:hAnsi="Arial" w:cs="Arial"/>
           <w:b/>
+          <w:noProof/>
           <w:sz w:val="24"/>
           <w:szCs w:val="24"/>
           <w:u w:val="single"/>
         </w:rPr>
-        <w:t xml:space="preserve"> </w:t>
-      </w:r>
-    </w:p>
-    <w:p>
-      <w:pPr>
-        <w:keepNext/>
-        <w:rPr>
-          <w:rFonts w:ascii="Arial" w:hAnsi="Arial" w:cs="Arial"/>
-          <w:b/>
-          <w:sz w:val="24"/>
-          <w:szCs w:val="24"/>
-          <w:u w:val="single"/>
-        </w:rPr>
-      </w:pPr>
-      <w:r>
-        <w:rPr>
-          <w:rFonts w:ascii="Arial" w:hAnsi="Arial" w:cs="Arial"/>
-          <w:b/>
-          <w:sz w:val="24"/>
-          <w:szCs w:val="24"/>
-          <w:u w:val="single"/>
-        </w:rPr>
-        <w:t xml:space="preserve">Site </w:t>
-      </w:r>
-      <w:r>
-        <w:rPr>
-          <w:rFonts w:ascii="Arial" w:hAnsi="Arial" w:cs="Arial"/>
-          <w:b/>
-          <w:sz w:val="24"/>
-          <w:szCs w:val="24"/>
-          <w:u w:val="single"/>
-        </w:rPr>
-        <w:t>Translation</w:t>
-      </w:r>
-    </w:p>
-    <w:p>
-      <w:pPr>
-        <w:keepNext/>
-        <w:rPr>
-          <w:rFonts w:ascii="Arial" w:hAnsi="Arial" w:cs="Arial"/>
-          <w:bCs/>
-          <w:sz w:val="20"/>
-          <w:szCs w:val="20"/>
-        </w:rPr>
-      </w:pPr>
-      <w:r>
-        <w:rPr>
-          <w:rFonts w:ascii="Arial" w:hAnsi="Arial" w:cs="Arial"/>
-          <w:bCs/>
-          <w:sz w:val="20"/>
-          <w:szCs w:val="20"/>
-        </w:rPr>
-        <w:t xml:space="preserve">The Scout </w:t>
-      </w:r>
-      <w:r>
-        <w:rPr>
-          <w:rFonts w:ascii="Arial" w:hAnsi="Arial" w:cs="Arial"/>
-          <w:bCs/>
-          <w:sz w:val="20"/>
-          <w:szCs w:val="20"/>
-        </w:rPr>
-        <w:t xml:space="preserve">query does not support ephemeris based on arbitrary latitude/longitude site location.  Ephemeris is only calculated for </w:t>
-      </w:r>
-      <w:r>
-        <w:rPr>
-          <w:rFonts w:ascii="Arial" w:hAnsi="Arial" w:cs="Arial"/>
-          <w:bCs/>
-          <w:sz w:val="20"/>
-          <w:szCs w:val="20"/>
-        </w:rPr>
-        <w:t xml:space="preserve">the set of </w:t>
-      </w:r>
-      <w:r>
-        <w:rPr>
-          <w:rFonts w:ascii="Arial" w:hAnsi="Arial" w:cs="Arial"/>
-          <w:bCs/>
-          <w:sz w:val="20"/>
-          <w:szCs w:val="20"/>
-        </w:rPr>
-        <w:t xml:space="preserve">Minor Planet </w:t>
-      </w:r>
-      <w:r>
-        <w:rPr>
-          <w:rFonts w:ascii="Arial" w:hAnsi="Arial" w:cs="Arial"/>
-          <w:bCs/>
-          <w:sz w:val="20"/>
-          <w:szCs w:val="20"/>
-        </w:rPr>
-        <w:t>Center (IAU)</w:t>
-      </w:r>
-      <w:r>
-        <w:rPr>
-          <w:rFonts w:ascii="Arial" w:hAnsi="Arial" w:cs="Arial"/>
-          <w:bCs/>
-          <w:sz w:val="20"/>
-          <w:szCs w:val="20"/>
-        </w:rPr>
-        <w:t xml:space="preserve"> listed observatory sites, but there are a lot of them. </w:t>
-      </w:r>
-      <w:r>
-        <w:rPr>
-          <w:rFonts w:ascii="Arial" w:hAnsi="Arial" w:cs="Arial"/>
-          <w:bCs/>
-          <w:sz w:val="20"/>
-          <w:szCs w:val="20"/>
-        </w:rPr>
-        <w:t xml:space="preserve"> To get site specific </w:t>
-      </w:r>
-      <w:r>
-        <w:rPr>
-          <w:rFonts w:ascii="Arial" w:hAnsi="Arial" w:cs="Arial"/>
-          <w:bCs/>
-          <w:sz w:val="20"/>
-          <w:szCs w:val="20"/>
-        </w:rPr>
-        <w:lastRenderedPageBreak/>
-        <w:t xml:space="preserve">ephemeris, </w:t>
-      </w:r>
-      <w:r>
-        <w:rPr>
-          <w:rFonts w:ascii="Arial" w:hAnsi="Arial" w:cs="Arial"/>
-          <w:bCs/>
-          <w:sz w:val="20"/>
-          <w:szCs w:val="20"/>
-        </w:rPr>
-        <w:t xml:space="preserve">Hot Pursuit translates the ephemeris for the </w:t>
-      </w:r>
-      <w:r>
-        <w:rPr>
-          <w:rFonts w:ascii="Arial" w:hAnsi="Arial" w:cs="Arial"/>
-          <w:bCs/>
-          <w:sz w:val="20"/>
-          <w:szCs w:val="20"/>
-        </w:rPr>
-        <w:t>near</w:t>
-      </w:r>
-      <w:r>
-        <w:rPr>
-          <w:rFonts w:ascii="Arial" w:hAnsi="Arial" w:cs="Arial"/>
-          <w:bCs/>
-          <w:sz w:val="20"/>
-          <w:szCs w:val="20"/>
-        </w:rPr>
-        <w:t xml:space="preserve">est observatory </w:t>
-      </w:r>
-      <w:r>
-        <w:rPr>
-          <w:rFonts w:ascii="Arial" w:hAnsi="Arial" w:cs="Arial"/>
-          <w:bCs/>
-          <w:sz w:val="20"/>
-          <w:szCs w:val="20"/>
-        </w:rPr>
-        <w:t xml:space="preserve">to </w:t>
-      </w:r>
-      <w:r>
-        <w:rPr>
-          <w:rFonts w:ascii="Arial" w:hAnsi="Arial" w:cs="Arial"/>
-          <w:bCs/>
-          <w:sz w:val="20"/>
-          <w:szCs w:val="20"/>
-        </w:rPr>
-        <w:t>the user’s site</w:t>
-      </w:r>
-      <w:r>
-        <w:rPr>
-          <w:rFonts w:ascii="Arial" w:hAnsi="Arial" w:cs="Arial"/>
-          <w:bCs/>
-          <w:sz w:val="20"/>
-          <w:szCs w:val="20"/>
-        </w:rPr>
-        <w:t xml:space="preserve">.  </w:t>
-      </w:r>
-      <w:r>
-        <w:rPr>
-          <w:rFonts w:ascii="Arial" w:hAnsi="Arial" w:cs="Arial"/>
-          <w:bCs/>
-          <w:sz w:val="20"/>
-          <w:szCs w:val="20"/>
-        </w:rPr>
-        <w:t>This translation is applied to both the position of the target (RA/Dec) and tracking rate (</w:t>
-      </w:r>
-      <w:proofErr w:type="spellStart"/>
-      <w:r>
-        <w:rPr>
-          <w:rFonts w:ascii="Arial" w:hAnsi="Arial" w:cs="Arial"/>
-          <w:bCs/>
-          <w:sz w:val="20"/>
-          <w:szCs w:val="20"/>
-        </w:rPr>
-        <w:t>dRA</w:t>
-      </w:r>
-      <w:proofErr w:type="spellEnd"/>
-      <w:r>
-        <w:rPr>
-          <w:rFonts w:ascii="Arial" w:hAnsi="Arial" w:cs="Arial"/>
-          <w:bCs/>
-          <w:sz w:val="20"/>
-          <w:szCs w:val="20"/>
-        </w:rPr>
-        <w:t>/</w:t>
-      </w:r>
-      <w:proofErr w:type="spellStart"/>
-      <w:r>
-        <w:rPr>
-          <w:rFonts w:ascii="Arial" w:hAnsi="Arial" w:cs="Arial"/>
-          <w:bCs/>
-          <w:sz w:val="20"/>
-          <w:szCs w:val="20"/>
-        </w:rPr>
-        <w:t>dDec</w:t>
-      </w:r>
-      <w:proofErr w:type="spellEnd"/>
-      <w:r>
-        <w:rPr>
-          <w:rFonts w:ascii="Arial" w:hAnsi="Arial" w:cs="Arial"/>
-          <w:bCs/>
-          <w:sz w:val="20"/>
-          <w:szCs w:val="20"/>
-        </w:rPr>
-        <w:t>) as viewed from the user’s site.</w:t>
-      </w:r>
-    </w:p>
-    <w:p>
-      <w:pPr>
-        <w:keepNext/>
-        <w:rPr>
-          <w:rFonts w:ascii="Arial" w:hAnsi="Arial" w:cs="Arial"/>
-          <w:bCs/>
-          <w:sz w:val="20"/>
-          <w:szCs w:val="20"/>
-        </w:rPr>
-      </w:pPr>
-      <w:r>
-        <w:rPr>
-          <w:rFonts w:ascii="Arial" w:hAnsi="Arial" w:cs="Arial"/>
-          <w:bCs/>
-          <w:sz w:val="20"/>
-          <w:szCs w:val="20"/>
-        </w:rPr>
-        <w:t>If the ephemer</w:t>
-      </w:r>
-      <w:r>
-        <w:rPr>
-          <w:rFonts w:ascii="Arial" w:hAnsi="Arial" w:cs="Arial"/>
-          <w:bCs/>
-          <w:sz w:val="20"/>
-          <w:szCs w:val="20"/>
-        </w:rPr>
-        <w:t xml:space="preserve">is acquired from Horizons, then the translation is unnecessary as Horizons will compute ephemeris based on </w:t>
-      </w:r>
-      <w:r>
-        <w:rPr>
-          <w:rFonts w:ascii="Arial" w:hAnsi="Arial" w:cs="Arial"/>
-          <w:bCs/>
-          <w:sz w:val="20"/>
-          <w:szCs w:val="20"/>
-        </w:rPr>
-        <w:t>the specific location (</w:t>
-      </w:r>
-      <w:proofErr w:type="spellStart"/>
-      <w:r>
-        <w:rPr>
-          <w:rFonts w:ascii="Arial" w:hAnsi="Arial" w:cs="Arial"/>
-          <w:bCs/>
-          <w:sz w:val="20"/>
-          <w:szCs w:val="20"/>
-        </w:rPr>
-        <w:t>lat</w:t>
-      </w:r>
-      <w:proofErr w:type="spellEnd"/>
-      <w:r>
-        <w:rPr>
-          <w:rFonts w:ascii="Arial" w:hAnsi="Arial" w:cs="Arial"/>
-          <w:bCs/>
-          <w:sz w:val="20"/>
-          <w:szCs w:val="20"/>
-        </w:rPr>
-        <w:t xml:space="preserve">, long, </w:t>
-      </w:r>
-      <w:proofErr w:type="spellStart"/>
-      <w:r>
-        <w:rPr>
-          <w:rFonts w:ascii="Arial" w:hAnsi="Arial" w:cs="Arial"/>
-          <w:bCs/>
-          <w:sz w:val="20"/>
-          <w:szCs w:val="20"/>
-        </w:rPr>
-        <w:t>elev</w:t>
-      </w:r>
-      <w:proofErr w:type="spellEnd"/>
-      <w:r>
-        <w:rPr>
-          <w:rFonts w:ascii="Arial" w:hAnsi="Arial" w:cs="Arial"/>
-          <w:bCs/>
-          <w:sz w:val="20"/>
-          <w:szCs w:val="20"/>
-        </w:rPr>
-        <w:t>) of the observer.</w:t>
-      </w:r>
-    </w:p>
-    <w:p>
-      <w:pPr>
-        <w:keepNext/>
-        <w:rPr>
-          <w:rFonts w:ascii="Arial" w:hAnsi="Arial" w:cs="Arial"/>
-          <w:bCs/>
-          <w:sz w:val="20"/>
-          <w:szCs w:val="20"/>
-        </w:rPr>
-      </w:pPr>
-    </w:p>
-    <w:p>
-      <w:pPr>
-        <w:keepNext/>
-        <w:rPr>
-          <w:rFonts w:ascii="Arial" w:hAnsi="Arial" w:cs="Arial"/>
-          <w:b/>
-          <w:sz w:val="24"/>
-          <w:szCs w:val="24"/>
-          <w:u w:val="single"/>
-        </w:rPr>
-      </w:pPr>
-      <w:r>
-        <w:rPr>
-          <w:rFonts w:ascii="Arial" w:hAnsi="Arial" w:cs="Arial"/>
-          <w:b/>
-          <w:sz w:val="24"/>
-          <w:szCs w:val="24"/>
-          <w:u w:val="single"/>
-        </w:rPr>
         <w:drawing>
-          <wp:inline distT="0" distB="0" distL="0" distR="0" wp14:anchorId="3CC1AE64" wp14:editId="64FA6F84">
+          <wp:inline distT="0" distB="0" distL="0" distR="0" wp14:anchorId="2B13E41B" wp14:editId="6E081F32">
             <wp:extent cx="6858000" cy="4236085"/>
             <wp:effectExtent l="0" t="0" r="0" b="0"/>
             <wp:docPr id="1" name="Picture 1" descr="Diagram&#10;&#10;Description automatically generated"/>
@@ -3855,10 +3402,7 @@
           </wp:inline>
         </w:drawing>
       </w:r>
-    </w:p>
-    <w:p>
-      <w:pPr>
-        <w:keepNext/>
+      <w:r>
         <w:rPr>
           <w:rFonts w:ascii="Arial" w:hAnsi="Arial" w:cs="Arial"/>
           <w:b/>
@@ -3866,7 +3410,8 @@
           <w:szCs w:val="24"/>
           <w:u w:val="single"/>
         </w:rPr>
-      </w:pPr>
+        <w:t xml:space="preserve"> </w:t>
+      </w:r>
     </w:p>
     <w:p>
       <w:pPr>
@@ -3887,109 +3432,8 @@
           <w:szCs w:val="24"/>
           <w:u w:val="single"/>
         </w:rPr>
-        <w:t>Requirements</w:t>
-      </w:r>
-    </w:p>
-    <w:p>
-      <w:pPr>
-        <w:rPr>
-          <w:rFonts w:ascii="Arial" w:hAnsi="Arial" w:cs="Arial"/>
-          <w:sz w:val="20"/>
-          <w:szCs w:val="20"/>
-        </w:rPr>
-      </w:pPr>
-      <w:r>
-        <w:rPr>
-          <w:rFonts w:ascii="Arial" w:hAnsi="Arial" w:cs="Arial"/>
-          <w:sz w:val="20"/>
-          <w:szCs w:val="20"/>
-        </w:rPr>
-        <w:t>Hot Pursuit</w:t>
-      </w:r>
-      <w:r>
-        <w:rPr>
-          <w:rFonts w:ascii="Arial" w:hAnsi="Arial" w:cs="Arial"/>
-          <w:sz w:val="20"/>
-          <w:szCs w:val="20"/>
-        </w:rPr>
-        <w:t xml:space="preserve"> is a Windows Forms executable, written in Visual C#.  The app requires </w:t>
-      </w:r>
-      <w:proofErr w:type="spellStart"/>
-      <w:r>
-        <w:rPr>
-          <w:rFonts w:ascii="Arial" w:hAnsi="Arial" w:cs="Arial"/>
-          <w:sz w:val="20"/>
-          <w:szCs w:val="20"/>
-        </w:rPr>
-        <w:t>TheSkyX</w:t>
-      </w:r>
-      <w:proofErr w:type="spellEnd"/>
-      <w:r>
-        <w:rPr>
-          <w:rFonts w:ascii="Arial" w:hAnsi="Arial" w:cs="Arial"/>
-          <w:sz w:val="20"/>
-          <w:szCs w:val="20"/>
-        </w:rPr>
-        <w:t xml:space="preserve"> </w:t>
-      </w:r>
-      <w:r>
-        <w:rPr>
-          <w:rFonts w:ascii="Arial" w:hAnsi="Arial" w:cs="Arial"/>
-          <w:sz w:val="20"/>
-          <w:szCs w:val="20"/>
-        </w:rPr>
-        <w:t>Imaging Edition</w:t>
-      </w:r>
-      <w:r>
-        <w:rPr>
-          <w:rFonts w:ascii="Arial" w:hAnsi="Arial" w:cs="Arial"/>
-          <w:sz w:val="20"/>
-          <w:szCs w:val="20"/>
-        </w:rPr>
-        <w:t xml:space="preserve"> (Build 10</w:t>
-      </w:r>
-      <w:r>
-        <w:rPr>
-          <w:rFonts w:ascii="Arial" w:hAnsi="Arial" w:cs="Arial"/>
-          <w:sz w:val="20"/>
-          <w:szCs w:val="20"/>
-        </w:rPr>
-        <w:t>966</w:t>
-      </w:r>
-      <w:r>
-        <w:rPr>
-          <w:rFonts w:ascii="Arial" w:hAnsi="Arial" w:cs="Arial"/>
-          <w:sz w:val="20"/>
-          <w:szCs w:val="20"/>
-        </w:rPr>
-        <w:t xml:space="preserve"> or later). The application runs as an uncertified, standalone application under Windows 10</w:t>
-      </w:r>
-      <w:r>
-        <w:rPr>
-          <w:rFonts w:ascii="Arial" w:hAnsi="Arial" w:cs="Arial"/>
-          <w:sz w:val="20"/>
-          <w:szCs w:val="20"/>
-        </w:rPr>
-        <w:t xml:space="preserve"> (also Win 8, maybe)</w:t>
-      </w:r>
-      <w:r>
-        <w:rPr>
-          <w:rFonts w:ascii="Arial" w:hAnsi="Arial" w:cs="Arial"/>
-          <w:sz w:val="20"/>
-          <w:szCs w:val="20"/>
-        </w:rPr>
-        <w:t xml:space="preserve">. </w:t>
-      </w:r>
-    </w:p>
-    <w:p>
-      <w:pPr>
-        <w:rPr>
-          <w:rFonts w:ascii="Arial" w:hAnsi="Arial" w:cs="Arial"/>
-          <w:sz w:val="24"/>
-          <w:szCs w:val="24"/>
-          <w:u w:val="single"/>
-        </w:rPr>
-      </w:pPr>
+        <w:t xml:space="preserve">Site </w:t>
+      </w:r>
       <w:r>
         <w:rPr>
           <w:rFonts w:ascii="Arial" w:hAnsi="Arial" w:cs="Arial"/>
@@ -3998,346 +3442,187 @@
           <w:szCs w:val="24"/>
           <w:u w:val="single"/>
         </w:rPr>
-        <w:t>Installation</w:t>
-      </w:r>
-    </w:p>
-    <w:p>
-      <w:pPr>
-        <w:rPr>
-          <w:rFonts w:ascii="Arial" w:hAnsi="Arial" w:cs="Arial"/>
-          <w:sz w:val="20"/>
-          <w:szCs w:val="20"/>
-        </w:rPr>
-      </w:pPr>
-      <w:r>
-        <w:rPr>
-          <w:rFonts w:ascii="Arial" w:hAnsi="Arial" w:cs="Arial"/>
-          <w:sz w:val="20"/>
-          <w:szCs w:val="20"/>
-        </w:rPr>
-        <w:t xml:space="preserve">As of this writing, the installation packages for </w:t>
-      </w:r>
-      <w:r>
-        <w:rPr>
-          <w:rFonts w:ascii="Arial" w:hAnsi="Arial" w:cs="Arial"/>
-          <w:sz w:val="20"/>
-          <w:szCs w:val="20"/>
-        </w:rPr>
-        <w:t>Hot Pursuit</w:t>
-      </w:r>
-      <w:r>
-        <w:rPr>
-          <w:rFonts w:ascii="Arial" w:hAnsi="Arial" w:cs="Arial"/>
-          <w:sz w:val="20"/>
-          <w:szCs w:val="20"/>
-        </w:rPr>
-        <w:t xml:space="preserve"> are available</w:t>
-      </w:r>
-      <w:r>
-        <w:rPr>
-          <w:rFonts w:ascii="Arial" w:hAnsi="Arial" w:cs="Arial"/>
-          <w:sz w:val="20"/>
-          <w:szCs w:val="20"/>
-        </w:rPr>
-        <w:t xml:space="preserve"> on GitHub in the “publish” directory of </w:t>
-      </w:r>
-      <w:proofErr w:type="spellStart"/>
-      <w:r>
-        <w:rPr>
-          <w:rFonts w:ascii="Arial" w:hAnsi="Arial" w:cs="Arial"/>
-          <w:sz w:val="20"/>
-          <w:szCs w:val="20"/>
-        </w:rPr>
-        <w:t>rrskybox</w:t>
-      </w:r>
-      <w:proofErr w:type="spellEnd"/>
-      <w:r>
-        <w:rPr>
-          <w:rFonts w:ascii="Arial" w:hAnsi="Arial" w:cs="Arial"/>
-          <w:sz w:val="20"/>
-          <w:szCs w:val="20"/>
-        </w:rPr>
-        <w:t>/</w:t>
-      </w:r>
-      <w:r>
-        <w:rPr>
-          <w:rFonts w:ascii="Arial" w:hAnsi="Arial" w:cs="Arial"/>
-          <w:sz w:val="20"/>
-          <w:szCs w:val="20"/>
-        </w:rPr>
-        <w:t>Hot</w:t>
-      </w:r>
-      <w:r>
-        <w:rPr>
-          <w:rFonts w:ascii="Arial" w:hAnsi="Arial" w:cs="Arial"/>
-          <w:sz w:val="20"/>
-          <w:szCs w:val="20"/>
-        </w:rPr>
-        <w:t>-</w:t>
-      </w:r>
-      <w:r>
-        <w:rPr>
-          <w:rFonts w:ascii="Arial" w:hAnsi="Arial" w:cs="Arial"/>
-          <w:sz w:val="20"/>
-          <w:szCs w:val="20"/>
-        </w:rPr>
-        <w:t>Pursuit</w:t>
-      </w:r>
-      <w:r>
-        <w:rPr>
-          <w:rFonts w:ascii="Arial" w:hAnsi="Arial" w:cs="Arial"/>
-          <w:sz w:val="20"/>
-          <w:szCs w:val="20"/>
-        </w:rPr>
-        <w:t>.</w:t>
-      </w:r>
-    </w:p>
-    <w:p>
-      <w:pPr>
-        <w:rPr>
-          <w:rFonts w:ascii="Arial" w:hAnsi="Arial" w:cs="Arial"/>
-          <w:sz w:val="20"/>
-          <w:szCs w:val="20"/>
-        </w:rPr>
-      </w:pPr>
-      <w:r>
-        <w:rPr>
-          <w:rFonts w:ascii="Arial" w:hAnsi="Arial" w:cs="Arial"/>
-          <w:sz w:val="20"/>
-          <w:szCs w:val="20"/>
-        </w:rPr>
-        <w:t xml:space="preserve">Download the </w:t>
-      </w:r>
-      <w:r>
-        <w:rPr>
-          <w:rFonts w:ascii="Arial" w:hAnsi="Arial" w:cs="Arial"/>
-          <w:sz w:val="20"/>
-          <w:szCs w:val="20"/>
-        </w:rPr>
-        <w:t>HotPursuit</w:t>
-      </w:r>
-      <w:r>
-        <w:rPr>
-          <w:rFonts w:ascii="Arial" w:hAnsi="Arial" w:cs="Arial"/>
-          <w:sz w:val="20"/>
-          <w:szCs w:val="20"/>
-        </w:rPr>
-        <w:t>.zip</w:t>
-      </w:r>
-      <w:r>
-        <w:rPr>
-          <w:rFonts w:ascii="Arial" w:hAnsi="Arial" w:cs="Arial"/>
-          <w:sz w:val="20"/>
-          <w:szCs w:val="20"/>
-        </w:rPr>
-        <w:t xml:space="preserve"> </w:t>
-      </w:r>
-      <w:r>
-        <w:rPr>
-          <w:rFonts w:ascii="Arial" w:hAnsi="Arial" w:cs="Arial"/>
-          <w:sz w:val="20"/>
-          <w:szCs w:val="20"/>
-        </w:rPr>
-        <w:t xml:space="preserve">and </w:t>
-      </w:r>
-      <w:r>
-        <w:rPr>
-          <w:rFonts w:ascii="Arial" w:hAnsi="Arial" w:cs="Arial"/>
-          <w:sz w:val="20"/>
-          <w:szCs w:val="20"/>
-        </w:rPr>
-        <w:t>extract</w:t>
-      </w:r>
-      <w:r>
-        <w:rPr>
-          <w:rFonts w:ascii="Arial" w:hAnsi="Arial" w:cs="Arial"/>
-          <w:sz w:val="20"/>
-          <w:szCs w:val="20"/>
-        </w:rPr>
-        <w:t>. Run "</w:t>
-      </w:r>
-      <w:r>
-        <w:rPr>
-          <w:rFonts w:ascii="Arial" w:hAnsi="Arial" w:cs="Arial"/>
-          <w:sz w:val="20"/>
-          <w:szCs w:val="20"/>
-        </w:rPr>
-        <w:t>s</w:t>
-      </w:r>
-      <w:r>
-        <w:rPr>
-          <w:rFonts w:ascii="Arial" w:hAnsi="Arial" w:cs="Arial"/>
-          <w:sz w:val="20"/>
-          <w:szCs w:val="20"/>
-        </w:rPr>
-        <w:t>etup</w:t>
-      </w:r>
-      <w:r>
-        <w:rPr>
-          <w:rFonts w:ascii="Arial" w:hAnsi="Arial" w:cs="Arial"/>
-          <w:sz w:val="20"/>
-          <w:szCs w:val="20"/>
-        </w:rPr>
-        <w:t>.exe</w:t>
-      </w:r>
-      <w:r>
-        <w:rPr>
-          <w:rFonts w:ascii="Arial" w:hAnsi="Arial" w:cs="Arial"/>
-          <w:sz w:val="20"/>
-          <w:szCs w:val="20"/>
-        </w:rPr>
-        <w:t>".  Upon completion, an application icon will have been added to the start menu under "</w:t>
-      </w:r>
-      <w:proofErr w:type="spellStart"/>
-      <w:r>
-        <w:rPr>
-          <w:rFonts w:ascii="Arial" w:hAnsi="Arial" w:cs="Arial"/>
-          <w:sz w:val="20"/>
-          <w:szCs w:val="20"/>
-        </w:rPr>
-        <w:t>TSXToolKit</w:t>
-      </w:r>
-      <w:proofErr w:type="spellEnd"/>
-      <w:r>
-        <w:rPr>
-          <w:rFonts w:ascii="Arial" w:hAnsi="Arial" w:cs="Arial"/>
-          <w:sz w:val="20"/>
-          <w:szCs w:val="20"/>
-        </w:rPr>
-        <w:t>" with the name "</w:t>
-      </w:r>
-      <w:r>
-        <w:rPr>
-          <w:rFonts w:ascii="Arial" w:hAnsi="Arial" w:cs="Arial"/>
-          <w:sz w:val="20"/>
-          <w:szCs w:val="20"/>
-        </w:rPr>
-        <w:t>Hot Pursuit</w:t>
-      </w:r>
-      <w:r>
-        <w:rPr>
-          <w:rFonts w:ascii="Arial" w:hAnsi="Arial" w:cs="Arial"/>
-          <w:sz w:val="20"/>
-          <w:szCs w:val="20"/>
-        </w:rPr>
-        <w:t>".  This application can be pinned to the Start if desired.</w:t>
-      </w:r>
-    </w:p>
-    <w:p>
-      <w:pPr>
-        <w:rPr>
-          <w:rFonts w:ascii="Arial" w:hAnsi="Arial" w:cs="Arial"/>
-          <w:sz w:val="20"/>
-          <w:szCs w:val="20"/>
-        </w:rPr>
-      </w:pPr>
-      <w:r>
-        <w:rPr>
-          <w:rFonts w:ascii="Arial" w:hAnsi="Arial" w:cs="Arial"/>
-          <w:sz w:val="20"/>
-          <w:szCs w:val="20"/>
-        </w:rPr>
-        <w:t>Note, a</w:t>
-      </w:r>
-      <w:r>
-        <w:rPr>
-          <w:rFonts w:ascii="Arial" w:hAnsi="Arial" w:cs="Arial"/>
-          <w:sz w:val="20"/>
-          <w:szCs w:val="20"/>
-        </w:rPr>
-        <w:t xml:space="preserve">fter the installation of any new </w:t>
-      </w:r>
-      <w:proofErr w:type="spellStart"/>
-      <w:r>
-        <w:rPr>
-          <w:rFonts w:ascii="Arial" w:hAnsi="Arial" w:cs="Arial"/>
-          <w:sz w:val="20"/>
-          <w:szCs w:val="20"/>
-        </w:rPr>
-        <w:t>TheSky</w:t>
-      </w:r>
-      <w:proofErr w:type="spellEnd"/>
-      <w:r>
-        <w:rPr>
-          <w:rFonts w:ascii="Arial" w:hAnsi="Arial" w:cs="Arial"/>
-          <w:sz w:val="20"/>
-          <w:szCs w:val="20"/>
-        </w:rPr>
-        <w:t xml:space="preserve"> build, the user must launch </w:t>
-      </w:r>
-      <w:proofErr w:type="spellStart"/>
-      <w:r>
-        <w:rPr>
-          <w:rFonts w:ascii="Arial" w:hAnsi="Arial" w:cs="Arial"/>
-          <w:sz w:val="20"/>
-          <w:szCs w:val="20"/>
-        </w:rPr>
-        <w:t>TheSky</w:t>
-      </w:r>
-      <w:proofErr w:type="spellEnd"/>
-      <w:r>
-        <w:rPr>
-          <w:rFonts w:ascii="Arial" w:hAnsi="Arial" w:cs="Arial"/>
-          <w:sz w:val="20"/>
-          <w:szCs w:val="20"/>
-        </w:rPr>
-        <w:t xml:space="preserve"> once</w:t>
-      </w:r>
-      <w:r>
-        <w:rPr>
-          <w:rFonts w:ascii="Arial" w:hAnsi="Arial" w:cs="Arial"/>
-          <w:sz w:val="20"/>
-          <w:szCs w:val="20"/>
-        </w:rPr>
-        <w:t xml:space="preserve"> in Administrator Mode </w:t>
-      </w:r>
-      <w:proofErr w:type="gramStart"/>
-      <w:r>
-        <w:rPr>
-          <w:rFonts w:ascii="Arial" w:hAnsi="Arial" w:cs="Arial"/>
-          <w:sz w:val="20"/>
-          <w:szCs w:val="20"/>
-        </w:rPr>
-        <w:t>in order to</w:t>
-      </w:r>
-      <w:proofErr w:type="gramEnd"/>
-      <w:r>
-        <w:rPr>
-          <w:rFonts w:ascii="Arial" w:hAnsi="Arial" w:cs="Arial"/>
-          <w:sz w:val="20"/>
-          <w:szCs w:val="20"/>
-        </w:rPr>
-        <w:t xml:space="preserve"> allow </w:t>
-      </w:r>
-      <w:proofErr w:type="spellStart"/>
-      <w:r>
-        <w:rPr>
-          <w:rFonts w:ascii="Arial" w:hAnsi="Arial" w:cs="Arial"/>
-          <w:sz w:val="20"/>
-          <w:szCs w:val="20"/>
-        </w:rPr>
-        <w:t>TheSky</w:t>
-      </w:r>
-      <w:proofErr w:type="spellEnd"/>
-      <w:r>
-        <w:rPr>
-          <w:rFonts w:ascii="Arial" w:hAnsi="Arial" w:cs="Arial"/>
-          <w:sz w:val="20"/>
-          <w:szCs w:val="20"/>
-        </w:rPr>
-        <w:t xml:space="preserve"> to register its interface libraries.</w:t>
-      </w:r>
-    </w:p>
-    <w:p>
-      <w:pPr>
-        <w:rPr>
-          <w:rFonts w:ascii="Arial" w:hAnsi="Arial" w:cs="Arial"/>
-          <w:sz w:val="24"/>
-          <w:szCs w:val="24"/>
-          <w:u w:val="single"/>
-        </w:rPr>
-      </w:pPr>
-      <w:r>
+        <w:t>Translation</w:t>
+      </w:r>
+    </w:p>
+    <w:p>
+      <w:pPr>
+        <w:keepNext/>
+        <w:rPr>
+          <w:rFonts w:ascii="Arial" w:hAnsi="Arial" w:cs="Arial"/>
+          <w:bCs/>
+          <w:sz w:val="20"/>
+          <w:szCs w:val="20"/>
+        </w:rPr>
+      </w:pPr>
+      <w:r>
+        <w:rPr>
+          <w:rFonts w:ascii="Arial" w:hAnsi="Arial" w:cs="Arial"/>
+          <w:bCs/>
+          <w:sz w:val="20"/>
+          <w:szCs w:val="20"/>
+        </w:rPr>
+        <w:t xml:space="preserve">The Scout </w:t>
+      </w:r>
+      <w:r>
+        <w:rPr>
+          <w:rFonts w:ascii="Arial" w:hAnsi="Arial" w:cs="Arial"/>
+          <w:bCs/>
+          <w:sz w:val="20"/>
+          <w:szCs w:val="20"/>
+        </w:rPr>
+        <w:t xml:space="preserve">query does not support ephemeris based on arbitrary latitude/longitude site location.  Ephemeris is only calculated for </w:t>
+      </w:r>
+      <w:r>
+        <w:rPr>
+          <w:rFonts w:ascii="Arial" w:hAnsi="Arial" w:cs="Arial"/>
+          <w:bCs/>
+          <w:sz w:val="20"/>
+          <w:szCs w:val="20"/>
+        </w:rPr>
+        <w:t xml:space="preserve">the set of </w:t>
+      </w:r>
+      <w:r>
+        <w:rPr>
+          <w:rFonts w:ascii="Arial" w:hAnsi="Arial" w:cs="Arial"/>
+          <w:bCs/>
+          <w:sz w:val="20"/>
+          <w:szCs w:val="20"/>
+        </w:rPr>
+        <w:t xml:space="preserve">Minor Planet </w:t>
+      </w:r>
+      <w:r>
+        <w:rPr>
+          <w:rFonts w:ascii="Arial" w:hAnsi="Arial" w:cs="Arial"/>
+          <w:bCs/>
+          <w:sz w:val="20"/>
+          <w:szCs w:val="20"/>
+        </w:rPr>
+        <w:t>Center (IAU)</w:t>
+      </w:r>
+      <w:r>
+        <w:rPr>
+          <w:rFonts w:ascii="Arial" w:hAnsi="Arial" w:cs="Arial"/>
+          <w:bCs/>
+          <w:sz w:val="20"/>
+          <w:szCs w:val="20"/>
+        </w:rPr>
+        <w:t xml:space="preserve"> listed observatory sites, but there are a lot of them. </w:t>
+      </w:r>
+      <w:r>
+        <w:rPr>
+          <w:rFonts w:ascii="Arial" w:hAnsi="Arial" w:cs="Arial"/>
+          <w:bCs/>
+          <w:sz w:val="20"/>
+          <w:szCs w:val="20"/>
+        </w:rPr>
+        <w:t xml:space="preserve"> To get site specific ephemeris, </w:t>
+      </w:r>
+      <w:r>
+        <w:rPr>
+          <w:rFonts w:ascii="Arial" w:hAnsi="Arial" w:cs="Arial"/>
+          <w:bCs/>
+          <w:sz w:val="20"/>
+          <w:szCs w:val="20"/>
+        </w:rPr>
+        <w:t xml:space="preserve">Hot Pursuit translates the ephemeris for the </w:t>
+      </w:r>
+      <w:r>
+        <w:rPr>
+          <w:rFonts w:ascii="Arial" w:hAnsi="Arial" w:cs="Arial"/>
+          <w:bCs/>
+          <w:sz w:val="20"/>
+          <w:szCs w:val="20"/>
+        </w:rPr>
+        <w:t>near</w:t>
+      </w:r>
+      <w:r>
+        <w:rPr>
+          <w:rFonts w:ascii="Arial" w:hAnsi="Arial" w:cs="Arial"/>
+          <w:bCs/>
+          <w:sz w:val="20"/>
+          <w:szCs w:val="20"/>
+        </w:rPr>
+        <w:t xml:space="preserve">est observatory </w:t>
+      </w:r>
+      <w:r>
+        <w:rPr>
+          <w:rFonts w:ascii="Arial" w:hAnsi="Arial" w:cs="Arial"/>
+          <w:bCs/>
+          <w:sz w:val="20"/>
+          <w:szCs w:val="20"/>
+        </w:rPr>
+        <w:t xml:space="preserve">to </w:t>
+      </w:r>
+      <w:r>
+        <w:rPr>
+          <w:rFonts w:ascii="Arial" w:hAnsi="Arial" w:cs="Arial"/>
+          <w:bCs/>
+          <w:sz w:val="20"/>
+          <w:szCs w:val="20"/>
+        </w:rPr>
+        <w:t>the user’s site</w:t>
+      </w:r>
+      <w:r>
+        <w:rPr>
+          <w:rFonts w:ascii="Arial" w:hAnsi="Arial" w:cs="Arial"/>
+          <w:bCs/>
+          <w:sz w:val="20"/>
+          <w:szCs w:val="20"/>
+        </w:rPr>
+        <w:t xml:space="preserve">.  </w:t>
+      </w:r>
+      <w:r>
+        <w:rPr>
+          <w:rFonts w:ascii="Arial" w:hAnsi="Arial" w:cs="Arial"/>
+          <w:bCs/>
+          <w:sz w:val="20"/>
+          <w:szCs w:val="20"/>
+        </w:rPr>
+        <w:t>This translation is applied to both the position of the target (RA/Dec) and tracking rate (dRA/dDec) as viewed from the user’s site.</w:t>
+      </w:r>
+    </w:p>
+    <w:p>
+      <w:pPr>
+        <w:keepNext/>
+        <w:rPr>
+          <w:rFonts w:ascii="Arial" w:hAnsi="Arial" w:cs="Arial"/>
+          <w:bCs/>
+          <w:sz w:val="20"/>
+          <w:szCs w:val="20"/>
+        </w:rPr>
+      </w:pPr>
+      <w:r>
+        <w:rPr>
+          <w:rFonts w:ascii="Arial" w:hAnsi="Arial" w:cs="Arial"/>
+          <w:bCs/>
+          <w:sz w:val="20"/>
+          <w:szCs w:val="20"/>
+        </w:rPr>
+        <w:t>If the ephemer</w:t>
+      </w:r>
+      <w:r>
+        <w:rPr>
+          <w:rFonts w:ascii="Arial" w:hAnsi="Arial" w:cs="Arial"/>
+          <w:bCs/>
+          <w:sz w:val="20"/>
+          <w:szCs w:val="20"/>
+        </w:rPr>
+        <w:t xml:space="preserve">is acquired from Horizons, then the translation is unnecessary as Horizons will compute ephemeris based on </w:t>
+      </w:r>
+      <w:r>
+        <w:rPr>
+          <w:rFonts w:ascii="Arial" w:hAnsi="Arial" w:cs="Arial"/>
+          <w:bCs/>
+          <w:sz w:val="20"/>
+          <w:szCs w:val="20"/>
+        </w:rPr>
+        <w:t>the specific location (lat, long, elev) of the observer.</w:t>
+      </w:r>
+    </w:p>
+    <w:p>
+      <w:pPr>
+        <w:keepNext/>
         <w:rPr>
           <w:rFonts w:ascii="Arial" w:hAnsi="Arial" w:cs="Arial"/>
           <w:b/>
@@ -4345,6 +3630,348 @@
           <w:szCs w:val="24"/>
           <w:u w:val="single"/>
         </w:rPr>
+      </w:pPr>
+      <w:r>
+        <w:rPr>
+          <w:rFonts w:ascii="Arial" w:hAnsi="Arial" w:cs="Arial"/>
+          <w:b/>
+          <w:sz w:val="24"/>
+          <w:szCs w:val="24"/>
+          <w:u w:val="single"/>
+        </w:rPr>
+        <w:t>Requirements</w:t>
+      </w:r>
+    </w:p>
+    <w:p>
+      <w:pPr>
+        <w:rPr>
+          <w:rFonts w:ascii="Arial" w:hAnsi="Arial" w:cs="Arial"/>
+          <w:sz w:val="20"/>
+          <w:szCs w:val="20"/>
+        </w:rPr>
+      </w:pPr>
+      <w:r>
+        <w:rPr>
+          <w:rFonts w:ascii="Arial" w:hAnsi="Arial" w:cs="Arial"/>
+          <w:sz w:val="20"/>
+          <w:szCs w:val="20"/>
+        </w:rPr>
+        <w:t>Hot Pursuit</w:t>
+      </w:r>
+      <w:r>
+        <w:rPr>
+          <w:rFonts w:ascii="Arial" w:hAnsi="Arial" w:cs="Arial"/>
+          <w:sz w:val="20"/>
+          <w:szCs w:val="20"/>
+        </w:rPr>
+        <w:t xml:space="preserve"> is a Windows Forms executable, written in Visual C#.  The app requires TheSkyX </w:t>
+      </w:r>
+      <w:r>
+        <w:rPr>
+          <w:rFonts w:ascii="Arial" w:hAnsi="Arial" w:cs="Arial"/>
+          <w:sz w:val="20"/>
+          <w:szCs w:val="20"/>
+        </w:rPr>
+        <w:t>Imaging Edition</w:t>
+      </w:r>
+      <w:r>
+        <w:rPr>
+          <w:rFonts w:ascii="Arial" w:hAnsi="Arial" w:cs="Arial"/>
+          <w:sz w:val="20"/>
+          <w:szCs w:val="20"/>
+        </w:rPr>
+        <w:t xml:space="preserve"> (Build 10</w:t>
+      </w:r>
+      <w:r>
+        <w:rPr>
+          <w:rFonts w:ascii="Arial" w:hAnsi="Arial" w:cs="Arial"/>
+          <w:sz w:val="20"/>
+          <w:szCs w:val="20"/>
+        </w:rPr>
+        <w:t>966</w:t>
+      </w:r>
+      <w:r>
+        <w:rPr>
+          <w:rFonts w:ascii="Arial" w:hAnsi="Arial" w:cs="Arial"/>
+          <w:sz w:val="20"/>
+          <w:szCs w:val="20"/>
+        </w:rPr>
+        <w:t xml:space="preserve"> or later). The application runs as an uncertified, standalone application under Windows 10</w:t>
+      </w:r>
+      <w:r>
+        <w:rPr>
+          <w:rFonts w:ascii="Arial" w:hAnsi="Arial" w:cs="Arial"/>
+          <w:sz w:val="20"/>
+          <w:szCs w:val="20"/>
+        </w:rPr>
+        <w:t xml:space="preserve"> (also Win 8, maybe)</w:t>
+      </w:r>
+      <w:r>
+        <w:rPr>
+          <w:rFonts w:ascii="Arial" w:hAnsi="Arial" w:cs="Arial"/>
+          <w:sz w:val="20"/>
+          <w:szCs w:val="20"/>
+        </w:rPr>
+        <w:t xml:space="preserve">. </w:t>
+      </w:r>
+    </w:p>
+    <w:p>
+      <w:pPr>
+        <w:rPr>
+          <w:rFonts w:ascii="Arial" w:hAnsi="Arial" w:cs="Arial"/>
+          <w:sz w:val="24"/>
+          <w:szCs w:val="24"/>
+          <w:u w:val="single"/>
+        </w:rPr>
+      </w:pPr>
+      <w:r>
+        <w:rPr>
+          <w:rFonts w:ascii="Arial" w:hAnsi="Arial" w:cs="Arial"/>
+          <w:b/>
+          <w:sz w:val="24"/>
+          <w:szCs w:val="24"/>
+          <w:u w:val="single"/>
+        </w:rPr>
+        <w:t>Installation</w:t>
+      </w:r>
+    </w:p>
+    <w:p>
+      <w:pPr>
+        <w:rPr>
+          <w:rFonts w:ascii="Arial" w:hAnsi="Arial" w:cs="Arial"/>
+          <w:sz w:val="20"/>
+          <w:szCs w:val="20"/>
+        </w:rPr>
+      </w:pPr>
+      <w:r>
+        <w:rPr>
+          <w:rFonts w:ascii="Arial" w:hAnsi="Arial" w:cs="Arial"/>
+          <w:sz w:val="20"/>
+          <w:szCs w:val="20"/>
+        </w:rPr>
+        <w:t xml:space="preserve">As of this writing, the installation packages for </w:t>
+      </w:r>
+      <w:r>
+        <w:rPr>
+          <w:rFonts w:ascii="Arial" w:hAnsi="Arial" w:cs="Arial"/>
+          <w:sz w:val="20"/>
+          <w:szCs w:val="20"/>
+        </w:rPr>
+        <w:t>Hot Pursuit</w:t>
+      </w:r>
+      <w:r>
+        <w:rPr>
+          <w:rFonts w:ascii="Arial" w:hAnsi="Arial" w:cs="Arial"/>
+          <w:sz w:val="20"/>
+          <w:szCs w:val="20"/>
+        </w:rPr>
+        <w:t xml:space="preserve"> are available</w:t>
+      </w:r>
+      <w:r>
+        <w:rPr>
+          <w:rFonts w:ascii="Arial" w:hAnsi="Arial" w:cs="Arial"/>
+          <w:sz w:val="20"/>
+          <w:szCs w:val="20"/>
+        </w:rPr>
+        <w:t xml:space="preserve"> on GitHub in the “publish” directory of rrskybox/</w:t>
+      </w:r>
+      <w:r>
+        <w:rPr>
+          <w:rFonts w:ascii="Arial" w:hAnsi="Arial" w:cs="Arial"/>
+          <w:sz w:val="20"/>
+          <w:szCs w:val="20"/>
+        </w:rPr>
+        <w:t>Hot</w:t>
+      </w:r>
+      <w:r>
+        <w:rPr>
+          <w:rFonts w:ascii="Arial" w:hAnsi="Arial" w:cs="Arial"/>
+          <w:sz w:val="20"/>
+          <w:szCs w:val="20"/>
+        </w:rPr>
+        <w:t>-</w:t>
+      </w:r>
+      <w:r>
+        <w:rPr>
+          <w:rFonts w:ascii="Arial" w:hAnsi="Arial" w:cs="Arial"/>
+          <w:sz w:val="20"/>
+          <w:szCs w:val="20"/>
+        </w:rPr>
+        <w:t>Pursuit</w:t>
+      </w:r>
+      <w:r>
+        <w:rPr>
+          <w:rFonts w:ascii="Arial" w:hAnsi="Arial" w:cs="Arial"/>
+          <w:sz w:val="20"/>
+          <w:szCs w:val="20"/>
+        </w:rPr>
+        <w:t>.</w:t>
+      </w:r>
+    </w:p>
+    <w:p>
+      <w:pPr>
+        <w:rPr>
+          <w:rFonts w:ascii="Arial" w:hAnsi="Arial" w:cs="Arial"/>
+          <w:sz w:val="20"/>
+          <w:szCs w:val="20"/>
+        </w:rPr>
+      </w:pPr>
+      <w:r>
+        <w:rPr>
+          <w:rFonts w:ascii="Arial" w:hAnsi="Arial" w:cs="Arial"/>
+          <w:sz w:val="20"/>
+          <w:szCs w:val="20"/>
+        </w:rPr>
+        <w:t xml:space="preserve">Download the </w:t>
+      </w:r>
+      <w:r>
+        <w:rPr>
+          <w:rFonts w:ascii="Arial" w:hAnsi="Arial" w:cs="Arial"/>
+          <w:sz w:val="20"/>
+          <w:szCs w:val="20"/>
+        </w:rPr>
+        <w:t>HotPursuit</w:t>
+      </w:r>
+      <w:r>
+        <w:rPr>
+          <w:rFonts w:ascii="Arial" w:hAnsi="Arial" w:cs="Arial"/>
+          <w:sz w:val="20"/>
+          <w:szCs w:val="20"/>
+        </w:rPr>
+        <w:t>.zip</w:t>
+      </w:r>
+      <w:r>
+        <w:rPr>
+          <w:rFonts w:ascii="Arial" w:hAnsi="Arial" w:cs="Arial"/>
+          <w:sz w:val="20"/>
+          <w:szCs w:val="20"/>
+        </w:rPr>
+        <w:t xml:space="preserve"> </w:t>
+      </w:r>
+      <w:r>
+        <w:rPr>
+          <w:rFonts w:ascii="Arial" w:hAnsi="Arial" w:cs="Arial"/>
+          <w:sz w:val="20"/>
+          <w:szCs w:val="20"/>
+        </w:rPr>
+        <w:t xml:space="preserve">and </w:t>
+      </w:r>
+      <w:r>
+        <w:rPr>
+          <w:rFonts w:ascii="Arial" w:hAnsi="Arial" w:cs="Arial"/>
+          <w:sz w:val="20"/>
+          <w:szCs w:val="20"/>
+        </w:rPr>
+        <w:t>extract</w:t>
+      </w:r>
+      <w:r>
+        <w:rPr>
+          <w:rFonts w:ascii="Arial" w:hAnsi="Arial" w:cs="Arial"/>
+          <w:sz w:val="20"/>
+          <w:szCs w:val="20"/>
+        </w:rPr>
+        <w:t>. Run "</w:t>
+      </w:r>
+      <w:r>
+        <w:rPr>
+          <w:rFonts w:ascii="Arial" w:hAnsi="Arial" w:cs="Arial"/>
+          <w:sz w:val="20"/>
+          <w:szCs w:val="20"/>
+        </w:rPr>
+        <w:t>s</w:t>
+      </w:r>
+      <w:r>
+        <w:rPr>
+          <w:rFonts w:ascii="Arial" w:hAnsi="Arial" w:cs="Arial"/>
+          <w:sz w:val="20"/>
+          <w:szCs w:val="20"/>
+        </w:rPr>
+        <w:t>etup</w:t>
+      </w:r>
+      <w:r>
+        <w:rPr>
+          <w:rFonts w:ascii="Arial" w:hAnsi="Arial" w:cs="Arial"/>
+          <w:sz w:val="20"/>
+          <w:szCs w:val="20"/>
+        </w:rPr>
+        <w:t>.exe</w:t>
+      </w:r>
+      <w:r>
+        <w:rPr>
+          <w:rFonts w:ascii="Arial" w:hAnsi="Arial" w:cs="Arial"/>
+          <w:sz w:val="20"/>
+          <w:szCs w:val="20"/>
+        </w:rPr>
+        <w:t>".  Upon completion, an application icon will have been added to the start menu under "TSXToolKit" with the name "</w:t>
+      </w:r>
+      <w:r>
+        <w:rPr>
+          <w:rFonts w:ascii="Arial" w:hAnsi="Arial" w:cs="Arial"/>
+          <w:sz w:val="20"/>
+          <w:szCs w:val="20"/>
+        </w:rPr>
+        <w:t>Hot Pursuit</w:t>
+      </w:r>
+      <w:r>
+        <w:rPr>
+          <w:rFonts w:ascii="Arial" w:hAnsi="Arial" w:cs="Arial"/>
+          <w:sz w:val="20"/>
+          <w:szCs w:val="20"/>
+        </w:rPr>
+        <w:t>".  This application can be pinned to the Start if desired.</w:t>
+      </w:r>
+    </w:p>
+    <w:p>
+      <w:pPr>
+        <w:rPr>
+          <w:rFonts w:ascii="Arial" w:hAnsi="Arial" w:cs="Arial"/>
+          <w:sz w:val="20"/>
+          <w:szCs w:val="20"/>
+        </w:rPr>
+      </w:pPr>
+      <w:r>
+        <w:rPr>
+          <w:rFonts w:ascii="Arial" w:hAnsi="Arial" w:cs="Arial"/>
+          <w:sz w:val="20"/>
+          <w:szCs w:val="20"/>
+        </w:rPr>
+        <w:t>Note, a</w:t>
+      </w:r>
+      <w:r>
+        <w:rPr>
+          <w:rFonts w:ascii="Arial" w:hAnsi="Arial" w:cs="Arial"/>
+          <w:sz w:val="20"/>
+          <w:szCs w:val="20"/>
+        </w:rPr>
+        <w:t>fter the installation of any new TheSky build, the user must launch TheSky once</w:t>
+      </w:r>
+      <w:r>
+        <w:rPr>
+          <w:rFonts w:ascii="Arial" w:hAnsi="Arial" w:cs="Arial"/>
+          <w:sz w:val="20"/>
+          <w:szCs w:val="20"/>
+        </w:rPr>
+        <w:t xml:space="preserve"> in Administrator Mode in order to allow TheSky to register its interface libraries.</w:t>
+      </w:r>
+    </w:p>
+    <w:p>
+      <w:pPr>
+        <w:rPr>
+          <w:rFonts w:ascii="Arial" w:hAnsi="Arial" w:cs="Arial"/>
+          <w:sz w:val="24"/>
+          <w:szCs w:val="24"/>
+          <w:u w:val="single"/>
+        </w:rPr>
+      </w:pPr>
+      <w:r>
+        <w:rPr>
+          <w:rFonts w:ascii="Arial" w:hAnsi="Arial" w:cs="Arial"/>
+          <w:b/>
+          <w:sz w:val="24"/>
+          <w:szCs w:val="24"/>
+          <w:u w:val="single"/>
+        </w:rPr>
+        <w:lastRenderedPageBreak/>
         <w:t>Support</w:t>
       </w:r>
     </w:p>
@@ -4362,7 +3989,6 @@
           <w:sz w:val="20"/>
           <w:szCs w:val="20"/>
         </w:rPr>
-        <w:lastRenderedPageBreak/>
         <w:t xml:space="preserve">This application was written for the public domain and as such is unsupported. </w:t>
       </w:r>
       <w:r>
@@ -4527,15 +4153,7 @@
           <w:sz w:val="20"/>
           <w:szCs w:val="20"/>
         </w:rPr>
-        <w:t>that</w:t>
-      </w:r>
-      <w:r>
-        <w:rPr>
-          <w:rFonts w:ascii="Arial" w:hAnsi="Arial" w:cs="Arial"/>
-          <w:sz w:val="20"/>
-          <w:szCs w:val="20"/>
-        </w:rPr>
-        <w:t xml:space="preserve"> </w:t>
+        <w:t xml:space="preserve">that </w:t>
       </w:r>
       <w:r>
         <w:rPr>
@@ -4618,23 +4236,13 @@
         </w:rPr>
         <w:t xml:space="preserve"> </w:t>
       </w:r>
-      <w:proofErr w:type="gramStart"/>
-      <w:r>
-        <w:rPr>
-          <w:rFonts w:ascii="Arial" w:hAnsi="Arial" w:cs="Arial"/>
-          <w:sz w:val="20"/>
-          <w:szCs w:val="20"/>
-        </w:rPr>
-        <w:t>where</w:t>
-      </w:r>
-      <w:proofErr w:type="gramEnd"/>
-      <w:r>
-        <w:rPr>
-          <w:rFonts w:ascii="Arial" w:hAnsi="Arial" w:cs="Arial"/>
-          <w:sz w:val="20"/>
-          <w:szCs w:val="20"/>
-        </w:rPr>
-        <w:t xml:space="preserve"> </w:t>
+      <w:r>
+        <w:rPr>
+          <w:rFonts w:ascii="Arial" w:hAnsi="Arial" w:cs="Arial"/>
+          <w:sz w:val="20"/>
+          <w:szCs w:val="20"/>
+        </w:rPr>
+        <w:t xml:space="preserve">where </w:t>
       </w:r>
     </w:p>
     <w:p>
@@ -4680,36 +4288,8 @@
           <w:sz w:val="20"/>
           <w:szCs w:val="20"/>
         </w:rPr>
-        <w:t xml:space="preserve"> = binning</w:t>
-      </w:r>
-      <w:proofErr w:type="gramStart"/>
-      <w:r>
-        <w:rPr>
-          <w:rFonts w:ascii="Arial" w:hAnsi="Arial" w:cs="Arial"/>
-          <w:sz w:val="20"/>
-          <w:szCs w:val="20"/>
-        </w:rPr>
-        <w:t>:  “</w:t>
-      </w:r>
-      <w:proofErr w:type="gramEnd"/>
-      <w:r>
-        <w:rPr>
-          <w:rFonts w:ascii="Arial" w:hAnsi="Arial" w:cs="Arial"/>
-          <w:sz w:val="20"/>
-          <w:szCs w:val="20"/>
-        </w:rPr>
-        <w:t xml:space="preserve">1x1”, “2x2”, </w:t>
-      </w:r>
-      <w:proofErr w:type="spellStart"/>
-      <w:r>
-        <w:rPr>
-          <w:rFonts w:ascii="Arial" w:hAnsi="Arial" w:cs="Arial"/>
-          <w:sz w:val="20"/>
-          <w:szCs w:val="20"/>
-        </w:rPr>
-        <w:t>etc</w:t>
-      </w:r>
-      <w:proofErr w:type="spellEnd"/>
+        <w:t xml:space="preserve"> = binning:  “1x1”, “2x2”, etc</w:t>
+      </w:r>
     </w:p>
     <w:p>
       <w:pPr>
@@ -4740,43 +4320,7 @@
           <w:sz w:val="20"/>
           <w:szCs w:val="20"/>
         </w:rPr>
-        <w:t xml:space="preserve"> = temperature in Centigrade</w:t>
-      </w:r>
-      <w:proofErr w:type="gramStart"/>
-      <w:r>
-        <w:rPr>
-          <w:rFonts w:ascii="Arial" w:hAnsi="Arial" w:cs="Arial"/>
-          <w:sz w:val="20"/>
-          <w:szCs w:val="20"/>
-        </w:rPr>
-        <w:t>:  “</w:t>
-      </w:r>
-      <w:proofErr w:type="gramEnd"/>
-      <w:r>
-        <w:rPr>
-          <w:rFonts w:ascii="Arial" w:hAnsi="Arial" w:cs="Arial"/>
-          <w:sz w:val="20"/>
-          <w:szCs w:val="20"/>
-        </w:rPr>
-        <w:t>-</w:t>
-      </w:r>
-      <w:proofErr w:type="spellStart"/>
-      <w:r>
-        <w:rPr>
-          <w:rFonts w:ascii="Arial" w:hAnsi="Arial" w:cs="Arial"/>
-          <w:sz w:val="20"/>
-          <w:szCs w:val="20"/>
-        </w:rPr>
-        <w:t>x.x</w:t>
-      </w:r>
-      <w:proofErr w:type="spellEnd"/>
-      <w:r>
-        <w:rPr>
-          <w:rFonts w:ascii="Arial" w:hAnsi="Arial" w:cs="Arial"/>
-          <w:sz w:val="20"/>
-          <w:szCs w:val="20"/>
-        </w:rPr>
-        <w:t>”</w:t>
+        <w:t xml:space="preserve"> = temperature in Centigrade:  “-x.x”</w:t>
       </w:r>
     </w:p>
     <w:p>
@@ -4840,18 +4384,8 @@
           <w:sz w:val="20"/>
           <w:szCs w:val="20"/>
         </w:rPr>
-        <w:t xml:space="preserve"> = filter name: “C”, “R”, “B”, “V”, </w:t>
-      </w:r>
-      <w:proofErr w:type="spellStart"/>
-      <w:r>
-        <w:rPr>
-          <w:rFonts w:ascii="Arial" w:hAnsi="Arial" w:cs="Arial"/>
-          <w:sz w:val="20"/>
-          <w:szCs w:val="20"/>
-        </w:rPr>
-        <w:t>etc</w:t>
-      </w:r>
-      <w:proofErr w:type="spellEnd"/>
+        <w:t xml:space="preserve"> = filter name: “C”, “R”, “B”, “V”, etc</w:t>
+      </w:r>
     </w:p>
     <w:p>
       <w:pPr>
@@ -5097,25 +4631,7 @@
           <w:sz w:val="20"/>
           <w:szCs w:val="20"/>
         </w:rPr>
-        <w:t xml:space="preserve">The easiest way to prepare for a full reduction library, is to use the </w:t>
-      </w:r>
-      <w:proofErr w:type="spellStart"/>
-      <w:r>
-        <w:rPr>
-          <w:rFonts w:ascii="Arial" w:hAnsi="Arial" w:cs="Arial"/>
-          <w:sz w:val="20"/>
-          <w:szCs w:val="20"/>
-        </w:rPr>
-        <w:t>TSXToolKit</w:t>
-      </w:r>
-      <w:proofErr w:type="spellEnd"/>
-      <w:r>
-        <w:rPr>
-          <w:rFonts w:ascii="Arial" w:hAnsi="Arial" w:cs="Arial"/>
-          <w:sz w:val="20"/>
-          <w:szCs w:val="20"/>
-        </w:rPr>
-        <w:t xml:space="preserve"> utility </w:t>
+        <w:t xml:space="preserve">The easiest way to prepare for a full reduction library, is to use the TSXToolKit utility </w:t>
       </w:r>
       <w:r>
         <w:rPr>
@@ -5133,25 +4649,7 @@
           <w:sz w:val="20"/>
           <w:szCs w:val="20"/>
         </w:rPr>
-        <w:t xml:space="preserve"> which can be downloaded from GitHub/</w:t>
-      </w:r>
-      <w:proofErr w:type="spellStart"/>
-      <w:r>
-        <w:rPr>
-          <w:rFonts w:ascii="Arial" w:hAnsi="Arial" w:cs="Arial"/>
-          <w:sz w:val="20"/>
-          <w:szCs w:val="20"/>
-        </w:rPr>
-        <w:t>rrskybox</w:t>
-      </w:r>
-      <w:proofErr w:type="spellEnd"/>
-      <w:r>
-        <w:rPr>
-          <w:rFonts w:ascii="Arial" w:hAnsi="Arial" w:cs="Arial"/>
-          <w:sz w:val="20"/>
-          <w:szCs w:val="20"/>
-        </w:rPr>
-        <w:t xml:space="preserve">/Reduction Library Generator in same manner as </w:t>
+        <w:t xml:space="preserve"> which can be downloaded from GitHub/rrskybox/Reduction Library Generator in same manner as </w:t>
       </w:r>
       <w:r>
         <w:rPr>
@@ -5167,43 +4665,7 @@
           <w:sz w:val="20"/>
           <w:szCs w:val="20"/>
         </w:rPr>
-        <w:t xml:space="preserve"> itself.  This utility will parse a directory and subdirectories for reduction files, compile their paths into the folder structure and naming conventions, then directly modify the </w:t>
-      </w:r>
-      <w:proofErr w:type="spellStart"/>
-      <w:r>
-        <w:rPr>
-          <w:rFonts w:ascii="Arial" w:hAnsi="Arial" w:cs="Arial"/>
-          <w:sz w:val="20"/>
-          <w:szCs w:val="20"/>
-        </w:rPr>
-        <w:t>TheSky</w:t>
-      </w:r>
-      <w:proofErr w:type="spellEnd"/>
-      <w:r>
-        <w:rPr>
-          <w:rFonts w:ascii="Arial" w:hAnsi="Arial" w:cs="Arial"/>
-          <w:sz w:val="20"/>
-          <w:szCs w:val="20"/>
-        </w:rPr>
-        <w:t xml:space="preserve"> configuration file to accept the libraries.  </w:t>
-      </w:r>
-      <w:proofErr w:type="spellStart"/>
-      <w:r>
-        <w:rPr>
-          <w:rFonts w:ascii="Arial" w:hAnsi="Arial" w:cs="Arial"/>
-          <w:sz w:val="20"/>
-          <w:szCs w:val="20"/>
-        </w:rPr>
-        <w:t>TheSky</w:t>
-      </w:r>
-      <w:proofErr w:type="spellEnd"/>
-      <w:r>
-        <w:rPr>
-          <w:rFonts w:ascii="Arial" w:hAnsi="Arial" w:cs="Arial"/>
-          <w:sz w:val="20"/>
-          <w:szCs w:val="20"/>
-        </w:rPr>
-        <w:t xml:space="preserve"> must be restarted once to load the library structure.</w:t>
+        <w:t xml:space="preserve"> itself.  This utility will parse a directory and subdirectories for reduction files, compile their paths into the folder structure and naming conventions, then directly modify the TheSky configuration file to accept the libraries.  TheSky must be restarted once to load the library structure.</w:t>
       </w:r>
     </w:p>
     <w:p>

</xml_diff>

<commit_message>
Cleaned up some motion offsets, updated manual, refactored some common routines into Utils.
</commit_message>
<xml_diff>
--- a/Hot Pursuit/Hot Pursuit Description.docx
+++ b/Hot Pursuit/Hot Pursuit Description.docx
@@ -100,7 +100,27 @@
           <w:sz w:val="20"/>
           <w:szCs w:val="20"/>
         </w:rPr>
-        <w:t>I’m thinking we should have a category called “101 Fun Things To Do With TheSky.  This little application mostly falls under that moniker.  As most of us know, a couple of hundred good sized rocks are discovered whizzing by the earth every year.  Today, most of these Near Earth Objects (NEO’s) are identified by well-funded, organized projects, but a few are still by amateurs, here and there.  However once spotted, each reported fly-by goes through a phase where it must be confirmed and a precise orbit determined through multiple, independent measurements.  During its time in purgatory, a NEO is listed on a NASA website called “Scout”.  Once confirmed (by somebody, at some point, I guess) the object moves off of Scout and into the IAU Minor Planet Center database.  But, for a time, one has a chance for a look at the equivalent of an astronomical UFO.  That’s where this little app comes in.</w:t>
+        <w:t xml:space="preserve">I’m thinking we should have a category called “101 Fun Things To Do With </w:t>
+      </w:r>
+      <w:proofErr w:type="spellStart"/>
+      <w:r>
+        <w:rPr>
+          <w:rFonts w:ascii="Arial" w:hAnsi="Arial" w:cs="Arial"/>
+          <w:bCs/>
+          <w:sz w:val="20"/>
+          <w:szCs w:val="20"/>
+        </w:rPr>
+        <w:t>TheSky</w:t>
+      </w:r>
+      <w:proofErr w:type="spellEnd"/>
+      <w:r>
+        <w:rPr>
+          <w:rFonts w:ascii="Arial" w:hAnsi="Arial" w:cs="Arial"/>
+          <w:bCs/>
+          <w:sz w:val="20"/>
+          <w:szCs w:val="20"/>
+        </w:rPr>
+        <w:t>.  This little application mostly falls under that moniker.  As most of us know, a couple of hundred good sized rocks are discovered whizzing by the earth every year.  Today, most of these Near Earth Objects (NEO’s) are identified by well-funded, organized projects, but a few are still by amateurs, here and there.  However once spotted, each reported fly-by goes through a phase where it must be confirmed and a precise orbit determined through multiple, independent measurements.  During its time in purgatory, a NEO is listed on a NASA website called “Scout”.  Once confirmed (by somebody, at some point, I guess) the object moves off of Scout and into the IAU Minor Planet Center database.  But, for a time, one has a chance for a look at the equivalent of an astronomical UFO.  That’s where this little app comes in.</w:t>
       </w:r>
     </w:p>
     <w:p>
@@ -139,6 +159,7 @@
         </w:rPr>
         <w:t xml:space="preserve"> with another </w:t>
       </w:r>
+      <w:proofErr w:type="spellStart"/>
       <w:r>
         <w:rPr>
           <w:rFonts w:ascii="Arial" w:hAnsi="Arial" w:cs="Arial"/>
@@ -148,6 +169,7 @@
         </w:rPr>
         <w:t>TSXToolKit</w:t>
       </w:r>
+      <w:proofErr w:type="spellEnd"/>
       <w:r>
         <w:rPr>
           <w:rFonts w:ascii="Arial" w:hAnsi="Arial" w:cs="Arial"/>
@@ -255,7 +277,17 @@
           <w:sz w:val="20"/>
           <w:szCs w:val="20"/>
         </w:rPr>
-        <w:t xml:space="preserve"> for the imager’s site.  That calculation is passed to T</w:t>
+        <w:t xml:space="preserve"> for the imager’s site.  That calculation is passed to </w:t>
+      </w:r>
+      <w:proofErr w:type="spellStart"/>
+      <w:r>
+        <w:rPr>
+          <w:rFonts w:ascii="Arial" w:hAnsi="Arial" w:cs="Arial"/>
+          <w:bCs/>
+          <w:sz w:val="20"/>
+          <w:szCs w:val="20"/>
+        </w:rPr>
+        <w:t>T</w:t>
       </w:r>
       <w:r>
         <w:rPr>
@@ -266,15 +298,27 @@
         </w:rPr>
         <w:t>heSky</w:t>
       </w:r>
-      <w:r>
-        <w:rPr>
-          <w:rFonts w:ascii="Arial" w:hAnsi="Arial" w:cs="Arial"/>
-          <w:bCs/>
-          <w:sz w:val="20"/>
-          <w:szCs w:val="20"/>
-        </w:rPr>
-        <w:t xml:space="preserve"> in the form of real-time Tracking Speed changes over the course of the session.  The user is free to use whatever imaging technique they prefer: long exposure, stacking, live stacking, video, etc</w:t>
-      </w:r>
+      <w:proofErr w:type="spellEnd"/>
+      <w:r>
+        <w:rPr>
+          <w:rFonts w:ascii="Arial" w:hAnsi="Arial" w:cs="Arial"/>
+          <w:bCs/>
+          <w:sz w:val="20"/>
+          <w:szCs w:val="20"/>
+        </w:rPr>
+        <w:t xml:space="preserve"> in the form of real-time Tracking Speed changes over the course of the session.  The user is free to use whatever imaging technique they prefer: long exposure, stacking, live stacking, video, </w:t>
+      </w:r>
+      <w:proofErr w:type="spellStart"/>
+      <w:r>
+        <w:rPr>
+          <w:rFonts w:ascii="Arial" w:hAnsi="Arial" w:cs="Arial"/>
+          <w:bCs/>
+          <w:sz w:val="20"/>
+          <w:szCs w:val="20"/>
+        </w:rPr>
+        <w:t>etc</w:t>
+      </w:r>
+      <w:proofErr w:type="spellEnd"/>
       <w:r>
         <w:rPr>
           <w:rFonts w:ascii="Arial" w:hAnsi="Arial" w:cs="Arial"/>
@@ -635,7 +679,25 @@
           <w:sz w:val="20"/>
           <w:szCs w:val="20"/>
         </w:rPr>
-        <w:t>A Horizons database as well.  Simply us</w:t>
+        <w:t xml:space="preserve">A Horizons </w:t>
+      </w:r>
+      <w:r>
+        <w:rPr>
+          <w:rFonts w:ascii="Arial" w:hAnsi="Arial" w:cs="Arial"/>
+          <w:bCs/>
+          <w:sz w:val="20"/>
+          <w:szCs w:val="20"/>
+        </w:rPr>
+        <w:t xml:space="preserve">or IAU Minor Planet Center </w:t>
+      </w:r>
+      <w:r>
+        <w:rPr>
+          <w:rFonts w:ascii="Arial" w:hAnsi="Arial" w:cs="Arial"/>
+          <w:bCs/>
+          <w:sz w:val="20"/>
+          <w:szCs w:val="20"/>
+        </w:rPr>
+        <w:t>database as well.  Simply us</w:t>
       </w:r>
       <w:r>
         <w:rPr>
@@ -653,7 +715,27 @@
           <w:sz w:val="20"/>
           <w:szCs w:val="20"/>
         </w:rPr>
-        <w:t xml:space="preserve"> TheSky to select a target from the </w:t>
+        <w:t xml:space="preserve"> </w:t>
+      </w:r>
+      <w:proofErr w:type="spellStart"/>
+      <w:r>
+        <w:rPr>
+          <w:rFonts w:ascii="Arial" w:hAnsi="Arial" w:cs="Arial"/>
+          <w:bCs/>
+          <w:sz w:val="20"/>
+          <w:szCs w:val="20"/>
+        </w:rPr>
+        <w:t>TheSky</w:t>
+      </w:r>
+      <w:proofErr w:type="spellEnd"/>
+      <w:r>
+        <w:rPr>
+          <w:rFonts w:ascii="Arial" w:hAnsi="Arial" w:cs="Arial"/>
+          <w:bCs/>
+          <w:sz w:val="20"/>
+          <w:szCs w:val="20"/>
+        </w:rPr>
+        <w:t xml:space="preserve"> to select a target from the </w:t>
       </w:r>
       <w:r>
         <w:rPr>
@@ -734,7 +816,101 @@
           <w:sz w:val="20"/>
           <w:szCs w:val="20"/>
         </w:rPr>
-        <w:t>initiate TheSky tracking.</w:t>
+        <w:t xml:space="preserve">initiate </w:t>
+      </w:r>
+      <w:proofErr w:type="spellStart"/>
+      <w:r>
+        <w:rPr>
+          <w:rFonts w:ascii="Arial" w:hAnsi="Arial" w:cs="Arial"/>
+          <w:bCs/>
+          <w:sz w:val="20"/>
+          <w:szCs w:val="20"/>
+        </w:rPr>
+        <w:t>TheSky</w:t>
+      </w:r>
+      <w:proofErr w:type="spellEnd"/>
+      <w:r>
+        <w:rPr>
+          <w:rFonts w:ascii="Arial" w:hAnsi="Arial" w:cs="Arial"/>
+          <w:bCs/>
+          <w:sz w:val="20"/>
+          <w:szCs w:val="20"/>
+        </w:rPr>
+        <w:t xml:space="preserve"> tracking.</w:t>
+      </w:r>
+      <w:r>
+        <w:rPr>
+          <w:rFonts w:ascii="Arial" w:hAnsi="Arial" w:cs="Arial"/>
+          <w:bCs/>
+          <w:sz w:val="20"/>
+          <w:szCs w:val="20"/>
+        </w:rPr>
+        <w:t xml:space="preserve">  Naming conventions seem to differ between the two </w:t>
+      </w:r>
+      <w:r>
+        <w:rPr>
+          <w:rFonts w:ascii="Arial" w:hAnsi="Arial" w:cs="Arial"/>
+          <w:bCs/>
+          <w:sz w:val="20"/>
+          <w:szCs w:val="20"/>
+        </w:rPr>
+        <w:t>databases, so if one doesn’t work, try the other.</w:t>
+      </w:r>
+      <w:r>
+        <w:rPr>
+          <w:rFonts w:ascii="Arial" w:hAnsi="Arial" w:cs="Arial"/>
+          <w:bCs/>
+          <w:sz w:val="20"/>
+          <w:szCs w:val="20"/>
+        </w:rPr>
+        <w:t xml:space="preserve">  For instance, the MPC database seems more amenable to</w:t>
+      </w:r>
+      <w:r>
+        <w:rPr>
+          <w:rFonts w:ascii="Arial" w:hAnsi="Arial" w:cs="Arial"/>
+          <w:bCs/>
+          <w:sz w:val="20"/>
+          <w:szCs w:val="20"/>
+        </w:rPr>
+        <w:t xml:space="preserve"> successful searches on</w:t>
+      </w:r>
+      <w:r>
+        <w:rPr>
+          <w:rFonts w:ascii="Arial" w:hAnsi="Arial" w:cs="Arial"/>
+          <w:bCs/>
+          <w:sz w:val="20"/>
+          <w:szCs w:val="20"/>
+        </w:rPr>
+        <w:t xml:space="preserve"> </w:t>
+      </w:r>
+      <w:r>
+        <w:rPr>
+          <w:rFonts w:ascii="Arial" w:hAnsi="Arial" w:cs="Arial"/>
+          <w:bCs/>
+          <w:sz w:val="20"/>
+          <w:szCs w:val="20"/>
+        </w:rPr>
+        <w:t xml:space="preserve">target designations such as found in </w:t>
+      </w:r>
+      <w:proofErr w:type="spellStart"/>
+      <w:r>
+        <w:rPr>
+          <w:rFonts w:ascii="Arial" w:hAnsi="Arial" w:cs="Arial"/>
+          <w:bCs/>
+          <w:sz w:val="20"/>
+          <w:szCs w:val="20"/>
+        </w:rPr>
+        <w:t>TheSky</w:t>
+      </w:r>
+      <w:proofErr w:type="spellEnd"/>
+      <w:r>
+        <w:rPr>
+          <w:rFonts w:ascii="Arial" w:hAnsi="Arial" w:cs="Arial"/>
+          <w:bCs/>
+          <w:sz w:val="20"/>
+          <w:szCs w:val="20"/>
+        </w:rPr>
+        <w:t>.</w:t>
       </w:r>
     </w:p>
     <w:p>
@@ -817,7 +993,27 @@
           <w:sz w:val="20"/>
           <w:szCs w:val="20"/>
         </w:rPr>
-        <w:t xml:space="preserve">un TheSky once (and only once) </w:t>
+        <w:t xml:space="preserve">un </w:t>
+      </w:r>
+      <w:proofErr w:type="spellStart"/>
+      <w:r>
+        <w:rPr>
+          <w:rFonts w:ascii="Arial" w:hAnsi="Arial" w:cs="Arial"/>
+          <w:bCs/>
+          <w:sz w:val="20"/>
+          <w:szCs w:val="20"/>
+        </w:rPr>
+        <w:t>TheSky</w:t>
+      </w:r>
+      <w:proofErr w:type="spellEnd"/>
+      <w:r>
+        <w:rPr>
+          <w:rFonts w:ascii="Arial" w:hAnsi="Arial" w:cs="Arial"/>
+          <w:bCs/>
+          <w:sz w:val="20"/>
+          <w:szCs w:val="20"/>
+        </w:rPr>
+        <w:t xml:space="preserve"> once (and only once) </w:t>
       </w:r>
       <w:r>
         <w:rPr>
@@ -1059,7 +1255,27 @@
           <w:sz w:val="20"/>
           <w:szCs w:val="20"/>
         </w:rPr>
-        <w:t xml:space="preserve">From the TSXToolKit in the Start Menu: </w:t>
+        <w:t xml:space="preserve">From the </w:t>
+      </w:r>
+      <w:proofErr w:type="spellStart"/>
+      <w:r>
+        <w:rPr>
+          <w:rFonts w:ascii="Arial" w:hAnsi="Arial" w:cs="Arial"/>
+          <w:bCs/>
+          <w:sz w:val="20"/>
+          <w:szCs w:val="20"/>
+        </w:rPr>
+        <w:t>TSXToolKit</w:t>
+      </w:r>
+      <w:proofErr w:type="spellEnd"/>
+      <w:r>
+        <w:rPr>
+          <w:rFonts w:ascii="Arial" w:hAnsi="Arial" w:cs="Arial"/>
+          <w:bCs/>
+          <w:sz w:val="20"/>
+          <w:szCs w:val="20"/>
+        </w:rPr>
+        <w:t xml:space="preserve"> in the Start Menu: </w:t>
       </w:r>
       <w:r>
         <w:rPr>
@@ -1261,6 +1477,7 @@
           <w:sz w:val="20"/>
           <w:szCs w:val="20"/>
         </w:rPr>
+        <w:lastRenderedPageBreak/>
         <w:t xml:space="preserve">Launch </w:t>
       </w:r>
       <w:r>
@@ -1305,7 +1522,17 @@
           <w:sz w:val="20"/>
           <w:szCs w:val="20"/>
         </w:rPr>
-        <w:t>In the The</w:t>
+        <w:t xml:space="preserve">In the </w:t>
+      </w:r>
+      <w:proofErr w:type="spellStart"/>
+      <w:r>
+        <w:rPr>
+          <w:rFonts w:ascii="Arial" w:hAnsi="Arial" w:cs="Arial"/>
+          <w:bCs/>
+          <w:sz w:val="20"/>
+          <w:szCs w:val="20"/>
+        </w:rPr>
+        <w:t>The</w:t>
       </w:r>
       <w:r>
         <w:rPr>
@@ -1316,6 +1543,7 @@
         </w:rPr>
         <w:t>Sky</w:t>
       </w:r>
+      <w:proofErr w:type="spellEnd"/>
       <w:r>
         <w:rPr>
           <w:rFonts w:ascii="Arial" w:hAnsi="Arial" w:cs="Arial"/>
@@ -1402,7 +1630,6 @@
           <w:sz w:val="20"/>
           <w:szCs w:val="20"/>
         </w:rPr>
-        <w:lastRenderedPageBreak/>
         <w:t>Operation</w:t>
       </w:r>
     </w:p>
@@ -1439,7 +1666,27 @@
           <w:sz w:val="20"/>
           <w:szCs w:val="20"/>
         </w:rPr>
-        <w:t>In TheSky, p</w:t>
+        <w:t xml:space="preserve">In </w:t>
+      </w:r>
+      <w:proofErr w:type="spellStart"/>
+      <w:r>
+        <w:rPr>
+          <w:rFonts w:ascii="Arial" w:hAnsi="Arial" w:cs="Arial"/>
+          <w:bCs/>
+          <w:sz w:val="20"/>
+          <w:szCs w:val="20"/>
+        </w:rPr>
+        <w:t>TheSky</w:t>
+      </w:r>
+      <w:proofErr w:type="spellEnd"/>
+      <w:r>
+        <w:rPr>
+          <w:rFonts w:ascii="Arial" w:hAnsi="Arial" w:cs="Arial"/>
+          <w:bCs/>
+          <w:sz w:val="20"/>
+          <w:szCs w:val="20"/>
+        </w:rPr>
+        <w:t>, p</w:t>
       </w:r>
       <w:r>
         <w:rPr>
@@ -1823,7 +2070,25 @@
           <w:sz w:val="20"/>
           <w:szCs w:val="20"/>
         </w:rPr>
-        <w:t>tracking of a NEO object with TheSky.</w:t>
+        <w:t xml:space="preserve">tracking of a NEO object with </w:t>
+      </w:r>
+      <w:proofErr w:type="spellStart"/>
+      <w:r>
+        <w:rPr>
+          <w:rFonts w:ascii="Arial" w:hAnsi="Arial" w:cs="Arial"/>
+          <w:sz w:val="20"/>
+          <w:szCs w:val="20"/>
+        </w:rPr>
+        <w:t>TheSky</w:t>
+      </w:r>
+      <w:proofErr w:type="spellEnd"/>
+      <w:r>
+        <w:rPr>
+          <w:rFonts w:ascii="Arial" w:hAnsi="Arial" w:cs="Arial"/>
+          <w:sz w:val="20"/>
+          <w:szCs w:val="20"/>
+        </w:rPr>
+        <w:t>.</w:t>
       </w:r>
     </w:p>
     <w:p>
@@ -1856,8 +2121,27 @@
           <w:sz w:val="20"/>
           <w:szCs w:val="20"/>
         </w:rPr>
-        <w:t xml:space="preserve"> input to TheSky using the </w:t>
-      </w:r>
+        <w:t xml:space="preserve"> input to </w:t>
+      </w:r>
+      <w:proofErr w:type="spellStart"/>
+      <w:r>
+        <w:rPr>
+          <w:rFonts w:ascii="Arial" w:hAnsi="Arial" w:cs="Arial"/>
+          <w:sz w:val="20"/>
+          <w:szCs w:val="20"/>
+        </w:rPr>
+        <w:t>TheSky</w:t>
+      </w:r>
+      <w:proofErr w:type="spellEnd"/>
+      <w:r>
+        <w:rPr>
+          <w:rFonts w:ascii="Arial" w:hAnsi="Arial" w:cs="Arial"/>
+          <w:sz w:val="20"/>
+          <w:szCs w:val="20"/>
+        </w:rPr>
+        <w:t xml:space="preserve"> using the </w:t>
+      </w:r>
+      <w:proofErr w:type="spellStart"/>
       <w:r>
         <w:rPr>
           <w:rFonts w:ascii="Arial" w:hAnsi="Arial" w:cs="Arial"/>
@@ -1866,7 +2150,18 @@
           <w:sz w:val="20"/>
           <w:szCs w:val="20"/>
         </w:rPr>
-        <w:t>TSXToolKit Transient Search</w:t>
+        <w:t>TSXToolKit</w:t>
+      </w:r>
+      <w:proofErr w:type="spellEnd"/>
+      <w:r>
+        <w:rPr>
+          <w:rFonts w:ascii="Arial" w:hAnsi="Arial" w:cs="Arial"/>
+          <w:i/>
+          <w:iCs/>
+          <w:sz w:val="20"/>
+          <w:szCs w:val="20"/>
+        </w:rPr>
+        <w:t xml:space="preserve"> Transient Search</w:t>
       </w:r>
       <w:r>
         <w:rPr>
@@ -1922,7 +2217,25 @@
           <w:sz w:val="20"/>
           <w:szCs w:val="20"/>
         </w:rPr>
-        <w:t xml:space="preserve"> in TheSky (or input </w:t>
+        <w:t xml:space="preserve"> in </w:t>
+      </w:r>
+      <w:proofErr w:type="spellStart"/>
+      <w:r>
+        <w:rPr>
+          <w:rFonts w:ascii="Arial" w:hAnsi="Arial" w:cs="Arial"/>
+          <w:sz w:val="20"/>
+          <w:szCs w:val="20"/>
+        </w:rPr>
+        <w:t>TheSky</w:t>
+      </w:r>
+      <w:proofErr w:type="spellEnd"/>
+      <w:r>
+        <w:rPr>
+          <w:rFonts w:ascii="Arial" w:hAnsi="Arial" w:cs="Arial"/>
+          <w:sz w:val="20"/>
+          <w:szCs w:val="20"/>
+        </w:rPr>
+        <w:t xml:space="preserve"> (or input </w:t>
       </w:r>
       <w:r>
         <w:rPr>
@@ -2136,10 +2449,10 @@
           <w:szCs w:val="20"/>
         </w:rPr>
         <w:drawing>
-          <wp:inline distT="0" distB="0" distL="0" distR="0" wp14:anchorId="6E7EA83A" wp14:editId="0C08ABCA">
-            <wp:extent cx="5410955" cy="2038635"/>
-            <wp:effectExtent l="0" t="0" r="0" b="0"/>
-            <wp:docPr id="5" name="Picture 5" descr="Graphical user interface, application&#10;&#10;Description automatically generated"/>
+          <wp:inline distT="0" distB="0" distL="0" distR="0" wp14:anchorId="5579D5A7" wp14:editId="3E064DDF">
+            <wp:extent cx="5430008" cy="2048161"/>
+            <wp:effectExtent l="0" t="0" r="0" b="9525"/>
+            <wp:docPr id="2" name="Picture 2" descr="Graphical user interface, application&#10;&#10;Description automatically generated"/>
             <wp:cNvGraphicFramePr>
               <a:graphicFrameLocks xmlns:a="http://schemas.openxmlformats.org/drawingml/2006/main" noChangeAspect="1"/>
             </wp:cNvGraphicFramePr>
@@ -2147,7 +2460,7 @@
               <a:graphicData uri="http://schemas.openxmlformats.org/drawingml/2006/picture">
                 <pic:pic xmlns:pic="http://schemas.openxmlformats.org/drawingml/2006/picture">
                   <pic:nvPicPr>
-                    <pic:cNvPr id="5" name="Picture 5" descr="Graphical user interface, application&#10;&#10;Description automatically generated"/>
+                    <pic:cNvPr id="2" name="Picture 2" descr="Graphical user interface, application&#10;&#10;Description automatically generated"/>
                     <pic:cNvPicPr/>
                   </pic:nvPicPr>
                   <pic:blipFill>
@@ -2159,7 +2472,7 @@
                   <pic:spPr>
                     <a:xfrm>
                       <a:off x="0" y="0"/>
-                      <a:ext cx="5410955" cy="2038635"/>
+                      <a:ext cx="5430008" cy="2048161"/>
                     </a:xfrm>
                     <a:prstGeom prst="rect">
                       <a:avLst/>
@@ -2525,6 +2838,7 @@
           <w:szCs w:val="20"/>
           <w:u w:val="single"/>
         </w:rPr>
+        <w:lastRenderedPageBreak/>
         <w:t>Correction</w:t>
       </w:r>
       <w:r>
@@ -2566,7 +2880,17 @@
           <w:sz w:val="20"/>
           <w:szCs w:val="20"/>
         </w:rPr>
-        <w:t>MPC-registered observatory.</w:t>
+        <w:t>MPC-registered observatory</w:t>
+      </w:r>
+      <w:r>
+        <w:rPr>
+          <w:rFonts w:ascii="Arial" w:hAnsi="Arial" w:cs="Arial"/>
+          <w:bCs/>
+          <w:noProof/>
+          <w:sz w:val="20"/>
+          <w:szCs w:val="20"/>
+        </w:rPr>
+        <w:t xml:space="preserve"> when tracking Scout targets.  </w:t>
       </w:r>
     </w:p>
     <w:p>
@@ -2586,7 +2910,6 @@
           <w:szCs w:val="20"/>
           <w:u w:val="single"/>
         </w:rPr>
-        <w:lastRenderedPageBreak/>
         <w:t xml:space="preserve">Update </w:t>
       </w:r>
       <w:r>
@@ -2615,7 +2938,27 @@
           <w:sz w:val="20"/>
           <w:szCs w:val="20"/>
         </w:rPr>
-        <w:t xml:space="preserve">updates TheSky </w:t>
+        <w:t xml:space="preserve">updates </w:t>
+      </w:r>
+      <w:proofErr w:type="spellStart"/>
+      <w:r>
+        <w:rPr>
+          <w:rFonts w:ascii="Arial" w:hAnsi="Arial" w:cs="Arial"/>
+          <w:bCs/>
+          <w:sz w:val="20"/>
+          <w:szCs w:val="20"/>
+        </w:rPr>
+        <w:t>TheSky</w:t>
+      </w:r>
+      <w:proofErr w:type="spellEnd"/>
+      <w:r>
+        <w:rPr>
+          <w:rFonts w:ascii="Arial" w:hAnsi="Arial" w:cs="Arial"/>
+          <w:bCs/>
+          <w:sz w:val="20"/>
+          <w:szCs w:val="20"/>
+        </w:rPr>
+        <w:t xml:space="preserve"> </w:t>
       </w:r>
       <w:r>
         <w:rPr>
@@ -2717,7 +3060,27 @@
           <w:sz w:val="20"/>
           <w:szCs w:val="20"/>
         </w:rPr>
-        <w:t>Number of seconds until the next tracking change to TheSky.</w:t>
+        <w:t xml:space="preserve">Number of seconds until the next tracking change to </w:t>
+      </w:r>
+      <w:proofErr w:type="spellStart"/>
+      <w:r>
+        <w:rPr>
+          <w:rFonts w:ascii="Arial" w:hAnsi="Arial" w:cs="Arial"/>
+          <w:bCs/>
+          <w:sz w:val="20"/>
+          <w:szCs w:val="20"/>
+        </w:rPr>
+        <w:t>TheSky</w:t>
+      </w:r>
+      <w:proofErr w:type="spellEnd"/>
+      <w:r>
+        <w:rPr>
+          <w:rFonts w:ascii="Arial" w:hAnsi="Arial" w:cs="Arial"/>
+          <w:bCs/>
+          <w:sz w:val="20"/>
+          <w:szCs w:val="20"/>
+        </w:rPr>
+        <w:t>.</w:t>
       </w:r>
     </w:p>
     <w:p>
@@ -2872,6 +3235,62 @@
           <w:szCs w:val="20"/>
         </w:rPr>
       </w:pPr>
+      <w:r>
+        <w:rPr>
+          <w:rFonts w:ascii="Arial" w:hAnsi="Arial" w:cs="Arial"/>
+          <w:bCs/>
+          <w:sz w:val="20"/>
+          <w:szCs w:val="20"/>
+          <w:u w:val="single"/>
+        </w:rPr>
+        <w:t>MPC</w:t>
+      </w:r>
+      <w:r>
+        <w:rPr>
+          <w:rFonts w:ascii="Arial" w:hAnsi="Arial" w:cs="Arial"/>
+          <w:bCs/>
+          <w:sz w:val="20"/>
+          <w:szCs w:val="20"/>
+          <w:u w:val="single"/>
+        </w:rPr>
+        <w:t>:</w:t>
+      </w:r>
+      <w:r>
+        <w:rPr>
+          <w:rFonts w:ascii="Arial" w:hAnsi="Arial" w:cs="Arial"/>
+          <w:bCs/>
+          <w:sz w:val="20"/>
+          <w:szCs w:val="20"/>
+        </w:rPr>
+        <w:t xml:space="preserve"> </w:t>
+      </w:r>
+      <w:r>
+        <w:rPr>
+          <w:rFonts w:ascii="Arial" w:hAnsi="Arial" w:cs="Arial"/>
+          <w:bCs/>
+          <w:sz w:val="20"/>
+          <w:szCs w:val="20"/>
+        </w:rPr>
+        <w:t xml:space="preserve">Initiates </w:t>
+      </w:r>
+      <w:r>
+        <w:rPr>
+          <w:rFonts w:ascii="Arial" w:hAnsi="Arial" w:cs="Arial"/>
+          <w:bCs/>
+          <w:sz w:val="20"/>
+          <w:szCs w:val="20"/>
+        </w:rPr>
+        <w:t>IAU Minor Planet Center</w:t>
+      </w:r>
+      <w:r>
+        <w:rPr>
+          <w:rFonts w:ascii="Arial" w:hAnsi="Arial" w:cs="Arial"/>
+          <w:bCs/>
+          <w:sz w:val="20"/>
+          <w:szCs w:val="20"/>
+        </w:rPr>
+        <w:t xml:space="preserve"> query and tracking which is repeatedly updated according to the update period.</w:t>
+      </w:r>
     </w:p>
     <w:p>
       <w:pPr>
@@ -3009,7 +3428,27 @@
           <w:sz w:val="20"/>
           <w:szCs w:val="20"/>
         </w:rPr>
-        <w:t>using automation of TheSky.</w:t>
+        <w:t xml:space="preserve">using automation of </w:t>
+      </w:r>
+      <w:proofErr w:type="spellStart"/>
+      <w:r>
+        <w:rPr>
+          <w:rFonts w:ascii="Arial" w:hAnsi="Arial" w:cs="Arial"/>
+          <w:bCs/>
+          <w:sz w:val="20"/>
+          <w:szCs w:val="20"/>
+        </w:rPr>
+        <w:t>TheSky</w:t>
+      </w:r>
+      <w:proofErr w:type="spellEnd"/>
+      <w:r>
+        <w:rPr>
+          <w:rFonts w:ascii="Arial" w:hAnsi="Arial" w:cs="Arial"/>
+          <w:bCs/>
+          <w:sz w:val="20"/>
+          <w:szCs w:val="20"/>
+        </w:rPr>
+        <w:t>.</w:t>
       </w:r>
     </w:p>
     <w:p>
@@ -3181,7 +3620,27 @@
           <w:sz w:val="20"/>
           <w:szCs w:val="20"/>
         </w:rPr>
-        <w:t xml:space="preserve">  Initiates imaging in TheSky.</w:t>
+        <w:t xml:space="preserve">  Initiates imaging in </w:t>
+      </w:r>
+      <w:proofErr w:type="spellStart"/>
+      <w:r>
+        <w:rPr>
+          <w:rFonts w:ascii="Arial" w:hAnsi="Arial" w:cs="Arial"/>
+          <w:bCs/>
+          <w:sz w:val="20"/>
+          <w:szCs w:val="20"/>
+        </w:rPr>
+        <w:t>TheSky</w:t>
+      </w:r>
+      <w:proofErr w:type="spellEnd"/>
+      <w:r>
+        <w:rPr>
+          <w:rFonts w:ascii="Arial" w:hAnsi="Arial" w:cs="Arial"/>
+          <w:bCs/>
+          <w:sz w:val="20"/>
+          <w:szCs w:val="20"/>
+        </w:rPr>
+        <w:t>.</w:t>
       </w:r>
     </w:p>
     <w:p>
@@ -3281,6 +3740,7 @@
         <w:rPr>
           <w:noProof/>
         </w:rPr>
+        <w:lastRenderedPageBreak/>
         <w:drawing>
           <wp:inline distT="0" distB="0" distL="0" distR="0" wp14:anchorId="55E7774B" wp14:editId="34691904">
             <wp:extent cx="5895975" cy="3316486"/>
@@ -3342,7 +3802,6 @@
           <w:szCs w:val="24"/>
           <w:u w:val="single"/>
         </w:rPr>
-        <w:lastRenderedPageBreak/>
         <w:t>Operation</w:t>
       </w:r>
     </w:p>
@@ -3432,6 +3891,7 @@
           <w:szCs w:val="24"/>
           <w:u w:val="single"/>
         </w:rPr>
+        <w:lastRenderedPageBreak/>
         <w:t xml:space="preserve">Site </w:t>
       </w:r>
       <w:r>
@@ -3579,7 +4039,47 @@
           <w:sz w:val="20"/>
           <w:szCs w:val="20"/>
         </w:rPr>
-        <w:t>This translation is applied to both the position of the target (RA/Dec) and tracking rate (dRA/dDec) as viewed from the user’s site.</w:t>
+        <w:t>This translation is applied to both the position of the target (RA/Dec) and tracking rate (</w:t>
+      </w:r>
+      <w:proofErr w:type="spellStart"/>
+      <w:r>
+        <w:rPr>
+          <w:rFonts w:ascii="Arial" w:hAnsi="Arial" w:cs="Arial"/>
+          <w:bCs/>
+          <w:sz w:val="20"/>
+          <w:szCs w:val="20"/>
+        </w:rPr>
+        <w:t>dRA</w:t>
+      </w:r>
+      <w:proofErr w:type="spellEnd"/>
+      <w:r>
+        <w:rPr>
+          <w:rFonts w:ascii="Arial" w:hAnsi="Arial" w:cs="Arial"/>
+          <w:bCs/>
+          <w:sz w:val="20"/>
+          <w:szCs w:val="20"/>
+        </w:rPr>
+        <w:t>/</w:t>
+      </w:r>
+      <w:proofErr w:type="spellStart"/>
+      <w:r>
+        <w:rPr>
+          <w:rFonts w:ascii="Arial" w:hAnsi="Arial" w:cs="Arial"/>
+          <w:bCs/>
+          <w:sz w:val="20"/>
+          <w:szCs w:val="20"/>
+        </w:rPr>
+        <w:t>dDec</w:t>
+      </w:r>
+      <w:proofErr w:type="spellEnd"/>
+      <w:r>
+        <w:rPr>
+          <w:rFonts w:ascii="Arial" w:hAnsi="Arial" w:cs="Arial"/>
+          <w:bCs/>
+          <w:sz w:val="20"/>
+          <w:szCs w:val="20"/>
+        </w:rPr>
+        <w:t>) as viewed from the user’s site.</w:t>
       </w:r>
     </w:p>
     <w:p>
@@ -3617,7 +4117,47 @@
           <w:sz w:val="20"/>
           <w:szCs w:val="20"/>
         </w:rPr>
-        <w:t>the specific location (lat, long, elev) of the observer.</w:t>
+        <w:t>the specific location (</w:t>
+      </w:r>
+      <w:proofErr w:type="spellStart"/>
+      <w:r>
+        <w:rPr>
+          <w:rFonts w:ascii="Arial" w:hAnsi="Arial" w:cs="Arial"/>
+          <w:bCs/>
+          <w:sz w:val="20"/>
+          <w:szCs w:val="20"/>
+        </w:rPr>
+        <w:t>lat</w:t>
+      </w:r>
+      <w:proofErr w:type="spellEnd"/>
+      <w:r>
+        <w:rPr>
+          <w:rFonts w:ascii="Arial" w:hAnsi="Arial" w:cs="Arial"/>
+          <w:bCs/>
+          <w:sz w:val="20"/>
+          <w:szCs w:val="20"/>
+        </w:rPr>
+        <w:t xml:space="preserve">, long, </w:t>
+      </w:r>
+      <w:proofErr w:type="spellStart"/>
+      <w:r>
+        <w:rPr>
+          <w:rFonts w:ascii="Arial" w:hAnsi="Arial" w:cs="Arial"/>
+          <w:bCs/>
+          <w:sz w:val="20"/>
+          <w:szCs w:val="20"/>
+        </w:rPr>
+        <w:t>elev</w:t>
+      </w:r>
+      <w:proofErr w:type="spellEnd"/>
+      <w:r>
+        <w:rPr>
+          <w:rFonts w:ascii="Arial" w:hAnsi="Arial" w:cs="Arial"/>
+          <w:bCs/>
+          <w:sz w:val="20"/>
+          <w:szCs w:val="20"/>
+        </w:rPr>
+        <w:t>) of the observer.</w:t>
       </w:r>
     </w:p>
     <w:p>
@@ -3664,7 +4204,25 @@
           <w:sz w:val="20"/>
           <w:szCs w:val="20"/>
         </w:rPr>
-        <w:t xml:space="preserve"> is a Windows Forms executable, written in Visual C#.  The app requires TheSkyX </w:t>
+        <w:t xml:space="preserve"> is a Windows Forms executable, written in Visual C#.  The app requires </w:t>
+      </w:r>
+      <w:proofErr w:type="spellStart"/>
+      <w:r>
+        <w:rPr>
+          <w:rFonts w:ascii="Arial" w:hAnsi="Arial" w:cs="Arial"/>
+          <w:sz w:val="20"/>
+          <w:szCs w:val="20"/>
+        </w:rPr>
+        <w:t>TheSkyX</w:t>
+      </w:r>
+      <w:proofErr w:type="spellEnd"/>
+      <w:r>
+        <w:rPr>
+          <w:rFonts w:ascii="Arial" w:hAnsi="Arial" w:cs="Arial"/>
+          <w:sz w:val="20"/>
+          <w:szCs w:val="20"/>
+        </w:rPr>
+        <w:t xml:space="preserve"> </w:t>
       </w:r>
       <w:r>
         <w:rPr>
@@ -3773,7 +4331,25 @@
           <w:sz w:val="20"/>
           <w:szCs w:val="20"/>
         </w:rPr>
-        <w:t xml:space="preserve"> on GitHub in the “publish” directory of rrskybox/</w:t>
+        <w:t xml:space="preserve"> on GitHub in the “publish” directory of </w:t>
+      </w:r>
+      <w:proofErr w:type="spellStart"/>
+      <w:r>
+        <w:rPr>
+          <w:rFonts w:ascii="Arial" w:hAnsi="Arial" w:cs="Arial"/>
+          <w:sz w:val="20"/>
+          <w:szCs w:val="20"/>
+        </w:rPr>
+        <w:t>rrskybox</w:t>
+      </w:r>
+      <w:proofErr w:type="spellEnd"/>
+      <w:r>
+        <w:rPr>
+          <w:rFonts w:ascii="Arial" w:hAnsi="Arial" w:cs="Arial"/>
+          <w:sz w:val="20"/>
+          <w:szCs w:val="20"/>
+        </w:rPr>
+        <w:t>/</w:t>
       </w:r>
       <w:r>
         <w:rPr>
@@ -3902,7 +4478,25 @@
           <w:sz w:val="20"/>
           <w:szCs w:val="20"/>
         </w:rPr>
-        <w:t>".  Upon completion, an application icon will have been added to the start menu under "TSXToolKit" with the name "</w:t>
+        <w:t>".  Upon completion, an application icon will have been added to the start menu under "</w:t>
+      </w:r>
+      <w:proofErr w:type="spellStart"/>
+      <w:r>
+        <w:rPr>
+          <w:rFonts w:ascii="Arial" w:hAnsi="Arial" w:cs="Arial"/>
+          <w:sz w:val="20"/>
+          <w:szCs w:val="20"/>
+        </w:rPr>
+        <w:t>TSXToolKit</w:t>
+      </w:r>
+      <w:proofErr w:type="spellEnd"/>
+      <w:r>
+        <w:rPr>
+          <w:rFonts w:ascii="Arial" w:hAnsi="Arial" w:cs="Arial"/>
+          <w:sz w:val="20"/>
+          <w:szCs w:val="20"/>
+        </w:rPr>
+        <w:t>" with the name "</w:t>
       </w:r>
       <w:r>
         <w:rPr>
@@ -3943,15 +4537,69 @@
           <w:sz w:val="20"/>
           <w:szCs w:val="20"/>
         </w:rPr>
-        <w:t>fter the installation of any new TheSky build, the user must launch TheSky once</w:t>
-      </w:r>
-      <w:r>
-        <w:rPr>
-          <w:rFonts w:ascii="Arial" w:hAnsi="Arial" w:cs="Arial"/>
-          <w:sz w:val="20"/>
-          <w:szCs w:val="20"/>
-        </w:rPr>
-        <w:t xml:space="preserve"> in Administrator Mode in order to allow TheSky to register its interface libraries.</w:t>
+        <w:t xml:space="preserve">fter the installation of any new </w:t>
+      </w:r>
+      <w:proofErr w:type="spellStart"/>
+      <w:r>
+        <w:rPr>
+          <w:rFonts w:ascii="Arial" w:hAnsi="Arial" w:cs="Arial"/>
+          <w:sz w:val="20"/>
+          <w:szCs w:val="20"/>
+        </w:rPr>
+        <w:t>TheSky</w:t>
+      </w:r>
+      <w:proofErr w:type="spellEnd"/>
+      <w:r>
+        <w:rPr>
+          <w:rFonts w:ascii="Arial" w:hAnsi="Arial" w:cs="Arial"/>
+          <w:sz w:val="20"/>
+          <w:szCs w:val="20"/>
+        </w:rPr>
+        <w:t xml:space="preserve"> build, the user must launch </w:t>
+      </w:r>
+      <w:proofErr w:type="spellStart"/>
+      <w:r>
+        <w:rPr>
+          <w:rFonts w:ascii="Arial" w:hAnsi="Arial" w:cs="Arial"/>
+          <w:sz w:val="20"/>
+          <w:szCs w:val="20"/>
+        </w:rPr>
+        <w:t>TheSky</w:t>
+      </w:r>
+      <w:proofErr w:type="spellEnd"/>
+      <w:r>
+        <w:rPr>
+          <w:rFonts w:ascii="Arial" w:hAnsi="Arial" w:cs="Arial"/>
+          <w:sz w:val="20"/>
+          <w:szCs w:val="20"/>
+        </w:rPr>
+        <w:t xml:space="preserve"> once</w:t>
+      </w:r>
+      <w:r>
+        <w:rPr>
+          <w:rFonts w:ascii="Arial" w:hAnsi="Arial" w:cs="Arial"/>
+          <w:sz w:val="20"/>
+          <w:szCs w:val="20"/>
+        </w:rPr>
+        <w:t xml:space="preserve"> in Administrator Mode in order to allow </w:t>
+      </w:r>
+      <w:proofErr w:type="spellStart"/>
+      <w:r>
+        <w:rPr>
+          <w:rFonts w:ascii="Arial" w:hAnsi="Arial" w:cs="Arial"/>
+          <w:sz w:val="20"/>
+          <w:szCs w:val="20"/>
+        </w:rPr>
+        <w:t>TheSky</w:t>
+      </w:r>
+      <w:proofErr w:type="spellEnd"/>
+      <w:r>
+        <w:rPr>
+          <w:rFonts w:ascii="Arial" w:hAnsi="Arial" w:cs="Arial"/>
+          <w:sz w:val="20"/>
+          <w:szCs w:val="20"/>
+        </w:rPr>
+        <w:t xml:space="preserve"> to register its interface libraries.</w:t>
       </w:r>
     </w:p>
     <w:p>
@@ -3971,7 +4619,6 @@
           <w:szCs w:val="24"/>
           <w:u w:val="single"/>
         </w:rPr>
-        <w:lastRenderedPageBreak/>
         <w:t>Support</w:t>
       </w:r>
     </w:p>
@@ -4288,8 +4935,18 @@
           <w:sz w:val="20"/>
           <w:szCs w:val="20"/>
         </w:rPr>
-        <w:t xml:space="preserve"> = binning:  “1x1”, “2x2”, etc</w:t>
-      </w:r>
+        <w:t xml:space="preserve"> = binning:  “1x1”, “2x2”, </w:t>
+      </w:r>
+      <w:proofErr w:type="spellStart"/>
+      <w:r>
+        <w:rPr>
+          <w:rFonts w:ascii="Arial" w:hAnsi="Arial" w:cs="Arial"/>
+          <w:sz w:val="20"/>
+          <w:szCs w:val="20"/>
+        </w:rPr>
+        <w:t>etc</w:t>
+      </w:r>
+      <w:proofErr w:type="spellEnd"/>
     </w:p>
     <w:p>
       <w:pPr>
@@ -4320,7 +4977,25 @@
           <w:sz w:val="20"/>
           <w:szCs w:val="20"/>
         </w:rPr>
-        <w:t xml:space="preserve"> = temperature in Centigrade:  “-x.x”</w:t>
+        <w:t xml:space="preserve"> = temperature in Centigrade:  “-</w:t>
+      </w:r>
+      <w:proofErr w:type="spellStart"/>
+      <w:r>
+        <w:rPr>
+          <w:rFonts w:ascii="Arial" w:hAnsi="Arial" w:cs="Arial"/>
+          <w:sz w:val="20"/>
+          <w:szCs w:val="20"/>
+        </w:rPr>
+        <w:t>x.x</w:t>
+      </w:r>
+      <w:proofErr w:type="spellEnd"/>
+      <w:r>
+        <w:rPr>
+          <w:rFonts w:ascii="Arial" w:hAnsi="Arial" w:cs="Arial"/>
+          <w:sz w:val="20"/>
+          <w:szCs w:val="20"/>
+        </w:rPr>
+        <w:t>”</w:t>
       </w:r>
     </w:p>
     <w:p>
@@ -4384,8 +5059,18 @@
           <w:sz w:val="20"/>
           <w:szCs w:val="20"/>
         </w:rPr>
-        <w:t xml:space="preserve"> = filter name: “C”, “R”, “B”, “V”, etc</w:t>
-      </w:r>
+        <w:t xml:space="preserve"> = filter name: “C”, “R”, “B”, “V”, </w:t>
+      </w:r>
+      <w:proofErr w:type="spellStart"/>
+      <w:r>
+        <w:rPr>
+          <w:rFonts w:ascii="Arial" w:hAnsi="Arial" w:cs="Arial"/>
+          <w:sz w:val="20"/>
+          <w:szCs w:val="20"/>
+        </w:rPr>
+        <w:t>etc</w:t>
+      </w:r>
+      <w:proofErr w:type="spellEnd"/>
     </w:p>
     <w:p>
       <w:pPr>
@@ -4575,6 +5260,7 @@
           <w:sz w:val="20"/>
           <w:szCs w:val="20"/>
         </w:rPr>
+        <w:lastRenderedPageBreak/>
         <w:drawing>
           <wp:anchor distT="0" distB="0" distL="114300" distR="114300" simplePos="0" relativeHeight="251659264" behindDoc="0" locked="0" layoutInCell="1" allowOverlap="1" wp14:anchorId="7E81C7E1" wp14:editId="53DDF647">
             <wp:simplePos x="0" y="0"/>
@@ -4631,7 +5317,25 @@
           <w:sz w:val="20"/>
           <w:szCs w:val="20"/>
         </w:rPr>
-        <w:t xml:space="preserve">The easiest way to prepare for a full reduction library, is to use the TSXToolKit utility </w:t>
+        <w:t xml:space="preserve">The easiest way to prepare for a full reduction library, is to use the </w:t>
+      </w:r>
+      <w:proofErr w:type="spellStart"/>
+      <w:r>
+        <w:rPr>
+          <w:rFonts w:ascii="Arial" w:hAnsi="Arial" w:cs="Arial"/>
+          <w:sz w:val="20"/>
+          <w:szCs w:val="20"/>
+        </w:rPr>
+        <w:t>TSXToolKit</w:t>
+      </w:r>
+      <w:proofErr w:type="spellEnd"/>
+      <w:r>
+        <w:rPr>
+          <w:rFonts w:ascii="Arial" w:hAnsi="Arial" w:cs="Arial"/>
+          <w:sz w:val="20"/>
+          <w:szCs w:val="20"/>
+        </w:rPr>
+        <w:t xml:space="preserve"> utility </w:t>
       </w:r>
       <w:r>
         <w:rPr>
@@ -4649,7 +5353,25 @@
           <w:sz w:val="20"/>
           <w:szCs w:val="20"/>
         </w:rPr>
-        <w:t xml:space="preserve"> which can be downloaded from GitHub/rrskybox/Reduction Library Generator in same manner as </w:t>
+        <w:t xml:space="preserve"> which can be downloaded from GitHub/</w:t>
+      </w:r>
+      <w:proofErr w:type="spellStart"/>
+      <w:r>
+        <w:rPr>
+          <w:rFonts w:ascii="Arial" w:hAnsi="Arial" w:cs="Arial"/>
+          <w:sz w:val="20"/>
+          <w:szCs w:val="20"/>
+        </w:rPr>
+        <w:t>rrskybox</w:t>
+      </w:r>
+      <w:proofErr w:type="spellEnd"/>
+      <w:r>
+        <w:rPr>
+          <w:rFonts w:ascii="Arial" w:hAnsi="Arial" w:cs="Arial"/>
+          <w:sz w:val="20"/>
+          <w:szCs w:val="20"/>
+        </w:rPr>
+        <w:t xml:space="preserve">/Reduction Library Generator in same manner as </w:t>
       </w:r>
       <w:r>
         <w:rPr>
@@ -4665,7 +5387,43 @@
           <w:sz w:val="20"/>
           <w:szCs w:val="20"/>
         </w:rPr>
-        <w:t xml:space="preserve"> itself.  This utility will parse a directory and subdirectories for reduction files, compile their paths into the folder structure and naming conventions, then directly modify the TheSky configuration file to accept the libraries.  TheSky must be restarted once to load the library structure.</w:t>
+        <w:t xml:space="preserve"> itself.  This utility will parse a directory and subdirectories for reduction files, compile their paths into the folder structure and naming conventions, then directly modify the </w:t>
+      </w:r>
+      <w:proofErr w:type="spellStart"/>
+      <w:r>
+        <w:rPr>
+          <w:rFonts w:ascii="Arial" w:hAnsi="Arial" w:cs="Arial"/>
+          <w:sz w:val="20"/>
+          <w:szCs w:val="20"/>
+        </w:rPr>
+        <w:t>TheSky</w:t>
+      </w:r>
+      <w:proofErr w:type="spellEnd"/>
+      <w:r>
+        <w:rPr>
+          <w:rFonts w:ascii="Arial" w:hAnsi="Arial" w:cs="Arial"/>
+          <w:sz w:val="20"/>
+          <w:szCs w:val="20"/>
+        </w:rPr>
+        <w:t xml:space="preserve"> configuration file to accept the libraries.  </w:t>
+      </w:r>
+      <w:proofErr w:type="spellStart"/>
+      <w:r>
+        <w:rPr>
+          <w:rFonts w:ascii="Arial" w:hAnsi="Arial" w:cs="Arial"/>
+          <w:sz w:val="20"/>
+          <w:szCs w:val="20"/>
+        </w:rPr>
+        <w:t>TheSky</w:t>
+      </w:r>
+      <w:proofErr w:type="spellEnd"/>
+      <w:r>
+        <w:rPr>
+          <w:rFonts w:ascii="Arial" w:hAnsi="Arial" w:cs="Arial"/>
+          <w:sz w:val="20"/>
+          <w:szCs w:val="20"/>
+        </w:rPr>
+        <w:t xml:space="preserve"> must be restarted once to load the library structure.</w:t>
       </w:r>
     </w:p>
     <w:p>

</xml_diff>

<commit_message>
Added repetitions for imaging. Fixed some small irritants.Updated zip to newest rev Corrected problems with interpolated ephemeris table
</commit_message>
<xml_diff>
--- a/Hot Pursuit/Hot Pursuit Description.docx
+++ b/Hot Pursuit/Hot Pursuit Description.docx
@@ -100,7 +100,27 @@
           <w:sz w:val="20"/>
           <w:szCs w:val="20"/>
         </w:rPr>
-        <w:t xml:space="preserve">I’m thinking we should have a category called “101 Fun Things To Do With </w:t>
+        <w:t xml:space="preserve">I’m thinking we should have a category called “101 Fun Things </w:t>
+      </w:r>
+      <w:proofErr w:type="gramStart"/>
+      <w:r>
+        <w:rPr>
+          <w:rFonts w:ascii="Arial" w:hAnsi="Arial" w:cs="Arial"/>
+          <w:bCs/>
+          <w:sz w:val="20"/>
+          <w:szCs w:val="20"/>
+        </w:rPr>
+        <w:t>To</w:t>
+      </w:r>
+      <w:proofErr w:type="gramEnd"/>
+      <w:r>
+        <w:rPr>
+          <w:rFonts w:ascii="Arial" w:hAnsi="Arial" w:cs="Arial"/>
+          <w:bCs/>
+          <w:sz w:val="20"/>
+          <w:szCs w:val="20"/>
+        </w:rPr>
+        <w:t xml:space="preserve"> Do With </w:t>
       </w:r>
       <w:proofErr w:type="spellStart"/>
       <w:r>
@@ -120,7 +140,67 @@
           <w:sz w:val="20"/>
           <w:szCs w:val="20"/>
         </w:rPr>
-        <w:t>.  This little application mostly falls under that moniker.  As most of us know, a couple of hundred good sized rocks are discovered whizzing by the earth every year.  Today, most of these Near Earth Objects (NEO’s) are identified by well-funded, organized projects, but a few are still by amateurs, here and there.  However once spotted, each reported fly-by goes through a phase where it must be confirmed and a precise orbit determined through multiple, independent measurements.  During its time in purgatory, a NEO is listed on a NASA website called “Scout”.  Once confirmed (by somebody, at some point, I guess) the object moves off of Scout and into the IAU Minor Planet Center database.  But, for a time, one has a chance for a look at the equivalent of an astronomical UFO.  That’s where this little app comes in.</w:t>
+        <w:t xml:space="preserve">.  This little application mostly falls under that moniker.  As most of us know, a couple of hundred good sized rocks are discovered whizzing by the earth every year.  Today, most of these </w:t>
+      </w:r>
+      <w:proofErr w:type="gramStart"/>
+      <w:r>
+        <w:rPr>
+          <w:rFonts w:ascii="Arial" w:hAnsi="Arial" w:cs="Arial"/>
+          <w:bCs/>
+          <w:sz w:val="20"/>
+          <w:szCs w:val="20"/>
+        </w:rPr>
+        <w:t>Near Earth</w:t>
+      </w:r>
+      <w:proofErr w:type="gramEnd"/>
+      <w:r>
+        <w:rPr>
+          <w:rFonts w:ascii="Arial" w:hAnsi="Arial" w:cs="Arial"/>
+          <w:bCs/>
+          <w:sz w:val="20"/>
+          <w:szCs w:val="20"/>
+        </w:rPr>
+        <w:t xml:space="preserve"> Objects (NEO’s) are identified by well-funded, organized projects, but a few are still by amateurs, here and there.  However once spotted, each reported fly-by goes through a phase where it must be </w:t>
+      </w:r>
+      <w:proofErr w:type="gramStart"/>
+      <w:r>
+        <w:rPr>
+          <w:rFonts w:ascii="Arial" w:hAnsi="Arial" w:cs="Arial"/>
+          <w:bCs/>
+          <w:sz w:val="20"/>
+          <w:szCs w:val="20"/>
+        </w:rPr>
+        <w:t>confirmed</w:t>
+      </w:r>
+      <w:proofErr w:type="gramEnd"/>
+      <w:r>
+        <w:rPr>
+          <w:rFonts w:ascii="Arial" w:hAnsi="Arial" w:cs="Arial"/>
+          <w:bCs/>
+          <w:sz w:val="20"/>
+          <w:szCs w:val="20"/>
+        </w:rPr>
+        <w:t xml:space="preserve"> and a precise orbit determined through multiple, independent measurements.  During its time in purgatory, a NEO is listed on a NASA website called “Scout”.  Once confirmed (by somebody, at some point, I guess) the object moves </w:t>
+      </w:r>
+      <w:proofErr w:type="gramStart"/>
+      <w:r>
+        <w:rPr>
+          <w:rFonts w:ascii="Arial" w:hAnsi="Arial" w:cs="Arial"/>
+          <w:bCs/>
+          <w:sz w:val="20"/>
+          <w:szCs w:val="20"/>
+        </w:rPr>
+        <w:t>off of</w:t>
+      </w:r>
+      <w:proofErr w:type="gramEnd"/>
+      <w:r>
+        <w:rPr>
+          <w:rFonts w:ascii="Arial" w:hAnsi="Arial" w:cs="Arial"/>
+          <w:bCs/>
+          <w:sz w:val="20"/>
+          <w:szCs w:val="20"/>
+        </w:rPr>
+        <w:t xml:space="preserve"> Scout and into the IAU Minor Planet Center database.  But, for a time, one has a chance for a look at the equivalent of an astronomical UFO.  That’s where this little app comes in.</w:t>
       </w:r>
     </w:p>
     <w:p>
@@ -252,14 +332,25 @@
           <w:szCs w:val="20"/>
         </w:rPr>
       </w:pPr>
-      <w:r>
-        <w:rPr>
-          <w:rFonts w:ascii="Arial" w:hAnsi="Arial" w:cs="Arial"/>
-          <w:bCs/>
-          <w:sz w:val="20"/>
-          <w:szCs w:val="20"/>
-        </w:rPr>
-        <w:t xml:space="preserve">So what Hot Pursuit does is get the current ephemeris information from Scout, then recalculates and interpolates the position and speed in down to one second </w:t>
+      <w:proofErr w:type="gramStart"/>
+      <w:r>
+        <w:rPr>
+          <w:rFonts w:ascii="Arial" w:hAnsi="Arial" w:cs="Arial"/>
+          <w:bCs/>
+          <w:sz w:val="20"/>
+          <w:szCs w:val="20"/>
+        </w:rPr>
+        <w:t>So</w:t>
+      </w:r>
+      <w:proofErr w:type="gramEnd"/>
+      <w:r>
+        <w:rPr>
+          <w:rFonts w:ascii="Arial" w:hAnsi="Arial" w:cs="Arial"/>
+          <w:bCs/>
+          <w:sz w:val="20"/>
+          <w:szCs w:val="20"/>
+        </w:rPr>
+        <w:t xml:space="preserve"> what Hot Pursuit does is get the current ephemeris information from Scout, then recalculates and interpolates the position and speed in down to one second </w:t>
       </w:r>
       <w:r>
         <w:rPr>
@@ -306,7 +397,27 @@
           <w:sz w:val="20"/>
           <w:szCs w:val="20"/>
         </w:rPr>
-        <w:t xml:space="preserve"> in the form of real-time Tracking Speed changes over the course of the session.  The user is free to use whatever imaging technique they prefer: long exposure, stacking, live stacking, video, </w:t>
+        <w:t xml:space="preserve"> in the form of real-time Tracking Speed changes over the course of the session.  The user is free to use whatever imaging technique they </w:t>
+      </w:r>
+      <w:proofErr w:type="gramStart"/>
+      <w:r>
+        <w:rPr>
+          <w:rFonts w:ascii="Arial" w:hAnsi="Arial" w:cs="Arial"/>
+          <w:bCs/>
+          <w:sz w:val="20"/>
+          <w:szCs w:val="20"/>
+        </w:rPr>
+        <w:t>prefer:</w:t>
+      </w:r>
+      <w:proofErr w:type="gramEnd"/>
+      <w:r>
+        <w:rPr>
+          <w:rFonts w:ascii="Arial" w:hAnsi="Arial" w:cs="Arial"/>
+          <w:bCs/>
+          <w:sz w:val="20"/>
+          <w:szCs w:val="20"/>
+        </w:rPr>
+        <w:t xml:space="preserve"> long exposure, stacking, live stacking, video, </w:t>
       </w:r>
       <w:proofErr w:type="spellStart"/>
       <w:r>
@@ -2405,8 +2516,9 @@
           <w:szCs w:val="24"/>
           <w:u w:val="single"/>
         </w:rPr>
-        <w:t>, Fields</w:t>
-      </w:r>
+        <w:t xml:space="preserve">, </w:t>
+      </w:r>
+      <w:proofErr w:type="gramStart"/>
       <w:r>
         <w:rPr>
           <w:rFonts w:ascii="Arial" w:hAnsi="Arial" w:cs="Arial"/>
@@ -2415,11 +2527,10 @@
           <w:szCs w:val="24"/>
           <w:u w:val="single"/>
         </w:rPr>
-        <w:t xml:space="preserve"> and Commands</w:t>
-      </w:r>
-    </w:p>
-    <w:p>
-      <w:pPr>
+        <w:t>Fields</w:t>
+      </w:r>
+      <w:proofErr w:type="gramEnd"/>
+      <w:r>
         <w:rPr>
           <w:rFonts w:ascii="Arial" w:hAnsi="Arial" w:cs="Arial"/>
           <w:b/>
@@ -2427,10 +2538,22 @@
           <w:szCs w:val="24"/>
           <w:u w:val="single"/>
         </w:rPr>
-      </w:pPr>
+        <w:t xml:space="preserve"> and Commands</w:t>
+      </w:r>
     </w:p>
     <w:p>
       <w:pPr>
+        <w:rPr>
+          <w:rFonts w:ascii="Arial" w:hAnsi="Arial" w:cs="Arial"/>
+          <w:b/>
+          <w:sz w:val="24"/>
+          <w:szCs w:val="24"/>
+          <w:u w:val="single"/>
+        </w:rPr>
+      </w:pPr>
+    </w:p>
+    <w:p>
+      <w:pPr>
         <w:jc w:val="center"/>
         <w:rPr>
           <w:rFonts w:ascii="Arial" w:hAnsi="Arial" w:cs="Arial"/>
@@ -2449,10 +2572,10 @@
           <w:szCs w:val="20"/>
         </w:rPr>
         <w:drawing>
-          <wp:inline distT="0" distB="0" distL="0" distR="0" wp14:anchorId="5579D5A7" wp14:editId="3E064DDF">
-            <wp:extent cx="5430008" cy="2048161"/>
+          <wp:inline distT="0" distB="0" distL="0" distR="0" wp14:anchorId="20B3B39C" wp14:editId="28FE2244">
+            <wp:extent cx="5420481" cy="2048161"/>
             <wp:effectExtent l="0" t="0" r="0" b="9525"/>
-            <wp:docPr id="2" name="Picture 2" descr="Graphical user interface, application&#10;&#10;Description automatically generated"/>
+            <wp:docPr id="4" name="Picture 4" descr="Graphical user interface&#10;&#10;Description automatically generated"/>
             <wp:cNvGraphicFramePr>
               <a:graphicFrameLocks xmlns:a="http://schemas.openxmlformats.org/drawingml/2006/main" noChangeAspect="1"/>
             </wp:cNvGraphicFramePr>
@@ -2460,7 +2583,7 @@
               <a:graphicData uri="http://schemas.openxmlformats.org/drawingml/2006/picture">
                 <pic:pic xmlns:pic="http://schemas.openxmlformats.org/drawingml/2006/picture">
                   <pic:nvPicPr>
-                    <pic:cNvPr id="2" name="Picture 2" descr="Graphical user interface, application&#10;&#10;Description automatically generated"/>
+                    <pic:cNvPr id="4" name="Picture 4" descr="Graphical user interface&#10;&#10;Description automatically generated"/>
                     <pic:cNvPicPr/>
                   </pic:nvPicPr>
                   <pic:blipFill>
@@ -2472,7 +2595,7 @@
                   <pic:spPr>
                     <a:xfrm>
                       <a:off x="0" y="0"/>
-                      <a:ext cx="5430008" cy="2048161"/>
+                      <a:ext cx="5420481" cy="2048161"/>
                     </a:xfrm>
                     <a:prstGeom prst="rect">
                       <a:avLst/>
@@ -3243,17 +3366,7 @@
           <w:szCs w:val="20"/>
           <w:u w:val="single"/>
         </w:rPr>
-        <w:t>MPC</w:t>
-      </w:r>
-      <w:r>
-        <w:rPr>
-          <w:rFonts w:ascii="Arial" w:hAnsi="Arial" w:cs="Arial"/>
-          <w:bCs/>
-          <w:sz w:val="20"/>
-          <w:szCs w:val="20"/>
-          <w:u w:val="single"/>
-        </w:rPr>
-        <w:t>:</w:t>
+        <w:t>MPC:</w:t>
       </w:r>
       <w:r>
         <w:rPr>
@@ -3271,25 +3384,7 @@
           <w:sz w:val="20"/>
           <w:szCs w:val="20"/>
         </w:rPr>
-        <w:t xml:space="preserve">Initiates </w:t>
-      </w:r>
-      <w:r>
-        <w:rPr>
-          <w:rFonts w:ascii="Arial" w:hAnsi="Arial" w:cs="Arial"/>
-          <w:bCs/>
-          <w:sz w:val="20"/>
-          <w:szCs w:val="20"/>
-        </w:rPr>
-        <w:t>IAU Minor Planet Center</w:t>
-      </w:r>
-      <w:r>
-        <w:rPr>
-          <w:rFonts w:ascii="Arial" w:hAnsi="Arial" w:cs="Arial"/>
-          <w:bCs/>
-          <w:sz w:val="20"/>
-          <w:szCs w:val="20"/>
-        </w:rPr>
-        <w:t xml:space="preserve"> query and tracking which is repeatedly updated according to the update period.</w:t>
+        <w:t>Initiates IAU Minor Planet Center query and tracking which is repeatedly updated according to the update period.</w:t>
       </w:r>
     </w:p>
     <w:p>
@@ -3329,14 +3424,25 @@
         </w:rPr>
         <w:t xml:space="preserve">tracking </w:t>
       </w:r>
-      <w:r>
-        <w:rPr>
-          <w:rFonts w:ascii="Arial" w:hAnsi="Arial" w:cs="Arial"/>
-          <w:bCs/>
-          <w:sz w:val="20"/>
-          <w:szCs w:val="20"/>
-        </w:rPr>
-        <w:t>update, but does not close the program.</w:t>
+      <w:proofErr w:type="gramStart"/>
+      <w:r>
+        <w:rPr>
+          <w:rFonts w:ascii="Arial" w:hAnsi="Arial" w:cs="Arial"/>
+          <w:bCs/>
+          <w:sz w:val="20"/>
+          <w:szCs w:val="20"/>
+        </w:rPr>
+        <w:t>update, but</w:t>
+      </w:r>
+      <w:proofErr w:type="gramEnd"/>
+      <w:r>
+        <w:rPr>
+          <w:rFonts w:ascii="Arial" w:hAnsi="Arial" w:cs="Arial"/>
+          <w:bCs/>
+          <w:sz w:val="20"/>
+          <w:szCs w:val="20"/>
+        </w:rPr>
+        <w:t xml:space="preserve"> does not close the program.</w:t>
       </w:r>
       <w:r>
         <w:rPr>
@@ -3563,6 +3669,44 @@
           <w:szCs w:val="20"/>
         </w:rPr>
         <w:t>ing from the list of filter wheel filter names.</w:t>
+      </w:r>
+    </w:p>
+    <w:p>
+      <w:pPr>
+        <w:rPr>
+          <w:rFonts w:ascii="Arial" w:hAnsi="Arial" w:cs="Arial"/>
+          <w:bCs/>
+          <w:sz w:val="20"/>
+          <w:szCs w:val="20"/>
+        </w:rPr>
+      </w:pPr>
+      <w:r>
+        <w:rPr>
+          <w:rFonts w:ascii="Arial" w:hAnsi="Arial" w:cs="Arial"/>
+          <w:bCs/>
+          <w:sz w:val="20"/>
+          <w:szCs w:val="20"/>
+          <w:u w:val="single"/>
+        </w:rPr>
+        <w:t>Reps:</w:t>
+      </w:r>
+      <w:r>
+        <w:rPr>
+          <w:rFonts w:ascii="Arial" w:hAnsi="Arial" w:cs="Arial"/>
+          <w:bCs/>
+          <w:sz w:val="20"/>
+          <w:szCs w:val="20"/>
+        </w:rPr>
+        <w:t xml:space="preserve">  </w:t>
+      </w:r>
+      <w:r>
+        <w:rPr>
+          <w:rFonts w:ascii="Arial" w:hAnsi="Arial" w:cs="Arial"/>
+          <w:bCs/>
+          <w:sz w:val="20"/>
+          <w:szCs w:val="20"/>
+        </w:rPr>
+        <w:t>Number of images to take sequentially.</w:t>
       </w:r>
     </w:p>
     <w:p>
@@ -4581,7 +4725,25 @@
           <w:sz w:val="20"/>
           <w:szCs w:val="20"/>
         </w:rPr>
-        <w:t xml:space="preserve"> in Administrator Mode in order to allow </w:t>
+        <w:t xml:space="preserve"> in Administrator Mode </w:t>
+      </w:r>
+      <w:proofErr w:type="gramStart"/>
+      <w:r>
+        <w:rPr>
+          <w:rFonts w:ascii="Arial" w:hAnsi="Arial" w:cs="Arial"/>
+          <w:sz w:val="20"/>
+          <w:szCs w:val="20"/>
+        </w:rPr>
+        <w:t>in order to</w:t>
+      </w:r>
+      <w:proofErr w:type="gramEnd"/>
+      <w:r>
+        <w:rPr>
+          <w:rFonts w:ascii="Arial" w:hAnsi="Arial" w:cs="Arial"/>
+          <w:sz w:val="20"/>
+          <w:szCs w:val="20"/>
+        </w:rPr>
+        <w:t xml:space="preserve"> allow </w:t>
       </w:r>
       <w:proofErr w:type="spellStart"/>
       <w:r>
@@ -4883,13 +5045,23 @@
         </w:rPr>
         <w:t xml:space="preserve"> </w:t>
       </w:r>
-      <w:r>
-        <w:rPr>
-          <w:rFonts w:ascii="Arial" w:hAnsi="Arial" w:cs="Arial"/>
-          <w:sz w:val="20"/>
-          <w:szCs w:val="20"/>
-        </w:rPr>
-        <w:t xml:space="preserve">where </w:t>
+      <w:proofErr w:type="gramStart"/>
+      <w:r>
+        <w:rPr>
+          <w:rFonts w:ascii="Arial" w:hAnsi="Arial" w:cs="Arial"/>
+          <w:sz w:val="20"/>
+          <w:szCs w:val="20"/>
+        </w:rPr>
+        <w:t>where</w:t>
+      </w:r>
+      <w:proofErr w:type="gramEnd"/>
+      <w:r>
+        <w:rPr>
+          <w:rFonts w:ascii="Arial" w:hAnsi="Arial" w:cs="Arial"/>
+          <w:sz w:val="20"/>
+          <w:szCs w:val="20"/>
+        </w:rPr>
+        <w:t xml:space="preserve"> </w:t>
       </w:r>
     </w:p>
     <w:p>
@@ -4935,7 +5107,25 @@
           <w:sz w:val="20"/>
           <w:szCs w:val="20"/>
         </w:rPr>
-        <w:t xml:space="preserve"> = binning:  “1x1”, “2x2”, </w:t>
+        <w:t xml:space="preserve"> = binning</w:t>
+      </w:r>
+      <w:proofErr w:type="gramStart"/>
+      <w:r>
+        <w:rPr>
+          <w:rFonts w:ascii="Arial" w:hAnsi="Arial" w:cs="Arial"/>
+          <w:sz w:val="20"/>
+          <w:szCs w:val="20"/>
+        </w:rPr>
+        <w:t>:  “</w:t>
+      </w:r>
+      <w:proofErr w:type="gramEnd"/>
+      <w:r>
+        <w:rPr>
+          <w:rFonts w:ascii="Arial" w:hAnsi="Arial" w:cs="Arial"/>
+          <w:sz w:val="20"/>
+          <w:szCs w:val="20"/>
+        </w:rPr>
+        <w:t xml:space="preserve">1x1”, “2x2”, </w:t>
       </w:r>
       <w:proofErr w:type="spellStart"/>
       <w:r>
@@ -4977,7 +5167,25 @@
           <w:sz w:val="20"/>
           <w:szCs w:val="20"/>
         </w:rPr>
-        <w:t xml:space="preserve"> = temperature in Centigrade:  “-</w:t>
+        <w:t xml:space="preserve"> = temperature in Centigrade</w:t>
+      </w:r>
+      <w:proofErr w:type="gramStart"/>
+      <w:r>
+        <w:rPr>
+          <w:rFonts w:ascii="Arial" w:hAnsi="Arial" w:cs="Arial"/>
+          <w:sz w:val="20"/>
+          <w:szCs w:val="20"/>
+        </w:rPr>
+        <w:t>:  “</w:t>
+      </w:r>
+      <w:proofErr w:type="gramEnd"/>
+      <w:r>
+        <w:rPr>
+          <w:rFonts w:ascii="Arial" w:hAnsi="Arial" w:cs="Arial"/>
+          <w:sz w:val="20"/>
+          <w:szCs w:val="20"/>
+        </w:rPr>
+        <w:t>-</w:t>
       </w:r>
       <w:proofErr w:type="spellStart"/>
       <w:r>

</xml_diff>

<commit_message>
Added target name prefix for image files. Added log file for status information.
</commit_message>
<xml_diff>
--- a/Hot Pursuit/Hot Pursuit Description.docx
+++ b/Hot Pursuit/Hot Pursuit Description.docx
@@ -2572,10 +2572,10 @@
           <w:szCs w:val="20"/>
         </w:rPr>
         <w:drawing>
-          <wp:inline distT="0" distB="0" distL="0" distR="0" wp14:anchorId="20B3B39C" wp14:editId="28FE2244">
-            <wp:extent cx="5420481" cy="2048161"/>
-            <wp:effectExtent l="0" t="0" r="0" b="9525"/>
-            <wp:docPr id="4" name="Picture 4" descr="Graphical user interface&#10;&#10;Description automatically generated"/>
+          <wp:inline distT="0" distB="0" distL="0" distR="0" wp14:anchorId="27F96F3F" wp14:editId="272D94D0">
+            <wp:extent cx="5401429" cy="2105319"/>
+            <wp:effectExtent l="0" t="0" r="8890" b="9525"/>
+            <wp:docPr id="2" name="Picture 2" descr="Graphical user interface, application&#10;&#10;Description automatically generated"/>
             <wp:cNvGraphicFramePr>
               <a:graphicFrameLocks xmlns:a="http://schemas.openxmlformats.org/drawingml/2006/main" noChangeAspect="1"/>
             </wp:cNvGraphicFramePr>
@@ -2583,7 +2583,7 @@
               <a:graphicData uri="http://schemas.openxmlformats.org/drawingml/2006/picture">
                 <pic:pic xmlns:pic="http://schemas.openxmlformats.org/drawingml/2006/picture">
                   <pic:nvPicPr>
-                    <pic:cNvPr id="4" name="Picture 4" descr="Graphical user interface&#10;&#10;Description automatically generated"/>
+                    <pic:cNvPr id="2" name="Picture 2" descr="Graphical user interface, application&#10;&#10;Description automatically generated"/>
                     <pic:cNvPicPr/>
                   </pic:nvPicPr>
                   <pic:blipFill>
@@ -2595,7 +2595,7 @@
                   <pic:spPr>
                     <a:xfrm>
                       <a:off x="0" y="0"/>
-                      <a:ext cx="5420481" cy="2048161"/>
+                      <a:ext cx="5401429" cy="2105319"/>
                     </a:xfrm>
                     <a:prstGeom prst="rect">
                       <a:avLst/>
@@ -2865,7 +2865,7 @@
           <w:szCs w:val="20"/>
           <w:u w:val="single"/>
         </w:rPr>
-        <w:t>RA Rate</w:t>
+        <w:t>CLS</w:t>
       </w:r>
       <w:r>
         <w:rPr>
@@ -2874,9 +2874,8 @@
           <w:noProof/>
           <w:sz w:val="20"/>
           <w:szCs w:val="20"/>
-          <w:u w:val="single"/>
-        </w:rPr>
-        <w:t>:</w:t>
+        </w:rPr>
+        <w:t xml:space="preserve">: If checked, </w:t>
       </w:r>
       <w:r>
         <w:rPr>
@@ -2886,7 +2885,7 @@
           <w:sz w:val="20"/>
           <w:szCs w:val="20"/>
         </w:rPr>
-        <w:t xml:space="preserve">  </w:t>
+        <w:t xml:space="preserve">a Closed Loop Slew will be used </w:t>
       </w:r>
       <w:r>
         <w:rPr>
@@ -2896,7 +2895,17 @@
           <w:sz w:val="20"/>
           <w:szCs w:val="20"/>
         </w:rPr>
-        <w:t>Rate of change in arcsec per minute of RA, corrected for the observer’s location.</w:t>
+        <w:t xml:space="preserve">to iniitially point to the target.  Otherwise </w:t>
+      </w:r>
+      <w:r>
+        <w:rPr>
+          <w:rFonts w:ascii="Arial" w:hAnsi="Arial" w:cs="Arial"/>
+          <w:bCs/>
+          <w:noProof/>
+          <w:sz w:val="20"/>
+          <w:szCs w:val="20"/>
+        </w:rPr>
+        <w:t>a simple slew will be used.</w:t>
       </w:r>
     </w:p>
     <w:p>
@@ -2918,7 +2927,7 @@
           <w:szCs w:val="20"/>
           <w:u w:val="single"/>
         </w:rPr>
-        <w:t>Dec Rate</w:t>
+        <w:t>RA Rate</w:t>
       </w:r>
       <w:r>
         <w:rPr>
@@ -2939,7 +2948,17 @@
           <w:sz w:val="20"/>
           <w:szCs w:val="20"/>
         </w:rPr>
-        <w:t xml:space="preserve">  Rate of change in arcsec per minute of Dec, corrected for the observer’s location.</w:t>
+        <w:t xml:space="preserve">  </w:t>
+      </w:r>
+      <w:r>
+        <w:rPr>
+          <w:rFonts w:ascii="Arial" w:hAnsi="Arial" w:cs="Arial"/>
+          <w:bCs/>
+          <w:noProof/>
+          <w:sz w:val="20"/>
+          <w:szCs w:val="20"/>
+        </w:rPr>
+        <w:t>Rate of change in arcsec per minute of RA, corrected for the observer’s location.</w:t>
       </w:r>
     </w:p>
     <w:p>
@@ -2962,7 +2981,7 @@
           <w:u w:val="single"/>
         </w:rPr>
         <w:lastRenderedPageBreak/>
-        <w:t>Correction</w:t>
+        <w:t>Dec Rate</w:t>
       </w:r>
       <w:r>
         <w:rPr>
@@ -2983,37 +3002,7 @@
           <w:sz w:val="20"/>
           <w:szCs w:val="20"/>
         </w:rPr>
-        <w:t xml:space="preserve">  </w:t>
-      </w:r>
-      <w:r>
-        <w:rPr>
-          <w:rFonts w:ascii="Arial" w:hAnsi="Arial" w:cs="Arial"/>
-          <w:bCs/>
-          <w:noProof/>
-          <w:sz w:val="20"/>
-          <w:szCs w:val="20"/>
-        </w:rPr>
-        <w:t xml:space="preserve">Total correction of RA/Dec for observers location relative to nearest </w:t>
-      </w:r>
-      <w:r>
-        <w:rPr>
-          <w:rFonts w:ascii="Arial" w:hAnsi="Arial" w:cs="Arial"/>
-          <w:bCs/>
-          <w:noProof/>
-          <w:sz w:val="20"/>
-          <w:szCs w:val="20"/>
-        </w:rPr>
-        <w:t>MPC-registered observatory</w:t>
-      </w:r>
-      <w:r>
-        <w:rPr>
-          <w:rFonts w:ascii="Arial" w:hAnsi="Arial" w:cs="Arial"/>
-          <w:bCs/>
-          <w:noProof/>
-          <w:sz w:val="20"/>
-          <w:szCs w:val="20"/>
-        </w:rPr>
-        <w:t xml:space="preserve"> when tracking Scout targets.  </w:t>
+        <w:t xml:space="preserve">  Rate of change in arcsec per minute of Dec, corrected for the observer’s location.</w:t>
       </w:r>
     </w:p>
     <w:p>
@@ -3021,121 +3010,72 @@
         <w:rPr>
           <w:rFonts w:ascii="Arial" w:hAnsi="Arial" w:cs="Arial"/>
           <w:bCs/>
-          <w:sz w:val="20"/>
-          <w:szCs w:val="20"/>
-        </w:rPr>
-      </w:pPr>
-      <w:r>
-        <w:rPr>
-          <w:rFonts w:ascii="Arial" w:hAnsi="Arial" w:cs="Arial"/>
-          <w:bCs/>
+          <w:noProof/>
+          <w:sz w:val="20"/>
+          <w:szCs w:val="20"/>
+        </w:rPr>
+      </w:pPr>
+      <w:r>
+        <w:rPr>
+          <w:rFonts w:ascii="Arial" w:hAnsi="Arial" w:cs="Arial"/>
+          <w:bCs/>
+          <w:noProof/>
           <w:sz w:val="20"/>
           <w:szCs w:val="20"/>
           <w:u w:val="single"/>
         </w:rPr>
-        <w:t xml:space="preserve">Update </w:t>
-      </w:r>
-      <w:r>
-        <w:rPr>
-          <w:rFonts w:ascii="Arial" w:hAnsi="Arial" w:cs="Arial"/>
-          <w:bCs/>
+        <w:t>Correction</w:t>
+      </w:r>
+      <w:r>
+        <w:rPr>
+          <w:rFonts w:ascii="Arial" w:hAnsi="Arial" w:cs="Arial"/>
+          <w:bCs/>
+          <w:noProof/>
           <w:sz w:val="20"/>
           <w:szCs w:val="20"/>
           <w:u w:val="single"/>
         </w:rPr>
-        <w:t>Interval</w:t>
-      </w:r>
-      <w:r>
-        <w:rPr>
-          <w:rFonts w:ascii="Arial" w:hAnsi="Arial" w:cs="Arial"/>
-          <w:bCs/>
-          <w:sz w:val="20"/>
-          <w:szCs w:val="20"/>
-        </w:rPr>
-        <w:t xml:space="preserve">: Sets the rate at which the </w:t>
-      </w:r>
-      <w:r>
-        <w:rPr>
-          <w:rFonts w:ascii="Arial" w:hAnsi="Arial" w:cs="Arial"/>
-          <w:bCs/>
-          <w:sz w:val="20"/>
-          <w:szCs w:val="20"/>
-        </w:rPr>
-        <w:t xml:space="preserve">updates </w:t>
-      </w:r>
-      <w:proofErr w:type="spellStart"/>
-      <w:r>
-        <w:rPr>
-          <w:rFonts w:ascii="Arial" w:hAnsi="Arial" w:cs="Arial"/>
-          <w:bCs/>
-          <w:sz w:val="20"/>
-          <w:szCs w:val="20"/>
-        </w:rPr>
-        <w:t>TheSky</w:t>
-      </w:r>
-      <w:proofErr w:type="spellEnd"/>
-      <w:r>
-        <w:rPr>
-          <w:rFonts w:ascii="Arial" w:hAnsi="Arial" w:cs="Arial"/>
-          <w:bCs/>
-          <w:sz w:val="20"/>
-          <w:szCs w:val="20"/>
-        </w:rPr>
-        <w:t xml:space="preserve"> </w:t>
-      </w:r>
-      <w:r>
-        <w:rPr>
-          <w:rFonts w:ascii="Arial" w:hAnsi="Arial" w:cs="Arial"/>
-          <w:bCs/>
-          <w:sz w:val="20"/>
-          <w:szCs w:val="20"/>
-        </w:rPr>
-        <w:t xml:space="preserve">tracking </w:t>
-      </w:r>
-      <w:r>
-        <w:rPr>
-          <w:rFonts w:ascii="Arial" w:hAnsi="Arial" w:cs="Arial"/>
-          <w:bCs/>
-          <w:sz w:val="20"/>
-          <w:szCs w:val="20"/>
-        </w:rPr>
-        <w:t>with</w:t>
-      </w:r>
-      <w:r>
-        <w:rPr>
-          <w:rFonts w:ascii="Arial" w:hAnsi="Arial" w:cs="Arial"/>
-          <w:bCs/>
-          <w:sz w:val="20"/>
-          <w:szCs w:val="20"/>
-        </w:rPr>
-        <w:t xml:space="preserve"> new ephemeris data.  </w:t>
-      </w:r>
-      <w:r>
-        <w:rPr>
-          <w:rFonts w:ascii="Arial" w:hAnsi="Arial" w:cs="Arial"/>
-          <w:bCs/>
-          <w:sz w:val="20"/>
-          <w:szCs w:val="20"/>
-        </w:rPr>
-        <w:t xml:space="preserve">The minimum period for ephemeris from Scout is 1 minute.  If “Seconds” is selected, then Hot Pursuit will </w:t>
-      </w:r>
-      <w:r>
-        <w:rPr>
-          <w:rFonts w:ascii="Arial" w:hAnsi="Arial" w:cs="Arial"/>
-          <w:bCs/>
-          <w:sz w:val="20"/>
-          <w:szCs w:val="20"/>
-        </w:rPr>
-        <w:t>interpolate at the period set by the Update Period</w:t>
-      </w:r>
-      <w:r>
-        <w:rPr>
-          <w:rFonts w:ascii="Arial" w:hAnsi="Arial" w:cs="Arial"/>
-          <w:bCs/>
-          <w:sz w:val="20"/>
-          <w:szCs w:val="20"/>
-        </w:rPr>
-        <w:t>.</w:t>
+        <w:t>:</w:t>
+      </w:r>
+      <w:r>
+        <w:rPr>
+          <w:rFonts w:ascii="Arial" w:hAnsi="Arial" w:cs="Arial"/>
+          <w:bCs/>
+          <w:noProof/>
+          <w:sz w:val="20"/>
+          <w:szCs w:val="20"/>
+        </w:rPr>
+        <w:t xml:space="preserve">  </w:t>
+      </w:r>
+      <w:r>
+        <w:rPr>
+          <w:rFonts w:ascii="Arial" w:hAnsi="Arial" w:cs="Arial"/>
+          <w:bCs/>
+          <w:noProof/>
+          <w:sz w:val="20"/>
+          <w:szCs w:val="20"/>
+        </w:rPr>
+        <w:t xml:space="preserve">Total correction of RA/Dec for observers location relative to nearest </w:t>
+      </w:r>
+      <w:r>
+        <w:rPr>
+          <w:rFonts w:ascii="Arial" w:hAnsi="Arial" w:cs="Arial"/>
+          <w:bCs/>
+          <w:noProof/>
+          <w:sz w:val="20"/>
+          <w:szCs w:val="20"/>
+        </w:rPr>
+        <w:t>MPC-registered observatory</w:t>
+      </w:r>
+      <w:r>
+        <w:rPr>
+          <w:rFonts w:ascii="Arial" w:hAnsi="Arial" w:cs="Arial"/>
+          <w:bCs/>
+          <w:noProof/>
+          <w:sz w:val="20"/>
+          <w:szCs w:val="20"/>
+        </w:rPr>
+        <w:t xml:space="preserve"> when tracking Scout targets.  </w:t>
       </w:r>
     </w:p>
     <w:p>
@@ -3155,7 +3095,7 @@
           <w:szCs w:val="20"/>
           <w:u w:val="single"/>
         </w:rPr>
-        <w:t>Next Update</w:t>
+        <w:t xml:space="preserve">Update </w:t>
       </w:r>
       <w:r>
         <w:rPr>
@@ -3165,25 +3105,25 @@
           <w:szCs w:val="20"/>
           <w:u w:val="single"/>
         </w:rPr>
-        <w:t>:</w:t>
-      </w:r>
-      <w:r>
-        <w:rPr>
-          <w:rFonts w:ascii="Arial" w:hAnsi="Arial" w:cs="Arial"/>
-          <w:bCs/>
-          <w:sz w:val="20"/>
-          <w:szCs w:val="20"/>
-        </w:rPr>
-        <w:t xml:space="preserve">  </w:t>
-      </w:r>
-      <w:r>
-        <w:rPr>
-          <w:rFonts w:ascii="Arial" w:hAnsi="Arial" w:cs="Arial"/>
-          <w:bCs/>
-          <w:sz w:val="20"/>
-          <w:szCs w:val="20"/>
-        </w:rPr>
-        <w:t xml:space="preserve">Number of seconds until the next tracking change to </w:t>
+        <w:t>Interval</w:t>
+      </w:r>
+      <w:r>
+        <w:rPr>
+          <w:rFonts w:ascii="Arial" w:hAnsi="Arial" w:cs="Arial"/>
+          <w:bCs/>
+          <w:sz w:val="20"/>
+          <w:szCs w:val="20"/>
+        </w:rPr>
+        <w:t xml:space="preserve">: Sets the rate at which the </w:t>
+      </w:r>
+      <w:r>
+        <w:rPr>
+          <w:rFonts w:ascii="Arial" w:hAnsi="Arial" w:cs="Arial"/>
+          <w:bCs/>
+          <w:sz w:val="20"/>
+          <w:szCs w:val="20"/>
+        </w:rPr>
+        <w:t xml:space="preserve">updates </w:t>
       </w:r>
       <w:proofErr w:type="spellStart"/>
       <w:r>
@@ -3196,6 +3136,60 @@
         <w:t>TheSky</w:t>
       </w:r>
       <w:proofErr w:type="spellEnd"/>
+      <w:r>
+        <w:rPr>
+          <w:rFonts w:ascii="Arial" w:hAnsi="Arial" w:cs="Arial"/>
+          <w:bCs/>
+          <w:sz w:val="20"/>
+          <w:szCs w:val="20"/>
+        </w:rPr>
+        <w:t xml:space="preserve"> </w:t>
+      </w:r>
+      <w:r>
+        <w:rPr>
+          <w:rFonts w:ascii="Arial" w:hAnsi="Arial" w:cs="Arial"/>
+          <w:bCs/>
+          <w:sz w:val="20"/>
+          <w:szCs w:val="20"/>
+        </w:rPr>
+        <w:t xml:space="preserve">tracking </w:t>
+      </w:r>
+      <w:r>
+        <w:rPr>
+          <w:rFonts w:ascii="Arial" w:hAnsi="Arial" w:cs="Arial"/>
+          <w:bCs/>
+          <w:sz w:val="20"/>
+          <w:szCs w:val="20"/>
+        </w:rPr>
+        <w:t>with</w:t>
+      </w:r>
+      <w:r>
+        <w:rPr>
+          <w:rFonts w:ascii="Arial" w:hAnsi="Arial" w:cs="Arial"/>
+          <w:bCs/>
+          <w:sz w:val="20"/>
+          <w:szCs w:val="20"/>
+        </w:rPr>
+        <w:t xml:space="preserve"> new ephemeris data.  </w:t>
+      </w:r>
+      <w:r>
+        <w:rPr>
+          <w:rFonts w:ascii="Arial" w:hAnsi="Arial" w:cs="Arial"/>
+          <w:bCs/>
+          <w:sz w:val="20"/>
+          <w:szCs w:val="20"/>
+        </w:rPr>
+        <w:t xml:space="preserve">The minimum period for ephemeris from Scout is 1 minute.  If “Seconds” is selected, then Hot Pursuit will </w:t>
+      </w:r>
+      <w:r>
+        <w:rPr>
+          <w:rFonts w:ascii="Arial" w:hAnsi="Arial" w:cs="Arial"/>
+          <w:bCs/>
+          <w:sz w:val="20"/>
+          <w:szCs w:val="20"/>
+        </w:rPr>
+        <w:t>interpolate at the period set by the Update Period</w:t>
+      </w:r>
       <w:r>
         <w:rPr>
           <w:rFonts w:ascii="Arial" w:hAnsi="Arial" w:cs="Arial"/>
@@ -3223,7 +3217,7 @@
           <w:szCs w:val="20"/>
           <w:u w:val="single"/>
         </w:rPr>
-        <w:t>On Top</w:t>
+        <w:t>Next Update</w:t>
       </w:r>
       <w:r>
         <w:rPr>
@@ -3251,7 +3245,27 @@
           <w:sz w:val="20"/>
           <w:szCs w:val="20"/>
         </w:rPr>
-        <w:t>Causes the Hot Pursuit window to stay on top of all other windows.</w:t>
+        <w:t xml:space="preserve">Number of seconds until the next tracking change to </w:t>
+      </w:r>
+      <w:proofErr w:type="spellStart"/>
+      <w:r>
+        <w:rPr>
+          <w:rFonts w:ascii="Arial" w:hAnsi="Arial" w:cs="Arial"/>
+          <w:bCs/>
+          <w:sz w:val="20"/>
+          <w:szCs w:val="20"/>
+        </w:rPr>
+        <w:t>TheSky</w:t>
+      </w:r>
+      <w:proofErr w:type="spellEnd"/>
+      <w:r>
+        <w:rPr>
+          <w:rFonts w:ascii="Arial" w:hAnsi="Arial" w:cs="Arial"/>
+          <w:bCs/>
+          <w:sz w:val="20"/>
+          <w:szCs w:val="20"/>
+        </w:rPr>
+        <w:t>.</w:t>
       </w:r>
     </w:p>
     <w:p>
@@ -3271,34 +3285,25 @@
           <w:szCs w:val="20"/>
           <w:u w:val="single"/>
         </w:rPr>
-        <w:t>Scout</w:t>
-      </w:r>
-      <w:r>
-        <w:rPr>
-          <w:rFonts w:ascii="Arial" w:hAnsi="Arial" w:cs="Arial"/>
-          <w:bCs/>
-          <w:sz w:val="20"/>
-          <w:szCs w:val="20"/>
-        </w:rPr>
-        <w:t xml:space="preserve">: Initiates </w:t>
-      </w:r>
-      <w:r>
-        <w:rPr>
-          <w:rFonts w:ascii="Arial" w:hAnsi="Arial" w:cs="Arial"/>
-          <w:bCs/>
-          <w:sz w:val="20"/>
-          <w:szCs w:val="20"/>
-        </w:rPr>
-        <w:t xml:space="preserve">MPC Scout </w:t>
-      </w:r>
-      <w:r>
-        <w:rPr>
-          <w:rFonts w:ascii="Arial" w:hAnsi="Arial" w:cs="Arial"/>
-          <w:bCs/>
-          <w:sz w:val="20"/>
-          <w:szCs w:val="20"/>
-        </w:rPr>
-        <w:t>query and tracking which is repeatedly updated according to the update period.</w:t>
+        <w:t>Range</w:t>
+      </w:r>
+      <w:r>
+        <w:rPr>
+          <w:rFonts w:ascii="Arial" w:hAnsi="Arial" w:cs="Arial"/>
+          <w:bCs/>
+          <w:sz w:val="20"/>
+          <w:szCs w:val="20"/>
+        </w:rPr>
+        <w:t xml:space="preserve">: Distance to the target in </w:t>
+      </w:r>
+      <w:r>
+        <w:rPr>
+          <w:rFonts w:ascii="Arial" w:hAnsi="Arial" w:cs="Arial"/>
+          <w:bCs/>
+          <w:sz w:val="20"/>
+          <w:szCs w:val="20"/>
+        </w:rPr>
+        <w:t>AU.</w:t>
       </w:r>
     </w:p>
     <w:p>
@@ -3318,7 +3323,7 @@
           <w:szCs w:val="20"/>
           <w:u w:val="single"/>
         </w:rPr>
-        <w:t>Horizons</w:t>
+        <w:t>On Top</w:t>
       </w:r>
       <w:r>
         <w:rPr>
@@ -3337,16 +3342,16 @@
           <w:sz w:val="20"/>
           <w:szCs w:val="20"/>
         </w:rPr>
-        <w:t xml:space="preserve"> </w:t>
-      </w:r>
-      <w:r>
-        <w:rPr>
-          <w:rFonts w:ascii="Arial" w:hAnsi="Arial" w:cs="Arial"/>
-          <w:bCs/>
-          <w:sz w:val="20"/>
-          <w:szCs w:val="20"/>
-        </w:rPr>
-        <w:t>Initiates NASA Horizons query and tracking which is repeatedly updated according to the update period.</w:t>
+        <w:t xml:space="preserve">  </w:t>
+      </w:r>
+      <w:r>
+        <w:rPr>
+          <w:rFonts w:ascii="Arial" w:hAnsi="Arial" w:cs="Arial"/>
+          <w:bCs/>
+          <w:sz w:val="20"/>
+          <w:szCs w:val="20"/>
+        </w:rPr>
+        <w:t>Causes the Hot Pursuit window to stay on top of all other windows.</w:t>
       </w:r>
     </w:p>
     <w:p>
@@ -3366,25 +3371,34 @@
           <w:szCs w:val="20"/>
           <w:u w:val="single"/>
         </w:rPr>
-        <w:t>MPC:</w:t>
-      </w:r>
-      <w:r>
-        <w:rPr>
-          <w:rFonts w:ascii="Arial" w:hAnsi="Arial" w:cs="Arial"/>
-          <w:bCs/>
-          <w:sz w:val="20"/>
-          <w:szCs w:val="20"/>
-        </w:rPr>
-        <w:t xml:space="preserve"> </w:t>
-      </w:r>
-      <w:r>
-        <w:rPr>
-          <w:rFonts w:ascii="Arial" w:hAnsi="Arial" w:cs="Arial"/>
-          <w:bCs/>
-          <w:sz w:val="20"/>
-          <w:szCs w:val="20"/>
-        </w:rPr>
-        <w:t>Initiates IAU Minor Planet Center query and tracking which is repeatedly updated according to the update period.</w:t>
+        <w:t>Scout</w:t>
+      </w:r>
+      <w:r>
+        <w:rPr>
+          <w:rFonts w:ascii="Arial" w:hAnsi="Arial" w:cs="Arial"/>
+          <w:bCs/>
+          <w:sz w:val="20"/>
+          <w:szCs w:val="20"/>
+        </w:rPr>
+        <w:t xml:space="preserve">: Initiates </w:t>
+      </w:r>
+      <w:r>
+        <w:rPr>
+          <w:rFonts w:ascii="Arial" w:hAnsi="Arial" w:cs="Arial"/>
+          <w:bCs/>
+          <w:sz w:val="20"/>
+          <w:szCs w:val="20"/>
+        </w:rPr>
+        <w:t xml:space="preserve">MPC Scout </w:t>
+      </w:r>
+      <w:r>
+        <w:rPr>
+          <w:rFonts w:ascii="Arial" w:hAnsi="Arial" w:cs="Arial"/>
+          <w:bCs/>
+          <w:sz w:val="20"/>
+          <w:szCs w:val="20"/>
+        </w:rPr>
+        <w:t>query and tracking which is repeatedly updated according to the update period.</w:t>
       </w:r>
     </w:p>
     <w:p>
@@ -3404,51 +3418,35 @@
           <w:szCs w:val="20"/>
           <w:u w:val="single"/>
         </w:rPr>
-        <w:t>Stop</w:t>
-      </w:r>
-      <w:r>
-        <w:rPr>
-          <w:rFonts w:ascii="Arial" w:hAnsi="Arial" w:cs="Arial"/>
-          <w:bCs/>
-          <w:sz w:val="20"/>
-          <w:szCs w:val="20"/>
-        </w:rPr>
-        <w:t xml:space="preserve">: Cancels the query and </w:t>
-      </w:r>
-      <w:r>
-        <w:rPr>
-          <w:rFonts w:ascii="Arial" w:hAnsi="Arial" w:cs="Arial"/>
-          <w:bCs/>
-          <w:sz w:val="20"/>
-          <w:szCs w:val="20"/>
-        </w:rPr>
-        <w:t xml:space="preserve">tracking </w:t>
-      </w:r>
-      <w:proofErr w:type="gramStart"/>
-      <w:r>
-        <w:rPr>
-          <w:rFonts w:ascii="Arial" w:hAnsi="Arial" w:cs="Arial"/>
-          <w:bCs/>
-          <w:sz w:val="20"/>
-          <w:szCs w:val="20"/>
-        </w:rPr>
-        <w:t>update, but</w:t>
-      </w:r>
-      <w:proofErr w:type="gramEnd"/>
-      <w:r>
-        <w:rPr>
-          <w:rFonts w:ascii="Arial" w:hAnsi="Arial" w:cs="Arial"/>
-          <w:bCs/>
-          <w:sz w:val="20"/>
-          <w:szCs w:val="20"/>
-        </w:rPr>
-        <w:t xml:space="preserve"> does not close the program.</w:t>
-      </w:r>
-      <w:r>
-        <w:rPr>
-          <w:noProof/>
+        <w:t>Horizons</w:t>
+      </w:r>
+      <w:r>
+        <w:rPr>
+          <w:rFonts w:ascii="Arial" w:hAnsi="Arial" w:cs="Arial"/>
+          <w:bCs/>
+          <w:sz w:val="20"/>
+          <w:szCs w:val="20"/>
+          <w:u w:val="single"/>
+        </w:rPr>
+        <w:t>:</w:t>
+      </w:r>
+      <w:r>
+        <w:rPr>
+          <w:rFonts w:ascii="Arial" w:hAnsi="Arial" w:cs="Arial"/>
+          <w:bCs/>
+          <w:sz w:val="20"/>
+          <w:szCs w:val="20"/>
         </w:rPr>
         <w:t xml:space="preserve"> </w:t>
+      </w:r>
+      <w:r>
+        <w:rPr>
+          <w:rFonts w:ascii="Arial" w:hAnsi="Arial" w:cs="Arial"/>
+          <w:bCs/>
+          <w:sz w:val="20"/>
+          <w:szCs w:val="20"/>
+        </w:rPr>
+        <w:t>Initiates NASA Horizons query and tracking which is repeatedly updated according to the update period.</w:t>
       </w:r>
     </w:p>
     <w:p>
@@ -3468,16 +3466,25 @@
           <w:szCs w:val="20"/>
           <w:u w:val="single"/>
         </w:rPr>
-        <w:t>Close</w:t>
-      </w:r>
-      <w:r>
-        <w:rPr>
-          <w:rFonts w:ascii="Arial" w:hAnsi="Arial" w:cs="Arial"/>
-          <w:bCs/>
-          <w:sz w:val="20"/>
-          <w:szCs w:val="20"/>
-        </w:rPr>
-        <w:t>: Closes the program.</w:t>
+        <w:t>MPC:</w:t>
+      </w:r>
+      <w:r>
+        <w:rPr>
+          <w:rFonts w:ascii="Arial" w:hAnsi="Arial" w:cs="Arial"/>
+          <w:bCs/>
+          <w:sz w:val="20"/>
+          <w:szCs w:val="20"/>
+        </w:rPr>
+        <w:t xml:space="preserve"> </w:t>
+      </w:r>
+      <w:r>
+        <w:rPr>
+          <w:rFonts w:ascii="Arial" w:hAnsi="Arial" w:cs="Arial"/>
+          <w:bCs/>
+          <w:sz w:val="20"/>
+          <w:szCs w:val="20"/>
+        </w:rPr>
+        <w:t>Initiates IAU Minor Planet Center query and tracking which is repeatedly updated according to the update period.</w:t>
       </w:r>
     </w:p>
     <w:p>
@@ -3497,64 +3504,51 @@
           <w:szCs w:val="20"/>
           <w:u w:val="single"/>
         </w:rPr>
-        <w:t>QAD Imaging</w:t>
-      </w:r>
-      <w:r>
-        <w:rPr>
-          <w:rFonts w:ascii="Arial" w:hAnsi="Arial" w:cs="Arial"/>
-          <w:bCs/>
-          <w:sz w:val="20"/>
-          <w:szCs w:val="20"/>
-          <w:u w:val="single"/>
-        </w:rPr>
-        <w:t>:</w:t>
-      </w:r>
-      <w:r>
-        <w:rPr>
-          <w:rFonts w:ascii="Arial" w:hAnsi="Arial" w:cs="Arial"/>
-          <w:bCs/>
-          <w:sz w:val="20"/>
-          <w:szCs w:val="20"/>
-        </w:rPr>
-        <w:t xml:space="preserve">  </w:t>
-      </w:r>
-      <w:r>
-        <w:rPr>
-          <w:rFonts w:ascii="Arial" w:hAnsi="Arial" w:cs="Arial"/>
-          <w:bCs/>
-          <w:sz w:val="20"/>
-          <w:szCs w:val="20"/>
-        </w:rPr>
-        <w:t xml:space="preserve">These fields and commands are provided for simple one-shot imaging </w:t>
-      </w:r>
-      <w:r>
-        <w:rPr>
-          <w:rFonts w:ascii="Arial" w:hAnsi="Arial" w:cs="Arial"/>
-          <w:bCs/>
-          <w:sz w:val="20"/>
-          <w:szCs w:val="20"/>
-        </w:rPr>
-        <w:t xml:space="preserve">using automation of </w:t>
-      </w:r>
-      <w:proofErr w:type="spellStart"/>
-      <w:r>
-        <w:rPr>
-          <w:rFonts w:ascii="Arial" w:hAnsi="Arial" w:cs="Arial"/>
-          <w:bCs/>
-          <w:sz w:val="20"/>
-          <w:szCs w:val="20"/>
-        </w:rPr>
-        <w:t>TheSky</w:t>
-      </w:r>
-      <w:proofErr w:type="spellEnd"/>
-      <w:r>
-        <w:rPr>
-          <w:rFonts w:ascii="Arial" w:hAnsi="Arial" w:cs="Arial"/>
-          <w:bCs/>
-          <w:sz w:val="20"/>
-          <w:szCs w:val="20"/>
-        </w:rPr>
-        <w:t>.</w:t>
+        <w:t>Stop</w:t>
+      </w:r>
+      <w:r>
+        <w:rPr>
+          <w:rFonts w:ascii="Arial" w:hAnsi="Arial" w:cs="Arial"/>
+          <w:bCs/>
+          <w:sz w:val="20"/>
+          <w:szCs w:val="20"/>
+        </w:rPr>
+        <w:t xml:space="preserve">: Cancels the query and </w:t>
+      </w:r>
+      <w:r>
+        <w:rPr>
+          <w:rFonts w:ascii="Arial" w:hAnsi="Arial" w:cs="Arial"/>
+          <w:bCs/>
+          <w:sz w:val="20"/>
+          <w:szCs w:val="20"/>
+        </w:rPr>
+        <w:t xml:space="preserve">tracking </w:t>
+      </w:r>
+      <w:proofErr w:type="gramStart"/>
+      <w:r>
+        <w:rPr>
+          <w:rFonts w:ascii="Arial" w:hAnsi="Arial" w:cs="Arial"/>
+          <w:bCs/>
+          <w:sz w:val="20"/>
+          <w:szCs w:val="20"/>
+        </w:rPr>
+        <w:t>update, but</w:t>
+      </w:r>
+      <w:proofErr w:type="gramEnd"/>
+      <w:r>
+        <w:rPr>
+          <w:rFonts w:ascii="Arial" w:hAnsi="Arial" w:cs="Arial"/>
+          <w:bCs/>
+          <w:sz w:val="20"/>
+          <w:szCs w:val="20"/>
+        </w:rPr>
+        <w:t xml:space="preserve"> does not close the program.</w:t>
+      </w:r>
+      <w:r>
+        <w:rPr>
+          <w:noProof/>
+        </w:rPr>
+        <w:t xml:space="preserve"> </w:t>
       </w:r>
     </w:p>
     <w:p>
@@ -3574,35 +3568,16 @@
           <w:szCs w:val="20"/>
           <w:u w:val="single"/>
         </w:rPr>
-        <w:t>Exposure</w:t>
-      </w:r>
-      <w:r>
-        <w:rPr>
-          <w:rFonts w:ascii="Arial" w:hAnsi="Arial" w:cs="Arial"/>
-          <w:bCs/>
-          <w:sz w:val="20"/>
-          <w:szCs w:val="20"/>
-          <w:u w:val="single"/>
-        </w:rPr>
-        <w:t>:</w:t>
-      </w:r>
-      <w:r>
-        <w:rPr>
-          <w:rFonts w:ascii="Arial" w:hAnsi="Arial" w:cs="Arial"/>
-          <w:bCs/>
-          <w:sz w:val="20"/>
-          <w:szCs w:val="20"/>
-        </w:rPr>
-        <w:t xml:space="preserve"> </w:t>
-      </w:r>
-      <w:r>
-        <w:rPr>
-          <w:rFonts w:ascii="Arial" w:hAnsi="Arial" w:cs="Arial"/>
-          <w:bCs/>
-          <w:sz w:val="20"/>
-          <w:szCs w:val="20"/>
-        </w:rPr>
-        <w:t xml:space="preserve"> Length in seconds of image to be taken.</w:t>
+        <w:t>Close</w:t>
+      </w:r>
+      <w:r>
+        <w:rPr>
+          <w:rFonts w:ascii="Arial" w:hAnsi="Arial" w:cs="Arial"/>
+          <w:bCs/>
+          <w:sz w:val="20"/>
+          <w:szCs w:val="20"/>
+        </w:rPr>
+        <w:t>: Closes the program.</w:t>
       </w:r>
     </w:p>
     <w:p>
@@ -3622,7 +3597,7 @@
           <w:szCs w:val="20"/>
           <w:u w:val="single"/>
         </w:rPr>
-        <w:t>Filter</w:t>
+        <w:t>QAD Imaging</w:t>
       </w:r>
       <w:r>
         <w:rPr>
@@ -3650,25 +3625,36 @@
           <w:sz w:val="20"/>
           <w:szCs w:val="20"/>
         </w:rPr>
-        <w:t>Drop down box for choosing the f</w:t>
-      </w:r>
-      <w:r>
-        <w:rPr>
-          <w:rFonts w:ascii="Arial" w:hAnsi="Arial" w:cs="Arial"/>
-          <w:bCs/>
-          <w:sz w:val="20"/>
-          <w:szCs w:val="20"/>
-        </w:rPr>
-        <w:t>ilter to be used for imag</w:t>
-      </w:r>
-      <w:r>
-        <w:rPr>
-          <w:rFonts w:ascii="Arial" w:hAnsi="Arial" w:cs="Arial"/>
-          <w:bCs/>
-          <w:sz w:val="20"/>
-          <w:szCs w:val="20"/>
-        </w:rPr>
-        <w:t>ing from the list of filter wheel filter names.</w:t>
+        <w:t xml:space="preserve">These fields and commands are provided for simple one-shot imaging </w:t>
+      </w:r>
+      <w:r>
+        <w:rPr>
+          <w:rFonts w:ascii="Arial" w:hAnsi="Arial" w:cs="Arial"/>
+          <w:bCs/>
+          <w:sz w:val="20"/>
+          <w:szCs w:val="20"/>
+        </w:rPr>
+        <w:t xml:space="preserve">using automation of </w:t>
+      </w:r>
+      <w:proofErr w:type="spellStart"/>
+      <w:r>
+        <w:rPr>
+          <w:rFonts w:ascii="Arial" w:hAnsi="Arial" w:cs="Arial"/>
+          <w:bCs/>
+          <w:sz w:val="20"/>
+          <w:szCs w:val="20"/>
+        </w:rPr>
+        <w:t>TheSky</w:t>
+      </w:r>
+      <w:proofErr w:type="spellEnd"/>
+      <w:r>
+        <w:rPr>
+          <w:rFonts w:ascii="Arial" w:hAnsi="Arial" w:cs="Arial"/>
+          <w:bCs/>
+          <w:sz w:val="20"/>
+          <w:szCs w:val="20"/>
+        </w:rPr>
+        <w:t>.</w:t>
       </w:r>
     </w:p>
     <w:p>
@@ -3688,25 +3674,35 @@
           <w:szCs w:val="20"/>
           <w:u w:val="single"/>
         </w:rPr>
-        <w:t>Reps:</w:t>
-      </w:r>
-      <w:r>
-        <w:rPr>
-          <w:rFonts w:ascii="Arial" w:hAnsi="Arial" w:cs="Arial"/>
-          <w:bCs/>
-          <w:sz w:val="20"/>
-          <w:szCs w:val="20"/>
-        </w:rPr>
-        <w:t xml:space="preserve">  </w:t>
-      </w:r>
-      <w:r>
-        <w:rPr>
-          <w:rFonts w:ascii="Arial" w:hAnsi="Arial" w:cs="Arial"/>
-          <w:bCs/>
-          <w:sz w:val="20"/>
-          <w:szCs w:val="20"/>
-        </w:rPr>
-        <w:t>Number of images to take sequentially.</w:t>
+        <w:t>Exposure</w:t>
+      </w:r>
+      <w:r>
+        <w:rPr>
+          <w:rFonts w:ascii="Arial" w:hAnsi="Arial" w:cs="Arial"/>
+          <w:bCs/>
+          <w:sz w:val="20"/>
+          <w:szCs w:val="20"/>
+          <w:u w:val="single"/>
+        </w:rPr>
+        <w:t>:</w:t>
+      </w:r>
+      <w:r>
+        <w:rPr>
+          <w:rFonts w:ascii="Arial" w:hAnsi="Arial" w:cs="Arial"/>
+          <w:bCs/>
+          <w:sz w:val="20"/>
+          <w:szCs w:val="20"/>
+        </w:rPr>
+        <w:t xml:space="preserve"> </w:t>
+      </w:r>
+      <w:r>
+        <w:rPr>
+          <w:rFonts w:ascii="Arial" w:hAnsi="Arial" w:cs="Arial"/>
+          <w:bCs/>
+          <w:sz w:val="20"/>
+          <w:szCs w:val="20"/>
+        </w:rPr>
+        <w:t xml:space="preserve"> Length in seconds of image to be taken.</w:t>
       </w:r>
     </w:p>
     <w:p>
@@ -3726,16 +3722,53 @@
           <w:szCs w:val="20"/>
           <w:u w:val="single"/>
         </w:rPr>
-        <w:t>Full Reduction:</w:t>
-      </w:r>
-      <w:r>
-        <w:rPr>
-          <w:rFonts w:ascii="Arial" w:hAnsi="Arial" w:cs="Arial"/>
-          <w:bCs/>
-          <w:sz w:val="20"/>
-          <w:szCs w:val="20"/>
-        </w:rPr>
-        <w:t xml:space="preserve">  Turns on full image reduction.  See below for details of preparation.</w:t>
+        <w:t>Filter</w:t>
+      </w:r>
+      <w:r>
+        <w:rPr>
+          <w:rFonts w:ascii="Arial" w:hAnsi="Arial" w:cs="Arial"/>
+          <w:bCs/>
+          <w:sz w:val="20"/>
+          <w:szCs w:val="20"/>
+          <w:u w:val="single"/>
+        </w:rPr>
+        <w:t>:</w:t>
+      </w:r>
+      <w:r>
+        <w:rPr>
+          <w:rFonts w:ascii="Arial" w:hAnsi="Arial" w:cs="Arial"/>
+          <w:bCs/>
+          <w:sz w:val="20"/>
+          <w:szCs w:val="20"/>
+        </w:rPr>
+        <w:t xml:space="preserve">  </w:t>
+      </w:r>
+      <w:r>
+        <w:rPr>
+          <w:rFonts w:ascii="Arial" w:hAnsi="Arial" w:cs="Arial"/>
+          <w:bCs/>
+          <w:sz w:val="20"/>
+          <w:szCs w:val="20"/>
+        </w:rPr>
+        <w:t>Drop down box for choosing the f</w:t>
+      </w:r>
+      <w:r>
+        <w:rPr>
+          <w:rFonts w:ascii="Arial" w:hAnsi="Arial" w:cs="Arial"/>
+          <w:bCs/>
+          <w:sz w:val="20"/>
+          <w:szCs w:val="20"/>
+        </w:rPr>
+        <w:t>ilter to be used for imag</w:t>
+      </w:r>
+      <w:r>
+        <w:rPr>
+          <w:rFonts w:ascii="Arial" w:hAnsi="Arial" w:cs="Arial"/>
+          <w:bCs/>
+          <w:sz w:val="20"/>
+          <w:szCs w:val="20"/>
+        </w:rPr>
+        <w:t>ing from the list of filter wheel filter names.</w:t>
       </w:r>
     </w:p>
     <w:p>
@@ -3755,36 +3788,25 @@
           <w:szCs w:val="20"/>
           <w:u w:val="single"/>
         </w:rPr>
-        <w:t>Image:</w:t>
-      </w:r>
-      <w:r>
-        <w:rPr>
-          <w:rFonts w:ascii="Arial" w:hAnsi="Arial" w:cs="Arial"/>
-          <w:bCs/>
-          <w:sz w:val="20"/>
-          <w:szCs w:val="20"/>
-        </w:rPr>
-        <w:t xml:space="preserve">  Initiates imaging in </w:t>
-      </w:r>
-      <w:proofErr w:type="spellStart"/>
-      <w:r>
-        <w:rPr>
-          <w:rFonts w:ascii="Arial" w:hAnsi="Arial" w:cs="Arial"/>
-          <w:bCs/>
-          <w:sz w:val="20"/>
-          <w:szCs w:val="20"/>
-        </w:rPr>
-        <w:t>TheSky</w:t>
-      </w:r>
-      <w:proofErr w:type="spellEnd"/>
-      <w:r>
-        <w:rPr>
-          <w:rFonts w:ascii="Arial" w:hAnsi="Arial" w:cs="Arial"/>
-          <w:bCs/>
-          <w:sz w:val="20"/>
-          <w:szCs w:val="20"/>
-        </w:rPr>
-        <w:t>.</w:t>
+        <w:t>Reps:</w:t>
+      </w:r>
+      <w:r>
+        <w:rPr>
+          <w:rFonts w:ascii="Arial" w:hAnsi="Arial" w:cs="Arial"/>
+          <w:bCs/>
+          <w:sz w:val="20"/>
+          <w:szCs w:val="20"/>
+        </w:rPr>
+        <w:t xml:space="preserve">  </w:t>
+      </w:r>
+      <w:r>
+        <w:rPr>
+          <w:rFonts w:ascii="Arial" w:hAnsi="Arial" w:cs="Arial"/>
+          <w:bCs/>
+          <w:sz w:val="20"/>
+          <w:szCs w:val="20"/>
+        </w:rPr>
+        <w:t>Number of images to take sequentially.</w:t>
       </w:r>
     </w:p>
     <w:p>
@@ -3804,6 +3826,84 @@
           <w:szCs w:val="20"/>
           <w:u w:val="single"/>
         </w:rPr>
+        <w:t>Full Reduction:</w:t>
+      </w:r>
+      <w:r>
+        <w:rPr>
+          <w:rFonts w:ascii="Arial" w:hAnsi="Arial" w:cs="Arial"/>
+          <w:bCs/>
+          <w:sz w:val="20"/>
+          <w:szCs w:val="20"/>
+        </w:rPr>
+        <w:t xml:space="preserve">  Turns on full image reduction.  See below for details of preparation.</w:t>
+      </w:r>
+    </w:p>
+    <w:p>
+      <w:pPr>
+        <w:rPr>
+          <w:rFonts w:ascii="Arial" w:hAnsi="Arial" w:cs="Arial"/>
+          <w:bCs/>
+          <w:sz w:val="20"/>
+          <w:szCs w:val="20"/>
+        </w:rPr>
+      </w:pPr>
+      <w:r>
+        <w:rPr>
+          <w:rFonts w:ascii="Arial" w:hAnsi="Arial" w:cs="Arial"/>
+          <w:bCs/>
+          <w:sz w:val="20"/>
+          <w:szCs w:val="20"/>
+          <w:u w:val="single"/>
+        </w:rPr>
+        <w:t>Image:</w:t>
+      </w:r>
+      <w:r>
+        <w:rPr>
+          <w:rFonts w:ascii="Arial" w:hAnsi="Arial" w:cs="Arial"/>
+          <w:bCs/>
+          <w:sz w:val="20"/>
+          <w:szCs w:val="20"/>
+        </w:rPr>
+        <w:t xml:space="preserve">  Initiates imaging in </w:t>
+      </w:r>
+      <w:proofErr w:type="spellStart"/>
+      <w:r>
+        <w:rPr>
+          <w:rFonts w:ascii="Arial" w:hAnsi="Arial" w:cs="Arial"/>
+          <w:bCs/>
+          <w:sz w:val="20"/>
+          <w:szCs w:val="20"/>
+        </w:rPr>
+        <w:t>TheSky</w:t>
+      </w:r>
+      <w:proofErr w:type="spellEnd"/>
+      <w:r>
+        <w:rPr>
+          <w:rFonts w:ascii="Arial" w:hAnsi="Arial" w:cs="Arial"/>
+          <w:bCs/>
+          <w:sz w:val="20"/>
+          <w:szCs w:val="20"/>
+        </w:rPr>
+        <w:t>.</w:t>
+      </w:r>
+    </w:p>
+    <w:p>
+      <w:pPr>
+        <w:rPr>
+          <w:rFonts w:ascii="Arial" w:hAnsi="Arial" w:cs="Arial"/>
+          <w:bCs/>
+          <w:sz w:val="20"/>
+          <w:szCs w:val="20"/>
+        </w:rPr>
+      </w:pPr>
+      <w:r>
+        <w:rPr>
+          <w:rFonts w:ascii="Arial" w:hAnsi="Arial" w:cs="Arial"/>
+          <w:bCs/>
+          <w:sz w:val="20"/>
+          <w:szCs w:val="20"/>
+          <w:u w:val="single"/>
+        </w:rPr>
         <w:t>Abort</w:t>
       </w:r>
       <w:r>
@@ -3824,6 +3924,80 @@
           <w:szCs w:val="20"/>
         </w:rPr>
         <w:t xml:space="preserve">  Abort imaging.</w:t>
+      </w:r>
+    </w:p>
+    <w:p>
+      <w:pPr>
+        <w:rPr>
+          <w:rFonts w:ascii="Arial" w:hAnsi="Arial" w:cs="Arial"/>
+          <w:bCs/>
+          <w:sz w:val="20"/>
+          <w:szCs w:val="20"/>
+        </w:rPr>
+      </w:pPr>
+      <w:r>
+        <w:rPr>
+          <w:rFonts w:ascii="Arial" w:hAnsi="Arial" w:cs="Arial"/>
+          <w:bCs/>
+          <w:sz w:val="20"/>
+          <w:szCs w:val="20"/>
+          <w:u w:val="single"/>
+        </w:rPr>
+        <w:t>Status Box</w:t>
+      </w:r>
+      <w:r>
+        <w:rPr>
+          <w:rFonts w:ascii="Arial" w:hAnsi="Arial" w:cs="Arial"/>
+          <w:bCs/>
+          <w:sz w:val="20"/>
+          <w:szCs w:val="20"/>
+        </w:rPr>
+        <w:t xml:space="preserve">: This area contains </w:t>
+      </w:r>
+      <w:r>
+        <w:rPr>
+          <w:rFonts w:ascii="Arial" w:hAnsi="Arial" w:cs="Arial"/>
+          <w:bCs/>
+          <w:sz w:val="20"/>
+          <w:szCs w:val="20"/>
+        </w:rPr>
+        <w:t>log information about what’s going on under the covers.  This info</w:t>
+      </w:r>
+      <w:r>
+        <w:rPr>
+          <w:rFonts w:ascii="Arial" w:hAnsi="Arial" w:cs="Arial"/>
+          <w:bCs/>
+          <w:sz w:val="20"/>
+          <w:szCs w:val="20"/>
+        </w:rPr>
+        <w:t xml:space="preserve">rmation is also stored in a text file found in the user’s Documents directory </w:t>
+      </w:r>
+      <w:r>
+        <w:rPr>
+          <w:rFonts w:ascii="Arial" w:hAnsi="Arial" w:cs="Arial"/>
+          <w:bCs/>
+          <w:sz w:val="20"/>
+          <w:szCs w:val="20"/>
+        </w:rPr>
+        <w:t>folder “Hot Pursuit”</w:t>
+      </w:r>
+      <w:r>
+        <w:rPr>
+          <w:rFonts w:ascii="Arial" w:hAnsi="Arial" w:cs="Arial"/>
+          <w:bCs/>
+          <w:sz w:val="20"/>
+          <w:szCs w:val="20"/>
+        </w:rPr>
+        <w:t xml:space="preserve"> in the “Log” directory under a filename “&lt;date&gt;</w:t>
+      </w:r>
+      <w:r>
+        <w:rPr>
+          <w:rFonts w:ascii="Arial" w:hAnsi="Arial" w:cs="Arial"/>
+          <w:bCs/>
+          <w:sz w:val="20"/>
+          <w:szCs w:val="20"/>
+        </w:rPr>
+        <w:t>.txt”.</w:t>
       </w:r>
     </w:p>
     <w:p>

</xml_diff>

<commit_message>
Update Plot function documentation
</commit_message>
<xml_diff>
--- a/Hot Pursuit/Hot Pursuit Description.docx
+++ b/Hot Pursuit/Hot Pursuit Description.docx
@@ -100,27 +100,7 @@
           <w:sz w:val="20"/>
           <w:szCs w:val="20"/>
         </w:rPr>
-        <w:t xml:space="preserve">I’m thinking we should have a category called “101 Fun Things </w:t>
-      </w:r>
-      <w:proofErr w:type="gramStart"/>
-      <w:r>
-        <w:rPr>
-          <w:rFonts w:ascii="Arial" w:hAnsi="Arial" w:cs="Arial"/>
-          <w:bCs/>
-          <w:sz w:val="20"/>
-          <w:szCs w:val="20"/>
-        </w:rPr>
-        <w:t>To</w:t>
-      </w:r>
-      <w:proofErr w:type="gramEnd"/>
-      <w:r>
-        <w:rPr>
-          <w:rFonts w:ascii="Arial" w:hAnsi="Arial" w:cs="Arial"/>
-          <w:bCs/>
-          <w:sz w:val="20"/>
-          <w:szCs w:val="20"/>
-        </w:rPr>
-        <w:t xml:space="preserve"> Do With </w:t>
+        <w:t xml:space="preserve">I’m thinking we should have a category called “101 Fun Things To Do With </w:t>
       </w:r>
       <w:proofErr w:type="spellStart"/>
       <w:r>
@@ -140,67 +120,7 @@
           <w:sz w:val="20"/>
           <w:szCs w:val="20"/>
         </w:rPr>
-        <w:t xml:space="preserve">.  This little application mostly falls under that moniker.  As most of us know, a couple of hundred good sized rocks are discovered whizzing by the earth every year.  Today, most of these </w:t>
-      </w:r>
-      <w:proofErr w:type="gramStart"/>
-      <w:r>
-        <w:rPr>
-          <w:rFonts w:ascii="Arial" w:hAnsi="Arial" w:cs="Arial"/>
-          <w:bCs/>
-          <w:sz w:val="20"/>
-          <w:szCs w:val="20"/>
-        </w:rPr>
-        <w:t>Near Earth</w:t>
-      </w:r>
-      <w:proofErr w:type="gramEnd"/>
-      <w:r>
-        <w:rPr>
-          <w:rFonts w:ascii="Arial" w:hAnsi="Arial" w:cs="Arial"/>
-          <w:bCs/>
-          <w:sz w:val="20"/>
-          <w:szCs w:val="20"/>
-        </w:rPr>
-        <w:t xml:space="preserve"> Objects (NEO’s) are identified by well-funded, organized projects, but a few are still by amateurs, here and there.  However once spotted, each reported fly-by goes through a phase where it must be </w:t>
-      </w:r>
-      <w:proofErr w:type="gramStart"/>
-      <w:r>
-        <w:rPr>
-          <w:rFonts w:ascii="Arial" w:hAnsi="Arial" w:cs="Arial"/>
-          <w:bCs/>
-          <w:sz w:val="20"/>
-          <w:szCs w:val="20"/>
-        </w:rPr>
-        <w:t>confirmed</w:t>
-      </w:r>
-      <w:proofErr w:type="gramEnd"/>
-      <w:r>
-        <w:rPr>
-          <w:rFonts w:ascii="Arial" w:hAnsi="Arial" w:cs="Arial"/>
-          <w:bCs/>
-          <w:sz w:val="20"/>
-          <w:szCs w:val="20"/>
-        </w:rPr>
-        <w:t xml:space="preserve"> and a precise orbit determined through multiple, independent measurements.  During its time in purgatory, a NEO is listed on a NASA website called “Scout”.  Once confirmed (by somebody, at some point, I guess) the object moves </w:t>
-      </w:r>
-      <w:proofErr w:type="gramStart"/>
-      <w:r>
-        <w:rPr>
-          <w:rFonts w:ascii="Arial" w:hAnsi="Arial" w:cs="Arial"/>
-          <w:bCs/>
-          <w:sz w:val="20"/>
-          <w:szCs w:val="20"/>
-        </w:rPr>
-        <w:t>off of</w:t>
-      </w:r>
-      <w:proofErr w:type="gramEnd"/>
-      <w:r>
-        <w:rPr>
-          <w:rFonts w:ascii="Arial" w:hAnsi="Arial" w:cs="Arial"/>
-          <w:bCs/>
-          <w:sz w:val="20"/>
-          <w:szCs w:val="20"/>
-        </w:rPr>
-        <w:t xml:space="preserve"> Scout and into the IAU Minor Planet Center database.  But, for a time, one has a chance for a look at the equivalent of an astronomical UFO.  That’s where this little app comes in.</w:t>
+        <w:t>.  This little application mostly falls under that moniker.  As most of us know, a couple of hundred good sized rocks are discovered whizzing by the earth every year.  Today, most of these Near Earth Objects (NEO’s) are identified by well-funded, organized projects, but a few are still by amateurs, here and there.  However once spotted, each reported fly-by goes through a phase where it must be confirmed and a precise orbit determined through multiple, independent measurements.  During its time in purgatory, a NEO is listed on a NASA website called “Scout”.  Once confirmed (by somebody, at some point, I guess) the object moves off of Scout and into the IAU Minor Planet Center database.  But, for a time, one has a chance for a look at the equivalent of an astronomical UFO.  That’s where this little app comes in.</w:t>
       </w:r>
     </w:p>
     <w:p>
@@ -332,25 +252,14 @@
           <w:szCs w:val="20"/>
         </w:rPr>
       </w:pPr>
-      <w:proofErr w:type="gramStart"/>
-      <w:r>
-        <w:rPr>
-          <w:rFonts w:ascii="Arial" w:hAnsi="Arial" w:cs="Arial"/>
-          <w:bCs/>
-          <w:sz w:val="20"/>
-          <w:szCs w:val="20"/>
-        </w:rPr>
-        <w:t>So</w:t>
-      </w:r>
-      <w:proofErr w:type="gramEnd"/>
-      <w:r>
-        <w:rPr>
-          <w:rFonts w:ascii="Arial" w:hAnsi="Arial" w:cs="Arial"/>
-          <w:bCs/>
-          <w:sz w:val="20"/>
-          <w:szCs w:val="20"/>
-        </w:rPr>
-        <w:t xml:space="preserve"> what Hot Pursuit does is get the current ephemeris information from Scout, then recalculates and interpolates the position and speed in down to one second </w:t>
+      <w:r>
+        <w:rPr>
+          <w:rFonts w:ascii="Arial" w:hAnsi="Arial" w:cs="Arial"/>
+          <w:bCs/>
+          <w:sz w:val="20"/>
+          <w:szCs w:val="20"/>
+        </w:rPr>
+        <w:t xml:space="preserve">So what Hot Pursuit does is get the current ephemeris information from Scout, then recalculates and interpolates the position and speed in down to one second </w:t>
       </w:r>
       <w:r>
         <w:rPr>
@@ -397,27 +306,7 @@
           <w:sz w:val="20"/>
           <w:szCs w:val="20"/>
         </w:rPr>
-        <w:t xml:space="preserve"> in the form of real-time Tracking Speed changes over the course of the session.  The user is free to use whatever imaging technique they </w:t>
-      </w:r>
-      <w:proofErr w:type="gramStart"/>
-      <w:r>
-        <w:rPr>
-          <w:rFonts w:ascii="Arial" w:hAnsi="Arial" w:cs="Arial"/>
-          <w:bCs/>
-          <w:sz w:val="20"/>
-          <w:szCs w:val="20"/>
-        </w:rPr>
-        <w:t>prefer:</w:t>
-      </w:r>
-      <w:proofErr w:type="gramEnd"/>
-      <w:r>
-        <w:rPr>
-          <w:rFonts w:ascii="Arial" w:hAnsi="Arial" w:cs="Arial"/>
-          <w:bCs/>
-          <w:sz w:val="20"/>
-          <w:szCs w:val="20"/>
-        </w:rPr>
-        <w:t xml:space="preserve"> long exposure, stacking, live stacking, video, </w:t>
+        <w:t xml:space="preserve"> in the form of real-time Tracking Speed changes over the course of the session.  The user is free to use whatever imaging technique they prefer: long exposure, stacking, live stacking, video, </w:t>
       </w:r>
       <w:proofErr w:type="spellStart"/>
       <w:r>
@@ -1033,6 +922,80 @@
           <w:szCs w:val="20"/>
         </w:rPr>
       </w:pPr>
+      <w:r>
+        <w:rPr>
+          <w:rFonts w:ascii="Arial" w:hAnsi="Arial" w:cs="Arial"/>
+          <w:bCs/>
+          <w:sz w:val="20"/>
+          <w:szCs w:val="20"/>
+        </w:rPr>
+        <w:t xml:space="preserve">Of recent vintage is the Plot </w:t>
+      </w:r>
+      <w:r>
+        <w:rPr>
+          <w:rFonts w:ascii="Arial" w:hAnsi="Arial" w:cs="Arial"/>
+          <w:bCs/>
+          <w:sz w:val="20"/>
+          <w:szCs w:val="20"/>
+        </w:rPr>
+        <w:t xml:space="preserve">feature.  Using Plot creates a </w:t>
+      </w:r>
+      <w:r>
+        <w:rPr>
+          <w:rFonts w:ascii="Arial" w:hAnsi="Arial" w:cs="Arial"/>
+          <w:bCs/>
+          <w:sz w:val="20"/>
+          <w:szCs w:val="20"/>
+        </w:rPr>
+        <w:t xml:space="preserve">dataset that is loaded to the clipboard for input to TSX.  This dataset </w:t>
+      </w:r>
+      <w:r>
+        <w:rPr>
+          <w:rFonts w:ascii="Arial" w:hAnsi="Arial" w:cs="Arial"/>
+          <w:bCs/>
+          <w:sz w:val="20"/>
+          <w:szCs w:val="20"/>
+        </w:rPr>
+        <w:t xml:space="preserve">tells TSX to plot the position of the selected target </w:t>
+      </w:r>
+      <w:r>
+        <w:rPr>
+          <w:rFonts w:ascii="Arial" w:hAnsi="Arial" w:cs="Arial"/>
+          <w:bCs/>
+          <w:sz w:val="20"/>
+          <w:szCs w:val="20"/>
+        </w:rPr>
+        <w:t xml:space="preserve">on the </w:t>
+      </w:r>
+      <w:proofErr w:type="spellStart"/>
+      <w:r>
+        <w:rPr>
+          <w:rFonts w:ascii="Arial" w:hAnsi="Arial" w:cs="Arial"/>
+          <w:bCs/>
+          <w:sz w:val="20"/>
+          <w:szCs w:val="20"/>
+        </w:rPr>
+        <w:t>StarChart</w:t>
+      </w:r>
+      <w:proofErr w:type="spellEnd"/>
+      <w:r>
+        <w:rPr>
+          <w:rFonts w:ascii="Arial" w:hAnsi="Arial" w:cs="Arial"/>
+          <w:bCs/>
+          <w:sz w:val="20"/>
+          <w:szCs w:val="20"/>
+        </w:rPr>
+        <w:t xml:space="preserve"> </w:t>
+      </w:r>
+      <w:r>
+        <w:rPr>
+          <w:rFonts w:ascii="Arial" w:hAnsi="Arial" w:cs="Arial"/>
+          <w:bCs/>
+          <w:sz w:val="20"/>
+          <w:szCs w:val="20"/>
+        </w:rPr>
+        <w:t>over a span of days.</w:t>
+      </w:r>
     </w:p>
     <w:p>
       <w:pPr>
@@ -1461,6 +1424,7 @@
           <w:sz w:val="20"/>
           <w:szCs w:val="20"/>
         </w:rPr>
+        <w:lastRenderedPageBreak/>
         <w:t xml:space="preserve">In </w:t>
       </w:r>
       <w:r>
@@ -1588,7 +1552,6 @@
           <w:sz w:val="20"/>
           <w:szCs w:val="20"/>
         </w:rPr>
-        <w:lastRenderedPageBreak/>
         <w:t xml:space="preserve">Launch </w:t>
       </w:r>
       <w:r>
@@ -2311,25 +2274,7 @@
           <w:sz w:val="20"/>
           <w:szCs w:val="20"/>
         </w:rPr>
-        <w:t xml:space="preserve">any small body, </w:t>
-      </w:r>
-      <w:proofErr w:type="gramStart"/>
-      <w:r>
-        <w:rPr>
-          <w:rFonts w:ascii="Arial" w:hAnsi="Arial" w:cs="Arial"/>
-          <w:sz w:val="20"/>
-          <w:szCs w:val="20"/>
-        </w:rPr>
-        <w:t>asteroid</w:t>
-      </w:r>
-      <w:proofErr w:type="gramEnd"/>
-      <w:r>
-        <w:rPr>
-          <w:rFonts w:ascii="Arial" w:hAnsi="Arial" w:cs="Arial"/>
-          <w:sz w:val="20"/>
-          <w:szCs w:val="20"/>
-        </w:rPr>
-        <w:t xml:space="preserve"> or comet, can be </w:t>
+        <w:t xml:space="preserve">any small body, asteroid or comet, can be </w:t>
       </w:r>
       <w:r>
         <w:rPr>
@@ -2608,9 +2553,8 @@
           <w:szCs w:val="24"/>
           <w:u w:val="single"/>
         </w:rPr>
-        <w:t xml:space="preserve">, </w:t>
-      </w:r>
-      <w:proofErr w:type="gramStart"/>
+        <w:t>, Fields</w:t>
+      </w:r>
       <w:r>
         <w:rPr>
           <w:rFonts w:ascii="Arial" w:hAnsi="Arial" w:cs="Arial"/>
@@ -2619,10 +2563,12 @@
           <w:szCs w:val="24"/>
           <w:u w:val="single"/>
         </w:rPr>
-        <w:t>Fields</w:t>
-      </w:r>
-      <w:proofErr w:type="gramEnd"/>
-      <w:r>
+        <w:t xml:space="preserve"> and Commands</w:t>
+      </w:r>
+    </w:p>
+    <w:p>
+      <w:pPr>
+        <w:keepNext/>
         <w:rPr>
           <w:rFonts w:ascii="Arial" w:hAnsi="Arial" w:cs="Arial"/>
           <w:b/>
@@ -2630,24 +2576,11 @@
           <w:szCs w:val="24"/>
           <w:u w:val="single"/>
         </w:rPr>
-        <w:t xml:space="preserve"> and Commands</w:t>
-      </w:r>
+      </w:pPr>
     </w:p>
     <w:p>
       <w:pPr>
         <w:keepNext/>
-        <w:rPr>
-          <w:rFonts w:ascii="Arial" w:hAnsi="Arial" w:cs="Arial"/>
-          <w:b/>
-          <w:sz w:val="24"/>
-          <w:szCs w:val="24"/>
-          <w:u w:val="single"/>
-        </w:rPr>
-      </w:pPr>
-    </w:p>
-    <w:p>
-      <w:pPr>
-        <w:keepNext/>
         <w:jc w:val="center"/>
         <w:rPr>
           <w:rFonts w:ascii="Arial" w:hAnsi="Arial" w:cs="Arial"/>
@@ -2666,10 +2599,10 @@
           <w:szCs w:val="20"/>
         </w:rPr>
         <w:drawing>
-          <wp:inline distT="0" distB="0" distL="0" distR="0" wp14:anchorId="65FCB73E" wp14:editId="2B0EA4E9">
-            <wp:extent cx="5601482" cy="2067213"/>
-            <wp:effectExtent l="0" t="0" r="0" b="9525"/>
-            <wp:docPr id="4" name="Picture 4" descr="Graphical user interface, application, website&#10;&#10;Description automatically generated"/>
+          <wp:inline distT="0" distB="0" distL="0" distR="0" wp14:anchorId="5F305986" wp14:editId="73EEF87A">
+            <wp:extent cx="6858000" cy="1936115"/>
+            <wp:effectExtent l="0" t="0" r="0" b="6985"/>
+            <wp:docPr id="2" name="Picture 2" descr="Graphical user interface, application&#10;&#10;Description automatically generated"/>
             <wp:cNvGraphicFramePr>
               <a:graphicFrameLocks xmlns:a="http://schemas.openxmlformats.org/drawingml/2006/main" noChangeAspect="1"/>
             </wp:cNvGraphicFramePr>
@@ -2677,7 +2610,7 @@
               <a:graphicData uri="http://schemas.openxmlformats.org/drawingml/2006/picture">
                 <pic:pic xmlns:pic="http://schemas.openxmlformats.org/drawingml/2006/picture">
                   <pic:nvPicPr>
-                    <pic:cNvPr id="4" name="Picture 4" descr="Graphical user interface, application, website&#10;&#10;Description automatically generated"/>
+                    <pic:cNvPr id="2" name="Picture 2" descr="Graphical user interface, application&#10;&#10;Description automatically generated"/>
                     <pic:cNvPicPr/>
                   </pic:nvPicPr>
                   <pic:blipFill>
@@ -2689,7 +2622,7 @@
                   <pic:spPr>
                     <a:xfrm>
                       <a:off x="0" y="0"/>
-                      <a:ext cx="5601482" cy="2067213"/>
+                      <a:ext cx="6858000" cy="1936115"/>
                     </a:xfrm>
                     <a:prstGeom prst="rect">
                       <a:avLst/>
@@ -3251,25 +3184,25 @@
           <w:szCs w:val="20"/>
           <w:u w:val="single"/>
         </w:rPr>
-        <w:t>Refresh</w:t>
-      </w:r>
-      <w:r>
-        <w:rPr>
-          <w:rFonts w:ascii="Arial" w:hAnsi="Arial" w:cs="Arial"/>
-          <w:bCs/>
-          <w:sz w:val="20"/>
-          <w:szCs w:val="20"/>
-        </w:rPr>
-        <w:t xml:space="preserve">: Sets the rate at which the </w:t>
-      </w:r>
-      <w:r>
-        <w:rPr>
-          <w:rFonts w:ascii="Arial" w:hAnsi="Arial" w:cs="Arial"/>
-          <w:bCs/>
-          <w:sz w:val="20"/>
-          <w:szCs w:val="20"/>
-        </w:rPr>
-        <w:t xml:space="preserve">updates </w:t>
+        <w:t>Plot:  Days</w:t>
+      </w:r>
+      <w:r>
+        <w:rPr>
+          <w:rFonts w:ascii="Arial" w:hAnsi="Arial" w:cs="Arial"/>
+          <w:bCs/>
+          <w:sz w:val="20"/>
+          <w:szCs w:val="20"/>
+        </w:rPr>
+        <w:t xml:space="preserve">:  </w:t>
+      </w:r>
+      <w:r>
+        <w:rPr>
+          <w:rFonts w:ascii="Arial" w:hAnsi="Arial" w:cs="Arial"/>
+          <w:bCs/>
+          <w:sz w:val="20"/>
+          <w:szCs w:val="20"/>
+        </w:rPr>
+        <w:t xml:space="preserve">Number of days to plot the position of this target on the TSX </w:t>
       </w:r>
       <w:proofErr w:type="spellStart"/>
       <w:r>
@@ -3279,7 +3212,7 @@
           <w:sz w:val="20"/>
           <w:szCs w:val="20"/>
         </w:rPr>
-        <w:t>TheSky</w:t>
+        <w:t>StarChart</w:t>
       </w:r>
       <w:proofErr w:type="spellEnd"/>
       <w:r>
@@ -3289,180 +3222,7 @@
           <w:sz w:val="20"/>
           <w:szCs w:val="20"/>
         </w:rPr>
-        <w:t xml:space="preserve"> </w:t>
-      </w:r>
-      <w:r>
-        <w:rPr>
-          <w:rFonts w:ascii="Arial" w:hAnsi="Arial" w:cs="Arial"/>
-          <w:bCs/>
-          <w:sz w:val="20"/>
-          <w:szCs w:val="20"/>
-        </w:rPr>
-        <w:t xml:space="preserve">tracking </w:t>
-      </w:r>
-      <w:r>
-        <w:rPr>
-          <w:rFonts w:ascii="Arial" w:hAnsi="Arial" w:cs="Arial"/>
-          <w:bCs/>
-          <w:sz w:val="20"/>
-          <w:szCs w:val="20"/>
-        </w:rPr>
-        <w:t>with</w:t>
-      </w:r>
-      <w:r>
-        <w:rPr>
-          <w:rFonts w:ascii="Arial" w:hAnsi="Arial" w:cs="Arial"/>
-          <w:bCs/>
-          <w:sz w:val="20"/>
-          <w:szCs w:val="20"/>
-        </w:rPr>
-        <w:t xml:space="preserve"> new ephemeris </w:t>
-      </w:r>
-      <w:r>
-        <w:rPr>
-          <w:rFonts w:ascii="Arial" w:hAnsi="Arial" w:cs="Arial"/>
-          <w:bCs/>
-          <w:sz w:val="20"/>
-          <w:szCs w:val="20"/>
-        </w:rPr>
-        <w:t xml:space="preserve">rate </w:t>
-      </w:r>
-      <w:r>
-        <w:rPr>
-          <w:rFonts w:ascii="Arial" w:hAnsi="Arial" w:cs="Arial"/>
-          <w:bCs/>
-          <w:sz w:val="20"/>
-          <w:szCs w:val="20"/>
-        </w:rPr>
-        <w:t xml:space="preserve">data.  </w:t>
-      </w:r>
-      <w:r>
-        <w:rPr>
-          <w:rFonts w:ascii="Arial" w:hAnsi="Arial" w:cs="Arial"/>
-          <w:bCs/>
-          <w:sz w:val="20"/>
-          <w:szCs w:val="20"/>
-        </w:rPr>
-        <w:t xml:space="preserve">The minimum period for ephemeris from Scout is 1 minute. </w:t>
-      </w:r>
-      <w:r>
-        <w:rPr>
-          <w:rFonts w:ascii="Arial" w:hAnsi="Arial" w:cs="Arial"/>
-          <w:bCs/>
-          <w:sz w:val="20"/>
-          <w:szCs w:val="20"/>
-        </w:rPr>
-        <w:t xml:space="preserve">  If </w:t>
-      </w:r>
-      <w:r>
-        <w:rPr>
-          <w:rFonts w:ascii="Arial" w:hAnsi="Arial" w:cs="Arial"/>
-          <w:bCs/>
-          <w:sz w:val="20"/>
-          <w:szCs w:val="20"/>
-          <w:u w:val="single"/>
-        </w:rPr>
-        <w:t>min</w:t>
-      </w:r>
-      <w:r>
-        <w:rPr>
-          <w:rFonts w:ascii="Arial" w:hAnsi="Arial" w:cs="Arial"/>
-          <w:bCs/>
-          <w:sz w:val="20"/>
-          <w:szCs w:val="20"/>
-        </w:rPr>
-        <w:t xml:space="preserve"> is selected, then the period is in minutes</w:t>
-      </w:r>
-      <w:r>
-        <w:rPr>
-          <w:rFonts w:ascii="Arial" w:hAnsi="Arial" w:cs="Arial"/>
-          <w:bCs/>
-          <w:sz w:val="20"/>
-          <w:szCs w:val="20"/>
-        </w:rPr>
-        <w:t xml:space="preserve">.  </w:t>
-      </w:r>
-      <w:r>
-        <w:rPr>
-          <w:rFonts w:ascii="Arial" w:hAnsi="Arial" w:cs="Arial"/>
-          <w:bCs/>
-          <w:sz w:val="20"/>
-          <w:szCs w:val="20"/>
-        </w:rPr>
-        <w:t xml:space="preserve">If </w:t>
-      </w:r>
-      <w:r>
-        <w:rPr>
-          <w:rFonts w:ascii="Arial" w:hAnsi="Arial" w:cs="Arial"/>
-          <w:bCs/>
-          <w:sz w:val="20"/>
-          <w:szCs w:val="20"/>
-          <w:u w:val="single"/>
-        </w:rPr>
-        <w:t>sec</w:t>
-      </w:r>
-      <w:r>
-        <w:rPr>
-          <w:rFonts w:ascii="Arial" w:hAnsi="Arial" w:cs="Arial"/>
-          <w:bCs/>
-          <w:sz w:val="20"/>
-          <w:szCs w:val="20"/>
-        </w:rPr>
-        <w:t xml:space="preserve"> is selected, then </w:t>
-      </w:r>
-      <w:r>
-        <w:rPr>
-          <w:rFonts w:ascii="Arial" w:hAnsi="Arial" w:cs="Arial"/>
-          <w:bCs/>
-          <w:sz w:val="20"/>
-          <w:szCs w:val="20"/>
-        </w:rPr>
-        <w:t xml:space="preserve">the Refresh period will be in seconds.  If in seconds, </w:t>
-      </w:r>
-      <w:r>
-        <w:rPr>
-          <w:rFonts w:ascii="Arial" w:hAnsi="Arial" w:cs="Arial"/>
-          <w:bCs/>
-          <w:sz w:val="20"/>
-          <w:szCs w:val="20"/>
-        </w:rPr>
-        <w:t xml:space="preserve">Hot Pursuit will </w:t>
-      </w:r>
-      <w:r>
-        <w:rPr>
-          <w:rFonts w:ascii="Arial" w:hAnsi="Arial" w:cs="Arial"/>
-          <w:bCs/>
-          <w:sz w:val="20"/>
-          <w:szCs w:val="20"/>
-        </w:rPr>
-        <w:t xml:space="preserve">interpolate </w:t>
-      </w:r>
-      <w:r>
-        <w:rPr>
-          <w:rFonts w:ascii="Arial" w:hAnsi="Arial" w:cs="Arial"/>
-          <w:bCs/>
-          <w:sz w:val="20"/>
-          <w:szCs w:val="20"/>
-        </w:rPr>
-        <w:t xml:space="preserve">the downloaded target rate data </w:t>
-      </w:r>
-      <w:r>
-        <w:rPr>
-          <w:rFonts w:ascii="Arial" w:hAnsi="Arial" w:cs="Arial"/>
-          <w:bCs/>
-          <w:sz w:val="20"/>
-          <w:szCs w:val="20"/>
-        </w:rPr>
-        <w:t xml:space="preserve">at the period set by the </w:t>
-      </w:r>
-      <w:r>
-        <w:rPr>
-          <w:rFonts w:ascii="Arial" w:hAnsi="Arial" w:cs="Arial"/>
-          <w:bCs/>
-          <w:sz w:val="20"/>
-          <w:szCs w:val="20"/>
-        </w:rPr>
-        <w:t>Refresh period.</w:t>
+        <w:t xml:space="preserve"> (see below).</w:t>
       </w:r>
     </w:p>
     <w:p>
@@ -3482,7 +3242,7 @@
           <w:szCs w:val="20"/>
           <w:u w:val="single"/>
         </w:rPr>
-        <w:t xml:space="preserve">Next </w:t>
+        <w:t>Plot: Generate SDB</w:t>
       </w:r>
       <w:r>
         <w:rPr>
@@ -3492,16 +3252,6 @@
           <w:szCs w:val="20"/>
           <w:u w:val="single"/>
         </w:rPr>
-        <w:t>Refresh</w:t>
-      </w:r>
-      <w:r>
-        <w:rPr>
-          <w:rFonts w:ascii="Arial" w:hAnsi="Arial" w:cs="Arial"/>
-          <w:bCs/>
-          <w:sz w:val="20"/>
-          <w:szCs w:val="20"/>
-          <w:u w:val="single"/>
-        </w:rPr>
         <w:t>:</w:t>
       </w:r>
       <w:r>
@@ -3511,54 +3261,52 @@
           <w:sz w:val="20"/>
           <w:szCs w:val="20"/>
         </w:rPr>
-        <w:t xml:space="preserve">  </w:t>
-      </w:r>
-      <w:r>
-        <w:rPr>
-          <w:rFonts w:ascii="Arial" w:hAnsi="Arial" w:cs="Arial"/>
-          <w:bCs/>
-          <w:sz w:val="20"/>
-          <w:szCs w:val="20"/>
-        </w:rPr>
-        <w:t xml:space="preserve">Number of seconds until the next </w:t>
-      </w:r>
-      <w:r>
-        <w:rPr>
-          <w:rFonts w:ascii="Arial" w:hAnsi="Arial" w:cs="Arial"/>
-          <w:bCs/>
-          <w:sz w:val="20"/>
-          <w:szCs w:val="20"/>
-        </w:rPr>
-        <w:t xml:space="preserve">time Hot Pursuit will update the </w:t>
-      </w:r>
-      <w:r>
-        <w:rPr>
-          <w:rFonts w:ascii="Arial" w:hAnsi="Arial" w:cs="Arial"/>
-          <w:bCs/>
-          <w:sz w:val="20"/>
-          <w:szCs w:val="20"/>
-        </w:rPr>
-        <w:t xml:space="preserve">tracking change to </w:t>
-      </w:r>
-      <w:proofErr w:type="spellStart"/>
-      <w:r>
-        <w:rPr>
-          <w:rFonts w:ascii="Arial" w:hAnsi="Arial" w:cs="Arial"/>
-          <w:bCs/>
-          <w:sz w:val="20"/>
-          <w:szCs w:val="20"/>
-        </w:rPr>
-        <w:t>TheSky</w:t>
-      </w:r>
-      <w:proofErr w:type="spellEnd"/>
-      <w:r>
-        <w:rPr>
-          <w:rFonts w:ascii="Arial" w:hAnsi="Arial" w:cs="Arial"/>
-          <w:bCs/>
-          <w:sz w:val="20"/>
-          <w:szCs w:val="20"/>
-        </w:rPr>
-        <w:t>.</w:t>
+        <w:t xml:space="preserve">  The r</w:t>
+      </w:r>
+      <w:r>
+        <w:rPr>
+          <w:rFonts w:ascii="Arial" w:hAnsi="Arial" w:cs="Arial"/>
+          <w:bCs/>
+          <w:sz w:val="20"/>
+          <w:szCs w:val="20"/>
+        </w:rPr>
+        <w:t>espective database will be queried for the position of the target over the following days</w:t>
+      </w:r>
+      <w:r>
+        <w:rPr>
+          <w:rFonts w:ascii="Arial" w:hAnsi="Arial" w:cs="Arial"/>
+          <w:bCs/>
+          <w:sz w:val="20"/>
+          <w:szCs w:val="20"/>
+        </w:rPr>
+        <w:t xml:space="preserve"> and the returned dataset will be loaded in the clipboard.  Subsequently, applying the Edit-&gt;Paste Photo</w:t>
+      </w:r>
+      <w:r>
+        <w:rPr>
+          <w:rFonts w:ascii="Arial" w:hAnsi="Arial" w:cs="Arial"/>
+          <w:bCs/>
+          <w:sz w:val="20"/>
+          <w:szCs w:val="20"/>
+        </w:rPr>
+        <w:t xml:space="preserve"> database loading function in TSX will </w:t>
+      </w:r>
+      <w:r>
+        <w:rPr>
+          <w:rFonts w:ascii="Arial" w:hAnsi="Arial" w:cs="Arial"/>
+          <w:bCs/>
+          <w:sz w:val="20"/>
+          <w:szCs w:val="20"/>
+        </w:rPr>
+        <w:t xml:space="preserve">load the clipboard to </w:t>
+      </w:r>
+      <w:r>
+        <w:rPr>
+          <w:rFonts w:ascii="Arial" w:hAnsi="Arial" w:cs="Arial"/>
+          <w:bCs/>
+          <w:sz w:val="20"/>
+          <w:szCs w:val="20"/>
+        </w:rPr>
+        <w:t>produce a plot on the Star Chart of the target’s position over that time.</w:t>
       </w:r>
     </w:p>
     <w:p>
@@ -3566,31 +3314,230 @@
         <w:rPr>
           <w:rFonts w:ascii="Arial" w:hAnsi="Arial" w:cs="Arial"/>
           <w:bCs/>
-          <w:noProof/>
-          <w:sz w:val="20"/>
-          <w:szCs w:val="20"/>
-        </w:rPr>
-      </w:pPr>
-      <w:r>
-        <w:rPr>
-          <w:rFonts w:ascii="Arial" w:hAnsi="Arial" w:cs="Arial"/>
-          <w:bCs/>
-          <w:noProof/>
+          <w:sz w:val="20"/>
+          <w:szCs w:val="20"/>
+        </w:rPr>
+      </w:pPr>
+      <w:r>
+        <w:rPr>
+          <w:rFonts w:ascii="Arial" w:hAnsi="Arial" w:cs="Arial"/>
+          <w:bCs/>
           <w:sz w:val="20"/>
           <w:szCs w:val="20"/>
           <w:u w:val="single"/>
         </w:rPr>
-        <w:t>CLS</w:t>
-      </w:r>
-      <w:r>
-        <w:rPr>
-          <w:rFonts w:ascii="Arial" w:hAnsi="Arial" w:cs="Arial"/>
-          <w:bCs/>
-          <w:noProof/>
-          <w:sz w:val="20"/>
-          <w:szCs w:val="20"/>
-        </w:rPr>
-        <w:t>: If checked, a Closed Loop Slew will be used to iniitially point to the target.  Otherwise a simple slew will be used.</w:t>
+        <w:t>Refresh</w:t>
+      </w:r>
+      <w:r>
+        <w:rPr>
+          <w:rFonts w:ascii="Arial" w:hAnsi="Arial" w:cs="Arial"/>
+          <w:bCs/>
+          <w:sz w:val="20"/>
+          <w:szCs w:val="20"/>
+        </w:rPr>
+        <w:t xml:space="preserve">: Sets the rate at which the </w:t>
+      </w:r>
+      <w:r>
+        <w:rPr>
+          <w:rFonts w:ascii="Arial" w:hAnsi="Arial" w:cs="Arial"/>
+          <w:bCs/>
+          <w:sz w:val="20"/>
+          <w:szCs w:val="20"/>
+        </w:rPr>
+        <w:t xml:space="preserve">updates </w:t>
+      </w:r>
+      <w:proofErr w:type="spellStart"/>
+      <w:r>
+        <w:rPr>
+          <w:rFonts w:ascii="Arial" w:hAnsi="Arial" w:cs="Arial"/>
+          <w:bCs/>
+          <w:sz w:val="20"/>
+          <w:szCs w:val="20"/>
+        </w:rPr>
+        <w:t>TheSky</w:t>
+      </w:r>
+      <w:proofErr w:type="spellEnd"/>
+      <w:r>
+        <w:rPr>
+          <w:rFonts w:ascii="Arial" w:hAnsi="Arial" w:cs="Arial"/>
+          <w:bCs/>
+          <w:sz w:val="20"/>
+          <w:szCs w:val="20"/>
+        </w:rPr>
+        <w:t xml:space="preserve"> </w:t>
+      </w:r>
+      <w:r>
+        <w:rPr>
+          <w:rFonts w:ascii="Arial" w:hAnsi="Arial" w:cs="Arial"/>
+          <w:bCs/>
+          <w:sz w:val="20"/>
+          <w:szCs w:val="20"/>
+        </w:rPr>
+        <w:t xml:space="preserve">tracking </w:t>
+      </w:r>
+      <w:r>
+        <w:rPr>
+          <w:rFonts w:ascii="Arial" w:hAnsi="Arial" w:cs="Arial"/>
+          <w:bCs/>
+          <w:sz w:val="20"/>
+          <w:szCs w:val="20"/>
+        </w:rPr>
+        <w:t>with</w:t>
+      </w:r>
+      <w:r>
+        <w:rPr>
+          <w:rFonts w:ascii="Arial" w:hAnsi="Arial" w:cs="Arial"/>
+          <w:bCs/>
+          <w:sz w:val="20"/>
+          <w:szCs w:val="20"/>
+        </w:rPr>
+        <w:t xml:space="preserve"> new ephemeris </w:t>
+      </w:r>
+      <w:r>
+        <w:rPr>
+          <w:rFonts w:ascii="Arial" w:hAnsi="Arial" w:cs="Arial"/>
+          <w:bCs/>
+          <w:sz w:val="20"/>
+          <w:szCs w:val="20"/>
+        </w:rPr>
+        <w:t xml:space="preserve">rate </w:t>
+      </w:r>
+      <w:r>
+        <w:rPr>
+          <w:rFonts w:ascii="Arial" w:hAnsi="Arial" w:cs="Arial"/>
+          <w:bCs/>
+          <w:sz w:val="20"/>
+          <w:szCs w:val="20"/>
+        </w:rPr>
+        <w:t xml:space="preserve">data.  </w:t>
+      </w:r>
+      <w:r>
+        <w:rPr>
+          <w:rFonts w:ascii="Arial" w:hAnsi="Arial" w:cs="Arial"/>
+          <w:bCs/>
+          <w:sz w:val="20"/>
+          <w:szCs w:val="20"/>
+        </w:rPr>
+        <w:t xml:space="preserve">The minimum period for ephemeris from Scout is 1 minute. </w:t>
+      </w:r>
+      <w:r>
+        <w:rPr>
+          <w:rFonts w:ascii="Arial" w:hAnsi="Arial" w:cs="Arial"/>
+          <w:bCs/>
+          <w:sz w:val="20"/>
+          <w:szCs w:val="20"/>
+        </w:rPr>
+        <w:t xml:space="preserve">  If </w:t>
+      </w:r>
+      <w:r>
+        <w:rPr>
+          <w:rFonts w:ascii="Arial" w:hAnsi="Arial" w:cs="Arial"/>
+          <w:bCs/>
+          <w:sz w:val="20"/>
+          <w:szCs w:val="20"/>
+          <w:u w:val="single"/>
+        </w:rPr>
+        <w:t>min</w:t>
+      </w:r>
+      <w:r>
+        <w:rPr>
+          <w:rFonts w:ascii="Arial" w:hAnsi="Arial" w:cs="Arial"/>
+          <w:bCs/>
+          <w:sz w:val="20"/>
+          <w:szCs w:val="20"/>
+        </w:rPr>
+        <w:t xml:space="preserve"> is selected, then the period is in minutes</w:t>
+      </w:r>
+      <w:r>
+        <w:rPr>
+          <w:rFonts w:ascii="Arial" w:hAnsi="Arial" w:cs="Arial"/>
+          <w:bCs/>
+          <w:sz w:val="20"/>
+          <w:szCs w:val="20"/>
+        </w:rPr>
+        <w:t xml:space="preserve">.  </w:t>
+      </w:r>
+      <w:r>
+        <w:rPr>
+          <w:rFonts w:ascii="Arial" w:hAnsi="Arial" w:cs="Arial"/>
+          <w:bCs/>
+          <w:sz w:val="20"/>
+          <w:szCs w:val="20"/>
+        </w:rPr>
+        <w:t xml:space="preserve">If </w:t>
+      </w:r>
+      <w:r>
+        <w:rPr>
+          <w:rFonts w:ascii="Arial" w:hAnsi="Arial" w:cs="Arial"/>
+          <w:bCs/>
+          <w:sz w:val="20"/>
+          <w:szCs w:val="20"/>
+          <w:u w:val="single"/>
+        </w:rPr>
+        <w:t>sec</w:t>
+      </w:r>
+      <w:r>
+        <w:rPr>
+          <w:rFonts w:ascii="Arial" w:hAnsi="Arial" w:cs="Arial"/>
+          <w:bCs/>
+          <w:sz w:val="20"/>
+          <w:szCs w:val="20"/>
+        </w:rPr>
+        <w:t xml:space="preserve"> is selected, then </w:t>
+      </w:r>
+      <w:r>
+        <w:rPr>
+          <w:rFonts w:ascii="Arial" w:hAnsi="Arial" w:cs="Arial"/>
+          <w:bCs/>
+          <w:sz w:val="20"/>
+          <w:szCs w:val="20"/>
+        </w:rPr>
+        <w:t xml:space="preserve">the Refresh period will be in seconds.  If in seconds, </w:t>
+      </w:r>
+      <w:r>
+        <w:rPr>
+          <w:rFonts w:ascii="Arial" w:hAnsi="Arial" w:cs="Arial"/>
+          <w:bCs/>
+          <w:sz w:val="20"/>
+          <w:szCs w:val="20"/>
+        </w:rPr>
+        <w:t xml:space="preserve">Hot Pursuit will </w:t>
+      </w:r>
+      <w:r>
+        <w:rPr>
+          <w:rFonts w:ascii="Arial" w:hAnsi="Arial" w:cs="Arial"/>
+          <w:bCs/>
+          <w:sz w:val="20"/>
+          <w:szCs w:val="20"/>
+        </w:rPr>
+        <w:t xml:space="preserve">interpolate </w:t>
+      </w:r>
+      <w:r>
+        <w:rPr>
+          <w:rFonts w:ascii="Arial" w:hAnsi="Arial" w:cs="Arial"/>
+          <w:bCs/>
+          <w:sz w:val="20"/>
+          <w:szCs w:val="20"/>
+        </w:rPr>
+        <w:t xml:space="preserve">the downloaded target rate data </w:t>
+      </w:r>
+      <w:r>
+        <w:rPr>
+          <w:rFonts w:ascii="Arial" w:hAnsi="Arial" w:cs="Arial"/>
+          <w:bCs/>
+          <w:sz w:val="20"/>
+          <w:szCs w:val="20"/>
+        </w:rPr>
+        <w:t xml:space="preserve">at the period set by the </w:t>
+      </w:r>
+      <w:r>
+        <w:rPr>
+          <w:rFonts w:ascii="Arial" w:hAnsi="Arial" w:cs="Arial"/>
+          <w:bCs/>
+          <w:sz w:val="20"/>
+          <w:szCs w:val="20"/>
+        </w:rPr>
+        <w:t>Refresh period.</w:t>
       </w:r>
     </w:p>
     <w:p>
@@ -3610,7 +3557,7 @@
           <w:szCs w:val="20"/>
           <w:u w:val="single"/>
         </w:rPr>
-        <w:t>On Top</w:t>
+        <w:t xml:space="preserve">Next </w:t>
       </w:r>
       <w:r>
         <w:rPr>
@@ -3620,6 +3567,16 @@
           <w:szCs w:val="20"/>
           <w:u w:val="single"/>
         </w:rPr>
+        <w:t>Refresh</w:t>
+      </w:r>
+      <w:r>
+        <w:rPr>
+          <w:rFonts w:ascii="Arial" w:hAnsi="Arial" w:cs="Arial"/>
+          <w:bCs/>
+          <w:sz w:val="20"/>
+          <w:szCs w:val="20"/>
+          <w:u w:val="single"/>
+        </w:rPr>
         <w:t>:</w:t>
       </w:r>
       <w:r>
@@ -3638,7 +3595,45 @@
           <w:sz w:val="20"/>
           <w:szCs w:val="20"/>
         </w:rPr>
-        <w:t>Causes the Hot Pursuit window to stay on top of all other windows.</w:t>
+        <w:t xml:space="preserve">Number of seconds until the next </w:t>
+      </w:r>
+      <w:r>
+        <w:rPr>
+          <w:rFonts w:ascii="Arial" w:hAnsi="Arial" w:cs="Arial"/>
+          <w:bCs/>
+          <w:sz w:val="20"/>
+          <w:szCs w:val="20"/>
+        </w:rPr>
+        <w:t xml:space="preserve">time Hot Pursuit will update the </w:t>
+      </w:r>
+      <w:r>
+        <w:rPr>
+          <w:rFonts w:ascii="Arial" w:hAnsi="Arial" w:cs="Arial"/>
+          <w:bCs/>
+          <w:sz w:val="20"/>
+          <w:szCs w:val="20"/>
+        </w:rPr>
+        <w:t xml:space="preserve">tracking change to </w:t>
+      </w:r>
+      <w:proofErr w:type="spellStart"/>
+      <w:r>
+        <w:rPr>
+          <w:rFonts w:ascii="Arial" w:hAnsi="Arial" w:cs="Arial"/>
+          <w:bCs/>
+          <w:sz w:val="20"/>
+          <w:szCs w:val="20"/>
+        </w:rPr>
+        <w:t>TheSky</w:t>
+      </w:r>
+      <w:proofErr w:type="spellEnd"/>
+      <w:r>
+        <w:rPr>
+          <w:rFonts w:ascii="Arial" w:hAnsi="Arial" w:cs="Arial"/>
+          <w:bCs/>
+          <w:sz w:val="20"/>
+          <w:szCs w:val="20"/>
+        </w:rPr>
+        <w:t>.</w:t>
       </w:r>
     </w:p>
     <w:p>
@@ -3646,18 +3641,98 @@
         <w:rPr>
           <w:rFonts w:ascii="Arial" w:hAnsi="Arial" w:cs="Arial"/>
           <w:bCs/>
-          <w:sz w:val="20"/>
-          <w:szCs w:val="20"/>
-        </w:rPr>
-      </w:pPr>
-      <w:r>
-        <w:rPr>
-          <w:rFonts w:ascii="Arial" w:hAnsi="Arial" w:cs="Arial"/>
-          <w:bCs/>
+          <w:noProof/>
+          <w:sz w:val="20"/>
+          <w:szCs w:val="20"/>
+        </w:rPr>
+      </w:pPr>
+      <w:r>
+        <w:rPr>
+          <w:rFonts w:ascii="Arial" w:hAnsi="Arial" w:cs="Arial"/>
+          <w:bCs/>
+          <w:noProof/>
           <w:sz w:val="20"/>
           <w:szCs w:val="20"/>
           <w:u w:val="single"/>
         </w:rPr>
+        <w:t>CLS</w:t>
+      </w:r>
+      <w:r>
+        <w:rPr>
+          <w:rFonts w:ascii="Arial" w:hAnsi="Arial" w:cs="Arial"/>
+          <w:bCs/>
+          <w:noProof/>
+          <w:sz w:val="20"/>
+          <w:szCs w:val="20"/>
+        </w:rPr>
+        <w:t>: If checked, a Closed Loop Slew will be used to iniitially point to the target.  Otherwise a simple slew will be used.</w:t>
+      </w:r>
+    </w:p>
+    <w:p>
+      <w:pPr>
+        <w:rPr>
+          <w:rFonts w:ascii="Arial" w:hAnsi="Arial" w:cs="Arial"/>
+          <w:bCs/>
+          <w:sz w:val="20"/>
+          <w:szCs w:val="20"/>
+        </w:rPr>
+      </w:pPr>
+      <w:r>
+        <w:rPr>
+          <w:rFonts w:ascii="Arial" w:hAnsi="Arial" w:cs="Arial"/>
+          <w:bCs/>
+          <w:sz w:val="20"/>
+          <w:szCs w:val="20"/>
+          <w:u w:val="single"/>
+        </w:rPr>
+        <w:t>On Top</w:t>
+      </w:r>
+      <w:r>
+        <w:rPr>
+          <w:rFonts w:ascii="Arial" w:hAnsi="Arial" w:cs="Arial"/>
+          <w:bCs/>
+          <w:sz w:val="20"/>
+          <w:szCs w:val="20"/>
+          <w:u w:val="single"/>
+        </w:rPr>
+        <w:t>:</w:t>
+      </w:r>
+      <w:r>
+        <w:rPr>
+          <w:rFonts w:ascii="Arial" w:hAnsi="Arial" w:cs="Arial"/>
+          <w:bCs/>
+          <w:sz w:val="20"/>
+          <w:szCs w:val="20"/>
+        </w:rPr>
+        <w:t xml:space="preserve">  </w:t>
+      </w:r>
+      <w:r>
+        <w:rPr>
+          <w:rFonts w:ascii="Arial" w:hAnsi="Arial" w:cs="Arial"/>
+          <w:bCs/>
+          <w:sz w:val="20"/>
+          <w:szCs w:val="20"/>
+        </w:rPr>
+        <w:t>Causes the Hot Pursuit window to stay on top of all other windows.</w:t>
+      </w:r>
+    </w:p>
+    <w:p>
+      <w:pPr>
+        <w:rPr>
+          <w:rFonts w:ascii="Arial" w:hAnsi="Arial" w:cs="Arial"/>
+          <w:bCs/>
+          <w:sz w:val="20"/>
+          <w:szCs w:val="20"/>
+        </w:rPr>
+      </w:pPr>
+      <w:r>
+        <w:rPr>
+          <w:rFonts w:ascii="Arial" w:hAnsi="Arial" w:cs="Arial"/>
+          <w:bCs/>
+          <w:sz w:val="20"/>
+          <w:szCs w:val="20"/>
+          <w:u w:val="single"/>
+        </w:rPr>
         <w:t>Tr</w:t>
       </w:r>
       <w:r>
@@ -3734,16 +3809,7 @@
           <w:sz w:val="20"/>
           <w:szCs w:val="20"/>
         </w:rPr>
-        <w:t>c</w:t>
-      </w:r>
-      <w:r>
-        <w:rPr>
-          <w:rFonts w:ascii="Arial" w:hAnsi="Arial" w:cs="Arial"/>
-          <w:bCs/>
-          <w:sz w:val="20"/>
-          <w:szCs w:val="20"/>
-        </w:rPr>
-        <w:t>ancels the non-sidereal tracking updates, and aborts imaging (if active), but does not close the program</w:t>
+        <w:t>cancels the non-sidereal tracking updates, and aborts imaging (if active), but does not close the program</w:t>
       </w:r>
     </w:p>
     <w:p>
@@ -5240,25 +5306,7 @@
           <w:sz w:val="20"/>
           <w:szCs w:val="20"/>
         </w:rPr>
-        <w:t xml:space="preserve"> in Administrator Mode </w:t>
-      </w:r>
-      <w:proofErr w:type="gramStart"/>
-      <w:r>
-        <w:rPr>
-          <w:rFonts w:ascii="Arial" w:hAnsi="Arial" w:cs="Arial"/>
-          <w:sz w:val="20"/>
-          <w:szCs w:val="20"/>
-        </w:rPr>
-        <w:t>in order to</w:t>
-      </w:r>
-      <w:proofErr w:type="gramEnd"/>
-      <w:r>
-        <w:rPr>
-          <w:rFonts w:ascii="Arial" w:hAnsi="Arial" w:cs="Arial"/>
-          <w:sz w:val="20"/>
-          <w:szCs w:val="20"/>
-        </w:rPr>
-        <w:t xml:space="preserve"> allow </w:t>
+        <w:t xml:space="preserve"> in Administrator Mode in order to allow </w:t>
       </w:r>
       <w:proofErr w:type="spellStart"/>
       <w:r>
@@ -5561,23 +5609,13 @@
         </w:rPr>
         <w:t xml:space="preserve"> </w:t>
       </w:r>
-      <w:proofErr w:type="gramStart"/>
-      <w:r>
-        <w:rPr>
-          <w:rFonts w:ascii="Arial" w:hAnsi="Arial" w:cs="Arial"/>
-          <w:sz w:val="20"/>
-          <w:szCs w:val="20"/>
-        </w:rPr>
-        <w:t>where</w:t>
-      </w:r>
-      <w:proofErr w:type="gramEnd"/>
-      <w:r>
-        <w:rPr>
-          <w:rFonts w:ascii="Arial" w:hAnsi="Arial" w:cs="Arial"/>
-          <w:sz w:val="20"/>
-          <w:szCs w:val="20"/>
-        </w:rPr>
-        <w:t xml:space="preserve"> </w:t>
+      <w:r>
+        <w:rPr>
+          <w:rFonts w:ascii="Arial" w:hAnsi="Arial" w:cs="Arial"/>
+          <w:sz w:val="20"/>
+          <w:szCs w:val="20"/>
+        </w:rPr>
+        <w:t xml:space="preserve">where </w:t>
       </w:r>
     </w:p>
     <w:p>
@@ -5623,25 +5661,7 @@
           <w:sz w:val="20"/>
           <w:szCs w:val="20"/>
         </w:rPr>
-        <w:t xml:space="preserve"> = binning</w:t>
-      </w:r>
-      <w:proofErr w:type="gramStart"/>
-      <w:r>
-        <w:rPr>
-          <w:rFonts w:ascii="Arial" w:hAnsi="Arial" w:cs="Arial"/>
-          <w:sz w:val="20"/>
-          <w:szCs w:val="20"/>
-        </w:rPr>
-        <w:t>:  “</w:t>
-      </w:r>
-      <w:proofErr w:type="gramEnd"/>
-      <w:r>
-        <w:rPr>
-          <w:rFonts w:ascii="Arial" w:hAnsi="Arial" w:cs="Arial"/>
-          <w:sz w:val="20"/>
-          <w:szCs w:val="20"/>
-        </w:rPr>
-        <w:t xml:space="preserve">1x1”, “2x2”, </w:t>
+        <w:t xml:space="preserve"> = binning:  “1x1”, “2x2”, </w:t>
       </w:r>
       <w:proofErr w:type="spellStart"/>
       <w:r>
@@ -5683,25 +5703,7 @@
           <w:sz w:val="20"/>
           <w:szCs w:val="20"/>
         </w:rPr>
-        <w:t xml:space="preserve"> = temperature in Centigrade</w:t>
-      </w:r>
-      <w:proofErr w:type="gramStart"/>
-      <w:r>
-        <w:rPr>
-          <w:rFonts w:ascii="Arial" w:hAnsi="Arial" w:cs="Arial"/>
-          <w:sz w:val="20"/>
-          <w:szCs w:val="20"/>
-        </w:rPr>
-        <w:t>:  “</w:t>
-      </w:r>
-      <w:proofErr w:type="gramEnd"/>
-      <w:r>
-        <w:rPr>
-          <w:rFonts w:ascii="Arial" w:hAnsi="Arial" w:cs="Arial"/>
-          <w:sz w:val="20"/>
-          <w:szCs w:val="20"/>
-        </w:rPr>
-        <w:t>-</w:t>
+        <w:t xml:space="preserve"> = temperature in Centigrade:  “-</w:t>
       </w:r>
       <w:proofErr w:type="spellStart"/>
       <w:r>

</xml_diff>